<commit_message>
the request are added to the lab
</commit_message>
<xml_diff>
--- a/Lab2Fornite/Files/LAB2.docx
+++ b/Lab2Fornite/Files/LAB2.docx
@@ -336,84 +336,1763 @@
       <w:pPr>
         <w:jc w:val="both"/>
         <w:rPr>
+          <w:lang w:val="es-419"/>
+        </w:rPr>
+      </w:pPr>
+      <w:r>
+        <w:rPr>
+          <w:lang w:val="es-419"/>
+        </w:rPr>
+        <w:tab/>
+      </w:r>
+      <w:r>
+        <w:rPr>
+          <w:lang w:val="es-419"/>
+        </w:rPr>
+        <w:t xml:space="preserve">El juego </w:t>
+      </w:r>
+      <w:proofErr w:type="spellStart"/>
+      <w:r>
+        <w:rPr>
+          <w:lang w:val="es-419"/>
+        </w:rPr>
+        <w:t>Fornite</w:t>
+      </w:r>
+      <w:proofErr w:type="spellEnd"/>
+      <w:r>
+        <w:rPr>
+          <w:lang w:val="es-419"/>
+        </w:rPr>
+        <w:t xml:space="preserve"> ha recibido varias recomendaciones de sus usuarios, estos aseguran que </w:t>
+      </w:r>
+      <w:r>
+        <w:rPr>
+          <w:lang w:val="es-419"/>
+        </w:rPr>
+        <w:tab/>
+      </w:r>
+      <w:r>
+        <w:rPr>
+          <w:lang w:val="es-419"/>
+        </w:rPr>
+        <w:t>necesitan que los servidores agrupen por niveles a los usuarios y así no generar partidas</w:t>
+      </w:r>
+      <w:r>
+        <w:rPr>
+          <w:lang w:val="es-419"/>
+        </w:rPr>
+        <w:tab/>
+      </w:r>
+      <w:r>
+        <w:rPr>
+          <w:lang w:val="es-419"/>
+        </w:rPr>
+        <w:t xml:space="preserve">aburridoras, además de que se les agrupe dependiendo a la plataforma del usuario. Por otro </w:t>
+      </w:r>
+      <w:r>
+        <w:rPr>
+          <w:lang w:val="es-419"/>
+        </w:rPr>
+        <w:tab/>
+      </w:r>
+      <w:r>
+        <w:rPr>
+          <w:lang w:val="es-419"/>
+        </w:rPr>
+        <w:t xml:space="preserve">lado, al ser un juego en línea, necesita ir innovando es sus modalidades y así asegurar su </w:t>
+      </w:r>
+      <w:r>
+        <w:rPr>
+          <w:lang w:val="es-419"/>
+        </w:rPr>
+        <w:tab/>
+      </w:r>
+      <w:r>
+        <w:rPr>
+          <w:lang w:val="es-419"/>
+        </w:rPr>
+        <w:t>permanencia en el mercado.</w:t>
+      </w:r>
+    </w:p>
+    <w:p>
+      <w:pPr>
+        <w:pStyle w:val="Prrafodelista"/>
+        <w:numPr>
+          <w:ilvl w:val="1"/>
+          <w:numId w:val="10"/>
+        </w:numPr>
+        <w:jc w:val="both"/>
+        <w:rPr>
+          <w:lang w:val="es-419"/>
+        </w:rPr>
+      </w:pPr>
+      <w:r>
+        <w:rPr>
+          <w:lang w:val="es-419"/>
+        </w:rPr>
+        <w:t xml:space="preserve">Requerimientos </w:t>
+      </w:r>
+    </w:p>
+    <w:tbl>
+      <w:tblPr>
+        <w:tblStyle w:val="TableNormal"/>
+        <w:tblW w:w="9527" w:type="dxa"/>
+        <w:tblInd w:w="107" w:type="dxa"/>
+        <w:tblBorders>
+          <w:top w:val="single" w:sz="4" w:space="0" w:color="000000"/>
+          <w:left w:val="single" w:sz="4" w:space="0" w:color="000000"/>
+          <w:bottom w:val="single" w:sz="4" w:space="0" w:color="000000"/>
+          <w:right w:val="single" w:sz="4" w:space="0" w:color="000000"/>
+          <w:insideH w:val="single" w:sz="4" w:space="0" w:color="000000"/>
+          <w:insideV w:val="single" w:sz="4" w:space="0" w:color="000000"/>
+        </w:tblBorders>
+        <w:tblLayout w:type="fixed"/>
+        <w:tblLook w:val="01E0" w:firstRow="1" w:lastRow="1" w:firstColumn="1" w:lastColumn="1" w:noHBand="0" w:noVBand="0"/>
+      </w:tblPr>
+      <w:tblGrid>
+        <w:gridCol w:w="2300"/>
+        <w:gridCol w:w="7227"/>
+      </w:tblGrid>
+      <w:tr>
+        <w:trPr>
+          <w:trHeight w:val="354"/>
+        </w:trPr>
+        <w:tc>
+          <w:tcPr>
+            <w:tcW w:w="2300" w:type="dxa"/>
+            <w:shd w:val="clear" w:color="auto" w:fill="F3F3F3"/>
+          </w:tcPr>
+          <w:p>
+            <w:pPr>
+              <w:pStyle w:val="TableParagraph"/>
+              <w:numPr>
+                <w:ilvl w:val="0"/>
+                <w:numId w:val="10"/>
+              </w:numPr>
+              <w:spacing w:line="250" w:lineRule="exact"/>
+              <w:rPr>
+                <w:b/>
+              </w:rPr>
+            </w:pPr>
+            <w:proofErr w:type="spellStart"/>
+            <w:r>
+              <w:rPr>
+                <w:b/>
+              </w:rPr>
+              <w:t>Nombre</w:t>
+            </w:r>
+            <w:proofErr w:type="spellEnd"/>
+          </w:p>
+        </w:tc>
+        <w:tc>
+          <w:tcPr>
+            <w:tcW w:w="7227" w:type="dxa"/>
+          </w:tcPr>
+          <w:p>
+            <w:pPr>
+              <w:pStyle w:val="TableParagraph"/>
+              <w:spacing w:line="201" w:lineRule="exact"/>
+              <w:rPr>
+                <w:b/>
+                <w:sz w:val="18"/>
+                <w:lang w:val="es-CO"/>
+              </w:rPr>
+            </w:pPr>
+            <w:r>
+              <w:rPr>
+                <w:b/>
+                <w:sz w:val="18"/>
+                <w:lang w:val="es-CO"/>
+              </w:rPr>
+              <w:t>R1. Clasificar jugadores por p</w:t>
+            </w:r>
+            <w:r>
+              <w:rPr>
+                <w:b/>
+                <w:sz w:val="18"/>
+                <w:lang w:val="es-CO"/>
+              </w:rPr>
+              <w:t xml:space="preserve">lataforma </w:t>
+            </w:r>
+          </w:p>
+        </w:tc>
+      </w:tr>
+      <w:tr>
+        <w:trPr>
+          <w:trHeight w:val="352"/>
+        </w:trPr>
+        <w:tc>
+          <w:tcPr>
+            <w:tcW w:w="2300" w:type="dxa"/>
+            <w:shd w:val="clear" w:color="auto" w:fill="F3F3F3"/>
+          </w:tcPr>
+          <w:p>
+            <w:pPr>
+              <w:pStyle w:val="TableParagraph"/>
+              <w:spacing w:line="248" w:lineRule="exact"/>
+              <w:rPr>
+                <w:b/>
+              </w:rPr>
+            </w:pPr>
+            <w:proofErr w:type="spellStart"/>
+            <w:r>
+              <w:rPr>
+                <w:b/>
+              </w:rPr>
+              <w:t>Resumen</w:t>
+            </w:r>
+            <w:proofErr w:type="spellEnd"/>
+          </w:p>
+        </w:tc>
+        <w:tc>
+          <w:tcPr>
+            <w:tcW w:w="7227" w:type="dxa"/>
+          </w:tcPr>
+          <w:p>
+            <w:pPr>
+              <w:pStyle w:val="TableParagraph"/>
+              <w:tabs>
+                <w:tab w:val="left" w:pos="2715"/>
+              </w:tabs>
+              <w:rPr>
+                <w:sz w:val="18"/>
+                <w:lang w:val="es-CO"/>
+              </w:rPr>
+            </w:pPr>
+            <w:r>
+              <w:rPr>
+                <w:sz w:val="18"/>
+                <w:lang w:val="es-CO"/>
+              </w:rPr>
+              <w:t xml:space="preserve">Clasifica a los jugadores según la plataforma a la cual pertenecen </w:t>
+            </w:r>
+            <w:r>
+              <w:rPr>
+                <w:sz w:val="18"/>
+                <w:lang w:val="es-CO"/>
+              </w:rPr>
+              <w:tab/>
+            </w:r>
+          </w:p>
+        </w:tc>
+      </w:tr>
+      <w:tr>
+        <w:trPr>
+          <w:trHeight w:val="352"/>
+        </w:trPr>
+        <w:tc>
+          <w:tcPr>
+            <w:tcW w:w="9527" w:type="dxa"/>
+            <w:gridSpan w:val="2"/>
+            <w:shd w:val="clear" w:color="auto" w:fill="CE6630"/>
+          </w:tcPr>
+          <w:p>
+            <w:pPr>
+              <w:pStyle w:val="TableParagraph"/>
+              <w:spacing w:line="248" w:lineRule="exact"/>
+              <w:rPr>
+                <w:b/>
+              </w:rPr>
+            </w:pPr>
+            <w:r>
+              <w:rPr>
+                <w:b/>
+                <w:color w:val="DDDDDD"/>
+              </w:rPr>
+              <w:t>Entradas</w:t>
+            </w:r>
+          </w:p>
+        </w:tc>
+      </w:tr>
+      <w:tr>
+        <w:trPr>
+          <w:trHeight w:val="306"/>
+        </w:trPr>
+        <w:tc>
+          <w:tcPr>
+            <w:tcW w:w="9527" w:type="dxa"/>
+            <w:gridSpan w:val="2"/>
+          </w:tcPr>
+          <w:p>
+            <w:pPr>
+              <w:pStyle w:val="TableParagraph"/>
+              <w:rPr>
+                <w:sz w:val="18"/>
+                <w:lang w:val="es-CO"/>
+              </w:rPr>
+            </w:pPr>
+            <w:r>
+              <w:rPr>
+                <w:sz w:val="18"/>
+                <w:lang w:val="es-CO"/>
+              </w:rPr>
+              <w:t>Plataforma en la cual e</w:t>
+            </w:r>
+            <w:r>
+              <w:rPr>
+                <w:sz w:val="18"/>
+                <w:lang w:val="es-CO"/>
+              </w:rPr>
+              <w:t>l jugador accede al juego</w:t>
+            </w:r>
+          </w:p>
+        </w:tc>
+      </w:tr>
+      <w:tr>
+        <w:trPr>
+          <w:trHeight w:val="352"/>
+        </w:trPr>
+        <w:tc>
+          <w:tcPr>
+            <w:tcW w:w="9527" w:type="dxa"/>
+            <w:gridSpan w:val="2"/>
+            <w:shd w:val="clear" w:color="auto" w:fill="CE6630"/>
+          </w:tcPr>
+          <w:p>
+            <w:pPr>
+              <w:pStyle w:val="TableParagraph"/>
+              <w:spacing w:line="248" w:lineRule="exact"/>
+              <w:rPr>
+                <w:b/>
+              </w:rPr>
+            </w:pPr>
+            <w:proofErr w:type="spellStart"/>
+            <w:r>
+              <w:rPr>
+                <w:b/>
+                <w:color w:val="DDDDDD"/>
+              </w:rPr>
+              <w:t>Resultados</w:t>
+            </w:r>
+            <w:proofErr w:type="spellEnd"/>
+          </w:p>
+        </w:tc>
+      </w:tr>
+      <w:tr>
+        <w:trPr>
+          <w:trHeight w:val="309"/>
+        </w:trPr>
+        <w:tc>
+          <w:tcPr>
+            <w:tcW w:w="9527" w:type="dxa"/>
+            <w:gridSpan w:val="2"/>
+          </w:tcPr>
+          <w:p>
+            <w:pPr>
+              <w:pStyle w:val="TableParagraph"/>
+              <w:spacing w:line="206" w:lineRule="exact"/>
+              <w:rPr>
+                <w:sz w:val="18"/>
+                <w:lang w:val="es-CO"/>
+              </w:rPr>
+            </w:pPr>
+            <w:r>
+              <w:rPr>
+                <w:sz w:val="18"/>
+                <w:lang w:val="es-CO"/>
+              </w:rPr>
+              <w:t xml:space="preserve">El jugador ha sido asignado al grupo que le corresponde según su plataforma </w:t>
+            </w:r>
+          </w:p>
+        </w:tc>
+      </w:tr>
+    </w:tbl>
+    <w:p/>
+    <w:p/>
+    <w:p/>
+    <w:tbl>
+      <w:tblPr>
+        <w:tblStyle w:val="TableNormal"/>
+        <w:tblW w:w="9527" w:type="dxa"/>
+        <w:tblInd w:w="107" w:type="dxa"/>
+        <w:tblBorders>
+          <w:top w:val="single" w:sz="4" w:space="0" w:color="000000"/>
+          <w:left w:val="single" w:sz="4" w:space="0" w:color="000000"/>
+          <w:bottom w:val="single" w:sz="4" w:space="0" w:color="000000"/>
+          <w:right w:val="single" w:sz="4" w:space="0" w:color="000000"/>
+          <w:insideH w:val="single" w:sz="4" w:space="0" w:color="000000"/>
+          <w:insideV w:val="single" w:sz="4" w:space="0" w:color="000000"/>
+        </w:tblBorders>
+        <w:tblLayout w:type="fixed"/>
+        <w:tblLook w:val="01E0" w:firstRow="1" w:lastRow="1" w:firstColumn="1" w:lastColumn="1" w:noHBand="0" w:noVBand="0"/>
+      </w:tblPr>
+      <w:tblGrid>
+        <w:gridCol w:w="2300"/>
+        <w:gridCol w:w="7227"/>
+      </w:tblGrid>
+      <w:tr>
+        <w:trPr>
+          <w:trHeight w:val="354"/>
+        </w:trPr>
+        <w:tc>
+          <w:tcPr>
+            <w:tcW w:w="2300" w:type="dxa"/>
+            <w:shd w:val="clear" w:color="auto" w:fill="F3F3F3"/>
+          </w:tcPr>
+          <w:p>
+            <w:pPr>
+              <w:pStyle w:val="TableParagraph"/>
+              <w:spacing w:line="250" w:lineRule="exact"/>
+              <w:rPr>
+                <w:b/>
+              </w:rPr>
+            </w:pPr>
+            <w:proofErr w:type="spellStart"/>
+            <w:r>
+              <w:rPr>
+                <w:b/>
+              </w:rPr>
+              <w:lastRenderedPageBreak/>
+              <w:t>Nombre</w:t>
+            </w:r>
+            <w:proofErr w:type="spellEnd"/>
+          </w:p>
+        </w:tc>
+        <w:tc>
+          <w:tcPr>
+            <w:tcW w:w="7227" w:type="dxa"/>
+          </w:tcPr>
+          <w:p>
+            <w:pPr>
+              <w:pStyle w:val="TableParagraph"/>
+              <w:spacing w:line="201" w:lineRule="exact"/>
+              <w:rPr>
+                <w:b/>
+                <w:sz w:val="18"/>
+                <w:lang w:val="es-CO"/>
+              </w:rPr>
+            </w:pPr>
+            <w:r>
+              <w:rPr>
+                <w:b/>
+                <w:sz w:val="18"/>
+                <w:lang w:val="es-CO"/>
+              </w:rPr>
+              <w:t>R</w:t>
+            </w:r>
+            <w:r>
+              <w:rPr>
+                <w:b/>
+                <w:sz w:val="18"/>
+                <w:lang w:val="es-CO"/>
+              </w:rPr>
+              <w:t>2</w:t>
+            </w:r>
+            <w:r>
+              <w:rPr>
+                <w:b/>
+                <w:sz w:val="18"/>
+                <w:lang w:val="es-CO"/>
+              </w:rPr>
+              <w:t xml:space="preserve">. Clasificar jugadores por </w:t>
+            </w:r>
+            <w:r>
+              <w:rPr>
+                <w:b/>
+                <w:sz w:val="18"/>
+                <w:lang w:val="es-CO"/>
+              </w:rPr>
+              <w:t>ping</w:t>
+            </w:r>
+          </w:p>
+        </w:tc>
+      </w:tr>
+      <w:tr>
+        <w:trPr>
+          <w:trHeight w:val="352"/>
+        </w:trPr>
+        <w:tc>
+          <w:tcPr>
+            <w:tcW w:w="2300" w:type="dxa"/>
+            <w:shd w:val="clear" w:color="auto" w:fill="F3F3F3"/>
+          </w:tcPr>
+          <w:p>
+            <w:pPr>
+              <w:pStyle w:val="TableParagraph"/>
+              <w:spacing w:line="248" w:lineRule="exact"/>
+              <w:rPr>
+                <w:b/>
+              </w:rPr>
+            </w:pPr>
+            <w:proofErr w:type="spellStart"/>
+            <w:r>
+              <w:rPr>
+                <w:b/>
+              </w:rPr>
+              <w:t>Resumen</w:t>
+            </w:r>
+            <w:proofErr w:type="spellEnd"/>
+          </w:p>
+        </w:tc>
+        <w:tc>
+          <w:tcPr>
+            <w:tcW w:w="7227" w:type="dxa"/>
+          </w:tcPr>
+          <w:p>
+            <w:pPr>
+              <w:pStyle w:val="TableParagraph"/>
+              <w:tabs>
+                <w:tab w:val="left" w:pos="2715"/>
+              </w:tabs>
+              <w:rPr>
+                <w:sz w:val="18"/>
+                <w:lang w:val="es-CO"/>
+              </w:rPr>
+            </w:pPr>
+            <w:r>
+              <w:rPr>
+                <w:sz w:val="18"/>
+                <w:lang w:val="es-CO"/>
+              </w:rPr>
+              <w:t xml:space="preserve">Asigna a un jugador en un grupo determinado el cual corresponda con el intervalo  al cual pertenece su ping </w:t>
+            </w:r>
+          </w:p>
+        </w:tc>
+      </w:tr>
+      <w:tr>
+        <w:trPr>
+          <w:trHeight w:val="352"/>
+        </w:trPr>
+        <w:tc>
+          <w:tcPr>
+            <w:tcW w:w="9527" w:type="dxa"/>
+            <w:gridSpan w:val="2"/>
+            <w:shd w:val="clear" w:color="auto" w:fill="CE6630"/>
+          </w:tcPr>
+          <w:p>
+            <w:pPr>
+              <w:pStyle w:val="TableParagraph"/>
+              <w:spacing w:line="248" w:lineRule="exact"/>
+              <w:rPr>
+                <w:b/>
+              </w:rPr>
+            </w:pPr>
+            <w:r>
+              <w:rPr>
+                <w:b/>
+                <w:color w:val="DDDDDD"/>
+              </w:rPr>
+              <w:t>Entradas</w:t>
+            </w:r>
+          </w:p>
+        </w:tc>
+      </w:tr>
+      <w:tr>
+        <w:trPr>
+          <w:trHeight w:val="306"/>
+        </w:trPr>
+        <w:tc>
+          <w:tcPr>
+            <w:tcW w:w="9527" w:type="dxa"/>
+            <w:gridSpan w:val="2"/>
+          </w:tcPr>
+          <w:p>
+            <w:pPr>
+              <w:pStyle w:val="TableParagraph"/>
+              <w:rPr>
+                <w:sz w:val="18"/>
+              </w:rPr>
+            </w:pPr>
+            <w:r>
+              <w:rPr>
+                <w:sz w:val="18"/>
+              </w:rPr>
+              <w:t xml:space="preserve">Ping del </w:t>
+            </w:r>
+            <w:proofErr w:type="spellStart"/>
+            <w:r>
+              <w:rPr>
+                <w:sz w:val="18"/>
+              </w:rPr>
+              <w:t>jugador</w:t>
+            </w:r>
+            <w:proofErr w:type="spellEnd"/>
+            <w:r>
+              <w:rPr>
+                <w:sz w:val="18"/>
+              </w:rPr>
+              <w:t xml:space="preserve"> </w:t>
+            </w:r>
+          </w:p>
+        </w:tc>
+      </w:tr>
+      <w:tr>
+        <w:trPr>
+          <w:trHeight w:val="352"/>
+        </w:trPr>
+        <w:tc>
+          <w:tcPr>
+            <w:tcW w:w="9527" w:type="dxa"/>
+            <w:gridSpan w:val="2"/>
+            <w:shd w:val="clear" w:color="auto" w:fill="CE6630"/>
+          </w:tcPr>
+          <w:p>
+            <w:pPr>
+              <w:pStyle w:val="TableParagraph"/>
+              <w:spacing w:line="248" w:lineRule="exact"/>
+              <w:rPr>
+                <w:b/>
+              </w:rPr>
+            </w:pPr>
+            <w:proofErr w:type="spellStart"/>
+            <w:r>
+              <w:rPr>
+                <w:b/>
+                <w:color w:val="DDDDDD"/>
+              </w:rPr>
+              <w:t>Resultados</w:t>
+            </w:r>
+            <w:proofErr w:type="spellEnd"/>
+          </w:p>
+        </w:tc>
+      </w:tr>
+      <w:tr>
+        <w:trPr>
+          <w:trHeight w:val="309"/>
+        </w:trPr>
+        <w:tc>
+          <w:tcPr>
+            <w:tcW w:w="9527" w:type="dxa"/>
+            <w:gridSpan w:val="2"/>
+          </w:tcPr>
+          <w:p>
+            <w:pPr>
+              <w:pStyle w:val="TableParagraph"/>
+              <w:spacing w:line="206" w:lineRule="exact"/>
+              <w:rPr>
+                <w:sz w:val="18"/>
+                <w:lang w:val="es-CO"/>
+              </w:rPr>
+            </w:pPr>
+            <w:r>
+              <w:rPr>
+                <w:sz w:val="18"/>
+                <w:lang w:val="es-CO"/>
+              </w:rPr>
+              <w:t>El jugador ha sido asignado al grupo que le corresponde según su ping</w:t>
+            </w:r>
+          </w:p>
+        </w:tc>
+      </w:tr>
+    </w:tbl>
+    <w:p/>
+    <w:tbl>
+      <w:tblPr>
+        <w:tblStyle w:val="TableNormal"/>
+        <w:tblW w:w="9527" w:type="dxa"/>
+        <w:tblInd w:w="107" w:type="dxa"/>
+        <w:tblBorders>
+          <w:top w:val="single" w:sz="4" w:space="0" w:color="000000"/>
+          <w:left w:val="single" w:sz="4" w:space="0" w:color="000000"/>
+          <w:bottom w:val="single" w:sz="4" w:space="0" w:color="000000"/>
+          <w:right w:val="single" w:sz="4" w:space="0" w:color="000000"/>
+          <w:insideH w:val="single" w:sz="4" w:space="0" w:color="000000"/>
+          <w:insideV w:val="single" w:sz="4" w:space="0" w:color="000000"/>
+        </w:tblBorders>
+        <w:tblLayout w:type="fixed"/>
+        <w:tblLook w:val="01E0" w:firstRow="1" w:lastRow="1" w:firstColumn="1" w:lastColumn="1" w:noHBand="0" w:noVBand="0"/>
+      </w:tblPr>
+      <w:tblGrid>
+        <w:gridCol w:w="2300"/>
+        <w:gridCol w:w="7227"/>
+      </w:tblGrid>
+      <w:tr>
+        <w:trPr>
+          <w:trHeight w:val="354"/>
+        </w:trPr>
+        <w:tc>
+          <w:tcPr>
+            <w:tcW w:w="2300" w:type="dxa"/>
+            <w:shd w:val="clear" w:color="auto" w:fill="F3F3F3"/>
+          </w:tcPr>
+          <w:p>
+            <w:pPr>
+              <w:pStyle w:val="TableParagraph"/>
+              <w:spacing w:line="250" w:lineRule="exact"/>
+              <w:rPr>
+                <w:b/>
+              </w:rPr>
+            </w:pPr>
+            <w:proofErr w:type="spellStart"/>
+            <w:r>
+              <w:rPr>
+                <w:b/>
+              </w:rPr>
+              <w:t>Nombre</w:t>
+            </w:r>
+            <w:proofErr w:type="spellEnd"/>
+          </w:p>
+        </w:tc>
+        <w:tc>
+          <w:tcPr>
+            <w:tcW w:w="7227" w:type="dxa"/>
+          </w:tcPr>
+          <w:p>
+            <w:pPr>
+              <w:pStyle w:val="TableParagraph"/>
+              <w:spacing w:line="201" w:lineRule="exact"/>
+              <w:rPr>
+                <w:b/>
+                <w:sz w:val="18"/>
+                <w:lang w:val="es-CO"/>
+              </w:rPr>
+            </w:pPr>
+            <w:r>
+              <w:rPr>
+                <w:b/>
+                <w:sz w:val="18"/>
+                <w:lang w:val="es-CO"/>
+              </w:rPr>
+              <w:t>R</w:t>
+            </w:r>
+            <w:r>
+              <w:rPr>
+                <w:b/>
+                <w:sz w:val="18"/>
+                <w:lang w:val="es-CO"/>
+              </w:rPr>
+              <w:t>3</w:t>
+            </w:r>
+            <w:r>
+              <w:rPr>
+                <w:b/>
+                <w:sz w:val="18"/>
+                <w:lang w:val="es-CO"/>
+              </w:rPr>
+              <w:t xml:space="preserve">. Clasificar jugadores por </w:t>
+            </w:r>
+            <w:r>
+              <w:rPr>
+                <w:b/>
+                <w:sz w:val="18"/>
+                <w:lang w:val="es-CO"/>
+              </w:rPr>
+              <w:t xml:space="preserve">experiencia en el juego </w:t>
+            </w:r>
+          </w:p>
+        </w:tc>
+      </w:tr>
+      <w:tr>
+        <w:trPr>
+          <w:trHeight w:val="352"/>
+        </w:trPr>
+        <w:tc>
+          <w:tcPr>
+            <w:tcW w:w="2300" w:type="dxa"/>
+            <w:shd w:val="clear" w:color="auto" w:fill="F3F3F3"/>
+          </w:tcPr>
+          <w:p>
+            <w:pPr>
+              <w:pStyle w:val="TableParagraph"/>
+              <w:spacing w:line="248" w:lineRule="exact"/>
+              <w:rPr>
+                <w:b/>
+              </w:rPr>
+            </w:pPr>
+            <w:proofErr w:type="spellStart"/>
+            <w:r>
+              <w:rPr>
+                <w:b/>
+              </w:rPr>
+              <w:t>Resumen</w:t>
+            </w:r>
+            <w:proofErr w:type="spellEnd"/>
+          </w:p>
+        </w:tc>
+        <w:tc>
+          <w:tcPr>
+            <w:tcW w:w="7227" w:type="dxa"/>
+          </w:tcPr>
+          <w:p>
+            <w:pPr>
+              <w:pStyle w:val="TableParagraph"/>
+              <w:tabs>
+                <w:tab w:val="left" w:pos="2715"/>
+              </w:tabs>
+              <w:rPr>
+                <w:sz w:val="18"/>
+                <w:lang w:val="es-CO"/>
+              </w:rPr>
+            </w:pPr>
+            <w:r>
+              <w:rPr>
+                <w:sz w:val="18"/>
+                <w:lang w:val="es-CO"/>
+              </w:rPr>
+              <w:t>Clasifica a los jugadores según su experiencia en el juego (esto basado en diferentes criterios)</w:t>
+            </w:r>
+            <w:r>
+              <w:rPr>
+                <w:sz w:val="18"/>
+                <w:lang w:val="es-CO"/>
+              </w:rPr>
+              <w:tab/>
+            </w:r>
+          </w:p>
+        </w:tc>
+      </w:tr>
+      <w:tr>
+        <w:trPr>
+          <w:trHeight w:val="352"/>
+        </w:trPr>
+        <w:tc>
+          <w:tcPr>
+            <w:tcW w:w="9527" w:type="dxa"/>
+            <w:gridSpan w:val="2"/>
+            <w:shd w:val="clear" w:color="auto" w:fill="CE6630"/>
+          </w:tcPr>
+          <w:p>
+            <w:pPr>
+              <w:pStyle w:val="TableParagraph"/>
+              <w:spacing w:line="248" w:lineRule="exact"/>
+              <w:rPr>
+                <w:b/>
+              </w:rPr>
+            </w:pPr>
+            <w:r>
+              <w:rPr>
+                <w:b/>
+                <w:color w:val="DDDDDD"/>
+              </w:rPr>
+              <w:t>Entradas</w:t>
+            </w:r>
+          </w:p>
+        </w:tc>
+      </w:tr>
+      <w:tr>
+        <w:trPr>
+          <w:trHeight w:val="306"/>
+        </w:trPr>
+        <w:tc>
+          <w:tcPr>
+            <w:tcW w:w="9527" w:type="dxa"/>
+            <w:gridSpan w:val="2"/>
+          </w:tcPr>
+          <w:p>
+            <w:pPr>
+              <w:pStyle w:val="TableParagraph"/>
+              <w:rPr>
+                <w:sz w:val="18"/>
+              </w:rPr>
+            </w:pPr>
+          </w:p>
+        </w:tc>
+      </w:tr>
+      <w:tr>
+        <w:trPr>
+          <w:trHeight w:val="352"/>
+        </w:trPr>
+        <w:tc>
+          <w:tcPr>
+            <w:tcW w:w="9527" w:type="dxa"/>
+            <w:gridSpan w:val="2"/>
+            <w:shd w:val="clear" w:color="auto" w:fill="CE6630"/>
+          </w:tcPr>
+          <w:p>
+            <w:pPr>
+              <w:pStyle w:val="TableParagraph"/>
+              <w:spacing w:line="248" w:lineRule="exact"/>
+              <w:rPr>
+                <w:b/>
+              </w:rPr>
+            </w:pPr>
+            <w:proofErr w:type="spellStart"/>
+            <w:r>
+              <w:rPr>
+                <w:b/>
+                <w:color w:val="DDDDDD"/>
+              </w:rPr>
+              <w:t>Resultados</w:t>
+            </w:r>
+            <w:proofErr w:type="spellEnd"/>
+          </w:p>
+        </w:tc>
+      </w:tr>
+      <w:tr>
+        <w:trPr>
+          <w:trHeight w:val="309"/>
+        </w:trPr>
+        <w:tc>
+          <w:tcPr>
+            <w:tcW w:w="9527" w:type="dxa"/>
+            <w:gridSpan w:val="2"/>
+          </w:tcPr>
+          <w:p>
+            <w:pPr>
+              <w:pStyle w:val="TableParagraph"/>
+              <w:spacing w:line="206" w:lineRule="exact"/>
+              <w:rPr>
+                <w:sz w:val="18"/>
+                <w:lang w:val="es-CO"/>
+              </w:rPr>
+            </w:pPr>
+            <w:r>
+              <w:rPr>
+                <w:sz w:val="18"/>
+                <w:lang w:val="es-CO"/>
+              </w:rPr>
+              <w:t xml:space="preserve">El jugador ha sido asignado al grupo que le corresponde según su experiencia </w:t>
+            </w:r>
+          </w:p>
+        </w:tc>
+      </w:tr>
+    </w:tbl>
+    <w:p/>
+    <w:tbl>
+      <w:tblPr>
+        <w:tblStyle w:val="TableNormal"/>
+        <w:tblW w:w="9527" w:type="dxa"/>
+        <w:tblInd w:w="107" w:type="dxa"/>
+        <w:tblBorders>
+          <w:top w:val="single" w:sz="4" w:space="0" w:color="000000"/>
+          <w:left w:val="single" w:sz="4" w:space="0" w:color="000000"/>
+          <w:bottom w:val="single" w:sz="4" w:space="0" w:color="000000"/>
+          <w:right w:val="single" w:sz="4" w:space="0" w:color="000000"/>
+          <w:insideH w:val="single" w:sz="4" w:space="0" w:color="000000"/>
+          <w:insideV w:val="single" w:sz="4" w:space="0" w:color="000000"/>
+        </w:tblBorders>
+        <w:tblLayout w:type="fixed"/>
+        <w:tblLook w:val="01E0" w:firstRow="1" w:lastRow="1" w:firstColumn="1" w:lastColumn="1" w:noHBand="0" w:noVBand="0"/>
+      </w:tblPr>
+      <w:tblGrid>
+        <w:gridCol w:w="2300"/>
+        <w:gridCol w:w="7227"/>
+      </w:tblGrid>
+      <w:tr>
+        <w:trPr>
+          <w:trHeight w:val="354"/>
+        </w:trPr>
+        <w:tc>
+          <w:tcPr>
+            <w:tcW w:w="2300" w:type="dxa"/>
+            <w:shd w:val="clear" w:color="auto" w:fill="F3F3F3"/>
+          </w:tcPr>
+          <w:p>
+            <w:pPr>
+              <w:pStyle w:val="TableParagraph"/>
+              <w:spacing w:line="250" w:lineRule="exact"/>
+              <w:rPr>
+                <w:b/>
+              </w:rPr>
+            </w:pPr>
+            <w:proofErr w:type="spellStart"/>
+            <w:r>
+              <w:rPr>
+                <w:b/>
+              </w:rPr>
+              <w:t>Nombre</w:t>
+            </w:r>
+            <w:proofErr w:type="spellEnd"/>
+          </w:p>
+        </w:tc>
+        <w:tc>
+          <w:tcPr>
+            <w:tcW w:w="7227" w:type="dxa"/>
+          </w:tcPr>
+          <w:p>
+            <w:pPr>
+              <w:pStyle w:val="TableParagraph"/>
+              <w:spacing w:line="201" w:lineRule="exact"/>
+              <w:rPr>
+                <w:b/>
+                <w:sz w:val="18"/>
+                <w:lang w:val="es-CO"/>
+              </w:rPr>
+            </w:pPr>
+            <w:r>
+              <w:rPr>
+                <w:b/>
+                <w:sz w:val="18"/>
+                <w:lang w:val="es-CO"/>
+              </w:rPr>
+              <w:t>R</w:t>
+            </w:r>
+            <w:r>
+              <w:rPr>
+                <w:b/>
+                <w:sz w:val="18"/>
+                <w:lang w:val="es-CO"/>
+              </w:rPr>
+              <w:t>4</w:t>
+            </w:r>
+            <w:r>
+              <w:rPr>
+                <w:b/>
+                <w:sz w:val="18"/>
+                <w:lang w:val="es-CO"/>
+              </w:rPr>
+              <w:t xml:space="preserve">. </w:t>
+            </w:r>
+            <w:r>
+              <w:rPr>
+                <w:b/>
+                <w:sz w:val="18"/>
+                <w:lang w:val="es-CO"/>
+              </w:rPr>
+              <w:t xml:space="preserve">Determinar nivel del jugador </w:t>
+            </w:r>
+          </w:p>
+        </w:tc>
+      </w:tr>
+      <w:tr>
+        <w:trPr>
+          <w:trHeight w:val="352"/>
+        </w:trPr>
+        <w:tc>
+          <w:tcPr>
+            <w:tcW w:w="2300" w:type="dxa"/>
+            <w:shd w:val="clear" w:color="auto" w:fill="F3F3F3"/>
+          </w:tcPr>
+          <w:p>
+            <w:pPr>
+              <w:pStyle w:val="TableParagraph"/>
+              <w:spacing w:line="248" w:lineRule="exact"/>
+              <w:rPr>
+                <w:b/>
+              </w:rPr>
+            </w:pPr>
+            <w:proofErr w:type="spellStart"/>
+            <w:r>
+              <w:rPr>
+                <w:b/>
+              </w:rPr>
+              <w:t>Resumen</w:t>
+            </w:r>
+            <w:proofErr w:type="spellEnd"/>
+          </w:p>
+        </w:tc>
+        <w:tc>
+          <w:tcPr>
+            <w:tcW w:w="7227" w:type="dxa"/>
+          </w:tcPr>
+          <w:p>
+            <w:pPr>
+              <w:pStyle w:val="TableParagraph"/>
+              <w:tabs>
+                <w:tab w:val="left" w:pos="2715"/>
+              </w:tabs>
+              <w:rPr>
+                <w:sz w:val="18"/>
+                <w:lang w:val="es-CO"/>
+              </w:rPr>
+            </w:pPr>
+            <w:r>
+              <w:rPr>
+                <w:sz w:val="18"/>
+                <w:lang w:val="es-CO"/>
+              </w:rPr>
+              <w:t xml:space="preserve">Determina el nivel del jugador con sus características </w:t>
+            </w:r>
+            <w:r>
+              <w:rPr>
+                <w:sz w:val="18"/>
+                <w:lang w:val="es-CO"/>
+              </w:rPr>
+              <w:tab/>
+            </w:r>
+          </w:p>
+        </w:tc>
+      </w:tr>
+      <w:tr>
+        <w:trPr>
+          <w:trHeight w:val="352"/>
+        </w:trPr>
+        <w:tc>
+          <w:tcPr>
+            <w:tcW w:w="9527" w:type="dxa"/>
+            <w:gridSpan w:val="2"/>
+            <w:shd w:val="clear" w:color="auto" w:fill="CE6630"/>
+          </w:tcPr>
+          <w:p>
+            <w:pPr>
+              <w:pStyle w:val="TableParagraph"/>
+              <w:spacing w:line="248" w:lineRule="exact"/>
+              <w:rPr>
+                <w:b/>
+              </w:rPr>
+            </w:pPr>
+            <w:r>
+              <w:rPr>
+                <w:b/>
+                <w:color w:val="DDDDDD"/>
+              </w:rPr>
+              <w:t>Entradas</w:t>
+            </w:r>
+          </w:p>
+        </w:tc>
+      </w:tr>
+      <w:tr>
+        <w:trPr>
+          <w:trHeight w:val="306"/>
+        </w:trPr>
+        <w:tc>
+          <w:tcPr>
+            <w:tcW w:w="9527" w:type="dxa"/>
+            <w:gridSpan w:val="2"/>
+          </w:tcPr>
+          <w:p>
+            <w:pPr>
+              <w:pStyle w:val="TableParagraph"/>
+              <w:rPr>
+                <w:sz w:val="18"/>
+              </w:rPr>
+            </w:pPr>
+          </w:p>
+        </w:tc>
+      </w:tr>
+      <w:tr>
+        <w:trPr>
+          <w:trHeight w:val="352"/>
+        </w:trPr>
+        <w:tc>
+          <w:tcPr>
+            <w:tcW w:w="9527" w:type="dxa"/>
+            <w:gridSpan w:val="2"/>
+            <w:shd w:val="clear" w:color="auto" w:fill="CE6630"/>
+          </w:tcPr>
+          <w:p>
+            <w:pPr>
+              <w:pStyle w:val="TableParagraph"/>
+              <w:spacing w:line="248" w:lineRule="exact"/>
+              <w:rPr>
+                <w:b/>
+              </w:rPr>
+            </w:pPr>
+            <w:proofErr w:type="spellStart"/>
+            <w:r>
+              <w:rPr>
+                <w:b/>
+                <w:color w:val="DDDDDD"/>
+              </w:rPr>
+              <w:t>Resultados</w:t>
+            </w:r>
+            <w:proofErr w:type="spellEnd"/>
+          </w:p>
+        </w:tc>
+      </w:tr>
+      <w:tr>
+        <w:trPr>
+          <w:trHeight w:val="309"/>
+        </w:trPr>
+        <w:tc>
+          <w:tcPr>
+            <w:tcW w:w="9527" w:type="dxa"/>
+            <w:gridSpan w:val="2"/>
+          </w:tcPr>
+          <w:p>
+            <w:pPr>
+              <w:pStyle w:val="TableParagraph"/>
+              <w:spacing w:line="206" w:lineRule="exact"/>
+              <w:rPr>
+                <w:sz w:val="18"/>
+                <w:lang w:val="es-CO"/>
+              </w:rPr>
+            </w:pPr>
+            <w:r>
+              <w:rPr>
+                <w:sz w:val="18"/>
+                <w:lang w:val="es-CO"/>
+              </w:rPr>
+              <w:t xml:space="preserve">Se ha clasificado al jugador </w:t>
+            </w:r>
+          </w:p>
+        </w:tc>
+      </w:tr>
+    </w:tbl>
+    <w:p/>
+    <w:tbl>
+      <w:tblPr>
+        <w:tblStyle w:val="TableNormal"/>
+        <w:tblW w:w="9527" w:type="dxa"/>
+        <w:tblInd w:w="107" w:type="dxa"/>
+        <w:tblBorders>
+          <w:top w:val="single" w:sz="4" w:space="0" w:color="000000"/>
+          <w:left w:val="single" w:sz="4" w:space="0" w:color="000000"/>
+          <w:bottom w:val="single" w:sz="4" w:space="0" w:color="000000"/>
+          <w:right w:val="single" w:sz="4" w:space="0" w:color="000000"/>
+          <w:insideH w:val="single" w:sz="4" w:space="0" w:color="000000"/>
+          <w:insideV w:val="single" w:sz="4" w:space="0" w:color="000000"/>
+        </w:tblBorders>
+        <w:tblLayout w:type="fixed"/>
+        <w:tblLook w:val="01E0" w:firstRow="1" w:lastRow="1" w:firstColumn="1" w:lastColumn="1" w:noHBand="0" w:noVBand="0"/>
+      </w:tblPr>
+      <w:tblGrid>
+        <w:gridCol w:w="2300"/>
+        <w:gridCol w:w="7227"/>
+      </w:tblGrid>
+      <w:tr>
+        <w:trPr>
+          <w:trHeight w:val="354"/>
+        </w:trPr>
+        <w:tc>
+          <w:tcPr>
+            <w:tcW w:w="2300" w:type="dxa"/>
+            <w:shd w:val="clear" w:color="auto" w:fill="F3F3F3"/>
+          </w:tcPr>
+          <w:p>
+            <w:pPr>
+              <w:pStyle w:val="TableParagraph"/>
+              <w:spacing w:line="250" w:lineRule="exact"/>
+              <w:rPr>
+                <w:b/>
+              </w:rPr>
+            </w:pPr>
+            <w:proofErr w:type="spellStart"/>
+            <w:r>
+              <w:rPr>
+                <w:b/>
+              </w:rPr>
+              <w:t>Nombre</w:t>
+            </w:r>
+            <w:proofErr w:type="spellEnd"/>
+          </w:p>
+        </w:tc>
+        <w:tc>
+          <w:tcPr>
+            <w:tcW w:w="7227" w:type="dxa"/>
+          </w:tcPr>
+          <w:p>
+            <w:pPr>
+              <w:pStyle w:val="TableParagraph"/>
+              <w:spacing w:line="201" w:lineRule="exact"/>
+              <w:rPr>
+                <w:b/>
+                <w:sz w:val="18"/>
+                <w:lang w:val="es-CO"/>
+              </w:rPr>
+            </w:pPr>
+            <w:r>
+              <w:rPr>
+                <w:b/>
+                <w:sz w:val="18"/>
+                <w:lang w:val="es-CO"/>
+              </w:rPr>
+              <w:t>R</w:t>
+            </w:r>
+            <w:r>
+              <w:rPr>
+                <w:b/>
+                <w:sz w:val="18"/>
+                <w:lang w:val="es-CO"/>
+              </w:rPr>
+              <w:t>5</w:t>
+            </w:r>
+            <w:r>
+              <w:rPr>
+                <w:b/>
+                <w:sz w:val="18"/>
+                <w:lang w:val="es-CO"/>
+              </w:rPr>
+              <w:t>. Clasificar jugadores por p</w:t>
+            </w:r>
+            <w:r>
+              <w:rPr>
+                <w:b/>
+                <w:sz w:val="18"/>
+                <w:lang w:val="es-CO"/>
+              </w:rPr>
+              <w:t xml:space="preserve">lataforma </w:t>
+            </w:r>
+          </w:p>
+        </w:tc>
+      </w:tr>
+      <w:tr>
+        <w:trPr>
+          <w:trHeight w:val="352"/>
+        </w:trPr>
+        <w:tc>
+          <w:tcPr>
+            <w:tcW w:w="2300" w:type="dxa"/>
+            <w:shd w:val="clear" w:color="auto" w:fill="F3F3F3"/>
+          </w:tcPr>
+          <w:p>
+            <w:pPr>
+              <w:pStyle w:val="TableParagraph"/>
+              <w:spacing w:line="248" w:lineRule="exact"/>
+              <w:rPr>
+                <w:b/>
+              </w:rPr>
+            </w:pPr>
+            <w:proofErr w:type="spellStart"/>
+            <w:r>
+              <w:rPr>
+                <w:b/>
+              </w:rPr>
+              <w:t>Resumen</w:t>
+            </w:r>
+            <w:proofErr w:type="spellEnd"/>
+          </w:p>
+        </w:tc>
+        <w:tc>
+          <w:tcPr>
+            <w:tcW w:w="7227" w:type="dxa"/>
+          </w:tcPr>
+          <w:p>
+            <w:pPr>
+              <w:pStyle w:val="TableParagraph"/>
+              <w:tabs>
+                <w:tab w:val="left" w:pos="2715"/>
+              </w:tabs>
+              <w:rPr>
+                <w:sz w:val="18"/>
+                <w:lang w:val="es-CO"/>
+              </w:rPr>
+            </w:pPr>
+            <w:r>
+              <w:rPr>
+                <w:sz w:val="18"/>
+                <w:lang w:val="es-CO"/>
+              </w:rPr>
+              <w:t xml:space="preserve">Clasifica a los jugadores según la plataforma a la cual pertenecen </w:t>
+            </w:r>
+            <w:r>
+              <w:rPr>
+                <w:sz w:val="18"/>
+                <w:lang w:val="es-CO"/>
+              </w:rPr>
+              <w:tab/>
+            </w:r>
+          </w:p>
+        </w:tc>
+      </w:tr>
+      <w:tr>
+        <w:trPr>
+          <w:trHeight w:val="352"/>
+        </w:trPr>
+        <w:tc>
+          <w:tcPr>
+            <w:tcW w:w="9527" w:type="dxa"/>
+            <w:gridSpan w:val="2"/>
+            <w:shd w:val="clear" w:color="auto" w:fill="CE6630"/>
+          </w:tcPr>
+          <w:p>
+            <w:pPr>
+              <w:pStyle w:val="TableParagraph"/>
+              <w:spacing w:line="248" w:lineRule="exact"/>
+              <w:rPr>
+                <w:b/>
+              </w:rPr>
+            </w:pPr>
+            <w:r>
+              <w:rPr>
+                <w:b/>
+                <w:color w:val="DDDDDD"/>
+              </w:rPr>
+              <w:t>Entradas</w:t>
+            </w:r>
+          </w:p>
+        </w:tc>
+      </w:tr>
+      <w:tr>
+        <w:trPr>
+          <w:trHeight w:val="306"/>
+        </w:trPr>
+        <w:tc>
+          <w:tcPr>
+            <w:tcW w:w="9527" w:type="dxa"/>
+            <w:gridSpan w:val="2"/>
+          </w:tcPr>
+          <w:p>
+            <w:pPr>
+              <w:pStyle w:val="TableParagraph"/>
+              <w:rPr>
+                <w:sz w:val="18"/>
+              </w:rPr>
+            </w:pPr>
+            <w:proofErr w:type="spellStart"/>
+            <w:r>
+              <w:rPr>
+                <w:sz w:val="18"/>
+              </w:rPr>
+              <w:t>Plataforma</w:t>
+            </w:r>
+            <w:proofErr w:type="spellEnd"/>
+            <w:r>
+              <w:rPr>
+                <w:sz w:val="18"/>
+              </w:rPr>
+              <w:t xml:space="preserve"> de </w:t>
+            </w:r>
+            <w:proofErr w:type="spellStart"/>
+            <w:r>
+              <w:rPr>
+                <w:sz w:val="18"/>
+              </w:rPr>
+              <w:t>juego</w:t>
+            </w:r>
+            <w:proofErr w:type="spellEnd"/>
+            <w:r>
+              <w:rPr>
+                <w:sz w:val="18"/>
+              </w:rPr>
+              <w:t xml:space="preserve"> </w:t>
+            </w:r>
+          </w:p>
+        </w:tc>
+      </w:tr>
+      <w:tr>
+        <w:trPr>
+          <w:trHeight w:val="352"/>
+        </w:trPr>
+        <w:tc>
+          <w:tcPr>
+            <w:tcW w:w="9527" w:type="dxa"/>
+            <w:gridSpan w:val="2"/>
+            <w:shd w:val="clear" w:color="auto" w:fill="CE6630"/>
+          </w:tcPr>
+          <w:p>
+            <w:pPr>
+              <w:pStyle w:val="TableParagraph"/>
+              <w:spacing w:line="248" w:lineRule="exact"/>
+              <w:rPr>
+                <w:b/>
+              </w:rPr>
+            </w:pPr>
+            <w:proofErr w:type="spellStart"/>
+            <w:r>
+              <w:rPr>
+                <w:b/>
+                <w:color w:val="DDDDDD"/>
+              </w:rPr>
+              <w:t>Resultados</w:t>
+            </w:r>
+            <w:proofErr w:type="spellEnd"/>
+          </w:p>
+        </w:tc>
+      </w:tr>
+      <w:tr>
+        <w:trPr>
+          <w:trHeight w:val="309"/>
+        </w:trPr>
+        <w:tc>
+          <w:tcPr>
+            <w:tcW w:w="9527" w:type="dxa"/>
+            <w:gridSpan w:val="2"/>
+          </w:tcPr>
+          <w:p>
+            <w:pPr>
+              <w:pStyle w:val="TableParagraph"/>
+              <w:spacing w:line="206" w:lineRule="exact"/>
+              <w:rPr>
+                <w:sz w:val="18"/>
+                <w:lang w:val="es-CO"/>
+              </w:rPr>
+            </w:pPr>
+            <w:r>
+              <w:rPr>
+                <w:sz w:val="18"/>
+                <w:lang w:val="es-CO"/>
+              </w:rPr>
+              <w:t xml:space="preserve">El jugador </w:t>
+            </w:r>
+            <w:proofErr w:type="spellStart"/>
+            <w:r>
+              <w:rPr>
+                <w:sz w:val="18"/>
+                <w:lang w:val="es-CO"/>
+              </w:rPr>
+              <w:t>a</w:t>
+            </w:r>
+            <w:proofErr w:type="spellEnd"/>
+            <w:r>
+              <w:rPr>
+                <w:sz w:val="18"/>
+                <w:lang w:val="es-CO"/>
+              </w:rPr>
+              <w:t xml:space="preserve"> sido asignado al grupo que le corresponde según su plataforma </w:t>
+            </w:r>
+          </w:p>
+        </w:tc>
+      </w:tr>
+    </w:tbl>
+    <w:p/>
+    <w:tbl>
+      <w:tblPr>
+        <w:tblStyle w:val="TableNormal"/>
+        <w:tblW w:w="9527" w:type="dxa"/>
+        <w:tblInd w:w="107" w:type="dxa"/>
+        <w:tblBorders>
+          <w:top w:val="single" w:sz="4" w:space="0" w:color="000000"/>
+          <w:left w:val="single" w:sz="4" w:space="0" w:color="000000"/>
+          <w:bottom w:val="single" w:sz="4" w:space="0" w:color="000000"/>
+          <w:right w:val="single" w:sz="4" w:space="0" w:color="000000"/>
+          <w:insideH w:val="single" w:sz="4" w:space="0" w:color="000000"/>
+          <w:insideV w:val="single" w:sz="4" w:space="0" w:color="000000"/>
+        </w:tblBorders>
+        <w:tblLayout w:type="fixed"/>
+        <w:tblLook w:val="01E0" w:firstRow="1" w:lastRow="1" w:firstColumn="1" w:lastColumn="1" w:noHBand="0" w:noVBand="0"/>
+      </w:tblPr>
+      <w:tblGrid>
+        <w:gridCol w:w="2300"/>
+        <w:gridCol w:w="7227"/>
+      </w:tblGrid>
+      <w:tr>
+        <w:trPr>
+          <w:trHeight w:val="354"/>
+        </w:trPr>
+        <w:tc>
+          <w:tcPr>
+            <w:tcW w:w="2300" w:type="dxa"/>
+            <w:shd w:val="clear" w:color="auto" w:fill="F3F3F3"/>
+          </w:tcPr>
+          <w:p>
+            <w:pPr>
+              <w:pStyle w:val="TableParagraph"/>
+              <w:spacing w:line="250" w:lineRule="exact"/>
+              <w:rPr>
+                <w:b/>
+              </w:rPr>
+            </w:pPr>
+            <w:proofErr w:type="spellStart"/>
+            <w:r>
+              <w:rPr>
+                <w:b/>
+              </w:rPr>
+              <w:t>Nombre</w:t>
+            </w:r>
+            <w:proofErr w:type="spellEnd"/>
+          </w:p>
+        </w:tc>
+        <w:tc>
+          <w:tcPr>
+            <w:tcW w:w="7227" w:type="dxa"/>
+          </w:tcPr>
+          <w:p>
+            <w:pPr>
+              <w:pStyle w:val="TableParagraph"/>
+              <w:spacing w:line="201" w:lineRule="exact"/>
+              <w:rPr>
+                <w:b/>
+                <w:sz w:val="18"/>
+                <w:lang w:val="es-CO"/>
+              </w:rPr>
+            </w:pPr>
+            <w:r>
+              <w:rPr>
+                <w:b/>
+                <w:sz w:val="18"/>
+                <w:lang w:val="es-CO"/>
+              </w:rPr>
+              <w:t>R</w:t>
+            </w:r>
+            <w:r>
+              <w:rPr>
+                <w:b/>
+                <w:sz w:val="18"/>
+                <w:lang w:val="es-CO"/>
+              </w:rPr>
+              <w:t>6</w:t>
+            </w:r>
+            <w:r>
+              <w:rPr>
+                <w:b/>
+                <w:sz w:val="18"/>
+                <w:lang w:val="es-CO"/>
+              </w:rPr>
+              <w:t xml:space="preserve">. </w:t>
+            </w:r>
+            <w:r>
+              <w:rPr>
+                <w:b/>
+                <w:sz w:val="18"/>
+                <w:lang w:val="es-CO"/>
+              </w:rPr>
+              <w:t xml:space="preserve">Determinar geolocalización </w:t>
+            </w:r>
+          </w:p>
+        </w:tc>
+      </w:tr>
+      <w:tr>
+        <w:trPr>
+          <w:trHeight w:val="352"/>
+        </w:trPr>
+        <w:tc>
+          <w:tcPr>
+            <w:tcW w:w="2300" w:type="dxa"/>
+            <w:shd w:val="clear" w:color="auto" w:fill="F3F3F3"/>
+          </w:tcPr>
+          <w:p>
+            <w:pPr>
+              <w:pStyle w:val="TableParagraph"/>
+              <w:spacing w:line="248" w:lineRule="exact"/>
+              <w:rPr>
+                <w:b/>
+              </w:rPr>
+            </w:pPr>
+            <w:proofErr w:type="spellStart"/>
+            <w:r>
+              <w:rPr>
+                <w:b/>
+              </w:rPr>
+              <w:t>Resumen</w:t>
+            </w:r>
+            <w:proofErr w:type="spellEnd"/>
+          </w:p>
+        </w:tc>
+        <w:tc>
+          <w:tcPr>
+            <w:tcW w:w="7227" w:type="dxa"/>
+          </w:tcPr>
+          <w:p>
+            <w:pPr>
+              <w:pStyle w:val="TableParagraph"/>
+              <w:tabs>
+                <w:tab w:val="left" w:pos="2715"/>
+              </w:tabs>
+              <w:rPr>
+                <w:sz w:val="18"/>
+                <w:lang w:val="es-CO"/>
+              </w:rPr>
+            </w:pPr>
+            <w:r>
+              <w:rPr>
+                <w:sz w:val="18"/>
+                <w:lang w:val="es-CO"/>
+              </w:rPr>
+              <w:t xml:space="preserve">Determina en </w:t>
+            </w:r>
+            <w:proofErr w:type="spellStart"/>
+            <w:r>
+              <w:rPr>
+                <w:sz w:val="18"/>
+                <w:lang w:val="es-CO"/>
+              </w:rPr>
+              <w:t>que</w:t>
+            </w:r>
+            <w:proofErr w:type="spellEnd"/>
+            <w:r>
+              <w:rPr>
+                <w:sz w:val="18"/>
+                <w:lang w:val="es-CO"/>
+              </w:rPr>
+              <w:t xml:space="preserve"> lugar en cual se encuentra el jugador </w:t>
+            </w:r>
+            <w:r>
+              <w:rPr>
+                <w:sz w:val="18"/>
+                <w:lang w:val="es-CO"/>
+              </w:rPr>
+              <w:tab/>
+            </w:r>
+          </w:p>
+        </w:tc>
+      </w:tr>
+      <w:tr>
+        <w:trPr>
+          <w:trHeight w:val="352"/>
+        </w:trPr>
+        <w:tc>
+          <w:tcPr>
+            <w:tcW w:w="9527" w:type="dxa"/>
+            <w:gridSpan w:val="2"/>
+            <w:shd w:val="clear" w:color="auto" w:fill="CE6630"/>
+          </w:tcPr>
+          <w:p>
+            <w:pPr>
+              <w:pStyle w:val="TableParagraph"/>
+              <w:spacing w:line="248" w:lineRule="exact"/>
+              <w:rPr>
+                <w:b/>
+              </w:rPr>
+            </w:pPr>
+            <w:r>
+              <w:rPr>
+                <w:b/>
+                <w:color w:val="DDDDDD"/>
+              </w:rPr>
+              <w:t>Entradas</w:t>
+            </w:r>
+          </w:p>
+        </w:tc>
+      </w:tr>
+      <w:tr>
+        <w:trPr>
+          <w:trHeight w:val="306"/>
+        </w:trPr>
+        <w:tc>
+          <w:tcPr>
+            <w:tcW w:w="9527" w:type="dxa"/>
+            <w:gridSpan w:val="2"/>
+          </w:tcPr>
+          <w:p>
+            <w:pPr>
+              <w:pStyle w:val="TableParagraph"/>
+              <w:rPr>
+                <w:sz w:val="18"/>
+              </w:rPr>
+            </w:pPr>
+          </w:p>
+        </w:tc>
+      </w:tr>
+      <w:tr>
+        <w:trPr>
+          <w:trHeight w:val="352"/>
+        </w:trPr>
+        <w:tc>
+          <w:tcPr>
+            <w:tcW w:w="9527" w:type="dxa"/>
+            <w:gridSpan w:val="2"/>
+            <w:shd w:val="clear" w:color="auto" w:fill="CE6630"/>
+          </w:tcPr>
+          <w:p>
+            <w:pPr>
+              <w:pStyle w:val="TableParagraph"/>
+              <w:spacing w:line="248" w:lineRule="exact"/>
+              <w:rPr>
+                <w:b/>
+              </w:rPr>
+            </w:pPr>
+            <w:proofErr w:type="spellStart"/>
+            <w:r>
+              <w:rPr>
+                <w:b/>
+                <w:color w:val="DDDDDD"/>
+              </w:rPr>
+              <w:t>Resultados</w:t>
+            </w:r>
+            <w:proofErr w:type="spellEnd"/>
+          </w:p>
+        </w:tc>
+      </w:tr>
+      <w:tr>
+        <w:trPr>
+          <w:trHeight w:val="309"/>
+        </w:trPr>
+        <w:tc>
+          <w:tcPr>
+            <w:tcW w:w="9527" w:type="dxa"/>
+            <w:gridSpan w:val="2"/>
+          </w:tcPr>
+          <w:p>
+            <w:pPr>
+              <w:pStyle w:val="TableParagraph"/>
+              <w:spacing w:line="206" w:lineRule="exact"/>
+              <w:rPr>
+                <w:sz w:val="18"/>
+                <w:lang w:val="es-CO"/>
+              </w:rPr>
+            </w:pPr>
+          </w:p>
+        </w:tc>
+      </w:tr>
+    </w:tbl>
+    <w:p>
+      <w:pPr>
+        <w:pStyle w:val="Prrafodelista"/>
+        <w:ind w:left="1065"/>
+        <w:jc w:val="both"/>
+      </w:pPr>
+    </w:p>
+    <w:p>
+      <w:pPr>
+        <w:pStyle w:val="Prrafodelista"/>
+        <w:ind w:left="1065"/>
+        <w:jc w:val="both"/>
+        <w:rPr>
           <w:u w:val="single"/>
           <w:lang w:val="es-419"/>
         </w:rPr>
       </w:pPr>
-      <w:r>
-        <w:rPr>
-          <w:lang w:val="es-419"/>
-        </w:rPr>
-        <w:tab/>
-      </w:r>
-      <w:r>
-        <w:rPr>
-          <w:lang w:val="es-419"/>
-        </w:rPr>
-        <w:t xml:space="preserve">El juego </w:t>
-      </w:r>
-      <w:proofErr w:type="spellStart"/>
-      <w:r>
-        <w:rPr>
-          <w:lang w:val="es-419"/>
-        </w:rPr>
-        <w:t>Fornite</w:t>
-      </w:r>
-      <w:proofErr w:type="spellEnd"/>
-      <w:r>
-        <w:rPr>
-          <w:lang w:val="es-419"/>
-        </w:rPr>
-        <w:t xml:space="preserve"> ha recibido varias recomendaciones de sus usuarios, estos aseguran que </w:t>
-      </w:r>
-      <w:r>
-        <w:rPr>
-          <w:lang w:val="es-419"/>
-        </w:rPr>
-        <w:tab/>
-      </w:r>
-      <w:r>
-        <w:rPr>
-          <w:lang w:val="es-419"/>
-        </w:rPr>
-        <w:t>necesitan que los servidores agrupen por niveles a los usuarios y así no generar partidas</w:t>
-      </w:r>
-      <w:r>
-        <w:rPr>
-          <w:lang w:val="es-419"/>
-        </w:rPr>
-        <w:tab/>
-      </w:r>
-      <w:r>
-        <w:rPr>
-          <w:lang w:val="es-419"/>
-        </w:rPr>
-        <w:t xml:space="preserve">aburridoras, además de que se les agrupe dependiendo a la plataforma del usuario. Por otro </w:t>
-      </w:r>
-      <w:r>
-        <w:rPr>
-          <w:lang w:val="es-419"/>
-        </w:rPr>
-        <w:tab/>
-      </w:r>
-      <w:r>
-        <w:rPr>
-          <w:lang w:val="es-419"/>
-        </w:rPr>
-        <w:t xml:space="preserve">lado, al ser un juego en línea, necesita ir innovando es sus modalidades y así asegurar su </w:t>
-      </w:r>
-      <w:r>
-        <w:rPr>
-          <w:lang w:val="es-419"/>
-        </w:rPr>
-        <w:tab/>
-      </w:r>
-      <w:r>
-        <w:rPr>
-          <w:lang w:val="es-419"/>
-        </w:rPr>
-        <w:t>permanencia en el mercado.</w:t>
-      </w:r>
     </w:p>
     <w:p>
       <w:pPr>
@@ -603,14 +2282,7 @@
         <w:rPr>
           <w:lang w:val="es-419"/>
         </w:rPr>
-        <w:t xml:space="preserve">, consiste en la batalla de un grupo de personas que se conectan en línea hasta que una sola persona “queda en pie” en este modo de juego se van creando  zonas seguras las cuales encierran a los jugadores; hasta </w:t>
-      </w:r>
-      <w:r>
-        <w:rPr>
-          <w:lang w:val="es-419"/>
-        </w:rPr>
-        <w:lastRenderedPageBreak/>
-        <w:t>esta parte el juego no parece nada del otro mundo, cuya temática es igual a la de muchos otros juegos, pues bien la diferencia de este juego con otro es que los jugadores pueden crear estructuras con diferentes materiales que pueden recolectar del mundo en el cual se encuentran</w:t>
+        <w:t>, consiste en la batalla de un grupo de personas que se conectan en línea hasta que una sola persona “queda en pie” en este modo de juego se van creando  zonas seguras las cuales encierran a los jugadores; hasta esta parte el juego no parece nada del otro mundo, cuya temática es igual a la de muchos otros juegos, pues bien la diferencia de este juego con otro es que los jugadores pueden crear estructuras con diferentes materiales que pueden recolectar del mundo en el cual se encuentran</w:t>
       </w:r>
       <w:r>
         <w:rPr>
@@ -651,15 +2323,7 @@
         <w:rPr>
           <w:lang w:val="es-419"/>
         </w:rPr>
-        <w:t xml:space="preserve">, consiste en colocar 4 jugadores en un escenario postapocalíptico, en el cual cooperan para logran una serie de objetivos en </w:t>
-      </w:r>
-      <w:bookmarkStart w:id="0" w:name="_GoBack"/>
-      <w:bookmarkEnd w:id="0"/>
-      <w:r>
-        <w:rPr>
-          <w:lang w:val="es-419"/>
-        </w:rPr>
-        <w:t>común mientras intentan sobrevivir de oleadas de zombis.</w:t>
+        <w:t>, consiste en colocar 4 jugadores en un escenario postapocalíptico, en el cual cooperan para logran una serie de objetivos en común mientras intentan sobrevivir de oleadas de zombis.</w:t>
       </w:r>
     </w:p>
     <w:p>
@@ -694,21 +2358,7 @@
         <w:rPr>
           <w:lang w:val="es-419"/>
         </w:rPr>
-        <w:t xml:space="preserve">, es decir, decimos que una conexión tiene una alta latencia (baja velocidad para conectarse a la red), cuando el ancho de banda de esta conexión es bajo, y de forma reciproca diremos lo contrario cuando el ancho de banda sea más </w:t>
-      </w:r>
-      <w:proofErr w:type="gramStart"/>
-      <w:r>
-        <w:rPr>
-          <w:lang w:val="es-419"/>
-        </w:rPr>
-        <w:t>alta</w:t>
-      </w:r>
-      <w:proofErr w:type="gramEnd"/>
-      <w:r>
-        <w:rPr>
-          <w:lang w:val="es-419"/>
-        </w:rPr>
-        <w:t xml:space="preserve">. </w:t>
+        <w:t xml:space="preserve">, es decir, decimos que una conexión tiene una alta latencia (baja velocidad para conectarse a la red), cuando el ancho de banda de esta conexión es bajo, y de forma reciproca diremos lo contrario cuando el ancho de banda sea más alta. </w:t>
       </w:r>
     </w:p>
     <w:p>
@@ -950,7 +2600,6 @@
               <w:rPr>
                 <w:lang w:val="es-419"/>
               </w:rPr>
-              <w:lastRenderedPageBreak/>
               <w:t>TAD</w:t>
             </w:r>
             <w:r>
@@ -1079,33 +2728,19 @@
               <w:rPr>
                 <w:lang w:val="es-419"/>
               </w:rPr>
-              <w:t xml:space="preserve"> </w:t>
-            </w:r>
-            <w:proofErr w:type="gramStart"/>
+              <w:t xml:space="preserve"> Jugador</w:t>
+            </w:r>
             <w:r>
               <w:rPr>
                 <w:lang w:val="es-419"/>
               </w:rPr>
-              <w:t>Jugador</w:t>
+              <w:t>es</w:t>
             </w:r>
             <w:r>
               <w:rPr>
                 <w:lang w:val="es-419"/>
               </w:rPr>
-              <w:t>es</w:t>
-            </w:r>
-            <w:r>
-              <w:rPr>
-                <w:lang w:val="es-419"/>
-              </w:rPr>
-              <w:t xml:space="preserve"> :</w:t>
-            </w:r>
-            <w:proofErr w:type="gramEnd"/>
-            <w:r>
-              <w:rPr>
-                <w:lang w:val="es-419"/>
-              </w:rPr>
-              <w:t xml:space="preserve"> </w:t>
+              <w:t xml:space="preserve"> : </w:t>
             </w:r>
             <w:r>
               <w:rPr>
@@ -1174,50 +2809,36 @@
               </w:numPr>
               <w:spacing w:after="0" w:line="240" w:lineRule="auto"/>
               <w:rPr>
+                <w:lang w:val="en-US"/>
+              </w:rPr>
+            </w:pPr>
+            <w:r>
+              <w:rPr>
+                <w:lang w:val="en-US"/>
+              </w:rPr>
+              <w:t>p</w:t>
+            </w:r>
+            <w:r>
+              <w:rPr>
+                <w:lang w:val="en-US"/>
+              </w:rPr>
+              <w:t xml:space="preserve">ut (K key , V value ): </w:t>
+            </w:r>
+            <w:r>
+              <w:rPr>
                 <w:lang w:val="es-419"/>
               </w:rPr>
-            </w:pPr>
-            <w:r>
-              <w:rPr>
-                <w:lang w:val="es-419"/>
-              </w:rPr>
-              <w:t>p</w:t>
-            </w:r>
-            <w:r>
-              <w:rPr>
-                <w:lang w:val="es-419"/>
-              </w:rPr>
-              <w:t xml:space="preserve">ut (K </w:t>
-            </w:r>
-            <w:proofErr w:type="gramStart"/>
-            <w:r>
-              <w:rPr>
-                <w:lang w:val="es-419"/>
-              </w:rPr>
-              <w:t>key ,</w:t>
-            </w:r>
-            <w:proofErr w:type="gramEnd"/>
-            <w:r>
-              <w:rPr>
-                <w:lang w:val="es-419"/>
-              </w:rPr>
-              <w:t xml:space="preserve"> V value ): </w:t>
-            </w:r>
-            <w:r>
-              <w:rPr>
-                <w:lang w:val="es-419"/>
-              </w:rPr>
               <w:sym w:font="Wingdings" w:char="F0E0"/>
             </w:r>
             <w:r>
               <w:rPr>
-                <w:lang w:val="es-419"/>
+                <w:lang w:val="en-US"/>
               </w:rPr>
               <w:t xml:space="preserve"> </w:t>
             </w:r>
             <w:r>
               <w:rPr>
-                <w:lang w:val="es-419"/>
+                <w:lang w:val="en-US"/>
               </w:rPr>
               <w:t xml:space="preserve">void </w:t>
             </w:r>
@@ -1272,7 +2893,21 @@
               <w:rPr>
                 <w:lang w:val="es-419"/>
               </w:rPr>
-              <w:t xml:space="preserve"> Boolean </w:t>
+              <w:t xml:space="preserve"> </w:t>
+            </w:r>
+            <w:proofErr w:type="spellStart"/>
+            <w:r>
+              <w:rPr>
+                <w:lang w:val="es-419"/>
+              </w:rPr>
+              <w:t>Boolean</w:t>
+            </w:r>
+            <w:proofErr w:type="spellEnd"/>
+            <w:r>
+              <w:rPr>
+                <w:lang w:val="es-419"/>
+              </w:rPr>
+              <w:t xml:space="preserve"> </w:t>
             </w:r>
           </w:p>
           <w:p>
@@ -1284,38 +2919,30 @@
               </w:numPr>
               <w:spacing w:after="0" w:line="240" w:lineRule="auto"/>
               <w:rPr>
+                <w:lang w:val="en-US"/>
+              </w:rPr>
+            </w:pPr>
+            <w:r>
+              <w:rPr>
+                <w:lang w:val="en-US"/>
+              </w:rPr>
+              <w:t>r</w:t>
+            </w:r>
+            <w:r>
+              <w:rPr>
+                <w:lang w:val="en-US"/>
+              </w:rPr>
+              <w:t xml:space="preserve">emove(K key ,V value): </w:t>
+            </w:r>
+            <w:r>
+              <w:rPr>
                 <w:lang w:val="es-419"/>
               </w:rPr>
-            </w:pPr>
-            <w:proofErr w:type="gramStart"/>
-            <w:r>
-              <w:rPr>
-                <w:lang w:val="es-419"/>
-              </w:rPr>
-              <w:t>r</w:t>
-            </w:r>
-            <w:r>
-              <w:rPr>
-                <w:lang w:val="es-419"/>
-              </w:rPr>
-              <w:t>emove(</w:t>
-            </w:r>
-            <w:proofErr w:type="gramEnd"/>
-            <w:r>
-              <w:rPr>
-                <w:lang w:val="es-419"/>
-              </w:rPr>
-              <w:t xml:space="preserve">K key ,V value): </w:t>
-            </w:r>
-            <w:r>
-              <w:rPr>
-                <w:lang w:val="es-419"/>
-              </w:rPr>
               <w:sym w:font="Wingdings" w:char="F0E0"/>
             </w:r>
             <w:r>
               <w:rPr>
-                <w:lang w:val="es-419"/>
+                <w:lang w:val="en-US"/>
               </w:rPr>
               <w:t xml:space="preserve"> void </w:t>
             </w:r>
@@ -1332,14 +2959,12 @@
                 <w:lang w:val="en-US"/>
               </w:rPr>
             </w:pPr>
-            <w:proofErr w:type="gramStart"/>
             <w:r>
               <w:rPr>
                 <w:lang w:val="en-US"/>
               </w:rPr>
               <w:t>replace(</w:t>
             </w:r>
-            <w:proofErr w:type="gramEnd"/>
             <w:r>
               <w:rPr>
                 <w:lang w:val="en-US"/>
@@ -1624,17 +3249,12 @@
               <w:spacing w:after="0" w:line="240" w:lineRule="auto"/>
             </w:pPr>
             <w:proofErr w:type="spellStart"/>
-            <w:proofErr w:type="gramStart"/>
             <w:r>
               <w:t>isEmpty</w:t>
             </w:r>
             <w:proofErr w:type="spellEnd"/>
             <w:r>
-              <w:t>(</w:t>
-            </w:r>
-            <w:proofErr w:type="gramEnd"/>
-            <w:r>
-              <w:t>)</w:t>
+              <w:t>()</w:t>
             </w:r>
           </w:p>
         </w:tc>
@@ -1840,7 +3460,6 @@
                 <w:szCs w:val="24"/>
                 <w:lang w:val="en-US" w:eastAsia="es-CO"/>
               </w:rPr>
-              <w:lastRenderedPageBreak/>
               <w:t>Remove (K key, V value)</w:t>
             </w:r>
           </w:p>
@@ -1948,11 +3567,10 @@
                 <w:rFonts w:ascii="Times New Roman" w:eastAsia="Times New Roman" w:hAnsi="Times New Roman" w:cs="Times New Roman"/>
                 <w:sz w:val="24"/>
                 <w:szCs w:val="24"/>
-                <w:lang w:eastAsia="es-CO"/>
-              </w:rPr>
-              <w:t>{</w:t>
-            </w:r>
-            <w:proofErr w:type="gramStart"/>
+                <w:lang w:val="en-US" w:eastAsia="es-CO"/>
+              </w:rPr>
+              <w:t xml:space="preserve">{Pre : key !=  null , key != “ ” value != null , value != </w:t>
+            </w:r>
             <w:r>
               <w:rPr>
                 <w:rFonts w:ascii="Times New Roman" w:eastAsia="Times New Roman" w:hAnsi="Times New Roman" w:cs="Times New Roman"/>
@@ -1960,17 +3578,7 @@
                 <w:szCs w:val="24"/>
                 <w:lang w:eastAsia="es-CO"/>
               </w:rPr>
-              <w:t>Pre :</w:t>
-            </w:r>
-            <w:proofErr w:type="gramEnd"/>
-            <w:r>
-              <w:rPr>
-                <w:rFonts w:ascii="Times New Roman" w:eastAsia="Times New Roman" w:hAnsi="Times New Roman" w:cs="Times New Roman"/>
-                <w:sz w:val="24"/>
-                <w:szCs w:val="24"/>
-                <w:lang w:eastAsia="es-CO"/>
-              </w:rPr>
-              <w:t xml:space="preserve"> key !=  null , key != “ ” value != null , value != “ ”}</w:t>
+              <w:t>“ ”}</w:t>
             </w:r>
           </w:p>
           <w:p>
@@ -2079,7 +3687,6 @@
               </w:rPr>
             </w:pPr>
             <w:proofErr w:type="spellStart"/>
-            <w:proofErr w:type="gramStart"/>
             <w:r>
               <w:rPr>
                 <w:rFonts w:ascii="Times New Roman" w:eastAsia="Times New Roman" w:hAnsi="Times New Roman" w:cs="Times New Roman"/>
@@ -2099,7 +3706,6 @@
               </w:rPr>
               <w:t>(</w:t>
             </w:r>
-            <w:proofErr w:type="gramEnd"/>
             <w:r>
               <w:rPr>
                 <w:rFonts w:ascii="Times New Roman" w:eastAsia="Times New Roman" w:hAnsi="Times New Roman" w:cs="Times New Roman"/>
@@ -2270,9 +3876,8 @@
                 <w:szCs w:val="24"/>
                 <w:lang w:val="en-US" w:eastAsia="es-CO"/>
               </w:rPr>
-              <w:t>{</w:t>
-            </w:r>
-            <w:proofErr w:type="gramStart"/>
+              <w:t xml:space="preserve">{Pre : </w:t>
+            </w:r>
             <w:r>
               <w:rPr>
                 <w:rFonts w:ascii="Times New Roman" w:eastAsia="Times New Roman" w:hAnsi="Times New Roman" w:cs="Times New Roman"/>
@@ -2280,9 +3885,8 @@
                 <w:szCs w:val="24"/>
                 <w:lang w:val="en-US" w:eastAsia="es-CO"/>
               </w:rPr>
-              <w:t>Pre :</w:t>
-            </w:r>
-            <w:proofErr w:type="gramEnd"/>
+              <w:t xml:space="preserve"> value1 != null, value</w:t>
+            </w:r>
             <w:r>
               <w:rPr>
                 <w:rFonts w:ascii="Times New Roman" w:eastAsia="Times New Roman" w:hAnsi="Times New Roman" w:cs="Times New Roman"/>
@@ -2290,7 +3894,7 @@
                 <w:szCs w:val="24"/>
                 <w:lang w:val="en-US" w:eastAsia="es-CO"/>
               </w:rPr>
-              <w:t xml:space="preserve"> </w:t>
+              <w:t>2</w:t>
             </w:r>
             <w:r>
               <w:rPr>
@@ -2299,7 +3903,7 @@
                 <w:szCs w:val="24"/>
                 <w:lang w:val="en-US" w:eastAsia="es-CO"/>
               </w:rPr>
-              <w:t xml:space="preserve"> value1 != null, value</w:t>
+              <w:t xml:space="preserve"> != null </w:t>
             </w:r>
             <w:r>
               <w:rPr>
@@ -2308,24 +3912,6 @@
                 <w:szCs w:val="24"/>
                 <w:lang w:val="en-US" w:eastAsia="es-CO"/>
               </w:rPr>
-              <w:t>2</w:t>
-            </w:r>
-            <w:r>
-              <w:rPr>
-                <w:rFonts w:ascii="Times New Roman" w:eastAsia="Times New Roman" w:hAnsi="Times New Roman" w:cs="Times New Roman"/>
-                <w:sz w:val="24"/>
-                <w:szCs w:val="24"/>
-                <w:lang w:val="en-US" w:eastAsia="es-CO"/>
-              </w:rPr>
-              <w:t xml:space="preserve"> != null </w:t>
-            </w:r>
-            <w:r>
-              <w:rPr>
-                <w:rFonts w:ascii="Times New Roman" w:eastAsia="Times New Roman" w:hAnsi="Times New Roman" w:cs="Times New Roman"/>
-                <w:sz w:val="24"/>
-                <w:szCs w:val="24"/>
-                <w:lang w:val="en-US" w:eastAsia="es-CO"/>
-              </w:rPr>
               <w:t>}</w:t>
             </w:r>
           </w:p>
@@ -2349,7 +3935,6 @@
               <w:t>{</w:t>
             </w:r>
             <w:proofErr w:type="spellStart"/>
-            <w:proofErr w:type="gramStart"/>
             <w:r>
               <w:rPr>
                 <w:rFonts w:ascii="Times New Roman" w:eastAsia="Times New Roman" w:hAnsi="Times New Roman" w:cs="Times New Roman"/>
@@ -2367,17 +3952,7 @@
                 <w:szCs w:val="24"/>
                 <w:lang w:eastAsia="es-CO"/>
               </w:rPr>
-              <w:t xml:space="preserve"> :</w:t>
-            </w:r>
-            <w:proofErr w:type="gramEnd"/>
-            <w:r>
-              <w:rPr>
-                <w:rFonts w:ascii="Times New Roman" w:eastAsia="Times New Roman" w:hAnsi="Times New Roman" w:cs="Times New Roman"/>
-                <w:sz w:val="24"/>
-                <w:szCs w:val="24"/>
-                <w:lang w:eastAsia="es-CO"/>
-              </w:rPr>
-              <w:t xml:space="preserve"> </w:t>
+              <w:t xml:space="preserve"> : </w:t>
             </w:r>
             <w:r>
               <w:rPr>
@@ -2871,6 +4446,232 @@
     </w:lvl>
   </w:abstractNum>
   <w:abstractNum w:abstractNumId="4" w15:restartNumberingAfterBreak="0">
+    <w:nsid w:val="5DAF5B6C"/>
+    <w:multiLevelType w:val="multilevel"/>
+    <w:tmpl w:val="171CF1B2"/>
+    <w:lvl w:ilvl="0">
+      <w:start w:val="1"/>
+      <w:numFmt w:val="decimal"/>
+      <w:lvlText w:val="%1."/>
+      <w:lvlJc w:val="left"/>
+      <w:pPr>
+        <w:ind w:left="360" w:hanging="360"/>
+      </w:pPr>
+      <w:rPr>
+        <w:rFonts w:hint="default"/>
+      </w:rPr>
+    </w:lvl>
+    <w:lvl w:ilvl="1">
+      <w:start w:val="1"/>
+      <w:numFmt w:val="decimal"/>
+      <w:lvlText w:val="%1.%2."/>
+      <w:lvlJc w:val="left"/>
+      <w:pPr>
+        <w:ind w:left="360" w:hanging="360"/>
+      </w:pPr>
+      <w:rPr>
+        <w:rFonts w:hint="default"/>
+      </w:rPr>
+    </w:lvl>
+    <w:lvl w:ilvl="2">
+      <w:start w:val="1"/>
+      <w:numFmt w:val="decimal"/>
+      <w:lvlText w:val="%1.%2.%3."/>
+      <w:lvlJc w:val="left"/>
+      <w:pPr>
+        <w:ind w:left="720" w:hanging="720"/>
+      </w:pPr>
+      <w:rPr>
+        <w:rFonts w:hint="default"/>
+      </w:rPr>
+    </w:lvl>
+    <w:lvl w:ilvl="3">
+      <w:start w:val="1"/>
+      <w:numFmt w:val="decimal"/>
+      <w:lvlText w:val="%1.%2.%3.%4."/>
+      <w:lvlJc w:val="left"/>
+      <w:pPr>
+        <w:ind w:left="720" w:hanging="720"/>
+      </w:pPr>
+      <w:rPr>
+        <w:rFonts w:hint="default"/>
+      </w:rPr>
+    </w:lvl>
+    <w:lvl w:ilvl="4">
+      <w:start w:val="1"/>
+      <w:numFmt w:val="decimal"/>
+      <w:lvlText w:val="%1.%2.%3.%4.%5."/>
+      <w:lvlJc w:val="left"/>
+      <w:pPr>
+        <w:ind w:left="1080" w:hanging="1080"/>
+      </w:pPr>
+      <w:rPr>
+        <w:rFonts w:hint="default"/>
+      </w:rPr>
+    </w:lvl>
+    <w:lvl w:ilvl="5">
+      <w:start w:val="1"/>
+      <w:numFmt w:val="decimal"/>
+      <w:lvlText w:val="%1.%2.%3.%4.%5.%6."/>
+      <w:lvlJc w:val="left"/>
+      <w:pPr>
+        <w:ind w:left="1080" w:hanging="1080"/>
+      </w:pPr>
+      <w:rPr>
+        <w:rFonts w:hint="default"/>
+      </w:rPr>
+    </w:lvl>
+    <w:lvl w:ilvl="6">
+      <w:start w:val="1"/>
+      <w:numFmt w:val="decimal"/>
+      <w:lvlText w:val="%1.%2.%3.%4.%5.%6.%7."/>
+      <w:lvlJc w:val="left"/>
+      <w:pPr>
+        <w:ind w:left="1440" w:hanging="1440"/>
+      </w:pPr>
+      <w:rPr>
+        <w:rFonts w:hint="default"/>
+      </w:rPr>
+    </w:lvl>
+    <w:lvl w:ilvl="7">
+      <w:start w:val="1"/>
+      <w:numFmt w:val="decimal"/>
+      <w:lvlText w:val="%1.%2.%3.%4.%5.%6.%7.%8."/>
+      <w:lvlJc w:val="left"/>
+      <w:pPr>
+        <w:ind w:left="1440" w:hanging="1440"/>
+      </w:pPr>
+      <w:rPr>
+        <w:rFonts w:hint="default"/>
+      </w:rPr>
+    </w:lvl>
+    <w:lvl w:ilvl="8">
+      <w:start w:val="1"/>
+      <w:numFmt w:val="decimal"/>
+      <w:lvlText w:val="%1.%2.%3.%4.%5.%6.%7.%8.%9."/>
+      <w:lvlJc w:val="left"/>
+      <w:pPr>
+        <w:ind w:left="1800" w:hanging="1800"/>
+      </w:pPr>
+      <w:rPr>
+        <w:rFonts w:hint="default"/>
+      </w:rPr>
+    </w:lvl>
+  </w:abstractNum>
+  <w:abstractNum w:abstractNumId="5" w15:restartNumberingAfterBreak="0">
+    <w:nsid w:val="5EF06D3C"/>
+    <w:multiLevelType w:val="multilevel"/>
+    <w:tmpl w:val="BAF86122"/>
+    <w:lvl w:ilvl="0">
+      <w:start w:val="1"/>
+      <w:numFmt w:val="decimal"/>
+      <w:lvlText w:val="%1."/>
+      <w:lvlJc w:val="left"/>
+      <w:pPr>
+        <w:ind w:left="360" w:hanging="360"/>
+      </w:pPr>
+      <w:rPr>
+        <w:rFonts w:hint="default"/>
+      </w:rPr>
+    </w:lvl>
+    <w:lvl w:ilvl="1">
+      <w:start w:val="1"/>
+      <w:numFmt w:val="decimal"/>
+      <w:lvlText w:val="%1.%2."/>
+      <w:lvlJc w:val="left"/>
+      <w:pPr>
+        <w:ind w:left="1065" w:hanging="360"/>
+      </w:pPr>
+      <w:rPr>
+        <w:rFonts w:hint="default"/>
+      </w:rPr>
+    </w:lvl>
+    <w:lvl w:ilvl="2">
+      <w:start w:val="1"/>
+      <w:numFmt w:val="decimal"/>
+      <w:lvlText w:val="%1.%2.%3."/>
+      <w:lvlJc w:val="left"/>
+      <w:pPr>
+        <w:ind w:left="2130" w:hanging="720"/>
+      </w:pPr>
+      <w:rPr>
+        <w:rFonts w:hint="default"/>
+      </w:rPr>
+    </w:lvl>
+    <w:lvl w:ilvl="3">
+      <w:start w:val="1"/>
+      <w:numFmt w:val="decimal"/>
+      <w:lvlText w:val="%1.%2.%3.%4."/>
+      <w:lvlJc w:val="left"/>
+      <w:pPr>
+        <w:ind w:left="2835" w:hanging="720"/>
+      </w:pPr>
+      <w:rPr>
+        <w:rFonts w:hint="default"/>
+      </w:rPr>
+    </w:lvl>
+    <w:lvl w:ilvl="4">
+      <w:start w:val="1"/>
+      <w:numFmt w:val="decimal"/>
+      <w:lvlText w:val="%1.%2.%3.%4.%5."/>
+      <w:lvlJc w:val="left"/>
+      <w:pPr>
+        <w:ind w:left="3900" w:hanging="1080"/>
+      </w:pPr>
+      <w:rPr>
+        <w:rFonts w:hint="default"/>
+      </w:rPr>
+    </w:lvl>
+    <w:lvl w:ilvl="5">
+      <w:start w:val="1"/>
+      <w:numFmt w:val="decimal"/>
+      <w:lvlText w:val="%1.%2.%3.%4.%5.%6."/>
+      <w:lvlJc w:val="left"/>
+      <w:pPr>
+        <w:ind w:left="4605" w:hanging="1080"/>
+      </w:pPr>
+      <w:rPr>
+        <w:rFonts w:hint="default"/>
+      </w:rPr>
+    </w:lvl>
+    <w:lvl w:ilvl="6">
+      <w:start w:val="1"/>
+      <w:numFmt w:val="decimal"/>
+      <w:lvlText w:val="%1.%2.%3.%4.%5.%6.%7."/>
+      <w:lvlJc w:val="left"/>
+      <w:pPr>
+        <w:ind w:left="5670" w:hanging="1440"/>
+      </w:pPr>
+      <w:rPr>
+        <w:rFonts w:hint="default"/>
+      </w:rPr>
+    </w:lvl>
+    <w:lvl w:ilvl="7">
+      <w:start w:val="1"/>
+      <w:numFmt w:val="decimal"/>
+      <w:lvlText w:val="%1.%2.%3.%4.%5.%6.%7.%8."/>
+      <w:lvlJc w:val="left"/>
+      <w:pPr>
+        <w:ind w:left="6375" w:hanging="1440"/>
+      </w:pPr>
+      <w:rPr>
+        <w:rFonts w:hint="default"/>
+      </w:rPr>
+    </w:lvl>
+    <w:lvl w:ilvl="8">
+      <w:start w:val="1"/>
+      <w:numFmt w:val="decimal"/>
+      <w:lvlText w:val="%1.%2.%3.%4.%5.%6.%7.%8.%9."/>
+      <w:lvlJc w:val="left"/>
+      <w:pPr>
+        <w:ind w:left="7440" w:hanging="1800"/>
+      </w:pPr>
+      <w:rPr>
+        <w:rFonts w:hint="default"/>
+      </w:rPr>
+    </w:lvl>
+  </w:abstractNum>
+  <w:abstractNum w:abstractNumId="6" w15:restartNumberingAfterBreak="0">
     <w:nsid w:val="650650A5"/>
     <w:multiLevelType w:val="hybridMultilevel"/>
     <w:tmpl w:val="70B2FE30"/>
@@ -2983,7 +4784,7 @@
       </w:rPr>
     </w:lvl>
   </w:abstractNum>
-  <w:abstractNum w:abstractNumId="5" w15:restartNumberingAfterBreak="0">
+  <w:abstractNum w:abstractNumId="7" w15:restartNumberingAfterBreak="0">
     <w:nsid w:val="695110BE"/>
     <w:multiLevelType w:val="hybridMultilevel"/>
     <w:tmpl w:val="EF4CD6DE"/>
@@ -3072,7 +4873,7 @@
       </w:pPr>
     </w:lvl>
   </w:abstractNum>
-  <w:abstractNum w:abstractNumId="6" w15:restartNumberingAfterBreak="0">
+  <w:abstractNum w:abstractNumId="8" w15:restartNumberingAfterBreak="0">
     <w:nsid w:val="69ED6B86"/>
     <w:multiLevelType w:val="hybridMultilevel"/>
     <w:tmpl w:val="C0448082"/>
@@ -3161,7 +4962,7 @@
       </w:pPr>
     </w:lvl>
   </w:abstractNum>
-  <w:abstractNum w:abstractNumId="7" w15:restartNumberingAfterBreak="0">
+  <w:abstractNum w:abstractNumId="9" w15:restartNumberingAfterBreak="0">
     <w:nsid w:val="7EBF43B3"/>
     <w:multiLevelType w:val="hybridMultilevel"/>
     <w:tmpl w:val="889E9E22"/>
@@ -3275,16 +5076,16 @@
     </w:lvl>
   </w:abstractNum>
   <w:num w:numId="1">
-    <w:abstractNumId w:val="6"/>
+    <w:abstractNumId w:val="8"/>
   </w:num>
   <w:num w:numId="2">
     <w:abstractNumId w:val="1"/>
   </w:num>
   <w:num w:numId="3">
-    <w:abstractNumId w:val="4"/>
+    <w:abstractNumId w:val="6"/>
   </w:num>
   <w:num w:numId="4">
-    <w:abstractNumId w:val="7"/>
+    <w:abstractNumId w:val="9"/>
   </w:num>
   <w:num w:numId="5">
     <w:abstractNumId w:val="3"/>
@@ -3296,6 +5097,12 @@
     <w:abstractNumId w:val="0"/>
   </w:num>
   <w:num w:numId="8">
+    <w:abstractNumId w:val="7"/>
+  </w:num>
+  <w:num w:numId="9">
+    <w:abstractNumId w:val="4"/>
+  </w:num>
+  <w:num w:numId="10">
     <w:abstractNumId w:val="5"/>
   </w:num>
 </w:numbering>
@@ -3424,6 +5231,7 @@
     <w:lsdException w:name="HTML Sample" w:semiHidden="1" w:unhideWhenUsed="1"/>
     <w:lsdException w:name="HTML Typewriter" w:semiHidden="1" w:unhideWhenUsed="1"/>
     <w:lsdException w:name="HTML Variable" w:semiHidden="1" w:unhideWhenUsed="1"/>
+    <w:lsdException w:name="Normal Table" w:semiHidden="1" w:unhideWhenUsed="1"/>
     <w:lsdException w:name="annotation subject" w:semiHidden="1" w:unhideWhenUsed="1"/>
     <w:lsdException w:name="No List" w:semiHidden="1" w:unhideWhenUsed="1"/>
     <w:lsdException w:name="Outline List 1" w:semiHidden="1" w:unhideWhenUsed="1"/>
@@ -3467,8 +5275,10 @@
     <w:lsdException w:name="Table Elegant" w:semiHidden="1" w:unhideWhenUsed="1"/>
     <w:lsdException w:name="Table Professional" w:semiHidden="1" w:unhideWhenUsed="1"/>
     <w:lsdException w:name="Table Subtle 1" w:semiHidden="1" w:unhideWhenUsed="1"/>
+    <w:lsdException w:name="Table Subtle 2" w:semiHidden="1" w:unhideWhenUsed="1"/>
     <w:lsdException w:name="Table Web 1" w:semiHidden="1" w:unhideWhenUsed="1"/>
     <w:lsdException w:name="Table Web 2" w:semiHidden="1" w:unhideWhenUsed="1"/>
+    <w:lsdException w:name="Table Web 3" w:semiHidden="1" w:unhideWhenUsed="1"/>
     <w:lsdException w:name="Balloon Text" w:semiHidden="1" w:unhideWhenUsed="1"/>
     <w:lsdException w:name="Table Grid" w:uiPriority="39"/>
     <w:lsdException w:name="Table Theme" w:semiHidden="1" w:unhideWhenUsed="1"/>
@@ -3761,6 +5571,50 @@
       <w:sz w:val="24"/>
       <w:szCs w:val="24"/>
       <w:lang w:eastAsia="es-CO"/>
+    </w:rPr>
+  </w:style>
+  <w:style w:type="table" w:customStyle="1" w:styleId="TableNormal">
+    <w:name w:val="Table Normal"/>
+    <w:uiPriority w:val="2"/>
+    <w:semiHidden/>
+    <w:unhideWhenUsed/>
+    <w:qFormat/>
+    <w:rsid w:val="000C6921"/>
+    <w:pPr>
+      <w:widowControl w:val="0"/>
+      <w:autoSpaceDE w:val="0"/>
+      <w:autoSpaceDN w:val="0"/>
+      <w:spacing w:after="0" w:line="240" w:lineRule="auto"/>
+    </w:pPr>
+    <w:rPr>
+      <w:lang w:val="en-US"/>
+    </w:rPr>
+    <w:tblPr>
+      <w:tblInd w:w="0" w:type="dxa"/>
+      <w:tblCellMar>
+        <w:top w:w="0" w:type="dxa"/>
+        <w:left w:w="0" w:type="dxa"/>
+        <w:bottom w:w="0" w:type="dxa"/>
+        <w:right w:w="0" w:type="dxa"/>
+      </w:tblCellMar>
+    </w:tblPr>
+  </w:style>
+  <w:style w:type="paragraph" w:customStyle="1" w:styleId="TableParagraph">
+    <w:name w:val="Table Paragraph"/>
+    <w:basedOn w:val="Normal"/>
+    <w:uiPriority w:val="1"/>
+    <w:qFormat/>
+    <w:rsid w:val="000C6921"/>
+    <w:pPr>
+      <w:widowControl w:val="0"/>
+      <w:autoSpaceDE w:val="0"/>
+      <w:autoSpaceDN w:val="0"/>
+      <w:spacing w:after="0" w:line="204" w:lineRule="exact"/>
+      <w:ind w:left="107"/>
+    </w:pPr>
+    <w:rPr>
+      <w:rFonts w:ascii="Arial" w:eastAsia="Arial" w:hAnsi="Arial" w:cs="Arial"/>
+      <w:lang w:eastAsia="es-CO" w:bidi="es-CO"/>
     </w:rPr>
   </w:style>
 </w:styles>

</xml_diff>

<commit_message>
new version of the report, has been added the new TAD weapon.
</commit_message>
<xml_diff>
--- a/Lab2Fornite/Files/LAB2.docx
+++ b/Lab2Fornite/Files/LAB2.docx
@@ -1951,15 +1951,13 @@
               </w:rPr>
               <w:t xml:space="preserve">Determina en </w:t>
             </w:r>
-            <w:proofErr w:type="spellStart"/>
-            <w:r>
-              <w:rPr>
-                <w:sz w:val="18"/>
-                <w:lang w:val="es-CO"/>
-              </w:rPr>
-              <w:t>que</w:t>
-            </w:r>
-            <w:proofErr w:type="spellEnd"/>
+            <w:r>
+              <w:rPr>
+                <w:sz w:val="18"/>
+                <w:lang w:val="es-CO"/>
+              </w:rPr>
+              <w:t>qué</w:t>
+            </w:r>
             <w:r>
               <w:rPr>
                 <w:sz w:val="18"/>
@@ -2081,6 +2079,550 @@
         <w:pStyle w:val="Prrafodelista"/>
         <w:ind w:left="1065"/>
         <w:jc w:val="both"/>
+      </w:pPr>
+    </w:p>
+    <w:p>
+      <w:pPr>
+        <w:pStyle w:val="Prrafodelista"/>
+        <w:ind w:left="1065"/>
+        <w:jc w:val="both"/>
+        <w:rPr>
+          <w:u w:val="single"/>
+          <w:lang w:val="es-419"/>
+        </w:rPr>
+      </w:pPr>
+    </w:p>
+    <w:tbl>
+      <w:tblPr>
+        <w:tblStyle w:val="TableNormal"/>
+        <w:tblW w:w="9527" w:type="dxa"/>
+        <w:tblInd w:w="107" w:type="dxa"/>
+        <w:tblBorders>
+          <w:top w:val="single" w:sz="4" w:space="0" w:color="000000"/>
+          <w:left w:val="single" w:sz="4" w:space="0" w:color="000000"/>
+          <w:bottom w:val="single" w:sz="4" w:space="0" w:color="000000"/>
+          <w:right w:val="single" w:sz="4" w:space="0" w:color="000000"/>
+          <w:insideH w:val="single" w:sz="4" w:space="0" w:color="000000"/>
+          <w:insideV w:val="single" w:sz="4" w:space="0" w:color="000000"/>
+        </w:tblBorders>
+        <w:tblLayout w:type="fixed"/>
+        <w:tblLook w:val="01E0" w:firstRow="1" w:lastRow="1" w:firstColumn="1" w:lastColumn="1" w:noHBand="0" w:noVBand="0"/>
+      </w:tblPr>
+      <w:tblGrid>
+        <w:gridCol w:w="2300"/>
+        <w:gridCol w:w="7227"/>
+      </w:tblGrid>
+      <w:tr>
+        <w:trPr>
+          <w:trHeight w:val="354"/>
+        </w:trPr>
+        <w:tc>
+          <w:tcPr>
+            <w:tcW w:w="2300" w:type="dxa"/>
+            <w:shd w:val="clear" w:color="auto" w:fill="F3F3F3"/>
+          </w:tcPr>
+          <w:p>
+            <w:pPr>
+              <w:pStyle w:val="TableParagraph"/>
+              <w:spacing w:line="250" w:lineRule="exact"/>
+              <w:rPr>
+                <w:b/>
+              </w:rPr>
+            </w:pPr>
+            <w:proofErr w:type="spellStart"/>
+            <w:r>
+              <w:rPr>
+                <w:b/>
+              </w:rPr>
+              <w:t>Nombre</w:t>
+            </w:r>
+            <w:proofErr w:type="spellEnd"/>
+          </w:p>
+        </w:tc>
+        <w:tc>
+          <w:tcPr>
+            <w:tcW w:w="7227" w:type="dxa"/>
+          </w:tcPr>
+          <w:p>
+            <w:pPr>
+              <w:pStyle w:val="TableParagraph"/>
+              <w:spacing w:line="201" w:lineRule="exact"/>
+              <w:rPr>
+                <w:b/>
+                <w:sz w:val="18"/>
+                <w:lang w:val="es-CO"/>
+              </w:rPr>
+            </w:pPr>
+            <w:r>
+              <w:rPr>
+                <w:b/>
+                <w:sz w:val="18"/>
+                <w:lang w:val="es-CO"/>
+              </w:rPr>
+              <w:t>R</w:t>
+            </w:r>
+            <w:r>
+              <w:rPr>
+                <w:b/>
+                <w:sz w:val="18"/>
+                <w:lang w:val="es-CO"/>
+              </w:rPr>
+              <w:t>7</w:t>
+            </w:r>
+            <w:r>
+              <w:rPr>
+                <w:b/>
+                <w:sz w:val="18"/>
+                <w:lang w:val="es-CO"/>
+              </w:rPr>
+              <w:t xml:space="preserve">. </w:t>
+            </w:r>
+            <w:r>
+              <w:rPr>
+                <w:b/>
+                <w:sz w:val="18"/>
+                <w:lang w:val="es-CO"/>
+              </w:rPr>
+              <w:t xml:space="preserve">Eliminar arma </w:t>
+            </w:r>
+          </w:p>
+        </w:tc>
+      </w:tr>
+      <w:tr>
+        <w:trPr>
+          <w:trHeight w:val="352"/>
+        </w:trPr>
+        <w:tc>
+          <w:tcPr>
+            <w:tcW w:w="2300" w:type="dxa"/>
+            <w:shd w:val="clear" w:color="auto" w:fill="F3F3F3"/>
+          </w:tcPr>
+          <w:p>
+            <w:pPr>
+              <w:pStyle w:val="TableParagraph"/>
+              <w:spacing w:line="248" w:lineRule="exact"/>
+              <w:rPr>
+                <w:b/>
+              </w:rPr>
+            </w:pPr>
+            <w:proofErr w:type="spellStart"/>
+            <w:r>
+              <w:rPr>
+                <w:b/>
+              </w:rPr>
+              <w:t>Resumen</w:t>
+            </w:r>
+            <w:proofErr w:type="spellEnd"/>
+          </w:p>
+        </w:tc>
+        <w:tc>
+          <w:tcPr>
+            <w:tcW w:w="7227" w:type="dxa"/>
+          </w:tcPr>
+          <w:p>
+            <w:pPr>
+              <w:pStyle w:val="TableParagraph"/>
+              <w:tabs>
+                <w:tab w:val="left" w:pos="2715"/>
+              </w:tabs>
+              <w:rPr>
+                <w:sz w:val="18"/>
+                <w:lang w:val="es-CO"/>
+              </w:rPr>
+            </w:pPr>
+            <w:r>
+              <w:rPr>
+                <w:sz w:val="18"/>
+                <w:lang w:val="es-CO"/>
+              </w:rPr>
+              <w:t xml:space="preserve">Elimina el arma que cuya cantidad de armas sea igual a cero </w:t>
+            </w:r>
+            <w:r>
+              <w:rPr>
+                <w:sz w:val="18"/>
+                <w:lang w:val="es-CO"/>
+              </w:rPr>
+              <w:tab/>
+            </w:r>
+          </w:p>
+        </w:tc>
+      </w:tr>
+      <w:tr>
+        <w:trPr>
+          <w:trHeight w:val="352"/>
+        </w:trPr>
+        <w:tc>
+          <w:tcPr>
+            <w:tcW w:w="9527" w:type="dxa"/>
+            <w:gridSpan w:val="2"/>
+            <w:shd w:val="clear" w:color="auto" w:fill="CE6630"/>
+          </w:tcPr>
+          <w:p>
+            <w:pPr>
+              <w:pStyle w:val="TableParagraph"/>
+              <w:spacing w:line="248" w:lineRule="exact"/>
+              <w:rPr>
+                <w:b/>
+              </w:rPr>
+            </w:pPr>
+            <w:r>
+              <w:rPr>
+                <w:b/>
+                <w:color w:val="DDDDDD"/>
+              </w:rPr>
+              <w:t>Entradas</w:t>
+            </w:r>
+          </w:p>
+        </w:tc>
+      </w:tr>
+      <w:tr>
+        <w:trPr>
+          <w:trHeight w:val="306"/>
+        </w:trPr>
+        <w:tc>
+          <w:tcPr>
+            <w:tcW w:w="9527" w:type="dxa"/>
+            <w:gridSpan w:val="2"/>
+          </w:tcPr>
+          <w:p>
+            <w:pPr>
+              <w:pStyle w:val="TableParagraph"/>
+              <w:rPr>
+                <w:sz w:val="18"/>
+              </w:rPr>
+            </w:pPr>
+          </w:p>
+        </w:tc>
+      </w:tr>
+      <w:tr>
+        <w:trPr>
+          <w:trHeight w:val="352"/>
+        </w:trPr>
+        <w:tc>
+          <w:tcPr>
+            <w:tcW w:w="9527" w:type="dxa"/>
+            <w:gridSpan w:val="2"/>
+            <w:shd w:val="clear" w:color="auto" w:fill="CE6630"/>
+          </w:tcPr>
+          <w:p>
+            <w:pPr>
+              <w:pStyle w:val="TableParagraph"/>
+              <w:spacing w:line="248" w:lineRule="exact"/>
+              <w:rPr>
+                <w:b/>
+              </w:rPr>
+            </w:pPr>
+            <w:proofErr w:type="spellStart"/>
+            <w:r>
+              <w:rPr>
+                <w:b/>
+                <w:color w:val="DDDDDD"/>
+              </w:rPr>
+              <w:t>Resultados</w:t>
+            </w:r>
+            <w:proofErr w:type="spellEnd"/>
+          </w:p>
+        </w:tc>
+      </w:tr>
+      <w:tr>
+        <w:trPr>
+          <w:trHeight w:val="309"/>
+        </w:trPr>
+        <w:tc>
+          <w:tcPr>
+            <w:tcW w:w="9527" w:type="dxa"/>
+            <w:gridSpan w:val="2"/>
+          </w:tcPr>
+          <w:p>
+            <w:pPr>
+              <w:pStyle w:val="TableParagraph"/>
+              <w:spacing w:line="206" w:lineRule="exact"/>
+              <w:rPr>
+                <w:sz w:val="18"/>
+                <w:lang w:val="es-CO"/>
+              </w:rPr>
+            </w:pPr>
+            <w:r>
+              <w:rPr>
+                <w:sz w:val="18"/>
+                <w:lang w:val="es-CO"/>
+              </w:rPr>
+              <w:t xml:space="preserve">El arma ha sido eliminada </w:t>
+            </w:r>
+          </w:p>
+        </w:tc>
+      </w:tr>
+    </w:tbl>
+    <w:p>
+      <w:pPr>
+        <w:pStyle w:val="Prrafodelista"/>
+        <w:ind w:left="1065"/>
+        <w:jc w:val="both"/>
+        <w:rPr>
+          <w:u w:val="single"/>
+          <w:lang w:val="es-419"/>
+        </w:rPr>
+      </w:pPr>
+    </w:p>
+    <w:tbl>
+      <w:tblPr>
+        <w:tblStyle w:val="TableNormal"/>
+        <w:tblW w:w="9527" w:type="dxa"/>
+        <w:tblInd w:w="107" w:type="dxa"/>
+        <w:tblBorders>
+          <w:top w:val="single" w:sz="4" w:space="0" w:color="000000"/>
+          <w:left w:val="single" w:sz="4" w:space="0" w:color="000000"/>
+          <w:bottom w:val="single" w:sz="4" w:space="0" w:color="000000"/>
+          <w:right w:val="single" w:sz="4" w:space="0" w:color="000000"/>
+          <w:insideH w:val="single" w:sz="4" w:space="0" w:color="000000"/>
+          <w:insideV w:val="single" w:sz="4" w:space="0" w:color="000000"/>
+        </w:tblBorders>
+        <w:tblLayout w:type="fixed"/>
+        <w:tblLook w:val="01E0" w:firstRow="1" w:lastRow="1" w:firstColumn="1" w:lastColumn="1" w:noHBand="0" w:noVBand="0"/>
+      </w:tblPr>
+      <w:tblGrid>
+        <w:gridCol w:w="2300"/>
+        <w:gridCol w:w="7227"/>
+      </w:tblGrid>
+      <w:tr>
+        <w:trPr>
+          <w:trHeight w:val="354"/>
+        </w:trPr>
+        <w:tc>
+          <w:tcPr>
+            <w:tcW w:w="2300" w:type="dxa"/>
+            <w:shd w:val="clear" w:color="auto" w:fill="F3F3F3"/>
+          </w:tcPr>
+          <w:p>
+            <w:pPr>
+              <w:pStyle w:val="TableParagraph"/>
+              <w:spacing w:line="250" w:lineRule="exact"/>
+              <w:rPr>
+                <w:b/>
+              </w:rPr>
+            </w:pPr>
+            <w:proofErr w:type="spellStart"/>
+            <w:r>
+              <w:rPr>
+                <w:b/>
+              </w:rPr>
+              <w:t>Nombre</w:t>
+            </w:r>
+            <w:proofErr w:type="spellEnd"/>
+          </w:p>
+        </w:tc>
+        <w:tc>
+          <w:tcPr>
+            <w:tcW w:w="7227" w:type="dxa"/>
+          </w:tcPr>
+          <w:p>
+            <w:pPr>
+              <w:pStyle w:val="TableParagraph"/>
+              <w:spacing w:line="201" w:lineRule="exact"/>
+              <w:rPr>
+                <w:b/>
+                <w:sz w:val="18"/>
+                <w:lang w:val="es-CO"/>
+              </w:rPr>
+            </w:pPr>
+            <w:r>
+              <w:rPr>
+                <w:b/>
+                <w:sz w:val="18"/>
+                <w:lang w:val="es-CO"/>
+              </w:rPr>
+              <w:t>R</w:t>
+            </w:r>
+            <w:r>
+              <w:rPr>
+                <w:b/>
+                <w:sz w:val="18"/>
+                <w:lang w:val="es-CO"/>
+              </w:rPr>
+              <w:t>8</w:t>
+            </w:r>
+            <w:r>
+              <w:rPr>
+                <w:b/>
+                <w:sz w:val="18"/>
+                <w:lang w:val="es-CO"/>
+              </w:rPr>
+              <w:t xml:space="preserve">. </w:t>
+            </w:r>
+          </w:p>
+        </w:tc>
+      </w:tr>
+      <w:tr>
+        <w:trPr>
+          <w:trHeight w:val="352"/>
+        </w:trPr>
+        <w:tc>
+          <w:tcPr>
+            <w:tcW w:w="2300" w:type="dxa"/>
+            <w:shd w:val="clear" w:color="auto" w:fill="F3F3F3"/>
+          </w:tcPr>
+          <w:p>
+            <w:pPr>
+              <w:pStyle w:val="TableParagraph"/>
+              <w:spacing w:line="248" w:lineRule="exact"/>
+              <w:rPr>
+                <w:b/>
+              </w:rPr>
+            </w:pPr>
+            <w:proofErr w:type="spellStart"/>
+            <w:r>
+              <w:rPr>
+                <w:b/>
+              </w:rPr>
+              <w:t>Resumen</w:t>
+            </w:r>
+            <w:proofErr w:type="spellEnd"/>
+          </w:p>
+        </w:tc>
+        <w:tc>
+          <w:tcPr>
+            <w:tcW w:w="7227" w:type="dxa"/>
+          </w:tcPr>
+          <w:p>
+            <w:pPr>
+              <w:pStyle w:val="TableParagraph"/>
+              <w:tabs>
+                <w:tab w:val="left" w:pos="2715"/>
+              </w:tabs>
+              <w:rPr>
+                <w:sz w:val="18"/>
+                <w:lang w:val="es-CO"/>
+              </w:rPr>
+            </w:pPr>
+            <w:r>
+              <w:rPr>
+                <w:sz w:val="18"/>
+                <w:lang w:val="es-CO"/>
+              </w:rPr>
+              <w:tab/>
+            </w:r>
+          </w:p>
+        </w:tc>
+      </w:tr>
+      <w:tr>
+        <w:trPr>
+          <w:trHeight w:val="352"/>
+        </w:trPr>
+        <w:tc>
+          <w:tcPr>
+            <w:tcW w:w="9527" w:type="dxa"/>
+            <w:gridSpan w:val="2"/>
+            <w:shd w:val="clear" w:color="auto" w:fill="CE6630"/>
+          </w:tcPr>
+          <w:p>
+            <w:pPr>
+              <w:pStyle w:val="TableParagraph"/>
+              <w:spacing w:line="248" w:lineRule="exact"/>
+              <w:rPr>
+                <w:b/>
+              </w:rPr>
+            </w:pPr>
+            <w:r>
+              <w:rPr>
+                <w:b/>
+                <w:color w:val="DDDDDD"/>
+              </w:rPr>
+              <w:t>Entradas</w:t>
+            </w:r>
+          </w:p>
+        </w:tc>
+      </w:tr>
+      <w:tr>
+        <w:trPr>
+          <w:trHeight w:val="306"/>
+        </w:trPr>
+        <w:tc>
+          <w:tcPr>
+            <w:tcW w:w="9527" w:type="dxa"/>
+            <w:gridSpan w:val="2"/>
+          </w:tcPr>
+          <w:p>
+            <w:pPr>
+              <w:pStyle w:val="TableParagraph"/>
+              <w:rPr>
+                <w:sz w:val="18"/>
+              </w:rPr>
+            </w:pPr>
+          </w:p>
+        </w:tc>
+      </w:tr>
+      <w:tr>
+        <w:trPr>
+          <w:trHeight w:val="352"/>
+        </w:trPr>
+        <w:tc>
+          <w:tcPr>
+            <w:tcW w:w="9527" w:type="dxa"/>
+            <w:gridSpan w:val="2"/>
+            <w:shd w:val="clear" w:color="auto" w:fill="CE6630"/>
+          </w:tcPr>
+          <w:p>
+            <w:pPr>
+              <w:pStyle w:val="TableParagraph"/>
+              <w:spacing w:line="248" w:lineRule="exact"/>
+              <w:rPr>
+                <w:b/>
+              </w:rPr>
+            </w:pPr>
+            <w:proofErr w:type="spellStart"/>
+            <w:r>
+              <w:rPr>
+                <w:b/>
+                <w:color w:val="DDDDDD"/>
+              </w:rPr>
+              <w:t>Resultados</w:t>
+            </w:r>
+            <w:proofErr w:type="spellEnd"/>
+          </w:p>
+        </w:tc>
+      </w:tr>
+      <w:tr>
+        <w:trPr>
+          <w:trHeight w:val="309"/>
+        </w:trPr>
+        <w:tc>
+          <w:tcPr>
+            <w:tcW w:w="9527" w:type="dxa"/>
+            <w:gridSpan w:val="2"/>
+          </w:tcPr>
+          <w:p>
+            <w:pPr>
+              <w:pStyle w:val="TableParagraph"/>
+              <w:spacing w:line="206" w:lineRule="exact"/>
+              <w:rPr>
+                <w:sz w:val="18"/>
+                <w:lang w:val="es-CO"/>
+              </w:rPr>
+            </w:pPr>
+          </w:p>
+        </w:tc>
+      </w:tr>
+    </w:tbl>
+    <w:p>
+      <w:pPr>
+        <w:pStyle w:val="Prrafodelista"/>
+        <w:ind w:left="1065"/>
+        <w:jc w:val="both"/>
+        <w:rPr>
+          <w:u w:val="single"/>
+          <w:lang w:val="es-419"/>
+        </w:rPr>
+      </w:pPr>
+    </w:p>
+    <w:p>
+      <w:pPr>
+        <w:pStyle w:val="Prrafodelista"/>
+        <w:ind w:left="1065"/>
+        <w:jc w:val="both"/>
+        <w:rPr>
+          <w:u w:val="single"/>
+          <w:lang w:val="es-419"/>
+        </w:rPr>
       </w:pPr>
     </w:p>
     <w:p>
@@ -2507,28 +3049,35 @@
     </w:p>
     <w:p>
       <w:pPr>
+        <w:pStyle w:val="Prrafodelista"/>
+        <w:numPr>
+          <w:ilvl w:val="0"/>
+          <w:numId w:val="1"/>
+        </w:numPr>
         <w:jc w:val="both"/>
         <w:rPr>
           <w:lang w:val="es-419"/>
         </w:rPr>
       </w:pPr>
+      <w:r>
+        <w:rPr>
+          <w:lang w:val="es-419"/>
+        </w:rPr>
+        <w:t xml:space="preserve">Búsqueda de soluciones creativas </w:t>
+      </w:r>
     </w:p>
     <w:p>
       <w:pPr>
+        <w:pStyle w:val="Prrafodelista"/>
         <w:jc w:val="both"/>
         <w:rPr>
           <w:lang w:val="es-419"/>
         </w:rPr>
       </w:pPr>
-      <w:r>
-        <w:rPr>
-          <w:lang w:val="es-419"/>
-        </w:rPr>
-        <w:t xml:space="preserve">6. Listado de Información Y especificaciones  </w:t>
-      </w:r>
     </w:p>
     <w:p>
       <w:pPr>
+        <w:pStyle w:val="Prrafodelista"/>
         <w:jc w:val="both"/>
         <w:rPr>
           <w:lang w:val="es-419"/>
@@ -2538,7 +3087,167 @@
         <w:rPr>
           <w:lang w:val="es-419"/>
         </w:rPr>
-        <w:t xml:space="preserve">6.1. TAD </w:t>
+        <w:t xml:space="preserve">El método utilizado para la generación de ideas ha sido el de la lluvia de ideas, en la cual todos los involucrados dieron sus ideas las cuales fueron agregadas a la lista sin ser pensadas dos veces. </w:t>
+      </w:r>
+    </w:p>
+    <w:p>
+      <w:pPr>
+        <w:pStyle w:val="Prrafodelista"/>
+        <w:numPr>
+          <w:ilvl w:val="0"/>
+          <w:numId w:val="7"/>
+        </w:numPr>
+        <w:jc w:val="both"/>
+        <w:rPr>
+          <w:lang w:val="es-419"/>
+        </w:rPr>
+      </w:pPr>
+      <w:r>
+        <w:rPr>
+          <w:lang w:val="es-419"/>
+        </w:rPr>
+        <w:t xml:space="preserve">Buscar un sistema de clasificación existente </w:t>
+      </w:r>
+    </w:p>
+    <w:p>
+      <w:pPr>
+        <w:pStyle w:val="Prrafodelista"/>
+        <w:numPr>
+          <w:ilvl w:val="0"/>
+          <w:numId w:val="7"/>
+        </w:numPr>
+        <w:jc w:val="both"/>
+        <w:rPr>
+          <w:lang w:val="es-419"/>
+        </w:rPr>
+      </w:pPr>
+      <w:r>
+        <w:rPr>
+          <w:lang w:val="es-419"/>
+        </w:rPr>
+        <w:t xml:space="preserve"> </w:t>
+      </w:r>
+    </w:p>
+    <w:p>
+      <w:pPr>
+        <w:pStyle w:val="Prrafodelista"/>
+        <w:jc w:val="both"/>
+        <w:rPr>
+          <w:lang w:val="es-419"/>
+        </w:rPr>
+      </w:pPr>
+    </w:p>
+    <w:p>
+      <w:pPr>
+        <w:pStyle w:val="Prrafodelista"/>
+        <w:numPr>
+          <w:ilvl w:val="0"/>
+          <w:numId w:val="1"/>
+        </w:numPr>
+        <w:jc w:val="both"/>
+        <w:rPr>
+          <w:lang w:val="es-419"/>
+        </w:rPr>
+      </w:pPr>
+      <w:r>
+        <w:rPr>
+          <w:lang w:val="es-419"/>
+        </w:rPr>
+        <w:t>D</w:t>
+      </w:r>
+      <w:r>
+        <w:rPr>
+          <w:lang w:val="es-419"/>
+        </w:rPr>
+        <w:t>iseños</w:t>
+      </w:r>
+      <w:r>
+        <w:rPr>
+          <w:lang w:val="es-419"/>
+        </w:rPr>
+        <w:t xml:space="preserve"> </w:t>
+      </w:r>
+      <w:r>
+        <w:rPr>
+          <w:lang w:val="es-419"/>
+        </w:rPr>
+        <w:t>preliminares</w:t>
+      </w:r>
+    </w:p>
+    <w:p>
+      <w:pPr>
+        <w:pStyle w:val="Prrafodelista"/>
+        <w:numPr>
+          <w:ilvl w:val="0"/>
+          <w:numId w:val="1"/>
+        </w:numPr>
+        <w:jc w:val="both"/>
+        <w:rPr>
+          <w:lang w:val="es-419"/>
+        </w:rPr>
+      </w:pPr>
+      <w:r>
+        <w:rPr>
+          <w:bCs/>
+          <w:sz w:val="23"/>
+          <w:szCs w:val="23"/>
+        </w:rPr>
+        <w:t>E</w:t>
+      </w:r>
+      <w:r>
+        <w:rPr>
+          <w:bCs/>
+          <w:sz w:val="23"/>
+          <w:szCs w:val="23"/>
+        </w:rPr>
+        <w:t>valuación y selección de la solución</w:t>
+      </w:r>
+    </w:p>
+    <w:p>
+      <w:pPr>
+        <w:pStyle w:val="Prrafodelista"/>
+        <w:numPr>
+          <w:ilvl w:val="0"/>
+          <w:numId w:val="1"/>
+        </w:numPr>
+        <w:jc w:val="both"/>
+        <w:rPr>
+          <w:lang w:val="es-419"/>
+        </w:rPr>
+      </w:pPr>
+      <w:r>
+        <w:rPr>
+          <w:lang w:val="es-419"/>
+        </w:rPr>
+        <w:t xml:space="preserve"> Listado de Información Y especificaciones  </w:t>
+      </w:r>
+    </w:p>
+    <w:p>
+      <w:pPr>
+        <w:pStyle w:val="Prrafodelista"/>
+        <w:jc w:val="both"/>
+        <w:rPr>
+          <w:lang w:val="es-419"/>
+        </w:rPr>
+      </w:pPr>
+    </w:p>
+    <w:p>
+      <w:pPr>
+        <w:pStyle w:val="Prrafodelista"/>
+        <w:numPr>
+          <w:ilvl w:val="1"/>
+          <w:numId w:val="11"/>
+        </w:numPr>
+        <w:jc w:val="both"/>
+        <w:rPr>
+          <w:lang w:val="es-419"/>
+        </w:rPr>
+      </w:pPr>
+      <w:r>
+        <w:rPr>
+          <w:lang w:val="es-419"/>
+        </w:rPr>
+        <w:t xml:space="preserve"> TAD </w:t>
       </w:r>
     </w:p>
     <w:p>
@@ -3363,48 +4072,174 @@
         </w:rPr>
       </w:pPr>
     </w:p>
+    <w:tbl>
+      <w:tblPr>
+        <w:tblW w:w="9204" w:type="dxa"/>
+        <w:tblCellMar>
+          <w:top w:w="15" w:type="dxa"/>
+          <w:left w:w="15" w:type="dxa"/>
+          <w:bottom w:w="15" w:type="dxa"/>
+          <w:right w:w="15" w:type="dxa"/>
+        </w:tblCellMar>
+        <w:tblLook w:val="04A0" w:firstRow="1" w:lastRow="0" w:firstColumn="1" w:lastColumn="0" w:noHBand="0" w:noVBand="1"/>
+      </w:tblPr>
+      <w:tblGrid>
+        <w:gridCol w:w="9204"/>
+      </w:tblGrid>
+      <w:tr>
+        <w:trPr>
+          <w:trHeight w:val="500"/>
+        </w:trPr>
+        <w:tc>
+          <w:tcPr>
+            <w:tcW w:w="9204" w:type="dxa"/>
+            <w:tcBorders>
+              <w:top w:val="single" w:sz="8" w:space="0" w:color="000000"/>
+              <w:left w:val="single" w:sz="8" w:space="0" w:color="000000"/>
+              <w:bottom w:val="single" w:sz="8" w:space="0" w:color="000000"/>
+              <w:right w:val="single" w:sz="8" w:space="0" w:color="000000"/>
+            </w:tcBorders>
+            <w:shd w:val="clear" w:color="auto" w:fill="F2F2F2"/>
+            <w:tcMar>
+              <w:top w:w="100" w:type="dxa"/>
+              <w:left w:w="100" w:type="dxa"/>
+              <w:bottom w:w="100" w:type="dxa"/>
+              <w:right w:w="100" w:type="dxa"/>
+            </w:tcMar>
+            <w:hideMark/>
+          </w:tcPr>
+          <w:p>
+            <w:pPr>
+              <w:spacing w:after="0" w:line="240" w:lineRule="auto"/>
+              <w:rPr>
+                <w:lang w:val="es-419"/>
+              </w:rPr>
+            </w:pPr>
+            <w:r>
+              <w:rPr>
+                <w:lang w:val="es-419"/>
+              </w:rPr>
+              <w:t>Remove (K key, V value)</w:t>
+            </w:r>
+          </w:p>
+        </w:tc>
+      </w:tr>
+      <w:tr>
+        <w:trPr>
+          <w:trHeight w:val="1005"/>
+        </w:trPr>
+        <w:tc>
+          <w:tcPr>
+            <w:tcW w:w="9204" w:type="dxa"/>
+            <w:tcBorders>
+              <w:top w:val="single" w:sz="8" w:space="0" w:color="000000"/>
+              <w:left w:val="single" w:sz="8" w:space="0" w:color="000000"/>
+              <w:bottom w:val="single" w:sz="8" w:space="0" w:color="000000"/>
+              <w:right w:val="single" w:sz="8" w:space="0" w:color="000000"/>
+            </w:tcBorders>
+            <w:shd w:val="clear" w:color="auto" w:fill="F2F2F2"/>
+            <w:tcMar>
+              <w:top w:w="100" w:type="dxa"/>
+              <w:left w:w="100" w:type="dxa"/>
+              <w:bottom w:w="100" w:type="dxa"/>
+              <w:right w:w="100" w:type="dxa"/>
+            </w:tcMar>
+            <w:hideMark/>
+          </w:tcPr>
+          <w:p>
+            <w:pPr>
+              <w:spacing w:after="0" w:line="240" w:lineRule="auto"/>
+              <w:rPr>
+                <w:lang w:val="es-419"/>
+              </w:rPr>
+            </w:pPr>
+            <w:r>
+              <w:rPr>
+                <w:lang w:val="es-419"/>
+              </w:rPr>
+              <w:t>“</w:t>
+            </w:r>
+            <w:r>
+              <w:rPr>
+                <w:lang w:val="es-419"/>
+              </w:rPr>
+              <w:t>bo</w:t>
+            </w:r>
+            <w:r>
+              <w:rPr>
+                <w:lang w:val="es-419"/>
+              </w:rPr>
+              <w:t xml:space="preserve">rra </w:t>
+            </w:r>
+            <w:r>
+              <w:rPr>
+                <w:lang w:val="es-419"/>
+              </w:rPr>
+              <w:t>un objeto de la table hash</w:t>
+            </w:r>
+            <w:r>
+              <w:rPr>
+                <w:lang w:val="es-419"/>
+              </w:rPr>
+              <w:t xml:space="preserve">” </w:t>
+            </w:r>
+          </w:p>
+          <w:p>
+            <w:pPr>
+              <w:spacing w:after="0" w:line="240" w:lineRule="auto"/>
+              <w:rPr>
+                <w:lang w:val="es-419"/>
+              </w:rPr>
+            </w:pPr>
+            <w:r>
+              <w:rPr>
+                <w:lang w:val="es-419"/>
+              </w:rPr>
+              <w:t>{Pre : key !=  null , key != “ ” value != null , value != “ ”}</w:t>
+            </w:r>
+          </w:p>
+          <w:p>
+            <w:pPr>
+              <w:spacing w:after="0" w:line="240" w:lineRule="auto"/>
+              <w:rPr>
+                <w:lang w:val="es-419"/>
+              </w:rPr>
+            </w:pPr>
+            <w:r>
+              <w:rPr>
+                <w:lang w:val="es-419"/>
+              </w:rPr>
+              <w:t>{</w:t>
+            </w:r>
+            <w:proofErr w:type="spellStart"/>
+            <w:proofErr w:type="gramStart"/>
+            <w:r>
+              <w:rPr>
+                <w:lang w:val="es-419"/>
+              </w:rPr>
+              <w:t>pos</w:t>
+            </w:r>
+            <w:proofErr w:type="spellEnd"/>
+            <w:r>
+              <w:rPr>
+                <w:lang w:val="es-419"/>
+              </w:rPr>
+              <w:t xml:space="preserve"> :</w:t>
+            </w:r>
+            <w:proofErr w:type="gramEnd"/>
+            <w:r>
+              <w:rPr>
+                <w:lang w:val="es-419"/>
+              </w:rPr>
+              <w:t xml:space="preserve"> el objeto ha sido eliminado }</w:t>
+            </w:r>
+          </w:p>
+        </w:tc>
+      </w:tr>
+    </w:tbl>
     <w:p>
       <w:pPr>
-        <w:spacing w:after="0" w:line="240" w:lineRule="auto"/>
-        <w:rPr>
-          <w:rFonts w:ascii="Times New Roman" w:eastAsia="Times New Roman" w:hAnsi="Times New Roman" w:cs="Times New Roman"/>
-          <w:sz w:val="24"/>
-          <w:szCs w:val="24"/>
-          <w:lang w:eastAsia="es-CO"/>
-        </w:rPr>
-      </w:pPr>
-    </w:p>
-    <w:p>
-      <w:pPr>
-        <w:spacing w:after="0" w:line="240" w:lineRule="auto"/>
-        <w:rPr>
-          <w:rFonts w:ascii="Times New Roman" w:eastAsia="Times New Roman" w:hAnsi="Times New Roman" w:cs="Times New Roman"/>
-          <w:sz w:val="24"/>
-          <w:szCs w:val="24"/>
-          <w:lang w:eastAsia="es-CO"/>
-        </w:rPr>
-      </w:pPr>
-    </w:p>
-    <w:p>
-      <w:pPr>
-        <w:spacing w:after="0" w:line="240" w:lineRule="auto"/>
-        <w:rPr>
-          <w:rFonts w:ascii="Times New Roman" w:eastAsia="Times New Roman" w:hAnsi="Times New Roman" w:cs="Times New Roman"/>
-          <w:sz w:val="24"/>
-          <w:szCs w:val="24"/>
-          <w:lang w:eastAsia="es-CO"/>
-        </w:rPr>
-      </w:pPr>
-    </w:p>
-    <w:p>
-      <w:pPr>
-        <w:spacing w:after="0" w:line="240" w:lineRule="auto"/>
-        <w:rPr>
-          <w:rFonts w:ascii="Times New Roman" w:eastAsia="Times New Roman" w:hAnsi="Times New Roman" w:cs="Times New Roman"/>
-          <w:sz w:val="24"/>
-          <w:szCs w:val="24"/>
-          <w:lang w:eastAsia="es-CO"/>
-        </w:rPr>
+        <w:jc w:val="both"/>
       </w:pPr>
     </w:p>
     <w:tbl>
@@ -3447,20 +4282,38 @@
             <w:pPr>
               <w:spacing w:after="0" w:line="240" w:lineRule="auto"/>
               <w:rPr>
-                <w:rFonts w:ascii="Times New Roman" w:eastAsia="Times New Roman" w:hAnsi="Times New Roman" w:cs="Times New Roman"/>
-                <w:sz w:val="24"/>
-                <w:szCs w:val="24"/>
-                <w:lang w:val="en-US" w:eastAsia="es-CO"/>
-              </w:rPr>
-            </w:pPr>
-            <w:r>
-              <w:rPr>
-                <w:rFonts w:ascii="Times New Roman" w:eastAsia="Times New Roman" w:hAnsi="Times New Roman" w:cs="Times New Roman"/>
-                <w:sz w:val="24"/>
-                <w:szCs w:val="24"/>
-                <w:lang w:val="en-US" w:eastAsia="es-CO"/>
-              </w:rPr>
-              <w:t>Remove (K key, V value)</w:t>
+                <w:lang w:val="es-419"/>
+              </w:rPr>
+            </w:pPr>
+            <w:r>
+              <w:rPr>
+                <w:lang w:val="es-419"/>
+              </w:rPr>
+              <w:t>Remplace(</w:t>
+            </w:r>
+            <w:r>
+              <w:rPr>
+                <w:lang w:val="es-419"/>
+              </w:rPr>
+              <w:t>V value1</w:t>
+            </w:r>
+            <w:r>
+              <w:rPr>
+                <w:lang w:val="es-419"/>
+              </w:rPr>
+              <w:t>, V value</w:t>
+            </w:r>
+            <w:r>
+              <w:rPr>
+                <w:lang w:val="es-419"/>
+              </w:rPr>
+              <w:t>2</w:t>
+            </w:r>
+            <w:r>
+              <w:rPr>
+                <w:lang w:val="es-419"/>
+              </w:rPr>
+              <w:t>)</w:t>
             </w:r>
           </w:p>
         </w:tc>
@@ -3491,145 +4344,116 @@
             <w:pPr>
               <w:spacing w:after="0" w:line="240" w:lineRule="auto"/>
               <w:rPr>
-                <w:rFonts w:ascii="Times New Roman" w:eastAsia="Times New Roman" w:hAnsi="Times New Roman" w:cs="Times New Roman"/>
-                <w:sz w:val="24"/>
-                <w:szCs w:val="24"/>
-                <w:lang w:eastAsia="es-CO"/>
-              </w:rPr>
-            </w:pPr>
-            <w:r>
-              <w:rPr>
-                <w:rFonts w:ascii="Times New Roman" w:eastAsia="Times New Roman" w:hAnsi="Times New Roman" w:cs="Times New Roman"/>
-                <w:sz w:val="24"/>
-                <w:szCs w:val="24"/>
-                <w:lang w:eastAsia="es-CO"/>
-              </w:rPr>
-              <w:t>“</w:t>
-            </w:r>
-            <w:r>
-              <w:rPr>
-                <w:rFonts w:ascii="Times New Roman" w:eastAsia="Times New Roman" w:hAnsi="Times New Roman" w:cs="Times New Roman"/>
-                <w:sz w:val="24"/>
-                <w:szCs w:val="24"/>
-                <w:lang w:eastAsia="es-CO"/>
-              </w:rPr>
-              <w:t>bo</w:t>
-            </w:r>
-            <w:r>
-              <w:rPr>
-                <w:rFonts w:ascii="Times New Roman" w:eastAsia="Times New Roman" w:hAnsi="Times New Roman" w:cs="Times New Roman"/>
-                <w:sz w:val="24"/>
-                <w:szCs w:val="24"/>
-                <w:lang w:eastAsia="es-CO"/>
-              </w:rPr>
-              <w:t xml:space="preserve">rra </w:t>
-            </w:r>
-            <w:r>
-              <w:rPr>
-                <w:rFonts w:ascii="Times New Roman" w:eastAsia="Times New Roman" w:hAnsi="Times New Roman" w:cs="Times New Roman"/>
-                <w:sz w:val="24"/>
-                <w:szCs w:val="24"/>
-                <w:lang w:eastAsia="es-CO"/>
-              </w:rPr>
-              <w:t>un objeto de la table hash</w:t>
-            </w:r>
-            <w:r>
-              <w:rPr>
-                <w:rFonts w:ascii="Times New Roman" w:eastAsia="Times New Roman" w:hAnsi="Times New Roman" w:cs="Times New Roman"/>
-                <w:sz w:val="24"/>
-                <w:szCs w:val="24"/>
-                <w:lang w:eastAsia="es-CO"/>
-              </w:rPr>
-              <w:t>”</w:t>
-            </w:r>
-            <w:r>
-              <w:rPr>
-                <w:rFonts w:ascii="Times New Roman" w:eastAsia="Times New Roman" w:hAnsi="Times New Roman" w:cs="Times New Roman"/>
-                <w:sz w:val="24"/>
-                <w:szCs w:val="24"/>
-                <w:lang w:eastAsia="es-CO"/>
-              </w:rPr>
-              <w:t xml:space="preserve"> </w:t>
+                <w:lang w:val="es-419"/>
+              </w:rPr>
+            </w:pPr>
+            <w:r>
+              <w:rPr>
+                <w:lang w:val="es-419"/>
+              </w:rPr>
+              <w:t>“remplaz</w:t>
+            </w:r>
+            <w:r>
+              <w:rPr>
+                <w:lang w:val="es-419"/>
+              </w:rPr>
+              <w:t>a</w:t>
+            </w:r>
+            <w:r>
+              <w:rPr>
+                <w:lang w:val="es-419"/>
+              </w:rPr>
+              <w:t xml:space="preserve"> un objeto de la tabl</w:t>
+            </w:r>
+            <w:r>
+              <w:rPr>
+                <w:lang w:val="es-419"/>
+              </w:rPr>
+              <w:t>a</w:t>
+            </w:r>
+            <w:r>
+              <w:rPr>
+                <w:lang w:val="es-419"/>
+              </w:rPr>
+              <w:t xml:space="preserve"> hash</w:t>
+            </w:r>
+            <w:r>
+              <w:rPr>
+                <w:lang w:val="es-419"/>
+              </w:rPr>
+              <w:t xml:space="preserve"> por otro</w:t>
+            </w:r>
+            <w:r>
+              <w:rPr>
+                <w:lang w:val="es-419"/>
+              </w:rPr>
+              <w:t xml:space="preserve">” </w:t>
             </w:r>
           </w:p>
           <w:p>
             <w:pPr>
               <w:spacing w:after="0" w:line="240" w:lineRule="auto"/>
               <w:rPr>
-                <w:rFonts w:ascii="Times New Roman" w:eastAsia="Times New Roman" w:hAnsi="Times New Roman" w:cs="Times New Roman"/>
-                <w:sz w:val="24"/>
-                <w:szCs w:val="24"/>
-                <w:lang w:eastAsia="es-CO"/>
-              </w:rPr>
-            </w:pPr>
-            <w:r>
-              <w:rPr>
-                <w:rFonts w:ascii="Times New Roman" w:eastAsia="Times New Roman" w:hAnsi="Times New Roman" w:cs="Times New Roman"/>
-                <w:sz w:val="24"/>
-                <w:szCs w:val="24"/>
-                <w:lang w:val="en-US" w:eastAsia="es-CO"/>
-              </w:rPr>
-              <w:t xml:space="preserve">{Pre : key !=  null , key != “ ” value != null , value != </w:t>
-            </w:r>
-            <w:r>
-              <w:rPr>
-                <w:rFonts w:ascii="Times New Roman" w:eastAsia="Times New Roman" w:hAnsi="Times New Roman" w:cs="Times New Roman"/>
-                <w:sz w:val="24"/>
-                <w:szCs w:val="24"/>
-                <w:lang w:eastAsia="es-CO"/>
-              </w:rPr>
-              <w:t>“ ”}</w:t>
+                <w:lang w:val="es-419"/>
+              </w:rPr>
+            </w:pPr>
+            <w:r>
+              <w:rPr>
+                <w:lang w:val="es-419"/>
+              </w:rPr>
+              <w:t xml:space="preserve">{Pre : </w:t>
+            </w:r>
+            <w:r>
+              <w:rPr>
+                <w:lang w:val="es-419"/>
+              </w:rPr>
+              <w:t xml:space="preserve"> value1 != null, value2 != null </w:t>
+            </w:r>
+            <w:r>
+              <w:rPr>
+                <w:lang w:val="es-419"/>
+              </w:rPr>
+              <w:t>}</w:t>
             </w:r>
           </w:p>
           <w:p>
             <w:pPr>
               <w:spacing w:after="0" w:line="240" w:lineRule="auto"/>
               <w:rPr>
-                <w:rFonts w:ascii="Times New Roman" w:eastAsia="Times New Roman" w:hAnsi="Times New Roman" w:cs="Times New Roman"/>
-                <w:sz w:val="24"/>
-                <w:szCs w:val="24"/>
-                <w:lang w:eastAsia="es-CO"/>
-              </w:rPr>
-            </w:pPr>
-            <w:r>
-              <w:rPr>
-                <w:rFonts w:ascii="Times New Roman" w:eastAsia="Times New Roman" w:hAnsi="Times New Roman" w:cs="Times New Roman"/>
-                <w:sz w:val="24"/>
-                <w:szCs w:val="24"/>
-                <w:lang w:eastAsia="es-CO"/>
+                <w:lang w:val="es-419"/>
+              </w:rPr>
+            </w:pPr>
+            <w:r>
+              <w:rPr>
+                <w:lang w:val="es-419"/>
               </w:rPr>
               <w:t>{</w:t>
             </w:r>
             <w:proofErr w:type="spellStart"/>
-            <w:proofErr w:type="gramStart"/>
-            <w:r>
-              <w:rPr>
-                <w:rFonts w:ascii="Times New Roman" w:eastAsia="Times New Roman" w:hAnsi="Times New Roman" w:cs="Times New Roman"/>
-                <w:sz w:val="24"/>
-                <w:szCs w:val="24"/>
-                <w:lang w:eastAsia="es-CO"/>
+            <w:r>
+              <w:rPr>
+                <w:lang w:val="es-419"/>
               </w:rPr>
               <w:t>pos</w:t>
             </w:r>
             <w:proofErr w:type="spellEnd"/>
             <w:r>
               <w:rPr>
-                <w:rFonts w:ascii="Times New Roman" w:eastAsia="Times New Roman" w:hAnsi="Times New Roman" w:cs="Times New Roman"/>
-                <w:sz w:val="24"/>
-                <w:szCs w:val="24"/>
-                <w:lang w:eastAsia="es-CO"/>
-              </w:rPr>
-              <w:t xml:space="preserve"> :</w:t>
-            </w:r>
-            <w:proofErr w:type="gramEnd"/>
-            <w:r>
-              <w:rPr>
-                <w:rFonts w:ascii="Times New Roman" w:eastAsia="Times New Roman" w:hAnsi="Times New Roman" w:cs="Times New Roman"/>
-                <w:sz w:val="24"/>
-                <w:szCs w:val="24"/>
-                <w:lang w:eastAsia="es-CO"/>
-              </w:rPr>
-              <w:t xml:space="preserve"> el objeto ha sido eliminado }</w:t>
+                <w:lang w:val="es-419"/>
+              </w:rPr>
+              <w:t xml:space="preserve"> : </w:t>
+            </w:r>
+            <w:r>
+              <w:rPr>
+                <w:lang w:val="es-419"/>
+              </w:rPr>
+              <w:t>los valores han sido intercambiados (sus llaves han sido)</w:t>
+            </w:r>
+            <w:r>
+              <w:rPr>
+                <w:lang w:val="es-419"/>
+              </w:rPr>
+              <w:t>}</w:t>
             </w:r>
           </w:p>
         </w:tc>
@@ -3638,6 +4462,404 @@
     <w:p>
       <w:pPr>
         <w:jc w:val="both"/>
+      </w:pPr>
+    </w:p>
+    <w:p>
+      <w:pPr>
+        <w:jc w:val="both"/>
+        <w:rPr>
+          <w:lang w:val="en-US"/>
+        </w:rPr>
+      </w:pPr>
+    </w:p>
+    <w:tbl>
+      <w:tblPr>
+        <w:tblpPr w:leftFromText="141" w:rightFromText="141" w:vertAnchor="page" w:horzAnchor="margin" w:tblpY="5116"/>
+        <w:tblW w:w="9214" w:type="dxa"/>
+        <w:tblCellMar>
+          <w:top w:w="15" w:type="dxa"/>
+          <w:left w:w="15" w:type="dxa"/>
+          <w:bottom w:w="15" w:type="dxa"/>
+          <w:right w:w="15" w:type="dxa"/>
+        </w:tblCellMar>
+        <w:tblLook w:val="04A0" w:firstRow="1" w:lastRow="0" w:firstColumn="1" w:lastColumn="0" w:noHBand="0" w:noVBand="1"/>
+      </w:tblPr>
+      <w:tblGrid>
+        <w:gridCol w:w="9214"/>
+      </w:tblGrid>
+      <w:tr>
+        <w:trPr>
+          <w:trHeight w:val="500"/>
+        </w:trPr>
+        <w:tc>
+          <w:tcPr>
+            <w:tcW w:w="9214" w:type="dxa"/>
+            <w:tcBorders>
+              <w:top w:val="single" w:sz="8" w:space="0" w:color="000000"/>
+              <w:left w:val="single" w:sz="8" w:space="0" w:color="000000"/>
+              <w:bottom w:val="single" w:sz="8" w:space="0" w:color="000000"/>
+              <w:right w:val="single" w:sz="8" w:space="0" w:color="000000"/>
+            </w:tcBorders>
+            <w:shd w:val="clear" w:color="auto" w:fill="F2F2F2"/>
+            <w:tcMar>
+              <w:top w:w="100" w:type="dxa"/>
+              <w:left w:w="100" w:type="dxa"/>
+              <w:bottom w:w="100" w:type="dxa"/>
+              <w:right w:w="100" w:type="dxa"/>
+            </w:tcMar>
+            <w:hideMark/>
+          </w:tcPr>
+          <w:p>
+            <w:pPr>
+              <w:spacing w:after="0" w:line="240" w:lineRule="auto"/>
+              <w:rPr>
+                <w:lang w:val="es-419"/>
+              </w:rPr>
+            </w:pPr>
+            <w:r>
+              <w:rPr>
+                <w:lang w:val="es-419"/>
+              </w:rPr>
+              <w:t>TAD</w:t>
+            </w:r>
+            <w:r>
+              <w:rPr>
+                <w:lang w:val="es-419"/>
+              </w:rPr>
+              <w:t xml:space="preserve"> </w:t>
+            </w:r>
+            <w:r>
+              <w:rPr>
+                <w:lang w:val="es-419"/>
+              </w:rPr>
+              <w:t xml:space="preserve">Arma </w:t>
+            </w:r>
+          </w:p>
+        </w:tc>
+      </w:tr>
+      <w:tr>
+        <w:trPr>
+          <w:trHeight w:val="500"/>
+        </w:trPr>
+        <w:tc>
+          <w:tcPr>
+            <w:tcW w:w="9214" w:type="dxa"/>
+            <w:tcBorders>
+              <w:top w:val="single" w:sz="8" w:space="0" w:color="000000"/>
+              <w:left w:val="single" w:sz="8" w:space="0" w:color="000000"/>
+              <w:bottom w:val="single" w:sz="8" w:space="0" w:color="000000"/>
+              <w:right w:val="single" w:sz="8" w:space="0" w:color="000000"/>
+            </w:tcBorders>
+            <w:shd w:val="clear" w:color="auto" w:fill="F2F2F2"/>
+            <w:tcMar>
+              <w:top w:w="100" w:type="dxa"/>
+              <w:left w:w="100" w:type="dxa"/>
+              <w:bottom w:w="100" w:type="dxa"/>
+              <w:right w:w="100" w:type="dxa"/>
+            </w:tcMar>
+            <w:hideMark/>
+          </w:tcPr>
+          <w:p>
+            <w:pPr>
+              <w:spacing w:after="0" w:line="240" w:lineRule="auto"/>
+              <w:rPr>
+                <w:lang w:val="es-419"/>
+              </w:rPr>
+            </w:pPr>
+            <w:r>
+              <w:rPr>
+                <w:lang w:val="es-419"/>
+              </w:rPr>
+              <w:t>Arma</w:t>
+            </w:r>
+            <w:r>
+              <w:rPr>
+                <w:lang w:val="es-419"/>
+              </w:rPr>
+              <w:t xml:space="preserve"> </w:t>
+            </w:r>
+            <w:r>
+              <w:rPr>
+                <w:lang w:val="es-419"/>
+              </w:rPr>
+              <w:t xml:space="preserve">= </w:t>
+            </w:r>
+            <w:r>
+              <w:rPr>
+                <w:lang w:val="es-419"/>
+              </w:rPr>
+              <w:t>{</w:t>
+            </w:r>
+            <w:r>
+              <w:rPr>
+                <w:lang w:val="es-419"/>
+              </w:rPr>
+              <w:t xml:space="preserve">Balas, </w:t>
+            </w:r>
+            <w:proofErr w:type="spellStart"/>
+            <w:r>
+              <w:rPr>
+                <w:lang w:val="es-419"/>
+              </w:rPr>
+              <w:t>tipoArma</w:t>
+            </w:r>
+            <w:proofErr w:type="spellEnd"/>
+            <w:r>
+              <w:rPr>
+                <w:lang w:val="es-419"/>
+              </w:rPr>
+              <w:t>}</w:t>
+            </w:r>
+          </w:p>
+        </w:tc>
+      </w:tr>
+      <w:tr>
+        <w:trPr>
+          <w:trHeight w:val="709"/>
+        </w:trPr>
+        <w:tc>
+          <w:tcPr>
+            <w:tcW w:w="9214" w:type="dxa"/>
+            <w:tcBorders>
+              <w:top w:val="single" w:sz="8" w:space="0" w:color="000000"/>
+              <w:left w:val="single" w:sz="8" w:space="0" w:color="000000"/>
+              <w:bottom w:val="single" w:sz="8" w:space="0" w:color="000000"/>
+              <w:right w:val="single" w:sz="8" w:space="0" w:color="000000"/>
+            </w:tcBorders>
+            <w:shd w:val="clear" w:color="auto" w:fill="F2F2F2"/>
+            <w:tcMar>
+              <w:top w:w="100" w:type="dxa"/>
+              <w:left w:w="100" w:type="dxa"/>
+              <w:bottom w:w="100" w:type="dxa"/>
+              <w:right w:w="100" w:type="dxa"/>
+            </w:tcMar>
+            <w:hideMark/>
+          </w:tcPr>
+          <w:p>
+            <w:pPr>
+              <w:spacing w:after="0" w:line="240" w:lineRule="auto"/>
+              <w:rPr>
+                <w:lang w:val="es-419"/>
+              </w:rPr>
+            </w:pPr>
+            <w:r>
+              <w:rPr>
+                <w:lang w:val="es-419"/>
+              </w:rPr>
+              <w:t>Invariante</w:t>
+            </w:r>
+          </w:p>
+          <w:p>
+            <w:pPr>
+              <w:spacing w:after="0" w:line="240" w:lineRule="auto"/>
+              <w:ind w:hanging="360"/>
+              <w:rPr>
+                <w:lang w:val="es-419"/>
+              </w:rPr>
+            </w:pPr>
+            <w:r>
+              <w:rPr>
+                <w:lang w:val="es-419"/>
+              </w:rPr>
+              <w:t>-     </w:t>
+            </w:r>
+            <w:r>
+              <w:rPr>
+                <w:rFonts w:ascii="Cambria Math" w:hAnsi="Cambria Math" w:cs="Cambria Math"/>
+                <w:lang w:val="es-419"/>
+              </w:rPr>
+              <w:t>∀</w:t>
+            </w:r>
+            <w:r>
+              <w:rPr>
+                <w:lang w:val="es-419"/>
+              </w:rPr>
+              <w:t xml:space="preserve"> arma cuando la munición se agote el arma dejara de existir </w:t>
+            </w:r>
+            <w:r>
+              <w:rPr>
+                <w:lang w:val="es-419"/>
+              </w:rPr>
+              <w:t xml:space="preserve"> </w:t>
+            </w:r>
+          </w:p>
+        </w:tc>
+      </w:tr>
+      <w:tr>
+        <w:trPr>
+          <w:trHeight w:val="907"/>
+        </w:trPr>
+        <w:tc>
+          <w:tcPr>
+            <w:tcW w:w="9214" w:type="dxa"/>
+            <w:tcBorders>
+              <w:top w:val="single" w:sz="8" w:space="0" w:color="000000"/>
+              <w:left w:val="single" w:sz="8" w:space="0" w:color="000000"/>
+              <w:bottom w:val="single" w:sz="8" w:space="0" w:color="000000"/>
+              <w:right w:val="single" w:sz="8" w:space="0" w:color="000000"/>
+            </w:tcBorders>
+            <w:shd w:val="clear" w:color="auto" w:fill="F2F2F2"/>
+            <w:tcMar>
+              <w:top w:w="100" w:type="dxa"/>
+              <w:left w:w="100" w:type="dxa"/>
+              <w:bottom w:w="100" w:type="dxa"/>
+              <w:right w:w="100" w:type="dxa"/>
+            </w:tcMar>
+            <w:hideMark/>
+          </w:tcPr>
+          <w:p>
+            <w:pPr>
+              <w:spacing w:after="0" w:line="240" w:lineRule="auto"/>
+              <w:rPr>
+                <w:lang w:val="es-419"/>
+              </w:rPr>
+            </w:pPr>
+            <w:r>
+              <w:rPr>
+                <w:lang w:val="es-419"/>
+              </w:rPr>
+              <w:t>Operaciones Primitivas:</w:t>
+            </w:r>
+          </w:p>
+          <w:p>
+            <w:pPr>
+              <w:pStyle w:val="Prrafodelista"/>
+              <w:numPr>
+                <w:ilvl w:val="0"/>
+                <w:numId w:val="7"/>
+              </w:numPr>
+              <w:spacing w:after="0" w:line="240" w:lineRule="auto"/>
+              <w:rPr>
+                <w:lang w:val="es-419"/>
+              </w:rPr>
+            </w:pPr>
+            <w:proofErr w:type="spellStart"/>
+            <w:r>
+              <w:rPr>
+                <w:lang w:val="es-419"/>
+              </w:rPr>
+              <w:t>agregarArma</w:t>
+            </w:r>
+            <w:proofErr w:type="spellEnd"/>
+            <w:r>
+              <w:rPr>
+                <w:lang w:val="es-419"/>
+              </w:rPr>
+              <w:t xml:space="preserve"> : balas X </w:t>
+            </w:r>
+            <w:proofErr w:type="spellStart"/>
+            <w:r>
+              <w:rPr>
+                <w:lang w:val="es-419"/>
+              </w:rPr>
+              <w:t>tipoArma</w:t>
+            </w:r>
+            <w:proofErr w:type="spellEnd"/>
+            <w:r>
+              <w:rPr>
+                <w:lang w:val="es-419"/>
+              </w:rPr>
+              <w:t xml:space="preserve"> </w:t>
+            </w:r>
+            <w:r>
+              <w:rPr>
+                <w:lang w:val="es-419"/>
+              </w:rPr>
+              <w:sym w:font="Wingdings" w:char="F0E0"/>
+            </w:r>
+            <w:r>
+              <w:rPr>
+                <w:lang w:val="es-419"/>
+              </w:rPr>
+              <w:t xml:space="preserve"> </w:t>
+            </w:r>
+            <w:proofErr w:type="spellStart"/>
+            <w:r>
+              <w:rPr>
+                <w:lang w:val="es-419"/>
+              </w:rPr>
+              <w:t>void</w:t>
+            </w:r>
+            <w:proofErr w:type="spellEnd"/>
+            <w:r>
+              <w:rPr>
+                <w:lang w:val="es-419"/>
+              </w:rPr>
+              <w:t xml:space="preserve"> </w:t>
+            </w:r>
+          </w:p>
+          <w:p>
+            <w:pPr>
+              <w:pStyle w:val="Prrafodelista"/>
+              <w:numPr>
+                <w:ilvl w:val="0"/>
+                <w:numId w:val="7"/>
+              </w:numPr>
+              <w:spacing w:after="0" w:line="240" w:lineRule="auto"/>
+              <w:rPr>
+                <w:lang w:val="es-419"/>
+              </w:rPr>
+            </w:pPr>
+            <w:proofErr w:type="spellStart"/>
+            <w:r>
+              <w:rPr>
+                <w:lang w:val="es-419"/>
+              </w:rPr>
+              <w:t>eliminarArma</w:t>
+            </w:r>
+            <w:proofErr w:type="spellEnd"/>
+            <w:r>
+              <w:rPr>
+                <w:lang w:val="es-419"/>
+              </w:rPr>
+              <w:t xml:space="preserve">:                                </w:t>
+            </w:r>
+            <w:r>
+              <w:rPr>
+                <w:lang w:val="es-419"/>
+              </w:rPr>
+              <w:sym w:font="Wingdings" w:char="F0E0"/>
+            </w:r>
+            <w:r>
+              <w:rPr>
+                <w:lang w:val="es-419"/>
+              </w:rPr>
+              <w:t xml:space="preserve"> </w:t>
+            </w:r>
+            <w:proofErr w:type="spellStart"/>
+            <w:r>
+              <w:rPr>
+                <w:lang w:val="es-419"/>
+              </w:rPr>
+              <w:t>void</w:t>
+            </w:r>
+            <w:proofErr w:type="spellEnd"/>
+          </w:p>
+        </w:tc>
+      </w:tr>
+    </w:tbl>
+    <w:p>
+      <w:pPr>
+        <w:jc w:val="both"/>
+        <w:rPr>
+          <w:lang w:val="en-US"/>
+        </w:rPr>
+      </w:pPr>
+    </w:p>
+    <w:p>
+      <w:pPr>
+        <w:jc w:val="both"/>
+        <w:rPr>
+          <w:lang w:val="en-US"/>
+        </w:rPr>
+      </w:pPr>
+    </w:p>
+    <w:p>
+      <w:pPr>
+        <w:jc w:val="both"/>
+        <w:rPr>
+          <w:lang w:val="en-US"/>
+        </w:rPr>
       </w:pPr>
     </w:p>
     <w:tbl>
@@ -3680,65 +4902,48 @@
             <w:pPr>
               <w:spacing w:after="0" w:line="240" w:lineRule="auto"/>
               <w:rPr>
-                <w:rFonts w:ascii="Times New Roman" w:eastAsia="Times New Roman" w:hAnsi="Times New Roman" w:cs="Times New Roman"/>
-                <w:sz w:val="24"/>
-                <w:szCs w:val="24"/>
-                <w:lang w:val="en-US" w:eastAsia="es-CO"/>
+                <w:lang w:val="en-US"/>
               </w:rPr>
             </w:pPr>
             <w:proofErr w:type="spellStart"/>
             <w:r>
               <w:rPr>
-                <w:rFonts w:ascii="Times New Roman" w:eastAsia="Times New Roman" w:hAnsi="Times New Roman" w:cs="Times New Roman"/>
-                <w:sz w:val="24"/>
-                <w:szCs w:val="24"/>
-                <w:lang w:val="en-US" w:eastAsia="es-CO"/>
-              </w:rPr>
-              <w:t>Remplace</w:t>
+                <w:lang w:val="en-US"/>
+              </w:rPr>
+              <w:t>agregarArma</w:t>
             </w:r>
             <w:proofErr w:type="spellEnd"/>
             <w:r>
               <w:rPr>
-                <w:rFonts w:ascii="Times New Roman" w:eastAsia="Times New Roman" w:hAnsi="Times New Roman" w:cs="Times New Roman"/>
-                <w:sz w:val="24"/>
-                <w:szCs w:val="24"/>
-                <w:lang w:val="en-US" w:eastAsia="es-CO"/>
+                <w:lang w:val="en-US"/>
               </w:rPr>
               <w:t>(</w:t>
             </w:r>
-            <w:r>
-              <w:rPr>
-                <w:rFonts w:ascii="Times New Roman" w:eastAsia="Times New Roman" w:hAnsi="Times New Roman" w:cs="Times New Roman"/>
-                <w:sz w:val="24"/>
-                <w:szCs w:val="24"/>
-                <w:lang w:val="en-US" w:eastAsia="es-CO"/>
-              </w:rPr>
-              <w:t>V value1</w:t>
-            </w:r>
-            <w:r>
-              <w:rPr>
-                <w:rFonts w:ascii="Times New Roman" w:eastAsia="Times New Roman" w:hAnsi="Times New Roman" w:cs="Times New Roman"/>
-                <w:sz w:val="24"/>
-                <w:szCs w:val="24"/>
-                <w:lang w:val="en-US" w:eastAsia="es-CO"/>
-              </w:rPr>
-              <w:t>, V value</w:t>
-            </w:r>
-            <w:r>
-              <w:rPr>
-                <w:rFonts w:ascii="Times New Roman" w:eastAsia="Times New Roman" w:hAnsi="Times New Roman" w:cs="Times New Roman"/>
-                <w:sz w:val="24"/>
-                <w:szCs w:val="24"/>
-                <w:lang w:val="en-US" w:eastAsia="es-CO"/>
-              </w:rPr>
-              <w:t>2</w:t>
-            </w:r>
-            <w:r>
-              <w:rPr>
-                <w:rFonts w:ascii="Times New Roman" w:eastAsia="Times New Roman" w:hAnsi="Times New Roman" w:cs="Times New Roman"/>
-                <w:sz w:val="24"/>
-                <w:szCs w:val="24"/>
-                <w:lang w:val="en-US" w:eastAsia="es-CO"/>
+            <w:proofErr w:type="spellStart"/>
+            <w:r>
+              <w:rPr>
+                <w:lang w:val="en-US"/>
+              </w:rPr>
+              <w:t>balas</w:t>
+            </w:r>
+            <w:proofErr w:type="spellEnd"/>
+            <w:r>
+              <w:rPr>
+                <w:lang w:val="en-US"/>
+              </w:rPr>
+              <w:t xml:space="preserve"> , </w:t>
+            </w:r>
+            <w:proofErr w:type="spellStart"/>
+            <w:r>
+              <w:rPr>
+                <w:lang w:val="en-US"/>
+              </w:rPr>
+              <w:t>tipoArma</w:t>
+            </w:r>
+            <w:proofErr w:type="spellEnd"/>
+            <w:r>
+              <w:rPr>
+                <w:lang w:val="en-US"/>
               </w:rPr>
               <w:t>)</w:t>
             </w:r>
@@ -3771,204 +4976,120 @@
             <w:pPr>
               <w:spacing w:after="0" w:line="240" w:lineRule="auto"/>
               <w:rPr>
-                <w:rFonts w:ascii="Times New Roman" w:eastAsia="Times New Roman" w:hAnsi="Times New Roman" w:cs="Times New Roman"/>
-                <w:sz w:val="24"/>
-                <w:szCs w:val="24"/>
-                <w:lang w:eastAsia="es-CO"/>
-              </w:rPr>
-            </w:pPr>
-            <w:r>
-              <w:rPr>
-                <w:rFonts w:ascii="Times New Roman" w:eastAsia="Times New Roman" w:hAnsi="Times New Roman" w:cs="Times New Roman"/>
-                <w:sz w:val="24"/>
-                <w:szCs w:val="24"/>
-                <w:lang w:eastAsia="es-CO"/>
+                <w:lang w:val="es-419"/>
+              </w:rPr>
+            </w:pPr>
+            <w:r>
+              <w:rPr>
+                <w:lang w:val="es-419"/>
               </w:rPr>
               <w:t>“</w:t>
             </w:r>
             <w:r>
               <w:rPr>
-                <w:rFonts w:ascii="Times New Roman" w:eastAsia="Times New Roman" w:hAnsi="Times New Roman" w:cs="Times New Roman"/>
-                <w:sz w:val="24"/>
-                <w:szCs w:val="24"/>
-                <w:lang w:eastAsia="es-CO"/>
-              </w:rPr>
-              <w:t>remplaz</w:t>
-            </w:r>
-            <w:r>
-              <w:rPr>
-                <w:rFonts w:ascii="Times New Roman" w:eastAsia="Times New Roman" w:hAnsi="Times New Roman" w:cs="Times New Roman"/>
-                <w:sz w:val="24"/>
-                <w:szCs w:val="24"/>
-                <w:lang w:eastAsia="es-CO"/>
-              </w:rPr>
-              <w:t>a</w:t>
-            </w:r>
-            <w:r>
-              <w:rPr>
-                <w:rFonts w:ascii="Times New Roman" w:eastAsia="Times New Roman" w:hAnsi="Times New Roman" w:cs="Times New Roman"/>
-                <w:sz w:val="24"/>
-                <w:szCs w:val="24"/>
-                <w:lang w:eastAsia="es-CO"/>
-              </w:rPr>
-              <w:t xml:space="preserve"> un objeto de la tabl</w:t>
-            </w:r>
-            <w:r>
-              <w:rPr>
-                <w:rFonts w:ascii="Times New Roman" w:eastAsia="Times New Roman" w:hAnsi="Times New Roman" w:cs="Times New Roman"/>
-                <w:sz w:val="24"/>
-                <w:szCs w:val="24"/>
-                <w:lang w:eastAsia="es-CO"/>
-              </w:rPr>
-              <w:t>a</w:t>
-            </w:r>
-            <w:r>
-              <w:rPr>
-                <w:rFonts w:ascii="Times New Roman" w:eastAsia="Times New Roman" w:hAnsi="Times New Roman" w:cs="Times New Roman"/>
-                <w:sz w:val="24"/>
-                <w:szCs w:val="24"/>
-                <w:lang w:eastAsia="es-CO"/>
-              </w:rPr>
-              <w:t xml:space="preserve"> hash</w:t>
-            </w:r>
-            <w:r>
-              <w:rPr>
-                <w:rFonts w:ascii="Times New Roman" w:eastAsia="Times New Roman" w:hAnsi="Times New Roman" w:cs="Times New Roman"/>
-                <w:sz w:val="24"/>
-                <w:szCs w:val="24"/>
-                <w:lang w:eastAsia="es-CO"/>
-              </w:rPr>
-              <w:t xml:space="preserve"> por otro</w:t>
-            </w:r>
-            <w:r>
-              <w:rPr>
-                <w:rFonts w:ascii="Times New Roman" w:eastAsia="Times New Roman" w:hAnsi="Times New Roman" w:cs="Times New Roman"/>
-                <w:sz w:val="24"/>
-                <w:szCs w:val="24"/>
-                <w:lang w:eastAsia="es-CO"/>
-              </w:rPr>
-              <w:t>”</w:t>
-            </w:r>
-            <w:r>
-              <w:rPr>
-                <w:rFonts w:ascii="Times New Roman" w:eastAsia="Times New Roman" w:hAnsi="Times New Roman" w:cs="Times New Roman"/>
-                <w:sz w:val="24"/>
-                <w:szCs w:val="24"/>
-                <w:lang w:eastAsia="es-CO"/>
-              </w:rPr>
+                <w:lang w:val="es-419"/>
+              </w:rPr>
+              <w:t>agrega un arma a la cola</w:t>
+            </w:r>
+            <w:r>
+              <w:rPr>
+                <w:lang w:val="es-419"/>
+              </w:rPr>
+              <w:t xml:space="preserve">” </w:t>
+            </w:r>
+          </w:p>
+          <w:p>
+            <w:pPr>
+              <w:spacing w:after="0" w:line="240" w:lineRule="auto"/>
+              <w:rPr>
+                <w:lang w:val="es-419"/>
+              </w:rPr>
+            </w:pPr>
+          </w:p>
+          <w:p>
+            <w:pPr>
+              <w:spacing w:after="0" w:line="240" w:lineRule="auto"/>
+            </w:pPr>
+            <w:r>
+              <w:t xml:space="preserve">{Pre :  </w:t>
+            </w:r>
+            <w:r>
+              <w:t>arma</w:t>
+            </w:r>
+            <w:r>
+              <w:t xml:space="preserve"> != </w:t>
+            </w:r>
+            <w:proofErr w:type="spellStart"/>
+            <w:r>
+              <w:t>null</w:t>
+            </w:r>
+            <w:proofErr w:type="spellEnd"/>
+            <w:r>
+              <w:t>,</w:t>
+            </w:r>
+            <w:r>
+              <w:t xml:space="preserve"> ba</w:t>
+            </w:r>
+            <w:r>
+              <w:t xml:space="preserve">las </w:t>
+            </w:r>
+            <w:r>
+              <w:t xml:space="preserve">!= </w:t>
+            </w:r>
+            <w:proofErr w:type="spellStart"/>
+            <w:r>
+              <w:t>null</w:t>
+            </w:r>
+            <w:proofErr w:type="spellEnd"/>
+            <w:r>
+              <w:t xml:space="preserve"> y balas !=</w:t>
+            </w:r>
+            <w:r>
               <w:t xml:space="preserve"> </w:t>
             </w:r>
+            <w:r>
+              <w:t xml:space="preserve">0 </w:t>
+            </w:r>
+            <w:r>
+              <w:t>}</w:t>
+            </w:r>
           </w:p>
           <w:p>
             <w:pPr>
               <w:spacing w:after="0" w:line="240" w:lineRule="auto"/>
               <w:rPr>
-                <w:rFonts w:ascii="Times New Roman" w:eastAsia="Times New Roman" w:hAnsi="Times New Roman" w:cs="Times New Roman"/>
-                <w:sz w:val="24"/>
-                <w:szCs w:val="24"/>
-                <w:lang w:val="en-US" w:eastAsia="es-CO"/>
-              </w:rPr>
-            </w:pPr>
-            <w:r>
-              <w:rPr>
-                <w:rFonts w:ascii="Times New Roman" w:eastAsia="Times New Roman" w:hAnsi="Times New Roman" w:cs="Times New Roman"/>
-                <w:sz w:val="24"/>
-                <w:szCs w:val="24"/>
-                <w:lang w:val="en-US" w:eastAsia="es-CO"/>
-              </w:rPr>
-              <w:t xml:space="preserve">{Pre : </w:t>
-            </w:r>
-            <w:r>
-              <w:rPr>
-                <w:rFonts w:ascii="Times New Roman" w:eastAsia="Times New Roman" w:hAnsi="Times New Roman" w:cs="Times New Roman"/>
-                <w:sz w:val="24"/>
-                <w:szCs w:val="24"/>
-                <w:lang w:val="en-US" w:eastAsia="es-CO"/>
-              </w:rPr>
-              <w:t xml:space="preserve"> value1 != null, value</w:t>
-            </w:r>
-            <w:r>
-              <w:rPr>
-                <w:rFonts w:ascii="Times New Roman" w:eastAsia="Times New Roman" w:hAnsi="Times New Roman" w:cs="Times New Roman"/>
-                <w:sz w:val="24"/>
-                <w:szCs w:val="24"/>
-                <w:lang w:val="en-US" w:eastAsia="es-CO"/>
-              </w:rPr>
-              <w:t>2</w:t>
-            </w:r>
-            <w:r>
-              <w:rPr>
-                <w:rFonts w:ascii="Times New Roman" w:eastAsia="Times New Roman" w:hAnsi="Times New Roman" w:cs="Times New Roman"/>
-                <w:sz w:val="24"/>
-                <w:szCs w:val="24"/>
-                <w:lang w:val="en-US" w:eastAsia="es-CO"/>
-              </w:rPr>
-              <w:t xml:space="preserve"> != null </w:t>
-            </w:r>
-            <w:r>
-              <w:rPr>
-                <w:rFonts w:ascii="Times New Roman" w:eastAsia="Times New Roman" w:hAnsi="Times New Roman" w:cs="Times New Roman"/>
-                <w:sz w:val="24"/>
-                <w:szCs w:val="24"/>
-                <w:lang w:val="en-US" w:eastAsia="es-CO"/>
-              </w:rPr>
-              <w:t>}</w:t>
-            </w:r>
-          </w:p>
-          <w:p>
-            <w:pPr>
-              <w:spacing w:after="0" w:line="240" w:lineRule="auto"/>
-              <w:rPr>
-                <w:rFonts w:ascii="Times New Roman" w:eastAsia="Times New Roman" w:hAnsi="Times New Roman" w:cs="Times New Roman"/>
-                <w:sz w:val="24"/>
-                <w:szCs w:val="24"/>
-                <w:lang w:eastAsia="es-CO"/>
-              </w:rPr>
-            </w:pPr>
-            <w:r>
-              <w:rPr>
-                <w:rFonts w:ascii="Times New Roman" w:eastAsia="Times New Roman" w:hAnsi="Times New Roman" w:cs="Times New Roman"/>
-                <w:sz w:val="24"/>
-                <w:szCs w:val="24"/>
-                <w:lang w:eastAsia="es-CO"/>
+                <w:lang w:val="es-419"/>
+              </w:rPr>
+            </w:pPr>
+            <w:r>
+              <w:rPr>
+                <w:lang w:val="es-419"/>
               </w:rPr>
               <w:t>{</w:t>
             </w:r>
             <w:proofErr w:type="spellStart"/>
             <w:r>
               <w:rPr>
-                <w:rFonts w:ascii="Times New Roman" w:eastAsia="Times New Roman" w:hAnsi="Times New Roman" w:cs="Times New Roman"/>
-                <w:sz w:val="24"/>
-                <w:szCs w:val="24"/>
-                <w:lang w:eastAsia="es-CO"/>
+                <w:lang w:val="es-419"/>
               </w:rPr>
               <w:t>pos</w:t>
             </w:r>
             <w:proofErr w:type="spellEnd"/>
             <w:r>
               <w:rPr>
-                <w:rFonts w:ascii="Times New Roman" w:eastAsia="Times New Roman" w:hAnsi="Times New Roman" w:cs="Times New Roman"/>
-                <w:sz w:val="24"/>
-                <w:szCs w:val="24"/>
-                <w:lang w:eastAsia="es-CO"/>
+                <w:lang w:val="es-419"/>
               </w:rPr>
               <w:t xml:space="preserve"> : </w:t>
             </w:r>
             <w:r>
               <w:rPr>
-                <w:rFonts w:ascii="Times New Roman" w:eastAsia="Times New Roman" w:hAnsi="Times New Roman" w:cs="Times New Roman"/>
-                <w:sz w:val="24"/>
-                <w:szCs w:val="24"/>
-                <w:lang w:eastAsia="es-CO"/>
-              </w:rPr>
-              <w:t>los valores han sido intercambiados (sus llaves han sido)</w:t>
-            </w:r>
-            <w:r>
-              <w:rPr>
-                <w:rFonts w:ascii="Times New Roman" w:eastAsia="Times New Roman" w:hAnsi="Times New Roman" w:cs="Times New Roman"/>
-                <w:sz w:val="24"/>
-                <w:szCs w:val="24"/>
-                <w:lang w:eastAsia="es-CO"/>
+                <w:lang w:val="es-419"/>
+              </w:rPr>
+              <w:t xml:space="preserve">el arma ha sido agregada </w:t>
+            </w:r>
+            <w:r>
+              <w:rPr>
+                <w:lang w:val="es-419"/>
               </w:rPr>
               <w:t>}</w:t>
             </w:r>
@@ -3976,6 +5097,223 @@
         </w:tc>
       </w:tr>
     </w:tbl>
+    <w:p>
+      <w:pPr>
+        <w:jc w:val="both"/>
+      </w:pPr>
+    </w:p>
+    <w:tbl>
+      <w:tblPr>
+        <w:tblW w:w="9204" w:type="dxa"/>
+        <w:tblCellMar>
+          <w:top w:w="15" w:type="dxa"/>
+          <w:left w:w="15" w:type="dxa"/>
+          <w:bottom w:w="15" w:type="dxa"/>
+          <w:right w:w="15" w:type="dxa"/>
+        </w:tblCellMar>
+        <w:tblLook w:val="04A0" w:firstRow="1" w:lastRow="0" w:firstColumn="1" w:lastColumn="0" w:noHBand="0" w:noVBand="1"/>
+      </w:tblPr>
+      <w:tblGrid>
+        <w:gridCol w:w="9204"/>
+      </w:tblGrid>
+      <w:tr>
+        <w:trPr>
+          <w:trHeight w:val="500"/>
+        </w:trPr>
+        <w:tc>
+          <w:tcPr>
+            <w:tcW w:w="9204" w:type="dxa"/>
+            <w:tcBorders>
+              <w:top w:val="single" w:sz="8" w:space="0" w:color="000000"/>
+              <w:left w:val="single" w:sz="8" w:space="0" w:color="000000"/>
+              <w:bottom w:val="single" w:sz="8" w:space="0" w:color="000000"/>
+              <w:right w:val="single" w:sz="8" w:space="0" w:color="000000"/>
+            </w:tcBorders>
+            <w:shd w:val="clear" w:color="auto" w:fill="F2F2F2"/>
+            <w:tcMar>
+              <w:top w:w="100" w:type="dxa"/>
+              <w:left w:w="100" w:type="dxa"/>
+              <w:bottom w:w="100" w:type="dxa"/>
+              <w:right w:w="100" w:type="dxa"/>
+            </w:tcMar>
+            <w:hideMark/>
+          </w:tcPr>
+          <w:p>
+            <w:pPr>
+              <w:spacing w:after="0" w:line="240" w:lineRule="auto"/>
+              <w:rPr>
+                <w:lang w:val="en-US"/>
+              </w:rPr>
+            </w:pPr>
+            <w:proofErr w:type="spellStart"/>
+            <w:r>
+              <w:rPr>
+                <w:lang w:val="en-US"/>
+              </w:rPr>
+              <w:t>EliminarArma</w:t>
+            </w:r>
+            <w:proofErr w:type="spellEnd"/>
+          </w:p>
+        </w:tc>
+      </w:tr>
+      <w:tr>
+        <w:trPr>
+          <w:trHeight w:val="1005"/>
+        </w:trPr>
+        <w:tc>
+          <w:tcPr>
+            <w:tcW w:w="9204" w:type="dxa"/>
+            <w:tcBorders>
+              <w:top w:val="single" w:sz="8" w:space="0" w:color="000000"/>
+              <w:left w:val="single" w:sz="8" w:space="0" w:color="000000"/>
+              <w:bottom w:val="single" w:sz="8" w:space="0" w:color="000000"/>
+              <w:right w:val="single" w:sz="8" w:space="0" w:color="000000"/>
+            </w:tcBorders>
+            <w:shd w:val="clear" w:color="auto" w:fill="F2F2F2"/>
+            <w:tcMar>
+              <w:top w:w="100" w:type="dxa"/>
+              <w:left w:w="100" w:type="dxa"/>
+              <w:bottom w:w="100" w:type="dxa"/>
+              <w:right w:w="100" w:type="dxa"/>
+            </w:tcMar>
+            <w:hideMark/>
+          </w:tcPr>
+          <w:p>
+            <w:pPr>
+              <w:spacing w:after="0" w:line="240" w:lineRule="auto"/>
+              <w:rPr>
+                <w:lang w:val="es-419"/>
+              </w:rPr>
+            </w:pPr>
+            <w:r>
+              <w:rPr>
+                <w:lang w:val="es-419"/>
+              </w:rPr>
+              <w:t>“</w:t>
+            </w:r>
+            <w:r>
+              <w:rPr>
+                <w:lang w:val="es-419"/>
+              </w:rPr>
+              <w:t xml:space="preserve">elimina a un arma de la cola cuando tiene una cantidad de armas == 0 </w:t>
+            </w:r>
+            <w:r>
+              <w:rPr>
+                <w:lang w:val="es-419"/>
+              </w:rPr>
+              <w:t xml:space="preserve">” </w:t>
+            </w:r>
+          </w:p>
+          <w:p>
+            <w:pPr>
+              <w:spacing w:after="0" w:line="240" w:lineRule="auto"/>
+            </w:pPr>
+            <w:r>
+              <w:t>{</w:t>
+            </w:r>
+            <w:proofErr w:type="gramStart"/>
+            <w:r>
+              <w:t>Pre :</w:t>
+            </w:r>
+            <w:proofErr w:type="gramEnd"/>
+            <w:r>
+              <w:t xml:space="preserve"> </w:t>
+            </w:r>
+            <w:r>
+              <w:t>balas == 0</w:t>
+            </w:r>
+            <w:r>
+              <w:t>}</w:t>
+            </w:r>
+          </w:p>
+          <w:p>
+            <w:pPr>
+              <w:spacing w:after="0" w:line="240" w:lineRule="auto"/>
+              <w:rPr>
+                <w:lang w:val="es-419"/>
+              </w:rPr>
+            </w:pPr>
+            <w:r>
+              <w:rPr>
+                <w:lang w:val="es-419"/>
+              </w:rPr>
+              <w:t>{</w:t>
+            </w:r>
+            <w:proofErr w:type="spellStart"/>
+            <w:r>
+              <w:rPr>
+                <w:lang w:val="es-419"/>
+              </w:rPr>
+              <w:t>pos</w:t>
+            </w:r>
+            <w:proofErr w:type="spellEnd"/>
+            <w:r>
+              <w:rPr>
+                <w:lang w:val="es-419"/>
+              </w:rPr>
+              <w:t xml:space="preserve"> : </w:t>
+            </w:r>
+            <w:r>
+              <w:rPr>
+                <w:lang w:val="es-419"/>
+              </w:rPr>
+              <w:t xml:space="preserve">el arma ha sido eliminada de la cola </w:t>
+            </w:r>
+            <w:r>
+              <w:rPr>
+                <w:lang w:val="es-419"/>
+              </w:rPr>
+              <w:t>}</w:t>
+            </w:r>
+          </w:p>
+        </w:tc>
+      </w:tr>
+    </w:tbl>
+    <w:p>
+      <w:pPr>
+        <w:jc w:val="both"/>
+      </w:pPr>
+    </w:p>
+    <w:p>
+      <w:pPr>
+        <w:jc w:val="both"/>
+      </w:pPr>
+    </w:p>
+    <w:p>
+      <w:pPr>
+        <w:jc w:val="both"/>
+      </w:pPr>
+    </w:p>
+    <w:p>
+      <w:pPr>
+        <w:jc w:val="both"/>
+      </w:pPr>
+    </w:p>
+    <w:p>
+      <w:pPr>
+        <w:jc w:val="both"/>
+      </w:pPr>
+    </w:p>
+    <w:p>
+      <w:pPr>
+        <w:jc w:val="both"/>
+      </w:pPr>
+    </w:p>
+    <w:p>
+      <w:pPr>
+        <w:jc w:val="both"/>
+      </w:pPr>
+    </w:p>
+    <w:p>
+      <w:pPr>
+        <w:jc w:val="both"/>
+      </w:pPr>
+    </w:p>
+    <w:p>
+      <w:pPr>
+        <w:jc w:val="both"/>
+      </w:pPr>
+    </w:p>
     <w:p>
       <w:pPr>
         <w:jc w:val="both"/>
@@ -4107,6 +5445,119 @@
     </w:lvl>
   </w:abstractNum>
   <w:abstractNum w:abstractNumId="1" w15:restartNumberingAfterBreak="0">
+    <w:nsid w:val="199F203E"/>
+    <w:multiLevelType w:val="multilevel"/>
+    <w:tmpl w:val="27A67566"/>
+    <w:lvl w:ilvl="0">
+      <w:start w:val="6"/>
+      <w:numFmt w:val="decimal"/>
+      <w:lvlText w:val="%1."/>
+      <w:lvlJc w:val="left"/>
+      <w:pPr>
+        <w:ind w:left="360" w:hanging="360"/>
+      </w:pPr>
+      <w:rPr>
+        <w:rFonts w:hint="default"/>
+      </w:rPr>
+    </w:lvl>
+    <w:lvl w:ilvl="1">
+      <w:start w:val="1"/>
+      <w:numFmt w:val="decimal"/>
+      <w:lvlText w:val="%1.%2."/>
+      <w:lvlJc w:val="left"/>
+      <w:pPr>
+        <w:ind w:left="1080" w:hanging="360"/>
+      </w:pPr>
+      <w:rPr>
+        <w:rFonts w:hint="default"/>
+      </w:rPr>
+    </w:lvl>
+    <w:lvl w:ilvl="2">
+      <w:start w:val="1"/>
+      <w:numFmt w:val="decimal"/>
+      <w:lvlText w:val="%1.%2.%3."/>
+      <w:lvlJc w:val="left"/>
+      <w:pPr>
+        <w:ind w:left="2160" w:hanging="720"/>
+      </w:pPr>
+      <w:rPr>
+        <w:rFonts w:hint="default"/>
+      </w:rPr>
+    </w:lvl>
+    <w:lvl w:ilvl="3">
+      <w:start w:val="1"/>
+      <w:numFmt w:val="decimal"/>
+      <w:lvlText w:val="%1.%2.%3.%4."/>
+      <w:lvlJc w:val="left"/>
+      <w:pPr>
+        <w:ind w:left="2880" w:hanging="720"/>
+      </w:pPr>
+      <w:rPr>
+        <w:rFonts w:hint="default"/>
+      </w:rPr>
+    </w:lvl>
+    <w:lvl w:ilvl="4">
+      <w:start w:val="1"/>
+      <w:numFmt w:val="decimal"/>
+      <w:lvlText w:val="%1.%2.%3.%4.%5."/>
+      <w:lvlJc w:val="left"/>
+      <w:pPr>
+        <w:ind w:left="3960" w:hanging="1080"/>
+      </w:pPr>
+      <w:rPr>
+        <w:rFonts w:hint="default"/>
+      </w:rPr>
+    </w:lvl>
+    <w:lvl w:ilvl="5">
+      <w:start w:val="1"/>
+      <w:numFmt w:val="decimal"/>
+      <w:lvlText w:val="%1.%2.%3.%4.%5.%6."/>
+      <w:lvlJc w:val="left"/>
+      <w:pPr>
+        <w:ind w:left="4680" w:hanging="1080"/>
+      </w:pPr>
+      <w:rPr>
+        <w:rFonts w:hint="default"/>
+      </w:rPr>
+    </w:lvl>
+    <w:lvl w:ilvl="6">
+      <w:start w:val="1"/>
+      <w:numFmt w:val="decimal"/>
+      <w:lvlText w:val="%1.%2.%3.%4.%5.%6.%7."/>
+      <w:lvlJc w:val="left"/>
+      <w:pPr>
+        <w:ind w:left="5760" w:hanging="1440"/>
+      </w:pPr>
+      <w:rPr>
+        <w:rFonts w:hint="default"/>
+      </w:rPr>
+    </w:lvl>
+    <w:lvl w:ilvl="7">
+      <w:start w:val="1"/>
+      <w:numFmt w:val="decimal"/>
+      <w:lvlText w:val="%1.%2.%3.%4.%5.%6.%7.%8."/>
+      <w:lvlJc w:val="left"/>
+      <w:pPr>
+        <w:ind w:left="6480" w:hanging="1440"/>
+      </w:pPr>
+      <w:rPr>
+        <w:rFonts w:hint="default"/>
+      </w:rPr>
+    </w:lvl>
+    <w:lvl w:ilvl="8">
+      <w:start w:val="1"/>
+      <w:numFmt w:val="decimal"/>
+      <w:lvlText w:val="%1.%2.%3.%4.%5.%6.%7.%8.%9."/>
+      <w:lvlJc w:val="left"/>
+      <w:pPr>
+        <w:ind w:left="7560" w:hanging="1800"/>
+      </w:pPr>
+      <w:rPr>
+        <w:rFonts w:hint="default"/>
+      </w:rPr>
+    </w:lvl>
+  </w:abstractNum>
+  <w:abstractNum w:abstractNumId="2" w15:restartNumberingAfterBreak="0">
     <w:nsid w:val="307C54E9"/>
     <w:multiLevelType w:val="hybridMultilevel"/>
     <w:tmpl w:val="5C548E40"/>
@@ -4219,7 +5670,7 @@
       </w:rPr>
     </w:lvl>
   </w:abstractNum>
-  <w:abstractNum w:abstractNumId="2" w15:restartNumberingAfterBreak="0">
+  <w:abstractNum w:abstractNumId="3" w15:restartNumberingAfterBreak="0">
     <w:nsid w:val="3B0F75FE"/>
     <w:multiLevelType w:val="hybridMultilevel"/>
     <w:tmpl w:val="C16E5202"/>
@@ -4332,7 +5783,7 @@
       </w:rPr>
     </w:lvl>
   </w:abstractNum>
-  <w:abstractNum w:abstractNumId="3" w15:restartNumberingAfterBreak="0">
+  <w:abstractNum w:abstractNumId="4" w15:restartNumberingAfterBreak="0">
     <w:nsid w:val="447F025D"/>
     <w:multiLevelType w:val="hybridMultilevel"/>
     <w:tmpl w:val="B308B0B8"/>
@@ -4445,7 +5896,7 @@
       </w:rPr>
     </w:lvl>
   </w:abstractNum>
-  <w:abstractNum w:abstractNumId="4" w15:restartNumberingAfterBreak="0">
+  <w:abstractNum w:abstractNumId="5" w15:restartNumberingAfterBreak="0">
     <w:nsid w:val="5DAF5B6C"/>
     <w:multiLevelType w:val="multilevel"/>
     <w:tmpl w:val="171CF1B2"/>
@@ -4558,7 +6009,7 @@
       </w:rPr>
     </w:lvl>
   </w:abstractNum>
-  <w:abstractNum w:abstractNumId="5" w15:restartNumberingAfterBreak="0">
+  <w:abstractNum w:abstractNumId="6" w15:restartNumberingAfterBreak="0">
     <w:nsid w:val="5EF06D3C"/>
     <w:multiLevelType w:val="multilevel"/>
     <w:tmpl w:val="BAF86122"/>
@@ -4671,7 +6122,7 @@
       </w:rPr>
     </w:lvl>
   </w:abstractNum>
-  <w:abstractNum w:abstractNumId="6" w15:restartNumberingAfterBreak="0">
+  <w:abstractNum w:abstractNumId="7" w15:restartNumberingAfterBreak="0">
     <w:nsid w:val="650650A5"/>
     <w:multiLevelType w:val="hybridMultilevel"/>
     <w:tmpl w:val="70B2FE30"/>
@@ -4784,7 +6235,7 @@
       </w:rPr>
     </w:lvl>
   </w:abstractNum>
-  <w:abstractNum w:abstractNumId="7" w15:restartNumberingAfterBreak="0">
+  <w:abstractNum w:abstractNumId="8" w15:restartNumberingAfterBreak="0">
     <w:nsid w:val="695110BE"/>
     <w:multiLevelType w:val="hybridMultilevel"/>
     <w:tmpl w:val="EF4CD6DE"/>
@@ -4873,7 +6324,7 @@
       </w:pPr>
     </w:lvl>
   </w:abstractNum>
-  <w:abstractNum w:abstractNumId="8" w15:restartNumberingAfterBreak="0">
+  <w:abstractNum w:abstractNumId="9" w15:restartNumberingAfterBreak="0">
     <w:nsid w:val="69ED6B86"/>
     <w:multiLevelType w:val="hybridMultilevel"/>
     <w:tmpl w:val="C0448082"/>
@@ -4962,7 +6413,7 @@
       </w:pPr>
     </w:lvl>
   </w:abstractNum>
-  <w:abstractNum w:abstractNumId="9" w15:restartNumberingAfterBreak="0">
+  <w:abstractNum w:abstractNumId="10" w15:restartNumberingAfterBreak="0">
     <w:nsid w:val="7EBF43B3"/>
     <w:multiLevelType w:val="hybridMultilevel"/>
     <w:tmpl w:val="889E9E22"/>
@@ -5076,34 +6527,37 @@
     </w:lvl>
   </w:abstractNum>
   <w:num w:numId="1">
-    <w:abstractNumId w:val="8"/>
+    <w:abstractNumId w:val="9"/>
   </w:num>
   <w:num w:numId="2">
-    <w:abstractNumId w:val="1"/>
+    <w:abstractNumId w:val="2"/>
   </w:num>
   <w:num w:numId="3">
-    <w:abstractNumId w:val="6"/>
+    <w:abstractNumId w:val="7"/>
   </w:num>
   <w:num w:numId="4">
-    <w:abstractNumId w:val="9"/>
+    <w:abstractNumId w:val="10"/>
   </w:num>
   <w:num w:numId="5">
-    <w:abstractNumId w:val="3"/>
+    <w:abstractNumId w:val="4"/>
   </w:num>
   <w:num w:numId="6">
-    <w:abstractNumId w:val="2"/>
+    <w:abstractNumId w:val="3"/>
   </w:num>
   <w:num w:numId="7">
     <w:abstractNumId w:val="0"/>
   </w:num>
   <w:num w:numId="8">
-    <w:abstractNumId w:val="7"/>
+    <w:abstractNumId w:val="8"/>
   </w:num>
   <w:num w:numId="9">
-    <w:abstractNumId w:val="4"/>
+    <w:abstractNumId w:val="5"/>
   </w:num>
   <w:num w:numId="10">
-    <w:abstractNumId w:val="5"/>
+    <w:abstractNumId w:val="6"/>
+  </w:num>
+  <w:num w:numId="11">
+    <w:abstractNumId w:val="1"/>
   </w:num>
 </w:numbering>
 </file>

</xml_diff>

<commit_message>
# WARNING: head commit changed in the meantime
new version of the report, has been added the new TAD weapon.

description of the stack and node
</commit_message>
<xml_diff>
--- a/Lab2Fornite/Files/LAB2.docx
+++ b/Lab2Fornite/Files/LAB2.docx
@@ -3153,13 +3153,7 @@
         <w:rPr>
           <w:lang w:val="es-419"/>
         </w:rPr>
-        <w:t>D</w:t>
-      </w:r>
-      <w:r>
-        <w:rPr>
-          <w:lang w:val="es-419"/>
-        </w:rPr>
-        <w:t>iseños</w:t>
+        <w:t>Diseños</w:t>
       </w:r>
       <w:r>
         <w:rPr>
@@ -3192,15 +3186,7 @@
           <w:sz w:val="23"/>
           <w:szCs w:val="23"/>
         </w:rPr>
-        <w:t>E</w:t>
-      </w:r>
-      <w:r>
-        <w:rPr>
-          <w:bCs/>
-          <w:sz w:val="23"/>
-          <w:szCs w:val="23"/>
-        </w:rPr>
-        <w:t>valuación y selección de la solución</w:t>
+        <w:t>Evaluación y selección de la solución</w:t>
       </w:r>
     </w:p>
     <w:p>
@@ -4112,12 +4098,12 @@
             <w:pPr>
               <w:spacing w:after="0" w:line="240" w:lineRule="auto"/>
               <w:rPr>
-                <w:lang w:val="es-419"/>
-              </w:rPr>
-            </w:pPr>
-            <w:r>
-              <w:rPr>
-                <w:lang w:val="es-419"/>
+                <w:lang w:val="en-US"/>
+              </w:rPr>
+            </w:pPr>
+            <w:r>
+              <w:rPr>
+                <w:lang w:val="en-US"/>
               </w:rPr>
               <w:t>Remove (K key, V value)</w:t>
             </w:r>
@@ -4193,9 +4179,29 @@
             </w:pPr>
             <w:r>
               <w:rPr>
-                <w:lang w:val="es-419"/>
-              </w:rPr>
-              <w:t>{Pre : key !=  null , key != “ ” value != null , value != “ ”}</w:t>
+                <w:lang w:val="en-US"/>
+              </w:rPr>
+              <w:t>{</w:t>
+            </w:r>
+            <w:proofErr w:type="gramStart"/>
+            <w:r>
+              <w:rPr>
+                <w:lang w:val="en-US"/>
+              </w:rPr>
+              <w:t>Pre :</w:t>
+            </w:r>
+            <w:proofErr w:type="gramEnd"/>
+            <w:r>
+              <w:rPr>
+                <w:lang w:val="en-US"/>
+              </w:rPr>
+              <w:t xml:space="preserve"> key !=  null , key != “ ” value != null , value != </w:t>
+            </w:r>
+            <w:r>
+              <w:rPr>
+                <w:lang w:val="es-419"/>
+              </w:rPr>
+              <w:t>“ ”}</w:t>
             </w:r>
           </w:p>
           <w:p>
@@ -4282,36 +4288,46 @@
             <w:pPr>
               <w:spacing w:after="0" w:line="240" w:lineRule="auto"/>
               <w:rPr>
-                <w:lang w:val="es-419"/>
-              </w:rPr>
-            </w:pPr>
-            <w:r>
-              <w:rPr>
-                <w:lang w:val="es-419"/>
-              </w:rPr>
-              <w:t>Remplace(</w:t>
-            </w:r>
-            <w:r>
-              <w:rPr>
-                <w:lang w:val="es-419"/>
+                <w:lang w:val="en-US"/>
+              </w:rPr>
+            </w:pPr>
+            <w:proofErr w:type="spellStart"/>
+            <w:proofErr w:type="gramStart"/>
+            <w:r>
+              <w:rPr>
+                <w:lang w:val="en-US"/>
+              </w:rPr>
+              <w:t>Remplace</w:t>
+            </w:r>
+            <w:proofErr w:type="spellEnd"/>
+            <w:r>
+              <w:rPr>
+                <w:lang w:val="en-US"/>
+              </w:rPr>
+              <w:t>(</w:t>
+            </w:r>
+            <w:proofErr w:type="gramEnd"/>
+            <w:r>
+              <w:rPr>
+                <w:lang w:val="en-US"/>
               </w:rPr>
               <w:t>V value1</w:t>
             </w:r>
             <w:r>
               <w:rPr>
-                <w:lang w:val="es-419"/>
+                <w:lang w:val="en-US"/>
               </w:rPr>
               <w:t>, V value</w:t>
             </w:r>
             <w:r>
               <w:rPr>
-                <w:lang w:val="es-419"/>
+                <w:lang w:val="en-US"/>
               </w:rPr>
               <w:t>2</w:t>
             </w:r>
             <w:r>
               <w:rPr>
-                <w:lang w:val="es-419"/>
+                <w:lang w:val="en-US"/>
               </w:rPr>
               <w:t>)</w:t>
             </w:r>
@@ -4394,24 +4410,38 @@
             <w:pPr>
               <w:spacing w:after="0" w:line="240" w:lineRule="auto"/>
               <w:rPr>
-                <w:lang w:val="es-419"/>
-              </w:rPr>
-            </w:pPr>
-            <w:r>
-              <w:rPr>
-                <w:lang w:val="es-419"/>
-              </w:rPr>
-              <w:t xml:space="preserve">{Pre : </w:t>
-            </w:r>
-            <w:r>
-              <w:rPr>
-                <w:lang w:val="es-419"/>
+                <w:lang w:val="en-US"/>
+              </w:rPr>
+            </w:pPr>
+            <w:r>
+              <w:rPr>
+                <w:lang w:val="en-US"/>
+              </w:rPr>
+              <w:t>{</w:t>
+            </w:r>
+            <w:proofErr w:type="gramStart"/>
+            <w:r>
+              <w:rPr>
+                <w:lang w:val="en-US"/>
+              </w:rPr>
+              <w:t>Pre :</w:t>
+            </w:r>
+            <w:proofErr w:type="gramEnd"/>
+            <w:r>
+              <w:rPr>
+                <w:lang w:val="en-US"/>
+              </w:rPr>
+              <w:t xml:space="preserve"> </w:t>
+            </w:r>
+            <w:r>
+              <w:rPr>
+                <w:lang w:val="en-US"/>
               </w:rPr>
               <w:t xml:space="preserve"> value1 != null, value2 != null </w:t>
             </w:r>
             <w:r>
               <w:rPr>
-                <w:lang w:val="es-419"/>
+                <w:lang w:val="en-US"/>
               </w:rPr>
               <w:t>}</w:t>
             </w:r>
@@ -4430,6 +4460,7 @@
               <w:t>{</w:t>
             </w:r>
             <w:proofErr w:type="spellStart"/>
+            <w:proofErr w:type="gramStart"/>
             <w:r>
               <w:rPr>
                 <w:lang w:val="es-419"/>
@@ -4441,7 +4472,14 @@
               <w:rPr>
                 <w:lang w:val="es-419"/>
               </w:rPr>
-              <w:t xml:space="preserve"> : </w:t>
+              <w:t xml:space="preserve"> :</w:t>
+            </w:r>
+            <w:proofErr w:type="gramEnd"/>
+            <w:r>
+              <w:rPr>
+                <w:lang w:val="es-419"/>
+              </w:rPr>
+              <w:t xml:space="preserve"> </w:t>
             </w:r>
             <w:r>
               <w:rPr>
@@ -4467,9 +4505,6 @@
     <w:p>
       <w:pPr>
         <w:jc w:val="both"/>
-        <w:rPr>
-          <w:lang w:val="en-US"/>
-        </w:rPr>
       </w:pPr>
     </w:p>
     <w:tbl>
@@ -5011,13 +5046,7 @@
               <w:spacing w:after="0" w:line="240" w:lineRule="auto"/>
             </w:pPr>
             <w:r>
-              <w:t xml:space="preserve">{Pre :  </w:t>
-            </w:r>
-            <w:r>
-              <w:t>arma</w:t>
-            </w:r>
-            <w:r>
-              <w:t xml:space="preserve"> != </w:t>
+              <w:t xml:space="preserve">{Pre :  arma != </w:t>
             </w:r>
             <w:proofErr w:type="spellStart"/>
             <w:r>
@@ -5025,10 +5054,7 @@
             </w:r>
             <w:proofErr w:type="spellEnd"/>
             <w:r>
-              <w:t>,</w:t>
-            </w:r>
-            <w:r>
-              <w:t xml:space="preserve"> ba</w:t>
+              <w:t>, ba</w:t>
             </w:r>
             <w:r>
               <w:t xml:space="preserve">las </w:t>
@@ -5217,13 +5243,7 @@
             </w:r>
             <w:proofErr w:type="gramEnd"/>
             <w:r>
-              <w:t xml:space="preserve"> </w:t>
-            </w:r>
-            <w:r>
-              <w:t>balas == 0</w:t>
-            </w:r>
-            <w:r>
-              <w:t>}</w:t>
+              <w:t xml:space="preserve"> balas == 0}</w:t>
             </w:r>
           </w:p>
           <w:p>
@@ -5281,8 +5301,53 @@
     </w:p>
     <w:p>
       <w:pPr>
+        <w:pStyle w:val="Prrafodelista"/>
+        <w:numPr>
+          <w:ilvl w:val="1"/>
+          <w:numId w:val="11"/>
+        </w:numPr>
         <w:jc w:val="both"/>
       </w:pPr>
+      <w:r>
+        <w:t xml:space="preserve">Pruebas </w:t>
+      </w:r>
+    </w:p>
+    <w:p>
+      <w:pPr>
+        <w:pStyle w:val="Prrafodelista"/>
+        <w:ind w:left="1080"/>
+        <w:jc w:val="both"/>
+      </w:pPr>
+      <w:r>
+        <w:rPr>
+          <w:lang w:val="es-419"/>
+        </w:rPr>
+        <w:object w:dxaOrig="11280" w:dyaOrig="2052">
+          <v:shapetype id="_x0000_t75" coordsize="21600,21600" o:spt="75" o:preferrelative="t" path="m@4@5l@4@11@9@11@9@5xe" filled="f" stroked="f">
+            <v:stroke joinstyle="miter"/>
+            <v:formulas>
+              <v:f eqn="if lineDrawn pixelLineWidth 0"/>
+              <v:f eqn="sum @0 1 0"/>
+              <v:f eqn="sum 0 0 @1"/>
+              <v:f eqn="prod @2 1 2"/>
+              <v:f eqn="prod @3 21600 pixelWidth"/>
+              <v:f eqn="prod @3 21600 pixelHeight"/>
+              <v:f eqn="sum @0 0 1"/>
+              <v:f eqn="prod @6 1 2"/>
+              <v:f eqn="prod @7 21600 pixelWidth"/>
+              <v:f eqn="sum @8 21600 0"/>
+              <v:f eqn="prod @7 21600 pixelHeight"/>
+              <v:f eqn="sum @10 21600 0"/>
+            </v:formulas>
+            <v:path o:extrusionok="f" gradientshapeok="t" o:connecttype="rect"/>
+            <o:lock v:ext="edit" aspectratio="t"/>
+          </v:shapetype>
+          <v:shape id="_x0000_i1065" type="#_x0000_t75" style="width:480.75pt;height:87.75pt" o:ole="">
+            <v:imagedata r:id="rId5" o:title=""/>
+          </v:shape>
+          <o:OLEObject Type="Embed" ProgID="Excel.Sheet.12" ShapeID="_x0000_i1065" DrawAspect="Content" ObjectID="_1598550220" r:id="rId6"/>
+        </w:object>
+      </w:r>
     </w:p>
     <w:p>
       <w:pPr>

</xml_diff>

<commit_message>
tads stack and node
</commit_message>
<xml_diff>
--- a/Lab2Fornite/Files/LAB2.docx
+++ b/Lab2Fornite/Files/LAB2.docx
@@ -2134,6 +2134,7 @@
               <w:rPr>
                 <w:b/>
               </w:rPr>
+              <w:lastRenderedPageBreak/>
               <w:t>Nombre</w:t>
             </w:r>
             <w:proofErr w:type="spellEnd"/>
@@ -2900,7 +2901,14 @@
         <w:rPr>
           <w:lang w:val="es-419"/>
         </w:rPr>
-        <w:t xml:space="preserve">, es decir, decimos que una conexión tiene una alta latencia (baja velocidad para conectarse a la red), cuando el ancho de banda de esta conexión es bajo, y de forma reciproca diremos lo contrario cuando el ancho de banda sea más alta. </w:t>
+        <w:t xml:space="preserve">, es decir, decimos que una conexión tiene una alta latencia (baja velocidad para conectarse </w:t>
+      </w:r>
+      <w:r>
+        <w:rPr>
+          <w:lang w:val="es-419"/>
+        </w:rPr>
+        <w:lastRenderedPageBreak/>
+        <w:t xml:space="preserve">a la red), cuando el ancho de banda de esta conexión es bajo, y de forma reciproca diremos lo contrario cuando el ancho de banda sea más alta. </w:t>
       </w:r>
     </w:p>
     <w:p>
@@ -3551,7 +3559,6 @@
               </w:rPr>
             </w:pPr>
             <w:proofErr w:type="spellStart"/>
-            <w:proofErr w:type="gramStart"/>
             <w:r>
               <w:rPr>
                 <w:lang w:val="es-419"/>
@@ -3563,14 +3570,7 @@
               <w:rPr>
                 <w:lang w:val="es-419"/>
               </w:rPr>
-              <w:t>(</w:t>
-            </w:r>
-            <w:proofErr w:type="gramEnd"/>
-            <w:r>
-              <w:rPr>
-                <w:lang w:val="es-419"/>
-              </w:rPr>
-              <w:t>)</w:t>
+              <w:t>()</w:t>
             </w:r>
             <w:r>
               <w:rPr>
@@ -4218,7 +4218,6 @@
               <w:t>{</w:t>
             </w:r>
             <w:proofErr w:type="spellStart"/>
-            <w:proofErr w:type="gramStart"/>
             <w:r>
               <w:rPr>
                 <w:lang w:val="es-419"/>
@@ -4230,14 +4229,7 @@
               <w:rPr>
                 <w:lang w:val="es-419"/>
               </w:rPr>
-              <w:t xml:space="preserve"> :</w:t>
-            </w:r>
-            <w:proofErr w:type="gramEnd"/>
-            <w:r>
-              <w:rPr>
-                <w:lang w:val="es-419"/>
-              </w:rPr>
-              <w:t xml:space="preserve"> el objeto ha sido eliminado }</w:t>
+              <w:t xml:space="preserve"> : el objeto ha sido eliminado }</w:t>
             </w:r>
           </w:p>
         </w:tc>
@@ -4460,7 +4452,6 @@
               <w:t>{</w:t>
             </w:r>
             <w:proofErr w:type="spellStart"/>
-            <w:proofErr w:type="gramStart"/>
             <w:r>
               <w:rPr>
                 <w:lang w:val="es-419"/>
@@ -4472,14 +4463,7 @@
               <w:rPr>
                 <w:lang w:val="es-419"/>
               </w:rPr>
-              <w:t xml:space="preserve"> :</w:t>
-            </w:r>
-            <w:proofErr w:type="gramEnd"/>
-            <w:r>
-              <w:rPr>
-                <w:lang w:val="es-419"/>
-              </w:rPr>
-              <w:t xml:space="preserve"> </w:t>
+              <w:t xml:space="preserve"> : </w:t>
             </w:r>
             <w:r>
               <w:rPr>
@@ -4555,6 +4539,7 @@
               <w:rPr>
                 <w:lang w:val="es-419"/>
               </w:rPr>
+              <w:lastRenderedPageBreak/>
               <w:t>TAD</w:t>
             </w:r>
             <w:r>
@@ -5298,6 +5283,2593 @@
       <w:pPr>
         <w:jc w:val="both"/>
       </w:pPr>
+    </w:p>
+    <w:p>
+      <w:pPr>
+        <w:jc w:val="both"/>
+      </w:pPr>
+    </w:p>
+    <w:p>
+      <w:pPr>
+        <w:jc w:val="both"/>
+      </w:pPr>
+    </w:p>
+    <w:p>
+      <w:pPr>
+        <w:jc w:val="both"/>
+      </w:pPr>
+    </w:p>
+    <w:p>
+      <w:pPr>
+        <w:jc w:val="both"/>
+      </w:pPr>
+    </w:p>
+    <w:p>
+      <w:pPr>
+        <w:jc w:val="both"/>
+      </w:pPr>
+    </w:p>
+    <w:p>
+      <w:pPr>
+        <w:jc w:val="both"/>
+      </w:pPr>
+    </w:p>
+    <w:tbl>
+      <w:tblPr>
+        <w:tblpPr w:leftFromText="141" w:rightFromText="141" w:horzAnchor="page" w:tblpX="1719" w:tblpY="583"/>
+        <w:tblW w:w="9214" w:type="dxa"/>
+        <w:tblCellMar>
+          <w:top w:w="15" w:type="dxa"/>
+          <w:left w:w="15" w:type="dxa"/>
+          <w:bottom w:w="15" w:type="dxa"/>
+          <w:right w:w="15" w:type="dxa"/>
+        </w:tblCellMar>
+        <w:tblLook w:val="04A0" w:firstRow="1" w:lastRow="0" w:firstColumn="1" w:lastColumn="0" w:noHBand="0" w:noVBand="1"/>
+      </w:tblPr>
+      <w:tblGrid>
+        <w:gridCol w:w="9214"/>
+      </w:tblGrid>
+      <w:tr>
+        <w:trPr>
+          <w:trHeight w:val="500"/>
+        </w:trPr>
+        <w:tc>
+          <w:tcPr>
+            <w:tcW w:w="9214" w:type="dxa"/>
+            <w:tcBorders>
+              <w:top w:val="single" w:sz="8" w:space="0" w:color="000000"/>
+              <w:left w:val="single" w:sz="8" w:space="0" w:color="000000"/>
+              <w:bottom w:val="single" w:sz="8" w:space="0" w:color="000000"/>
+              <w:right w:val="single" w:sz="8" w:space="0" w:color="000000"/>
+            </w:tcBorders>
+            <w:shd w:val="clear" w:color="auto" w:fill="F2F2F2"/>
+            <w:tcMar>
+              <w:top w:w="100" w:type="dxa"/>
+              <w:left w:w="100" w:type="dxa"/>
+              <w:bottom w:w="100" w:type="dxa"/>
+              <w:right w:w="100" w:type="dxa"/>
+            </w:tcMar>
+            <w:hideMark/>
+          </w:tcPr>
+          <w:p>
+            <w:pPr>
+              <w:spacing w:after="0" w:line="240" w:lineRule="auto"/>
+              <w:rPr>
+                <w:lang w:val="es-419"/>
+              </w:rPr>
+            </w:pPr>
+            <w:r>
+              <w:rPr>
+                <w:lang w:val="es-419"/>
+              </w:rPr>
+              <w:lastRenderedPageBreak/>
+              <w:t>TAD</w:t>
+            </w:r>
+            <w:r>
+              <w:rPr>
+                <w:lang w:val="es-419"/>
+              </w:rPr>
+              <w:t xml:space="preserve"> </w:t>
+            </w:r>
+            <w:proofErr w:type="spellStart"/>
+            <w:r>
+              <w:rPr>
+                <w:rFonts w:cstheme="minorHAnsi"/>
+                <w:color w:val="000000" w:themeColor="text1"/>
+                <w:shd w:val="clear" w:color="auto" w:fill="FFFFFF"/>
+              </w:rPr>
+              <w:t>ISimpleNodeC</w:t>
+            </w:r>
+            <w:proofErr w:type="spellEnd"/>
+          </w:p>
+        </w:tc>
+      </w:tr>
+      <w:tr>
+        <w:trPr>
+          <w:trHeight w:val="500"/>
+        </w:trPr>
+        <w:tc>
+          <w:tcPr>
+            <w:tcW w:w="9214" w:type="dxa"/>
+            <w:tcBorders>
+              <w:top w:val="single" w:sz="8" w:space="0" w:color="000000"/>
+              <w:left w:val="single" w:sz="8" w:space="0" w:color="000000"/>
+              <w:bottom w:val="single" w:sz="8" w:space="0" w:color="000000"/>
+              <w:right w:val="single" w:sz="8" w:space="0" w:color="000000"/>
+            </w:tcBorders>
+            <w:shd w:val="clear" w:color="auto" w:fill="F2F2F2"/>
+            <w:tcMar>
+              <w:top w:w="100" w:type="dxa"/>
+              <w:left w:w="100" w:type="dxa"/>
+              <w:bottom w:w="100" w:type="dxa"/>
+              <w:right w:w="100" w:type="dxa"/>
+            </w:tcMar>
+            <w:hideMark/>
+          </w:tcPr>
+          <w:p>
+            <w:pPr>
+              <w:spacing w:after="0" w:line="240" w:lineRule="auto"/>
+              <w:rPr>
+                <w:lang w:val="es-419"/>
+              </w:rPr>
+            </w:pPr>
+            <w:proofErr w:type="spellStart"/>
+            <w:r>
+              <w:rPr>
+                <w:rFonts w:cstheme="minorHAnsi"/>
+                <w:color w:val="000000" w:themeColor="text1"/>
+                <w:shd w:val="clear" w:color="auto" w:fill="FFFFFF"/>
+              </w:rPr>
+              <w:t>ISimpleNodeC</w:t>
+            </w:r>
+            <w:proofErr w:type="spellEnd"/>
+            <w:r>
+              <w:rPr>
+                <w:lang w:val="es-419"/>
+              </w:rPr>
+              <w:t xml:space="preserve"> </w:t>
+            </w:r>
+          </w:p>
+        </w:tc>
+      </w:tr>
+      <w:tr>
+        <w:trPr>
+          <w:trHeight w:val="1422"/>
+        </w:trPr>
+        <w:tc>
+          <w:tcPr>
+            <w:tcW w:w="9214" w:type="dxa"/>
+            <w:tcBorders>
+              <w:top w:val="single" w:sz="8" w:space="0" w:color="000000"/>
+              <w:left w:val="single" w:sz="8" w:space="0" w:color="000000"/>
+              <w:bottom w:val="single" w:sz="8" w:space="0" w:color="000000"/>
+              <w:right w:val="single" w:sz="8" w:space="0" w:color="000000"/>
+            </w:tcBorders>
+            <w:shd w:val="clear" w:color="auto" w:fill="F2F2F2"/>
+            <w:tcMar>
+              <w:top w:w="100" w:type="dxa"/>
+              <w:left w:w="100" w:type="dxa"/>
+              <w:bottom w:w="100" w:type="dxa"/>
+              <w:right w:w="100" w:type="dxa"/>
+            </w:tcMar>
+            <w:hideMark/>
+          </w:tcPr>
+          <w:p>
+            <w:pPr>
+              <w:spacing w:after="0" w:line="240" w:lineRule="auto"/>
+              <w:rPr>
+                <w:lang w:val="es-419"/>
+              </w:rPr>
+            </w:pPr>
+            <w:r>
+              <w:rPr>
+                <w:lang w:val="es-419"/>
+              </w:rPr>
+              <w:t>Operaciones Primitivas:</w:t>
+            </w:r>
+          </w:p>
+          <w:p>
+            <w:pPr>
+              <w:pStyle w:val="Prrafodelista"/>
+              <w:numPr>
+                <w:ilvl w:val="0"/>
+                <w:numId w:val="7"/>
+              </w:numPr>
+              <w:spacing w:after="0" w:line="240" w:lineRule="auto"/>
+              <w:rPr>
+                <w:rFonts w:cstheme="minorHAnsi"/>
+                <w:color w:val="000000" w:themeColor="text1"/>
+                <w:lang w:val="en-US"/>
+              </w:rPr>
+            </w:pPr>
+            <w:proofErr w:type="spellStart"/>
+            <w:r>
+              <w:rPr>
+                <w:rFonts w:cstheme="minorHAnsi"/>
+                <w:color w:val="000000" w:themeColor="text1"/>
+                <w:shd w:val="clear" w:color="auto" w:fill="FFFFFF"/>
+              </w:rPr>
+              <w:t>getItem</w:t>
+            </w:r>
+            <w:proofErr w:type="spellEnd"/>
+            <w:r>
+              <w:rPr>
+                <w:rFonts w:cstheme="minorHAnsi"/>
+                <w:color w:val="000000" w:themeColor="text1"/>
+                <w:shd w:val="clear" w:color="auto" w:fill="FFFFFF"/>
+              </w:rPr>
+              <w:t xml:space="preserve">: </w:t>
+            </w:r>
+            <w:r>
+              <w:rPr>
+                <w:rFonts w:cstheme="minorHAnsi"/>
+                <w:color w:val="000000" w:themeColor="text1"/>
+                <w:lang w:val="es-419"/>
+              </w:rPr>
+              <w:sym w:font="Wingdings" w:char="F0E0"/>
+            </w:r>
+            <w:r>
+              <w:rPr>
+                <w:rFonts w:cstheme="minorHAnsi"/>
+                <w:color w:val="000000" w:themeColor="text1"/>
+                <w:lang w:val="en-US"/>
+              </w:rPr>
+              <w:t xml:space="preserve"> void </w:t>
+            </w:r>
+          </w:p>
+          <w:p>
+            <w:pPr>
+              <w:pStyle w:val="Prrafodelista"/>
+              <w:numPr>
+                <w:ilvl w:val="0"/>
+                <w:numId w:val="7"/>
+              </w:numPr>
+              <w:spacing w:after="0" w:line="240" w:lineRule="auto"/>
+              <w:rPr>
+                <w:rFonts w:cstheme="minorHAnsi"/>
+                <w:color w:val="000000" w:themeColor="text1"/>
+                <w:lang w:val="en-US"/>
+              </w:rPr>
+            </w:pPr>
+            <w:proofErr w:type="spellStart"/>
+            <w:proofErr w:type="gramStart"/>
+            <w:r>
+              <w:rPr>
+                <w:rFonts w:cstheme="minorHAnsi"/>
+                <w:color w:val="000000" w:themeColor="text1"/>
+                <w:lang w:val="en-US"/>
+              </w:rPr>
+              <w:t>setItem</w:t>
+            </w:r>
+            <w:proofErr w:type="spellEnd"/>
+            <w:r>
+              <w:rPr>
+                <w:rFonts w:cstheme="minorHAnsi"/>
+                <w:color w:val="000000" w:themeColor="text1"/>
+                <w:lang w:val="en-US"/>
+              </w:rPr>
+              <w:t>(</w:t>
+            </w:r>
+            <w:proofErr w:type="gramEnd"/>
+            <w:r>
+              <w:rPr>
+                <w:rFonts w:cstheme="minorHAnsi"/>
+                <w:color w:val="000000" w:themeColor="text1"/>
+                <w:lang w:val="en-US"/>
+              </w:rPr>
+              <w:t xml:space="preserve">T item): </w:t>
+            </w:r>
+            <w:r>
+              <w:rPr>
+                <w:rFonts w:cstheme="minorHAnsi"/>
+                <w:color w:val="000000" w:themeColor="text1"/>
+                <w:lang w:val="es-419"/>
+              </w:rPr>
+              <w:sym w:font="Wingdings" w:char="F0E0"/>
+            </w:r>
+            <w:r>
+              <w:rPr>
+                <w:rFonts w:cstheme="minorHAnsi"/>
+                <w:color w:val="000000" w:themeColor="text1"/>
+                <w:lang w:val="en-US"/>
+              </w:rPr>
+              <w:t xml:space="preserve"> </w:t>
+            </w:r>
+            <w:proofErr w:type="spellStart"/>
+            <w:r>
+              <w:rPr>
+                <w:rFonts w:cstheme="minorHAnsi"/>
+                <w:color w:val="000000" w:themeColor="text1"/>
+                <w:lang w:val="en-US"/>
+              </w:rPr>
+              <w:t>ISimpleNodeC</w:t>
+            </w:r>
+            <w:proofErr w:type="spellEnd"/>
+            <w:r>
+              <w:rPr>
+                <w:rFonts w:cstheme="minorHAnsi"/>
+                <w:color w:val="000000" w:themeColor="text1"/>
+                <w:lang w:val="en-US"/>
+              </w:rPr>
+              <w:t>&lt;T&gt;</w:t>
+            </w:r>
+          </w:p>
+          <w:p>
+            <w:pPr>
+              <w:pStyle w:val="Prrafodelista"/>
+              <w:numPr>
+                <w:ilvl w:val="0"/>
+                <w:numId w:val="7"/>
+              </w:numPr>
+              <w:spacing w:after="0" w:line="240" w:lineRule="auto"/>
+              <w:rPr>
+                <w:rFonts w:cstheme="minorHAnsi"/>
+                <w:color w:val="000000" w:themeColor="text1"/>
+                <w:lang w:val="es-419"/>
+              </w:rPr>
+            </w:pPr>
+            <w:proofErr w:type="spellStart"/>
+            <w:proofErr w:type="gramStart"/>
+            <w:r>
+              <w:rPr>
+                <w:rFonts w:cstheme="minorHAnsi"/>
+                <w:color w:val="000000" w:themeColor="text1"/>
+                <w:shd w:val="clear" w:color="auto" w:fill="FFFFFF"/>
+              </w:rPr>
+              <w:t>getNext</w:t>
+            </w:r>
+            <w:proofErr w:type="spellEnd"/>
+            <w:r>
+              <w:rPr>
+                <w:rFonts w:cstheme="minorHAnsi"/>
+                <w:color w:val="000000" w:themeColor="text1"/>
+                <w:shd w:val="clear" w:color="auto" w:fill="FFFFFF"/>
+              </w:rPr>
+              <w:t>(</w:t>
+            </w:r>
+            <w:proofErr w:type="gramEnd"/>
+            <w:r>
+              <w:rPr>
+                <w:rFonts w:cstheme="minorHAnsi"/>
+                <w:color w:val="000000" w:themeColor="text1"/>
+                <w:shd w:val="clear" w:color="auto" w:fill="FFFFFF"/>
+              </w:rPr>
+              <w:t>)</w:t>
+            </w:r>
+            <w:r>
+              <w:rPr>
+                <w:rFonts w:cstheme="minorHAnsi"/>
+                <w:color w:val="000000" w:themeColor="text1"/>
+                <w:lang w:val="es-419"/>
+              </w:rPr>
+              <w:t>:</w:t>
+            </w:r>
+            <w:r>
+              <w:rPr>
+                <w:rFonts w:cstheme="minorHAnsi"/>
+                <w:color w:val="000000" w:themeColor="text1"/>
+                <w:lang w:val="es-419"/>
+              </w:rPr>
+              <w:sym w:font="Wingdings" w:char="F0E0"/>
+            </w:r>
+            <w:r>
+              <w:rPr>
+                <w:rFonts w:cstheme="minorHAnsi"/>
+                <w:color w:val="000000" w:themeColor="text1"/>
+                <w:lang w:val="es-419"/>
+              </w:rPr>
+              <w:t xml:space="preserve"> &lt;T&gt;  </w:t>
+            </w:r>
+          </w:p>
+          <w:p>
+            <w:pPr>
+              <w:pStyle w:val="Prrafodelista"/>
+              <w:numPr>
+                <w:ilvl w:val="0"/>
+                <w:numId w:val="7"/>
+              </w:numPr>
+              <w:spacing w:after="0" w:line="240" w:lineRule="auto"/>
+              <w:rPr>
+                <w:lang w:val="en-US"/>
+              </w:rPr>
+            </w:pPr>
+            <w:proofErr w:type="spellStart"/>
+            <w:proofErr w:type="gramStart"/>
+            <w:r>
+              <w:rPr>
+                <w:rFonts w:cstheme="minorHAnsi"/>
+                <w:color w:val="000000" w:themeColor="text1"/>
+                <w:lang w:val="en-US"/>
+              </w:rPr>
+              <w:t>setNext</w:t>
+            </w:r>
+            <w:proofErr w:type="spellEnd"/>
+            <w:r>
+              <w:rPr>
+                <w:rFonts w:cstheme="minorHAnsi"/>
+                <w:color w:val="000000" w:themeColor="text1"/>
+                <w:lang w:val="en-US"/>
+              </w:rPr>
+              <w:t>(</w:t>
+            </w:r>
+            <w:proofErr w:type="spellStart"/>
+            <w:proofErr w:type="gramEnd"/>
+            <w:r>
+              <w:rPr>
+                <w:rFonts w:cstheme="minorHAnsi"/>
+                <w:color w:val="000000" w:themeColor="text1"/>
+                <w:lang w:val="en-US"/>
+              </w:rPr>
+              <w:t>ISimpleNodeC</w:t>
+            </w:r>
+            <w:proofErr w:type="spellEnd"/>
+            <w:r>
+              <w:rPr>
+                <w:rFonts w:cstheme="minorHAnsi"/>
+                <w:color w:val="000000" w:themeColor="text1"/>
+                <w:lang w:val="en-US"/>
+              </w:rPr>
+              <w:t xml:space="preserve">&lt;T&gt; node): </w:t>
+            </w:r>
+            <w:r>
+              <w:rPr>
+                <w:rFonts w:cstheme="minorHAnsi"/>
+                <w:color w:val="000000" w:themeColor="text1"/>
+                <w:lang w:val="es-419"/>
+              </w:rPr>
+              <w:sym w:font="Wingdings" w:char="F0E0"/>
+            </w:r>
+            <w:r>
+              <w:rPr>
+                <w:rFonts w:cstheme="minorHAnsi"/>
+                <w:color w:val="000000" w:themeColor="text1"/>
+                <w:lang w:val="en-US"/>
+              </w:rPr>
+              <w:t xml:space="preserve"> void</w:t>
+            </w:r>
+          </w:p>
+        </w:tc>
+      </w:tr>
+    </w:tbl>
+    <w:p>
+      <w:pPr>
+        <w:rPr>
+          <w:lang w:val="en-US"/>
+        </w:rPr>
+      </w:pPr>
+    </w:p>
+    <w:p>
+      <w:pPr>
+        <w:tabs>
+          <w:tab w:val="left" w:pos="950"/>
+        </w:tabs>
+        <w:rPr>
+          <w:lang w:val="en-US"/>
+        </w:rPr>
+      </w:pPr>
+      <w:r>
+        <w:rPr>
+          <w:lang w:val="en-US"/>
+        </w:rPr>
+        <w:tab/>
+      </w:r>
+    </w:p>
+    <w:tbl>
+      <w:tblPr>
+        <w:tblW w:w="9204" w:type="dxa"/>
+        <w:tblCellMar>
+          <w:top w:w="15" w:type="dxa"/>
+          <w:left w:w="15" w:type="dxa"/>
+          <w:bottom w:w="15" w:type="dxa"/>
+          <w:right w:w="15" w:type="dxa"/>
+        </w:tblCellMar>
+        <w:tblLook w:val="04A0" w:firstRow="1" w:lastRow="0" w:firstColumn="1" w:lastColumn="0" w:noHBand="0" w:noVBand="1"/>
+      </w:tblPr>
+      <w:tblGrid>
+        <w:gridCol w:w="9204"/>
+      </w:tblGrid>
+      <w:tr>
+        <w:trPr>
+          <w:trHeight w:val="500"/>
+        </w:trPr>
+        <w:tc>
+          <w:tcPr>
+            <w:tcW w:w="9204" w:type="dxa"/>
+            <w:tcBorders>
+              <w:top w:val="single" w:sz="8" w:space="0" w:color="000000"/>
+              <w:left w:val="single" w:sz="8" w:space="0" w:color="000000"/>
+              <w:bottom w:val="single" w:sz="8" w:space="0" w:color="000000"/>
+              <w:right w:val="single" w:sz="8" w:space="0" w:color="000000"/>
+            </w:tcBorders>
+            <w:shd w:val="clear" w:color="auto" w:fill="F2F2F2"/>
+            <w:tcMar>
+              <w:top w:w="100" w:type="dxa"/>
+              <w:left w:w="100" w:type="dxa"/>
+              <w:bottom w:w="100" w:type="dxa"/>
+              <w:right w:w="100" w:type="dxa"/>
+            </w:tcMar>
+            <w:hideMark/>
+          </w:tcPr>
+          <w:p>
+            <w:pPr>
+              <w:tabs>
+                <w:tab w:val="left" w:pos="950"/>
+              </w:tabs>
+              <w:rPr>
+                <w:lang w:val="en-US"/>
+              </w:rPr>
+            </w:pPr>
+            <w:bookmarkStart w:id="0" w:name="_Hlk524819919"/>
+            <w:proofErr w:type="spellStart"/>
+            <w:proofErr w:type="gramStart"/>
+            <w:r>
+              <w:rPr>
+                <w:rFonts w:cstheme="minorHAnsi"/>
+                <w:color w:val="000000" w:themeColor="text1"/>
+                <w:shd w:val="clear" w:color="auto" w:fill="FFFFFF"/>
+                <w:lang w:val="en-US"/>
+              </w:rPr>
+              <w:t>getItem</w:t>
+            </w:r>
+            <w:proofErr w:type="spellEnd"/>
+            <w:r>
+              <w:rPr>
+                <w:lang w:val="en-US"/>
+              </w:rPr>
+              <w:t>(</w:t>
+            </w:r>
+            <w:proofErr w:type="gramEnd"/>
+            <w:r>
+              <w:rPr>
+                <w:lang w:val="en-US"/>
+              </w:rPr>
+              <w:t>)</w:t>
+            </w:r>
+          </w:p>
+        </w:tc>
+      </w:tr>
+      <w:tr>
+        <w:trPr>
+          <w:trHeight w:val="1583"/>
+        </w:trPr>
+        <w:tc>
+          <w:tcPr>
+            <w:tcW w:w="9204" w:type="dxa"/>
+            <w:tcBorders>
+              <w:top w:val="single" w:sz="8" w:space="0" w:color="000000"/>
+              <w:left w:val="single" w:sz="8" w:space="0" w:color="000000"/>
+              <w:bottom w:val="single" w:sz="8" w:space="0" w:color="000000"/>
+              <w:right w:val="single" w:sz="8" w:space="0" w:color="000000"/>
+            </w:tcBorders>
+            <w:shd w:val="clear" w:color="auto" w:fill="F2F2F2"/>
+            <w:tcMar>
+              <w:top w:w="100" w:type="dxa"/>
+              <w:left w:w="100" w:type="dxa"/>
+              <w:bottom w:w="100" w:type="dxa"/>
+              <w:right w:w="100" w:type="dxa"/>
+            </w:tcMar>
+            <w:hideMark/>
+          </w:tcPr>
+          <w:p>
+            <w:pPr>
+              <w:tabs>
+                <w:tab w:val="left" w:pos="950"/>
+              </w:tabs>
+            </w:pPr>
+            <w:r>
+              <w:t>“</w:t>
+            </w:r>
+            <w:r>
+              <w:t>Retorna un elemento</w:t>
+            </w:r>
+            <w:r>
+              <w:t>”</w:t>
+            </w:r>
+          </w:p>
+          <w:p>
+            <w:pPr>
+              <w:tabs>
+                <w:tab w:val="left" w:pos="950"/>
+              </w:tabs>
+            </w:pPr>
+            <w:r>
+              <w:t xml:space="preserve"> {Pre:  </w:t>
+            </w:r>
+            <w:proofErr w:type="gramStart"/>
+            <w:r>
+              <w:t>elemento!=</w:t>
+            </w:r>
+            <w:proofErr w:type="spellStart"/>
+            <w:proofErr w:type="gramEnd"/>
+            <w:r>
+              <w:t>null</w:t>
+            </w:r>
+            <w:proofErr w:type="spellEnd"/>
+            <w:r>
+              <w:t>}</w:t>
+            </w:r>
+          </w:p>
+          <w:p>
+            <w:pPr>
+              <w:tabs>
+                <w:tab w:val="left" w:pos="950"/>
+              </w:tabs>
+            </w:pPr>
+            <w:r>
+              <w:t xml:space="preserve">{post: </w:t>
+            </w:r>
+            <w:r>
+              <w:t>se ha obtenido el elemento</w:t>
+            </w:r>
+            <w:r>
+              <w:t xml:space="preserve">} </w:t>
+            </w:r>
+          </w:p>
+        </w:tc>
+      </w:tr>
+      <w:bookmarkEnd w:id="0"/>
+    </w:tbl>
+    <w:p>
+      <w:pPr>
+        <w:tabs>
+          <w:tab w:val="left" w:pos="950"/>
+        </w:tabs>
+      </w:pPr>
+    </w:p>
+    <w:tbl>
+      <w:tblPr>
+        <w:tblW w:w="9204" w:type="dxa"/>
+        <w:tblCellMar>
+          <w:top w:w="15" w:type="dxa"/>
+          <w:left w:w="15" w:type="dxa"/>
+          <w:bottom w:w="15" w:type="dxa"/>
+          <w:right w:w="15" w:type="dxa"/>
+        </w:tblCellMar>
+        <w:tblLook w:val="04A0" w:firstRow="1" w:lastRow="0" w:firstColumn="1" w:lastColumn="0" w:noHBand="0" w:noVBand="1"/>
+      </w:tblPr>
+      <w:tblGrid>
+        <w:gridCol w:w="9204"/>
+      </w:tblGrid>
+      <w:tr>
+        <w:trPr>
+          <w:trHeight w:val="500"/>
+        </w:trPr>
+        <w:tc>
+          <w:tcPr>
+            <w:tcW w:w="9204" w:type="dxa"/>
+            <w:tcBorders>
+              <w:top w:val="single" w:sz="8" w:space="0" w:color="000000"/>
+              <w:left w:val="single" w:sz="8" w:space="0" w:color="000000"/>
+              <w:bottom w:val="single" w:sz="8" w:space="0" w:color="000000"/>
+              <w:right w:val="single" w:sz="8" w:space="0" w:color="000000"/>
+            </w:tcBorders>
+            <w:shd w:val="clear" w:color="auto" w:fill="F2F2F2"/>
+            <w:tcMar>
+              <w:top w:w="100" w:type="dxa"/>
+              <w:left w:w="100" w:type="dxa"/>
+              <w:bottom w:w="100" w:type="dxa"/>
+              <w:right w:w="100" w:type="dxa"/>
+            </w:tcMar>
+            <w:hideMark/>
+          </w:tcPr>
+          <w:p>
+            <w:pPr>
+              <w:tabs>
+                <w:tab w:val="left" w:pos="950"/>
+              </w:tabs>
+              <w:rPr>
+                <w:lang w:val="en-US"/>
+              </w:rPr>
+            </w:pPr>
+            <w:proofErr w:type="spellStart"/>
+            <w:proofErr w:type="gramStart"/>
+            <w:r>
+              <w:rPr>
+                <w:lang w:val="en-US"/>
+              </w:rPr>
+              <w:t>setItem</w:t>
+            </w:r>
+            <w:proofErr w:type="spellEnd"/>
+            <w:r>
+              <w:rPr>
+                <w:lang w:val="en-US"/>
+              </w:rPr>
+              <w:t>(</w:t>
+            </w:r>
+            <w:proofErr w:type="gramEnd"/>
+            <w:r>
+              <w:rPr>
+                <w:lang w:val="en-US"/>
+              </w:rPr>
+              <w:t>T item)</w:t>
+            </w:r>
+          </w:p>
+        </w:tc>
+      </w:tr>
+      <w:tr>
+        <w:trPr>
+          <w:trHeight w:val="1583"/>
+        </w:trPr>
+        <w:tc>
+          <w:tcPr>
+            <w:tcW w:w="9204" w:type="dxa"/>
+            <w:tcBorders>
+              <w:top w:val="single" w:sz="8" w:space="0" w:color="000000"/>
+              <w:left w:val="single" w:sz="8" w:space="0" w:color="000000"/>
+              <w:bottom w:val="single" w:sz="8" w:space="0" w:color="000000"/>
+              <w:right w:val="single" w:sz="8" w:space="0" w:color="000000"/>
+            </w:tcBorders>
+            <w:shd w:val="clear" w:color="auto" w:fill="F2F2F2"/>
+            <w:tcMar>
+              <w:top w:w="100" w:type="dxa"/>
+              <w:left w:w="100" w:type="dxa"/>
+              <w:bottom w:w="100" w:type="dxa"/>
+              <w:right w:w="100" w:type="dxa"/>
+            </w:tcMar>
+            <w:hideMark/>
+          </w:tcPr>
+          <w:p>
+            <w:pPr>
+              <w:tabs>
+                <w:tab w:val="left" w:pos="950"/>
+              </w:tabs>
+            </w:pPr>
+            <w:r>
+              <w:t>“</w:t>
+            </w:r>
+            <w:r>
+              <w:t xml:space="preserve">Reemplaza un elemento con el elemento </w:t>
+            </w:r>
+            <w:proofErr w:type="spellStart"/>
+            <w:r>
+              <w:t>especifiado</w:t>
+            </w:r>
+            <w:proofErr w:type="spellEnd"/>
+            <w:r>
+              <w:t>”</w:t>
+            </w:r>
+          </w:p>
+          <w:p>
+            <w:pPr>
+              <w:tabs>
+                <w:tab w:val="left" w:pos="950"/>
+              </w:tabs>
+            </w:pPr>
+            <w:r>
+              <w:t xml:space="preserve"> {Pre: </w:t>
+            </w:r>
+            <w:proofErr w:type="spellStart"/>
+            <w:proofErr w:type="gramStart"/>
+            <w:r>
+              <w:t>item</w:t>
+            </w:r>
+            <w:proofErr w:type="spellEnd"/>
+            <w:r>
+              <w:t>!=</w:t>
+            </w:r>
+            <w:proofErr w:type="spellStart"/>
+            <w:proofErr w:type="gramEnd"/>
+            <w:r>
+              <w:t>null</w:t>
+            </w:r>
+            <w:proofErr w:type="spellEnd"/>
+            <w:r>
+              <w:t>}</w:t>
+            </w:r>
+          </w:p>
+          <w:p>
+            <w:pPr>
+              <w:tabs>
+                <w:tab w:val="left" w:pos="950"/>
+              </w:tabs>
+            </w:pPr>
+            <w:r>
+              <w:t xml:space="preserve">{post: se ha </w:t>
+            </w:r>
+            <w:proofErr w:type="gramStart"/>
+            <w:r>
+              <w:t xml:space="preserve">reemplazado </w:t>
+            </w:r>
+            <w:r>
+              <w:t xml:space="preserve"> el</w:t>
+            </w:r>
+            <w:proofErr w:type="gramEnd"/>
+            <w:r>
+              <w:t xml:space="preserve"> elemento} </w:t>
+            </w:r>
+          </w:p>
+        </w:tc>
+      </w:tr>
+    </w:tbl>
+    <w:p>
+      <w:pPr>
+        <w:tabs>
+          <w:tab w:val="left" w:pos="950"/>
+        </w:tabs>
+      </w:pPr>
+    </w:p>
+    <w:tbl>
+      <w:tblPr>
+        <w:tblW w:w="9204" w:type="dxa"/>
+        <w:tblCellMar>
+          <w:top w:w="15" w:type="dxa"/>
+          <w:left w:w="15" w:type="dxa"/>
+          <w:bottom w:w="15" w:type="dxa"/>
+          <w:right w:w="15" w:type="dxa"/>
+        </w:tblCellMar>
+        <w:tblLook w:val="04A0" w:firstRow="1" w:lastRow="0" w:firstColumn="1" w:lastColumn="0" w:noHBand="0" w:noVBand="1"/>
+      </w:tblPr>
+      <w:tblGrid>
+        <w:gridCol w:w="9204"/>
+      </w:tblGrid>
+      <w:tr>
+        <w:trPr>
+          <w:trHeight w:val="500"/>
+        </w:trPr>
+        <w:tc>
+          <w:tcPr>
+            <w:tcW w:w="9204" w:type="dxa"/>
+            <w:tcBorders>
+              <w:top w:val="single" w:sz="8" w:space="0" w:color="000000"/>
+              <w:left w:val="single" w:sz="8" w:space="0" w:color="000000"/>
+              <w:bottom w:val="single" w:sz="8" w:space="0" w:color="000000"/>
+              <w:right w:val="single" w:sz="8" w:space="0" w:color="000000"/>
+            </w:tcBorders>
+            <w:shd w:val="clear" w:color="auto" w:fill="F2F2F2"/>
+            <w:tcMar>
+              <w:top w:w="100" w:type="dxa"/>
+              <w:left w:w="100" w:type="dxa"/>
+              <w:bottom w:w="100" w:type="dxa"/>
+              <w:right w:w="100" w:type="dxa"/>
+            </w:tcMar>
+            <w:hideMark/>
+          </w:tcPr>
+          <w:p>
+            <w:pPr>
+              <w:rPr>
+                <w:lang w:val="en-US"/>
+              </w:rPr>
+            </w:pPr>
+            <w:proofErr w:type="spellStart"/>
+            <w:proofErr w:type="gramStart"/>
+            <w:r>
+              <w:rPr>
+                <w:rFonts w:cstheme="minorHAnsi"/>
+                <w:color w:val="000000" w:themeColor="text1"/>
+                <w:shd w:val="clear" w:color="auto" w:fill="FFFFFF"/>
+              </w:rPr>
+              <w:t>getNext</w:t>
+            </w:r>
+            <w:proofErr w:type="spellEnd"/>
+            <w:r>
+              <w:rPr>
+                <w:rFonts w:cstheme="minorHAnsi"/>
+                <w:color w:val="000000" w:themeColor="text1"/>
+                <w:shd w:val="clear" w:color="auto" w:fill="FFFFFF"/>
+              </w:rPr>
+              <w:t>(</w:t>
+            </w:r>
+            <w:proofErr w:type="gramEnd"/>
+            <w:r>
+              <w:rPr>
+                <w:rFonts w:cstheme="minorHAnsi"/>
+                <w:color w:val="000000" w:themeColor="text1"/>
+                <w:shd w:val="clear" w:color="auto" w:fill="FFFFFF"/>
+              </w:rPr>
+              <w:t>)</w:t>
+            </w:r>
+          </w:p>
+        </w:tc>
+      </w:tr>
+      <w:tr>
+        <w:trPr>
+          <w:trHeight w:val="1583"/>
+        </w:trPr>
+        <w:tc>
+          <w:tcPr>
+            <w:tcW w:w="9204" w:type="dxa"/>
+            <w:tcBorders>
+              <w:top w:val="single" w:sz="8" w:space="0" w:color="000000"/>
+              <w:left w:val="single" w:sz="8" w:space="0" w:color="000000"/>
+              <w:bottom w:val="single" w:sz="8" w:space="0" w:color="000000"/>
+              <w:right w:val="single" w:sz="8" w:space="0" w:color="000000"/>
+            </w:tcBorders>
+            <w:shd w:val="clear" w:color="auto" w:fill="F2F2F2"/>
+            <w:tcMar>
+              <w:top w:w="100" w:type="dxa"/>
+              <w:left w:w="100" w:type="dxa"/>
+              <w:bottom w:w="100" w:type="dxa"/>
+              <w:right w:w="100" w:type="dxa"/>
+            </w:tcMar>
+            <w:hideMark/>
+          </w:tcPr>
+          <w:p>
+            <w:r>
+              <w:t>“</w:t>
+            </w:r>
+            <w:r>
+              <w:t>Retorna el siguiente elemento</w:t>
+            </w:r>
+            <w:r>
+              <w:t>”</w:t>
+            </w:r>
+          </w:p>
+          <w:p>
+            <w:r>
+              <w:t xml:space="preserve"> {Pre: </w:t>
+            </w:r>
+            <w:r>
+              <w:t xml:space="preserve">siguiente </w:t>
+            </w:r>
+            <w:proofErr w:type="gramStart"/>
+            <w:r>
+              <w:t>elemento!=</w:t>
+            </w:r>
+            <w:proofErr w:type="spellStart"/>
+            <w:proofErr w:type="gramEnd"/>
+            <w:r>
+              <w:t>null</w:t>
+            </w:r>
+            <w:proofErr w:type="spellEnd"/>
+            <w:r>
+              <w:t>}</w:t>
+            </w:r>
+          </w:p>
+          <w:p>
+            <w:r>
+              <w:t xml:space="preserve">{post: se ha </w:t>
+            </w:r>
+            <w:r>
+              <w:t>retornado</w:t>
+            </w:r>
+            <w:r>
+              <w:t xml:space="preserve"> el </w:t>
+            </w:r>
+            <w:r>
+              <w:t xml:space="preserve">siguiente </w:t>
+            </w:r>
+            <w:r>
+              <w:t xml:space="preserve">elemento} </w:t>
+            </w:r>
+          </w:p>
+        </w:tc>
+      </w:tr>
+    </w:tbl>
+    <w:p/>
+    <w:tbl>
+      <w:tblPr>
+        <w:tblpPr w:leftFromText="141" w:rightFromText="141" w:vertAnchor="page" w:horzAnchor="margin" w:tblpY="976"/>
+        <w:tblW w:w="9214" w:type="dxa"/>
+        <w:tblCellMar>
+          <w:top w:w="15" w:type="dxa"/>
+          <w:left w:w="15" w:type="dxa"/>
+          <w:bottom w:w="15" w:type="dxa"/>
+          <w:right w:w="15" w:type="dxa"/>
+        </w:tblCellMar>
+        <w:tblLook w:val="04A0" w:firstRow="1" w:lastRow="0" w:firstColumn="1" w:lastColumn="0" w:noHBand="0" w:noVBand="1"/>
+      </w:tblPr>
+      <w:tblGrid>
+        <w:gridCol w:w="9214"/>
+      </w:tblGrid>
+      <w:tr>
+        <w:trPr>
+          <w:trHeight w:val="500"/>
+        </w:trPr>
+        <w:tc>
+          <w:tcPr>
+            <w:tcW w:w="9214" w:type="dxa"/>
+            <w:tcBorders>
+              <w:top w:val="single" w:sz="8" w:space="0" w:color="000000"/>
+              <w:left w:val="single" w:sz="8" w:space="0" w:color="000000"/>
+              <w:bottom w:val="single" w:sz="8" w:space="0" w:color="000000"/>
+              <w:right w:val="single" w:sz="8" w:space="0" w:color="000000"/>
+            </w:tcBorders>
+            <w:shd w:val="clear" w:color="auto" w:fill="F2F2F2"/>
+            <w:tcMar>
+              <w:top w:w="100" w:type="dxa"/>
+              <w:left w:w="100" w:type="dxa"/>
+              <w:bottom w:w="100" w:type="dxa"/>
+              <w:right w:w="100" w:type="dxa"/>
+            </w:tcMar>
+            <w:hideMark/>
+          </w:tcPr>
+          <w:p>
+            <w:pPr>
+              <w:rPr>
+                <w:lang w:val="es-419"/>
+              </w:rPr>
+            </w:pPr>
+            <w:r>
+              <w:rPr>
+                <w:lang w:val="es-419"/>
+              </w:rPr>
+              <w:lastRenderedPageBreak/>
+              <w:t xml:space="preserve">TAD </w:t>
+            </w:r>
+            <w:proofErr w:type="spellStart"/>
+            <w:r>
+              <w:t>SimpleNodeC</w:t>
+            </w:r>
+            <w:proofErr w:type="spellEnd"/>
+          </w:p>
+        </w:tc>
+      </w:tr>
+      <w:tr>
+        <w:trPr>
+          <w:trHeight w:val="433"/>
+        </w:trPr>
+        <w:tc>
+          <w:tcPr>
+            <w:tcW w:w="9214" w:type="dxa"/>
+            <w:tcBorders>
+              <w:top w:val="single" w:sz="8" w:space="0" w:color="000000"/>
+              <w:left w:val="single" w:sz="8" w:space="0" w:color="000000"/>
+              <w:bottom w:val="single" w:sz="8" w:space="0" w:color="000000"/>
+              <w:right w:val="single" w:sz="8" w:space="0" w:color="000000"/>
+            </w:tcBorders>
+            <w:shd w:val="clear" w:color="auto" w:fill="F2F2F2"/>
+            <w:tcMar>
+              <w:top w:w="100" w:type="dxa"/>
+              <w:left w:w="100" w:type="dxa"/>
+              <w:bottom w:w="100" w:type="dxa"/>
+              <w:right w:w="100" w:type="dxa"/>
+            </w:tcMar>
+            <w:hideMark/>
+          </w:tcPr>
+          <w:p>
+            <w:pPr>
+              <w:rPr>
+                <w:lang w:val="es-419"/>
+              </w:rPr>
+            </w:pPr>
+            <w:proofErr w:type="spellStart"/>
+            <w:r>
+              <w:t>ISimpleNodeC</w:t>
+            </w:r>
+            <w:proofErr w:type="spellEnd"/>
+            <w:r>
+              <w:rPr>
+                <w:lang w:val="es-419"/>
+              </w:rPr>
+              <w:t xml:space="preserve"> </w:t>
+            </w:r>
+            <w:r>
+              <w:rPr>
+                <w:lang w:val="es-419"/>
+              </w:rPr>
+              <w:t>= {</w:t>
+            </w:r>
+            <w:proofErr w:type="spellStart"/>
+            <w:proofErr w:type="gramStart"/>
+            <w:r>
+              <w:rPr>
+                <w:lang w:val="es-419"/>
+              </w:rPr>
+              <w:t>ítem,next</w:t>
+            </w:r>
+            <w:proofErr w:type="spellEnd"/>
+            <w:proofErr w:type="gramEnd"/>
+            <w:r>
+              <w:rPr>
+                <w:lang w:val="es-419"/>
+              </w:rPr>
+              <w:t>}</w:t>
+            </w:r>
+          </w:p>
+        </w:tc>
+      </w:tr>
+      <w:tr>
+        <w:trPr>
+          <w:trHeight w:val="1422"/>
+        </w:trPr>
+        <w:tc>
+          <w:tcPr>
+            <w:tcW w:w="9214" w:type="dxa"/>
+            <w:tcBorders>
+              <w:top w:val="single" w:sz="8" w:space="0" w:color="000000"/>
+              <w:left w:val="single" w:sz="8" w:space="0" w:color="000000"/>
+              <w:bottom w:val="single" w:sz="8" w:space="0" w:color="000000"/>
+              <w:right w:val="single" w:sz="8" w:space="0" w:color="000000"/>
+            </w:tcBorders>
+            <w:shd w:val="clear" w:color="auto" w:fill="F2F2F2"/>
+            <w:tcMar>
+              <w:top w:w="100" w:type="dxa"/>
+              <w:left w:w="100" w:type="dxa"/>
+              <w:bottom w:w="100" w:type="dxa"/>
+              <w:right w:w="100" w:type="dxa"/>
+            </w:tcMar>
+            <w:hideMark/>
+          </w:tcPr>
+          <w:p>
+            <w:pPr>
+              <w:rPr>
+                <w:lang w:val="es-419"/>
+              </w:rPr>
+            </w:pPr>
+            <w:r>
+              <w:rPr>
+                <w:lang w:val="es-419"/>
+              </w:rPr>
+              <w:t>Operaciones Primitivas:</w:t>
+            </w:r>
+          </w:p>
+          <w:p>
+            <w:pPr>
+              <w:numPr>
+                <w:ilvl w:val="0"/>
+                <w:numId w:val="7"/>
+              </w:numPr>
+              <w:rPr>
+                <w:lang w:val="en-US"/>
+              </w:rPr>
+            </w:pPr>
+            <w:proofErr w:type="spellStart"/>
+            <w:r>
+              <w:t>getItem</w:t>
+            </w:r>
+            <w:proofErr w:type="spellEnd"/>
+            <w:r>
+              <w:t xml:space="preserve">: </w:t>
+            </w:r>
+            <w:r>
+              <w:rPr>
+                <w:lang w:val="es-419"/>
+              </w:rPr>
+              <w:sym w:font="Wingdings" w:char="F0E0"/>
+            </w:r>
+            <w:r>
+              <w:rPr>
+                <w:lang w:val="en-US"/>
+              </w:rPr>
+              <w:t xml:space="preserve"> </w:t>
+            </w:r>
+            <w:r>
+              <w:rPr>
+                <w:lang w:val="en-US"/>
+              </w:rPr>
+              <w:t>T</w:t>
+            </w:r>
+            <w:r>
+              <w:rPr>
+                <w:lang w:val="en-US"/>
+              </w:rPr>
+              <w:t xml:space="preserve"> </w:t>
+            </w:r>
+          </w:p>
+          <w:p>
+            <w:pPr>
+              <w:numPr>
+                <w:ilvl w:val="0"/>
+                <w:numId w:val="7"/>
+              </w:numPr>
+              <w:rPr>
+                <w:lang w:val="en-US"/>
+              </w:rPr>
+            </w:pPr>
+            <w:proofErr w:type="spellStart"/>
+            <w:proofErr w:type="gramStart"/>
+            <w:r>
+              <w:rPr>
+                <w:lang w:val="en-US"/>
+              </w:rPr>
+              <w:t>setItem</w:t>
+            </w:r>
+            <w:proofErr w:type="spellEnd"/>
+            <w:r>
+              <w:rPr>
+                <w:lang w:val="en-US"/>
+              </w:rPr>
+              <w:t>(</w:t>
+            </w:r>
+            <w:proofErr w:type="gramEnd"/>
+            <w:r>
+              <w:rPr>
+                <w:lang w:val="en-US"/>
+              </w:rPr>
+              <w:t>T item)</w:t>
+            </w:r>
+            <w:r>
+              <w:rPr>
+                <w:lang w:val="en-US"/>
+              </w:rPr>
+              <w:t xml:space="preserve">: </w:t>
+            </w:r>
+            <w:r>
+              <w:rPr>
+                <w:lang w:val="es-419"/>
+              </w:rPr>
+              <w:sym w:font="Wingdings" w:char="F0E0"/>
+            </w:r>
+            <w:r>
+              <w:rPr>
+                <w:lang w:val="en-US"/>
+              </w:rPr>
+              <w:t xml:space="preserve"> </w:t>
+            </w:r>
+            <w:r>
+              <w:rPr>
+                <w:lang w:val="en-US"/>
+              </w:rPr>
+              <w:t>void</w:t>
+            </w:r>
+          </w:p>
+          <w:p>
+            <w:pPr>
+              <w:numPr>
+                <w:ilvl w:val="0"/>
+                <w:numId w:val="7"/>
+              </w:numPr>
+              <w:rPr>
+                <w:lang w:val="es-419"/>
+              </w:rPr>
+            </w:pPr>
+            <w:proofErr w:type="spellStart"/>
+            <w:proofErr w:type="gramStart"/>
+            <w:r>
+              <w:t>getNext</w:t>
+            </w:r>
+            <w:proofErr w:type="spellEnd"/>
+            <w:r>
+              <w:t>(</w:t>
+            </w:r>
+            <w:proofErr w:type="gramEnd"/>
+            <w:r>
+              <w:t>)</w:t>
+            </w:r>
+            <w:r>
+              <w:rPr>
+                <w:lang w:val="es-419"/>
+              </w:rPr>
+              <w:t>:</w:t>
+            </w:r>
+            <w:r>
+              <w:rPr>
+                <w:lang w:val="es-419"/>
+              </w:rPr>
+              <w:sym w:font="Wingdings" w:char="F0E0"/>
+            </w:r>
+            <w:r>
+              <w:rPr>
+                <w:lang w:val="es-419"/>
+              </w:rPr>
+              <w:t xml:space="preserve"> </w:t>
+            </w:r>
+            <w:proofErr w:type="spellStart"/>
+            <w:r>
+              <w:t>ISimpleNodeC</w:t>
+            </w:r>
+            <w:proofErr w:type="spellEnd"/>
+            <w:r>
+              <w:t>&lt;T&gt;</w:t>
+            </w:r>
+          </w:p>
+          <w:p>
+            <w:pPr>
+              <w:numPr>
+                <w:ilvl w:val="0"/>
+                <w:numId w:val="7"/>
+              </w:numPr>
+              <w:rPr>
+                <w:lang w:val="en-US"/>
+              </w:rPr>
+            </w:pPr>
+            <w:proofErr w:type="spellStart"/>
+            <w:proofErr w:type="gramStart"/>
+            <w:r>
+              <w:rPr>
+                <w:lang w:val="en-US"/>
+              </w:rPr>
+              <w:t>setNext</w:t>
+            </w:r>
+            <w:proofErr w:type="spellEnd"/>
+            <w:r>
+              <w:rPr>
+                <w:lang w:val="en-US"/>
+              </w:rPr>
+              <w:t>(</w:t>
+            </w:r>
+            <w:proofErr w:type="spellStart"/>
+            <w:proofErr w:type="gramEnd"/>
+            <w:r>
+              <w:rPr>
+                <w:lang w:val="en-US"/>
+              </w:rPr>
+              <w:t>ISimpleNodeC</w:t>
+            </w:r>
+            <w:proofErr w:type="spellEnd"/>
+            <w:r>
+              <w:rPr>
+                <w:lang w:val="en-US"/>
+              </w:rPr>
+              <w:t>&lt;T&gt; node)</w:t>
+            </w:r>
+            <w:r>
+              <w:rPr>
+                <w:lang w:val="en-US"/>
+              </w:rPr>
+              <w:t xml:space="preserve">: </w:t>
+            </w:r>
+            <w:r>
+              <w:rPr>
+                <w:lang w:val="es-419"/>
+              </w:rPr>
+              <w:sym w:font="Wingdings" w:char="F0E0"/>
+            </w:r>
+            <w:r>
+              <w:rPr>
+                <w:lang w:val="en-US"/>
+              </w:rPr>
+              <w:t xml:space="preserve"> void</w:t>
+            </w:r>
+          </w:p>
+        </w:tc>
+      </w:tr>
+    </w:tbl>
+    <w:p>
+      <w:pPr>
+        <w:rPr>
+          <w:lang w:val="en-US"/>
+        </w:rPr>
+      </w:pPr>
+    </w:p>
+    <w:p>
+      <w:pPr>
+        <w:rPr>
+          <w:lang w:val="en-US"/>
+        </w:rPr>
+      </w:pPr>
+    </w:p>
+    <w:p>
+      <w:pPr>
+        <w:rPr>
+          <w:lang w:val="en-US"/>
+        </w:rPr>
+      </w:pPr>
+    </w:p>
+    <w:tbl>
+      <w:tblPr>
+        <w:tblpPr w:leftFromText="141" w:rightFromText="141" w:vertAnchor="page" w:horzAnchor="margin" w:tblpY="6166"/>
+        <w:tblW w:w="9214" w:type="dxa"/>
+        <w:tblCellMar>
+          <w:top w:w="15" w:type="dxa"/>
+          <w:left w:w="15" w:type="dxa"/>
+          <w:bottom w:w="15" w:type="dxa"/>
+          <w:right w:w="15" w:type="dxa"/>
+        </w:tblCellMar>
+        <w:tblLook w:val="04A0" w:firstRow="1" w:lastRow="0" w:firstColumn="1" w:lastColumn="0" w:noHBand="0" w:noVBand="1"/>
+      </w:tblPr>
+      <w:tblGrid>
+        <w:gridCol w:w="9214"/>
+      </w:tblGrid>
+      <w:tr>
+        <w:trPr>
+          <w:trHeight w:val="500"/>
+        </w:trPr>
+        <w:tc>
+          <w:tcPr>
+            <w:tcW w:w="9214" w:type="dxa"/>
+            <w:tcBorders>
+              <w:top w:val="single" w:sz="8" w:space="0" w:color="000000"/>
+              <w:left w:val="single" w:sz="8" w:space="0" w:color="000000"/>
+              <w:bottom w:val="single" w:sz="8" w:space="0" w:color="000000"/>
+              <w:right w:val="single" w:sz="8" w:space="0" w:color="000000"/>
+            </w:tcBorders>
+            <w:shd w:val="clear" w:color="auto" w:fill="F2F2F2"/>
+            <w:tcMar>
+              <w:top w:w="100" w:type="dxa"/>
+              <w:left w:w="100" w:type="dxa"/>
+              <w:bottom w:w="100" w:type="dxa"/>
+              <w:right w:w="100" w:type="dxa"/>
+            </w:tcMar>
+            <w:hideMark/>
+          </w:tcPr>
+          <w:p>
+            <w:pPr>
+              <w:rPr>
+                <w:lang w:val="es-419"/>
+              </w:rPr>
+            </w:pPr>
+            <w:r>
+              <w:rPr>
+                <w:lang w:val="es-419"/>
+              </w:rPr>
+              <w:t xml:space="preserve">TAD </w:t>
+            </w:r>
+            <w:proofErr w:type="spellStart"/>
+            <w:r>
+              <w:t>IStackC</w:t>
+            </w:r>
+            <w:proofErr w:type="spellEnd"/>
+          </w:p>
+        </w:tc>
+      </w:tr>
+      <w:tr>
+        <w:trPr>
+          <w:trHeight w:val="291"/>
+        </w:trPr>
+        <w:tc>
+          <w:tcPr>
+            <w:tcW w:w="9214" w:type="dxa"/>
+            <w:tcBorders>
+              <w:top w:val="single" w:sz="8" w:space="0" w:color="000000"/>
+              <w:left w:val="single" w:sz="8" w:space="0" w:color="000000"/>
+              <w:bottom w:val="single" w:sz="8" w:space="0" w:color="000000"/>
+              <w:right w:val="single" w:sz="8" w:space="0" w:color="000000"/>
+            </w:tcBorders>
+            <w:shd w:val="clear" w:color="auto" w:fill="F2F2F2"/>
+            <w:tcMar>
+              <w:top w:w="100" w:type="dxa"/>
+              <w:left w:w="100" w:type="dxa"/>
+              <w:bottom w:w="100" w:type="dxa"/>
+              <w:right w:w="100" w:type="dxa"/>
+            </w:tcMar>
+            <w:hideMark/>
+          </w:tcPr>
+          <w:p>
+            <w:pPr>
+              <w:rPr>
+                <w:lang w:val="es-419"/>
+              </w:rPr>
+            </w:pPr>
+            <w:proofErr w:type="spellStart"/>
+            <w:r>
+              <w:t>IStackC</w:t>
+            </w:r>
+            <w:proofErr w:type="spellEnd"/>
+            <w:r>
+              <w:rPr>
+                <w:lang w:val="es-419"/>
+              </w:rPr>
+              <w:t xml:space="preserve"> </w:t>
+            </w:r>
+          </w:p>
+        </w:tc>
+      </w:tr>
+      <w:tr>
+        <w:trPr>
+          <w:trHeight w:val="2172"/>
+        </w:trPr>
+        <w:tc>
+          <w:tcPr>
+            <w:tcW w:w="9214" w:type="dxa"/>
+            <w:tcBorders>
+              <w:top w:val="single" w:sz="8" w:space="0" w:color="000000"/>
+              <w:left w:val="single" w:sz="8" w:space="0" w:color="000000"/>
+              <w:bottom w:val="single" w:sz="8" w:space="0" w:color="000000"/>
+              <w:right w:val="single" w:sz="8" w:space="0" w:color="000000"/>
+            </w:tcBorders>
+            <w:shd w:val="clear" w:color="auto" w:fill="F2F2F2"/>
+            <w:tcMar>
+              <w:top w:w="100" w:type="dxa"/>
+              <w:left w:w="100" w:type="dxa"/>
+              <w:bottom w:w="100" w:type="dxa"/>
+              <w:right w:w="100" w:type="dxa"/>
+            </w:tcMar>
+            <w:hideMark/>
+          </w:tcPr>
+          <w:p>
+            <w:pPr>
+              <w:rPr>
+                <w:lang w:val="es-419"/>
+              </w:rPr>
+            </w:pPr>
+            <w:r>
+              <w:rPr>
+                <w:lang w:val="es-419"/>
+              </w:rPr>
+              <w:t>Operaciones Primitivas:</w:t>
+            </w:r>
+          </w:p>
+          <w:p>
+            <w:pPr>
+              <w:numPr>
+                <w:ilvl w:val="0"/>
+                <w:numId w:val="7"/>
+              </w:numPr>
+              <w:rPr>
+                <w:lang w:val="en-US"/>
+              </w:rPr>
+            </w:pPr>
+            <w:proofErr w:type="spellStart"/>
+            <w:proofErr w:type="gramStart"/>
+            <w:r>
+              <w:t>empty</w:t>
+            </w:r>
+            <w:proofErr w:type="spellEnd"/>
+            <w:r>
+              <w:t>(</w:t>
+            </w:r>
+            <w:proofErr w:type="gramEnd"/>
+            <w:r>
+              <w:t>)</w:t>
+            </w:r>
+            <w:r>
+              <w:t xml:space="preserve">: </w:t>
+            </w:r>
+            <w:r>
+              <w:rPr>
+                <w:lang w:val="es-419"/>
+              </w:rPr>
+              <w:sym w:font="Wingdings" w:char="F0E0"/>
+            </w:r>
+            <w:r>
+              <w:rPr>
+                <w:lang w:val="en-US"/>
+              </w:rPr>
+              <w:t xml:space="preserve"> </w:t>
+            </w:r>
+            <w:proofErr w:type="spellStart"/>
+            <w:r>
+              <w:rPr>
+                <w:lang w:val="en-US"/>
+              </w:rPr>
+              <w:t>boolean</w:t>
+            </w:r>
+            <w:proofErr w:type="spellEnd"/>
+          </w:p>
+          <w:p>
+            <w:pPr>
+              <w:numPr>
+                <w:ilvl w:val="0"/>
+                <w:numId w:val="7"/>
+              </w:numPr>
+              <w:rPr>
+                <w:lang w:val="en-US"/>
+              </w:rPr>
+            </w:pPr>
+            <w:proofErr w:type="spellStart"/>
+            <w:proofErr w:type="gramStart"/>
+            <w:r>
+              <w:t>peek</w:t>
+            </w:r>
+            <w:proofErr w:type="spellEnd"/>
+            <w:r>
+              <w:t>(</w:t>
+            </w:r>
+            <w:proofErr w:type="gramEnd"/>
+            <w:r>
+              <w:t>)</w:t>
+            </w:r>
+            <w:r>
+              <w:rPr>
+                <w:lang w:val="en-US"/>
+              </w:rPr>
+              <w:t xml:space="preserve">: </w:t>
+            </w:r>
+            <w:r>
+              <w:rPr>
+                <w:lang w:val="es-419"/>
+              </w:rPr>
+              <w:sym w:font="Wingdings" w:char="F0E0"/>
+            </w:r>
+            <w:r>
+              <w:rPr>
+                <w:lang w:val="en-US"/>
+              </w:rPr>
+              <w:t xml:space="preserve"> </w:t>
+            </w:r>
+            <w:r>
+              <w:rPr>
+                <w:lang w:val="en-US"/>
+              </w:rPr>
+              <w:t>T</w:t>
+            </w:r>
+          </w:p>
+          <w:p>
+            <w:pPr>
+              <w:numPr>
+                <w:ilvl w:val="0"/>
+                <w:numId w:val="7"/>
+              </w:numPr>
+              <w:rPr>
+                <w:lang w:val="es-419"/>
+              </w:rPr>
+            </w:pPr>
+            <w:proofErr w:type="gramStart"/>
+            <w:r>
+              <w:t>pop(</w:t>
+            </w:r>
+            <w:proofErr w:type="gramEnd"/>
+            <w:r>
+              <w:t>)</w:t>
+            </w:r>
+            <w:r>
+              <w:rPr>
+                <w:lang w:val="es-419"/>
+              </w:rPr>
+              <w:t>:</w:t>
+            </w:r>
+            <w:r>
+              <w:rPr>
+                <w:lang w:val="es-419"/>
+              </w:rPr>
+              <w:sym w:font="Wingdings" w:char="F0E0"/>
+            </w:r>
+            <w:r>
+              <w:rPr>
+                <w:lang w:val="es-419"/>
+              </w:rPr>
+              <w:t xml:space="preserve"> </w:t>
+            </w:r>
+            <w:r>
+              <w:t>T</w:t>
+            </w:r>
+          </w:p>
+          <w:p>
+            <w:pPr>
+              <w:numPr>
+                <w:ilvl w:val="0"/>
+                <w:numId w:val="7"/>
+              </w:numPr>
+              <w:rPr>
+                <w:lang w:val="en-US"/>
+              </w:rPr>
+            </w:pPr>
+            <w:proofErr w:type="spellStart"/>
+            <w:proofErr w:type="gramStart"/>
+            <w:r>
+              <w:t>push</w:t>
+            </w:r>
+            <w:proofErr w:type="spellEnd"/>
+            <w:r>
+              <w:t>(</w:t>
+            </w:r>
+            <w:proofErr w:type="gramEnd"/>
+            <w:r>
+              <w:t xml:space="preserve">T </w:t>
+            </w:r>
+            <w:proofErr w:type="spellStart"/>
+            <w:r>
+              <w:t>item</w:t>
+            </w:r>
+            <w:proofErr w:type="spellEnd"/>
+            <w:r>
+              <w:t>)</w:t>
+            </w:r>
+            <w:r>
+              <w:rPr>
+                <w:lang w:val="en-US"/>
+              </w:rPr>
+              <w:t xml:space="preserve">: </w:t>
+            </w:r>
+            <w:r>
+              <w:rPr>
+                <w:lang w:val="es-419"/>
+              </w:rPr>
+              <w:sym w:font="Wingdings" w:char="F0E0"/>
+            </w:r>
+            <w:r>
+              <w:rPr>
+                <w:lang w:val="en-US"/>
+              </w:rPr>
+              <w:t xml:space="preserve"> void</w:t>
+            </w:r>
+          </w:p>
+        </w:tc>
+      </w:tr>
+    </w:tbl>
+    <w:p>
+      <w:pPr>
+        <w:rPr>
+          <w:lang w:val="en-US"/>
+        </w:rPr>
+      </w:pPr>
+    </w:p>
+    <w:tbl>
+      <w:tblPr>
+        <w:tblpPr w:leftFromText="141" w:rightFromText="141" w:vertAnchor="text" w:horzAnchor="margin" w:tblpY="78"/>
+        <w:tblW w:w="9204" w:type="dxa"/>
+        <w:tblCellMar>
+          <w:top w:w="15" w:type="dxa"/>
+          <w:left w:w="15" w:type="dxa"/>
+          <w:bottom w:w="15" w:type="dxa"/>
+          <w:right w:w="15" w:type="dxa"/>
+        </w:tblCellMar>
+        <w:tblLook w:val="04A0" w:firstRow="1" w:lastRow="0" w:firstColumn="1" w:lastColumn="0" w:noHBand="0" w:noVBand="1"/>
+      </w:tblPr>
+      <w:tblGrid>
+        <w:gridCol w:w="9204"/>
+      </w:tblGrid>
+      <w:tr>
+        <w:trPr>
+          <w:trHeight w:val="500"/>
+        </w:trPr>
+        <w:tc>
+          <w:tcPr>
+            <w:tcW w:w="9204" w:type="dxa"/>
+            <w:tcBorders>
+              <w:top w:val="single" w:sz="8" w:space="0" w:color="000000"/>
+              <w:left w:val="single" w:sz="8" w:space="0" w:color="000000"/>
+              <w:bottom w:val="single" w:sz="8" w:space="0" w:color="000000"/>
+              <w:right w:val="single" w:sz="8" w:space="0" w:color="000000"/>
+            </w:tcBorders>
+            <w:shd w:val="clear" w:color="auto" w:fill="F2F2F2"/>
+            <w:tcMar>
+              <w:top w:w="100" w:type="dxa"/>
+              <w:left w:w="100" w:type="dxa"/>
+              <w:bottom w:w="100" w:type="dxa"/>
+              <w:right w:w="100" w:type="dxa"/>
+            </w:tcMar>
+            <w:hideMark/>
+          </w:tcPr>
+          <w:p>
+            <w:pPr>
+              <w:rPr>
+                <w:lang w:val="en-US"/>
+              </w:rPr>
+            </w:pPr>
+            <w:proofErr w:type="spellStart"/>
+            <w:proofErr w:type="gramStart"/>
+            <w:r>
+              <w:t>Empty</w:t>
+            </w:r>
+            <w:proofErr w:type="spellEnd"/>
+            <w:r>
+              <w:t>(</w:t>
+            </w:r>
+            <w:proofErr w:type="gramEnd"/>
+            <w:r>
+              <w:t>)</w:t>
+            </w:r>
+          </w:p>
+        </w:tc>
+      </w:tr>
+      <w:tr>
+        <w:trPr>
+          <w:trHeight w:val="1148"/>
+        </w:trPr>
+        <w:tc>
+          <w:tcPr>
+            <w:tcW w:w="9204" w:type="dxa"/>
+            <w:tcBorders>
+              <w:top w:val="single" w:sz="8" w:space="0" w:color="000000"/>
+              <w:left w:val="single" w:sz="8" w:space="0" w:color="000000"/>
+              <w:bottom w:val="single" w:sz="8" w:space="0" w:color="000000"/>
+              <w:right w:val="single" w:sz="8" w:space="0" w:color="000000"/>
+            </w:tcBorders>
+            <w:shd w:val="clear" w:color="auto" w:fill="F2F2F2"/>
+            <w:tcMar>
+              <w:top w:w="100" w:type="dxa"/>
+              <w:left w:w="100" w:type="dxa"/>
+              <w:bottom w:w="100" w:type="dxa"/>
+              <w:right w:w="100" w:type="dxa"/>
+            </w:tcMar>
+            <w:hideMark/>
+          </w:tcPr>
+          <w:p>
+            <w:r>
+              <w:t>“</w:t>
+            </w:r>
+            <w:r>
+              <w:t xml:space="preserve">Comprueba si la pila </w:t>
+            </w:r>
+            <w:proofErr w:type="spellStart"/>
+            <w:r>
+              <w:t>esta</w:t>
+            </w:r>
+            <w:proofErr w:type="spellEnd"/>
+            <w:r>
+              <w:t xml:space="preserve"> vacía</w:t>
+            </w:r>
+            <w:r>
+              <w:t>”</w:t>
+            </w:r>
+          </w:p>
+          <w:p>
+            <w:r>
+              <w:t xml:space="preserve"> {Pre:}</w:t>
+            </w:r>
+          </w:p>
+          <w:p>
+            <w:r>
+              <w:t xml:space="preserve">{post: </w:t>
+            </w:r>
+            <w:r>
+              <w:t>estado de la pila</w:t>
+            </w:r>
+            <w:r>
+              <w:t xml:space="preserve">} </w:t>
+            </w:r>
+          </w:p>
+        </w:tc>
+      </w:tr>
+    </w:tbl>
+    <w:p/>
+    <w:p/>
+    <w:p/>
+    <w:p/>
+    <w:tbl>
+      <w:tblPr>
+        <w:tblW w:w="9204" w:type="dxa"/>
+        <w:tblCellMar>
+          <w:top w:w="15" w:type="dxa"/>
+          <w:left w:w="15" w:type="dxa"/>
+          <w:bottom w:w="15" w:type="dxa"/>
+          <w:right w:w="15" w:type="dxa"/>
+        </w:tblCellMar>
+        <w:tblLook w:val="04A0" w:firstRow="1" w:lastRow="0" w:firstColumn="1" w:lastColumn="0" w:noHBand="0" w:noVBand="1"/>
+      </w:tblPr>
+      <w:tblGrid>
+        <w:gridCol w:w="9204"/>
+      </w:tblGrid>
+      <w:tr>
+        <w:trPr>
+          <w:trHeight w:val="500"/>
+        </w:trPr>
+        <w:tc>
+          <w:tcPr>
+            <w:tcW w:w="9204" w:type="dxa"/>
+            <w:tcBorders>
+              <w:top w:val="single" w:sz="8" w:space="0" w:color="000000"/>
+              <w:left w:val="single" w:sz="8" w:space="0" w:color="000000"/>
+              <w:bottom w:val="single" w:sz="8" w:space="0" w:color="000000"/>
+              <w:right w:val="single" w:sz="8" w:space="0" w:color="000000"/>
+            </w:tcBorders>
+            <w:shd w:val="clear" w:color="auto" w:fill="F2F2F2"/>
+            <w:tcMar>
+              <w:top w:w="100" w:type="dxa"/>
+              <w:left w:w="100" w:type="dxa"/>
+              <w:bottom w:w="100" w:type="dxa"/>
+              <w:right w:w="100" w:type="dxa"/>
+            </w:tcMar>
+            <w:hideMark/>
+          </w:tcPr>
+          <w:p>
+            <w:pPr>
+              <w:rPr>
+                <w:lang w:val="en-US"/>
+              </w:rPr>
+            </w:pPr>
+            <w:proofErr w:type="spellStart"/>
+            <w:proofErr w:type="gramStart"/>
+            <w:r>
+              <w:rPr>
+                <w:rFonts w:cstheme="minorHAnsi"/>
+                <w:color w:val="000000" w:themeColor="text1"/>
+                <w:shd w:val="clear" w:color="auto" w:fill="FFFFFF"/>
+              </w:rPr>
+              <w:t>Peek</w:t>
+            </w:r>
+            <w:proofErr w:type="spellEnd"/>
+            <w:r>
+              <w:rPr>
+                <w:rFonts w:cstheme="minorHAnsi"/>
+                <w:color w:val="000000" w:themeColor="text1"/>
+                <w:shd w:val="clear" w:color="auto" w:fill="FFFFFF"/>
+              </w:rPr>
+              <w:t>(</w:t>
+            </w:r>
+            <w:proofErr w:type="gramEnd"/>
+            <w:r>
+              <w:rPr>
+                <w:rFonts w:cstheme="minorHAnsi"/>
+                <w:color w:val="000000" w:themeColor="text1"/>
+                <w:shd w:val="clear" w:color="auto" w:fill="FFFFFF"/>
+              </w:rPr>
+              <w:t>)</w:t>
+            </w:r>
+          </w:p>
+        </w:tc>
+      </w:tr>
+      <w:tr>
+        <w:trPr>
+          <w:trHeight w:val="1583"/>
+        </w:trPr>
+        <w:tc>
+          <w:tcPr>
+            <w:tcW w:w="9204" w:type="dxa"/>
+            <w:tcBorders>
+              <w:top w:val="single" w:sz="8" w:space="0" w:color="000000"/>
+              <w:left w:val="single" w:sz="8" w:space="0" w:color="000000"/>
+              <w:bottom w:val="single" w:sz="8" w:space="0" w:color="000000"/>
+              <w:right w:val="single" w:sz="8" w:space="0" w:color="000000"/>
+            </w:tcBorders>
+            <w:shd w:val="clear" w:color="auto" w:fill="F2F2F2"/>
+            <w:tcMar>
+              <w:top w:w="100" w:type="dxa"/>
+              <w:left w:w="100" w:type="dxa"/>
+              <w:bottom w:w="100" w:type="dxa"/>
+              <w:right w:w="100" w:type="dxa"/>
+            </w:tcMar>
+            <w:hideMark/>
+          </w:tcPr>
+          <w:p>
+            <w:r>
+              <w:t>“</w:t>
+            </w:r>
+            <w:r>
+              <w:t xml:space="preserve">Muestra el </w:t>
+            </w:r>
+            <w:proofErr w:type="spellStart"/>
+            <w:r>
+              <w:t>ultimo</w:t>
+            </w:r>
+            <w:proofErr w:type="spellEnd"/>
+            <w:r>
+              <w:t xml:space="preserve"> dato introducido en la pila</w:t>
+            </w:r>
+            <w:r>
+              <w:t>”</w:t>
+            </w:r>
+          </w:p>
+          <w:p>
+            <w:r>
+              <w:t xml:space="preserve"> {Pre: </w:t>
+            </w:r>
+            <w:proofErr w:type="spellStart"/>
+            <w:r>
+              <w:t>empty</w:t>
+            </w:r>
+            <w:proofErr w:type="spellEnd"/>
+            <w:proofErr w:type="gramStart"/>
+            <w:r>
+              <w:t>()=</w:t>
+            </w:r>
+            <w:proofErr w:type="gramEnd"/>
+            <w:r>
+              <w:t>=false</w:t>
+            </w:r>
+            <w:r>
+              <w:t>}</w:t>
+            </w:r>
+          </w:p>
+          <w:p>
+            <w:r>
+              <w:t xml:space="preserve">{post: se ha </w:t>
+            </w:r>
+            <w:r>
+              <w:t>retornado</w:t>
+            </w:r>
+            <w:r>
+              <w:t xml:space="preserve"> el </w:t>
+            </w:r>
+            <w:proofErr w:type="spellStart"/>
+            <w:r>
+              <w:t>ultimo</w:t>
+            </w:r>
+            <w:proofErr w:type="spellEnd"/>
+            <w:r>
+              <w:t xml:space="preserve"> </w:t>
+            </w:r>
+            <w:r>
+              <w:t>elemento</w:t>
+            </w:r>
+            <w:r>
+              <w:t xml:space="preserve"> introducido</w:t>
+            </w:r>
+            <w:r>
+              <w:t xml:space="preserve">} </w:t>
+            </w:r>
+          </w:p>
+        </w:tc>
+      </w:tr>
+    </w:tbl>
+    <w:p/>
+    <w:p/>
+    <w:tbl>
+      <w:tblPr>
+        <w:tblW w:w="9204" w:type="dxa"/>
+        <w:tblCellMar>
+          <w:top w:w="15" w:type="dxa"/>
+          <w:left w:w="15" w:type="dxa"/>
+          <w:bottom w:w="15" w:type="dxa"/>
+          <w:right w:w="15" w:type="dxa"/>
+        </w:tblCellMar>
+        <w:tblLook w:val="04A0" w:firstRow="1" w:lastRow="0" w:firstColumn="1" w:lastColumn="0" w:noHBand="0" w:noVBand="1"/>
+      </w:tblPr>
+      <w:tblGrid>
+        <w:gridCol w:w="9204"/>
+      </w:tblGrid>
+      <w:tr>
+        <w:trPr>
+          <w:trHeight w:val="500"/>
+        </w:trPr>
+        <w:tc>
+          <w:tcPr>
+            <w:tcW w:w="9204" w:type="dxa"/>
+            <w:tcBorders>
+              <w:top w:val="single" w:sz="8" w:space="0" w:color="000000"/>
+              <w:left w:val="single" w:sz="8" w:space="0" w:color="000000"/>
+              <w:bottom w:val="single" w:sz="8" w:space="0" w:color="000000"/>
+              <w:right w:val="single" w:sz="8" w:space="0" w:color="000000"/>
+            </w:tcBorders>
+            <w:shd w:val="clear" w:color="auto" w:fill="F2F2F2"/>
+            <w:tcMar>
+              <w:top w:w="100" w:type="dxa"/>
+              <w:left w:w="100" w:type="dxa"/>
+              <w:bottom w:w="100" w:type="dxa"/>
+              <w:right w:w="100" w:type="dxa"/>
+            </w:tcMar>
+            <w:hideMark/>
+          </w:tcPr>
+          <w:p>
+            <w:pPr>
+              <w:rPr>
+                <w:lang w:val="en-US"/>
+              </w:rPr>
+            </w:pPr>
+            <w:proofErr w:type="gramStart"/>
+            <w:r>
+              <w:t>pop</w:t>
+            </w:r>
+            <w:r>
+              <w:t>(</w:t>
+            </w:r>
+            <w:proofErr w:type="gramEnd"/>
+            <w:r>
+              <w:t>)</w:t>
+            </w:r>
+          </w:p>
+        </w:tc>
+      </w:tr>
+      <w:tr>
+        <w:trPr>
+          <w:trHeight w:val="1583"/>
+        </w:trPr>
+        <w:tc>
+          <w:tcPr>
+            <w:tcW w:w="9204" w:type="dxa"/>
+            <w:tcBorders>
+              <w:top w:val="single" w:sz="8" w:space="0" w:color="000000"/>
+              <w:left w:val="single" w:sz="8" w:space="0" w:color="000000"/>
+              <w:bottom w:val="single" w:sz="8" w:space="0" w:color="000000"/>
+              <w:right w:val="single" w:sz="8" w:space="0" w:color="000000"/>
+            </w:tcBorders>
+            <w:shd w:val="clear" w:color="auto" w:fill="F2F2F2"/>
+            <w:tcMar>
+              <w:top w:w="100" w:type="dxa"/>
+              <w:left w:w="100" w:type="dxa"/>
+              <w:bottom w:w="100" w:type="dxa"/>
+              <w:right w:w="100" w:type="dxa"/>
+            </w:tcMar>
+            <w:hideMark/>
+          </w:tcPr>
+          <w:p>
+            <w:r>
+              <w:t>“</w:t>
+            </w:r>
+            <w:r>
+              <w:t xml:space="preserve">Extrae el </w:t>
+            </w:r>
+            <w:proofErr w:type="spellStart"/>
+            <w:r>
+              <w:t>ultimo</w:t>
+            </w:r>
+            <w:proofErr w:type="spellEnd"/>
+            <w:r>
+              <w:t xml:space="preserve"> elemento introducido</w:t>
+            </w:r>
+            <w:r>
+              <w:t>”</w:t>
+            </w:r>
+          </w:p>
+          <w:p>
+            <w:r>
+              <w:t xml:space="preserve"> {Pre: </w:t>
+            </w:r>
+            <w:proofErr w:type="spellStart"/>
+            <w:r>
+              <w:t>empty</w:t>
+            </w:r>
+            <w:proofErr w:type="spellEnd"/>
+            <w:proofErr w:type="gramStart"/>
+            <w:r>
+              <w:t>()=</w:t>
+            </w:r>
+            <w:proofErr w:type="gramEnd"/>
+            <w:r>
+              <w:t>=false}</w:t>
+            </w:r>
+          </w:p>
+          <w:p>
+            <w:r>
+              <w:t xml:space="preserve">{post: se ha </w:t>
+            </w:r>
+            <w:proofErr w:type="spellStart"/>
+            <w:r>
+              <w:t>extraido</w:t>
+            </w:r>
+            <w:proofErr w:type="spellEnd"/>
+            <w:r>
+              <w:t xml:space="preserve"> el </w:t>
+            </w:r>
+            <w:proofErr w:type="spellStart"/>
+            <w:r>
+              <w:t>ultimo</w:t>
+            </w:r>
+            <w:proofErr w:type="spellEnd"/>
+            <w:r>
+              <w:t xml:space="preserve"> elemento introducido} </w:t>
+            </w:r>
+          </w:p>
+        </w:tc>
+      </w:tr>
+    </w:tbl>
+    <w:p/>
+    <w:p/>
+    <w:tbl>
+      <w:tblPr>
+        <w:tblW w:w="9204" w:type="dxa"/>
+        <w:tblCellMar>
+          <w:top w:w="15" w:type="dxa"/>
+          <w:left w:w="15" w:type="dxa"/>
+          <w:bottom w:w="15" w:type="dxa"/>
+          <w:right w:w="15" w:type="dxa"/>
+        </w:tblCellMar>
+        <w:tblLook w:val="04A0" w:firstRow="1" w:lastRow="0" w:firstColumn="1" w:lastColumn="0" w:noHBand="0" w:noVBand="1"/>
+      </w:tblPr>
+      <w:tblGrid>
+        <w:gridCol w:w="9204"/>
+      </w:tblGrid>
+      <w:tr>
+        <w:trPr>
+          <w:trHeight w:val="500"/>
+        </w:trPr>
+        <w:tc>
+          <w:tcPr>
+            <w:tcW w:w="9204" w:type="dxa"/>
+            <w:tcBorders>
+              <w:top w:val="single" w:sz="8" w:space="0" w:color="000000"/>
+              <w:left w:val="single" w:sz="8" w:space="0" w:color="000000"/>
+              <w:bottom w:val="single" w:sz="8" w:space="0" w:color="000000"/>
+              <w:right w:val="single" w:sz="8" w:space="0" w:color="000000"/>
+            </w:tcBorders>
+            <w:shd w:val="clear" w:color="auto" w:fill="F2F2F2"/>
+            <w:tcMar>
+              <w:top w:w="100" w:type="dxa"/>
+              <w:left w:w="100" w:type="dxa"/>
+              <w:bottom w:w="100" w:type="dxa"/>
+              <w:right w:w="100" w:type="dxa"/>
+            </w:tcMar>
+            <w:hideMark/>
+          </w:tcPr>
+          <w:p>
+            <w:pPr>
+              <w:rPr>
+                <w:lang w:val="en-US"/>
+              </w:rPr>
+            </w:pPr>
+            <w:proofErr w:type="spellStart"/>
+            <w:proofErr w:type="gramStart"/>
+            <w:r>
+              <w:t>push</w:t>
+            </w:r>
+            <w:proofErr w:type="spellEnd"/>
+            <w:r>
+              <w:t>(</w:t>
+            </w:r>
+            <w:proofErr w:type="gramEnd"/>
+            <w:r>
+              <w:t xml:space="preserve">T </w:t>
+            </w:r>
+            <w:proofErr w:type="spellStart"/>
+            <w:r>
+              <w:t>item</w:t>
+            </w:r>
+            <w:proofErr w:type="spellEnd"/>
+            <w:r>
+              <w:t>)</w:t>
+            </w:r>
+          </w:p>
+        </w:tc>
+      </w:tr>
+      <w:tr>
+        <w:trPr>
+          <w:trHeight w:val="1583"/>
+        </w:trPr>
+        <w:tc>
+          <w:tcPr>
+            <w:tcW w:w="9204" w:type="dxa"/>
+            <w:tcBorders>
+              <w:top w:val="single" w:sz="8" w:space="0" w:color="000000"/>
+              <w:left w:val="single" w:sz="8" w:space="0" w:color="000000"/>
+              <w:bottom w:val="single" w:sz="8" w:space="0" w:color="000000"/>
+              <w:right w:val="single" w:sz="8" w:space="0" w:color="000000"/>
+            </w:tcBorders>
+            <w:shd w:val="clear" w:color="auto" w:fill="F2F2F2"/>
+            <w:tcMar>
+              <w:top w:w="100" w:type="dxa"/>
+              <w:left w:w="100" w:type="dxa"/>
+              <w:bottom w:w="100" w:type="dxa"/>
+              <w:right w:w="100" w:type="dxa"/>
+            </w:tcMar>
+            <w:hideMark/>
+          </w:tcPr>
+          <w:p>
+            <w:r>
+              <w:t>“</w:t>
+            </w:r>
+            <w:r>
+              <w:t>Introduce el dato especificado a la pila</w:t>
+            </w:r>
+            <w:r>
+              <w:t>”</w:t>
+            </w:r>
+          </w:p>
+          <w:p>
+            <w:r>
+              <w:t xml:space="preserve"> {Pre</w:t>
+            </w:r>
+            <w:proofErr w:type="gramStart"/>
+            <w:r>
+              <w:t>: }</w:t>
+            </w:r>
+            <w:proofErr w:type="gramEnd"/>
+          </w:p>
+          <w:p>
+            <w:r>
+              <w:t xml:space="preserve">{post: se </w:t>
+            </w:r>
+            <w:r>
+              <w:t>ha introducido un nuevo</w:t>
+            </w:r>
+            <w:r>
+              <w:t xml:space="preserve"> </w:t>
+            </w:r>
+            <w:proofErr w:type="gramStart"/>
+            <w:r>
+              <w:t>elemento }</w:t>
+            </w:r>
+            <w:proofErr w:type="gramEnd"/>
+            <w:r>
+              <w:t xml:space="preserve"> </w:t>
+            </w:r>
+          </w:p>
+        </w:tc>
+      </w:tr>
+    </w:tbl>
+    <w:p/>
+    <w:p/>
+    <w:p/>
+    <w:p/>
+    <w:p/>
+    <w:p/>
+    <w:p/>
+    <w:tbl>
+      <w:tblPr>
+        <w:tblpPr w:leftFromText="141" w:rightFromText="141" w:vertAnchor="page" w:horzAnchor="margin" w:tblpY="1306"/>
+        <w:tblW w:w="9214" w:type="dxa"/>
+        <w:tblCellMar>
+          <w:top w:w="15" w:type="dxa"/>
+          <w:left w:w="15" w:type="dxa"/>
+          <w:bottom w:w="15" w:type="dxa"/>
+          <w:right w:w="15" w:type="dxa"/>
+        </w:tblCellMar>
+        <w:tblLook w:val="04A0" w:firstRow="1" w:lastRow="0" w:firstColumn="1" w:lastColumn="0" w:noHBand="0" w:noVBand="1"/>
+      </w:tblPr>
+      <w:tblGrid>
+        <w:gridCol w:w="9214"/>
+      </w:tblGrid>
+      <w:tr>
+        <w:trPr>
+          <w:trHeight w:val="500"/>
+        </w:trPr>
+        <w:tc>
+          <w:tcPr>
+            <w:tcW w:w="9214" w:type="dxa"/>
+            <w:tcBorders>
+              <w:top w:val="single" w:sz="8" w:space="0" w:color="000000"/>
+              <w:left w:val="single" w:sz="8" w:space="0" w:color="000000"/>
+              <w:bottom w:val="single" w:sz="8" w:space="0" w:color="000000"/>
+              <w:right w:val="single" w:sz="8" w:space="0" w:color="000000"/>
+            </w:tcBorders>
+            <w:shd w:val="clear" w:color="auto" w:fill="F2F2F2"/>
+            <w:tcMar>
+              <w:top w:w="100" w:type="dxa"/>
+              <w:left w:w="100" w:type="dxa"/>
+              <w:bottom w:w="100" w:type="dxa"/>
+              <w:right w:w="100" w:type="dxa"/>
+            </w:tcMar>
+            <w:hideMark/>
+          </w:tcPr>
+          <w:p>
+            <w:pPr>
+              <w:rPr>
+                <w:lang w:val="es-419"/>
+              </w:rPr>
+            </w:pPr>
+            <w:r>
+              <w:rPr>
+                <w:lang w:val="es-419"/>
+              </w:rPr>
+              <w:lastRenderedPageBreak/>
+              <w:t xml:space="preserve">TAD </w:t>
+            </w:r>
+            <w:proofErr w:type="spellStart"/>
+            <w:r>
+              <w:t>StackC</w:t>
+            </w:r>
+            <w:proofErr w:type="spellEnd"/>
+          </w:p>
+        </w:tc>
+      </w:tr>
+      <w:tr>
+        <w:trPr>
+          <w:trHeight w:val="291"/>
+        </w:trPr>
+        <w:tc>
+          <w:tcPr>
+            <w:tcW w:w="9214" w:type="dxa"/>
+            <w:tcBorders>
+              <w:top w:val="single" w:sz="8" w:space="0" w:color="000000"/>
+              <w:left w:val="single" w:sz="8" w:space="0" w:color="000000"/>
+              <w:bottom w:val="single" w:sz="8" w:space="0" w:color="000000"/>
+              <w:right w:val="single" w:sz="8" w:space="0" w:color="000000"/>
+            </w:tcBorders>
+            <w:shd w:val="clear" w:color="auto" w:fill="F2F2F2"/>
+            <w:tcMar>
+              <w:top w:w="100" w:type="dxa"/>
+              <w:left w:w="100" w:type="dxa"/>
+              <w:bottom w:w="100" w:type="dxa"/>
+              <w:right w:w="100" w:type="dxa"/>
+            </w:tcMar>
+            <w:hideMark/>
+          </w:tcPr>
+          <w:p>
+            <w:pPr>
+              <w:rPr>
+                <w:lang w:val="es-419"/>
+              </w:rPr>
+            </w:pPr>
+            <w:proofErr w:type="spellStart"/>
+            <w:r>
+              <w:t>StackC</w:t>
+            </w:r>
+            <w:proofErr w:type="spellEnd"/>
+            <w:r>
+              <w:rPr>
+                <w:lang w:val="es-419"/>
+              </w:rPr>
+              <w:t xml:space="preserve"> </w:t>
+            </w:r>
+            <w:r>
+              <w:rPr>
+                <w:lang w:val="es-419"/>
+              </w:rPr>
+              <w:t>= [</w:t>
+            </w:r>
+            <w:proofErr w:type="spellStart"/>
+            <w:r>
+              <w:rPr>
+                <w:lang w:val="es-419"/>
+              </w:rPr>
+              <w:t>first</w:t>
+            </w:r>
+            <w:proofErr w:type="spellEnd"/>
+            <w:r>
+              <w:rPr>
+                <w:lang w:val="es-419"/>
+              </w:rPr>
+              <w:t>]</w:t>
+            </w:r>
+          </w:p>
+        </w:tc>
+      </w:tr>
+      <w:tr>
+        <w:trPr>
+          <w:trHeight w:val="2172"/>
+        </w:trPr>
+        <w:tc>
+          <w:tcPr>
+            <w:tcW w:w="9214" w:type="dxa"/>
+            <w:tcBorders>
+              <w:top w:val="single" w:sz="8" w:space="0" w:color="000000"/>
+              <w:left w:val="single" w:sz="8" w:space="0" w:color="000000"/>
+              <w:bottom w:val="single" w:sz="8" w:space="0" w:color="000000"/>
+              <w:right w:val="single" w:sz="8" w:space="0" w:color="000000"/>
+            </w:tcBorders>
+            <w:shd w:val="clear" w:color="auto" w:fill="F2F2F2"/>
+            <w:tcMar>
+              <w:top w:w="100" w:type="dxa"/>
+              <w:left w:w="100" w:type="dxa"/>
+              <w:bottom w:w="100" w:type="dxa"/>
+              <w:right w:w="100" w:type="dxa"/>
+            </w:tcMar>
+            <w:hideMark/>
+          </w:tcPr>
+          <w:p>
+            <w:pPr>
+              <w:rPr>
+                <w:lang w:val="es-419"/>
+              </w:rPr>
+            </w:pPr>
+            <w:r>
+              <w:rPr>
+                <w:lang w:val="es-419"/>
+              </w:rPr>
+              <w:t>Operaciones Primitivas:</w:t>
+            </w:r>
+          </w:p>
+          <w:p>
+            <w:pPr>
+              <w:numPr>
+                <w:ilvl w:val="0"/>
+                <w:numId w:val="7"/>
+              </w:numPr>
+              <w:rPr>
+                <w:lang w:val="en-US"/>
+              </w:rPr>
+            </w:pPr>
+            <w:proofErr w:type="spellStart"/>
+            <w:proofErr w:type="gramStart"/>
+            <w:r>
+              <w:t>empty</w:t>
+            </w:r>
+            <w:proofErr w:type="spellEnd"/>
+            <w:r>
+              <w:t>(</w:t>
+            </w:r>
+            <w:proofErr w:type="gramEnd"/>
+            <w:r>
+              <w:t xml:space="preserve">): </w:t>
+            </w:r>
+            <w:r>
+              <w:rPr>
+                <w:lang w:val="es-419"/>
+              </w:rPr>
+              <w:sym w:font="Wingdings" w:char="F0E0"/>
+            </w:r>
+            <w:r>
+              <w:rPr>
+                <w:lang w:val="en-US"/>
+              </w:rPr>
+              <w:t xml:space="preserve"> </w:t>
+            </w:r>
+            <w:proofErr w:type="spellStart"/>
+            <w:r>
+              <w:rPr>
+                <w:lang w:val="en-US"/>
+              </w:rPr>
+              <w:t>boolean</w:t>
+            </w:r>
+            <w:proofErr w:type="spellEnd"/>
+          </w:p>
+          <w:p>
+            <w:pPr>
+              <w:numPr>
+                <w:ilvl w:val="0"/>
+                <w:numId w:val="7"/>
+              </w:numPr>
+              <w:rPr>
+                <w:lang w:val="en-US"/>
+              </w:rPr>
+            </w:pPr>
+            <w:proofErr w:type="spellStart"/>
+            <w:proofErr w:type="gramStart"/>
+            <w:r>
+              <w:t>peek</w:t>
+            </w:r>
+            <w:proofErr w:type="spellEnd"/>
+            <w:r>
+              <w:t>(</w:t>
+            </w:r>
+            <w:proofErr w:type="gramEnd"/>
+            <w:r>
+              <w:t>)</w:t>
+            </w:r>
+            <w:r>
+              <w:rPr>
+                <w:lang w:val="en-US"/>
+              </w:rPr>
+              <w:t xml:space="preserve">: </w:t>
+            </w:r>
+            <w:r>
+              <w:rPr>
+                <w:lang w:val="es-419"/>
+              </w:rPr>
+              <w:sym w:font="Wingdings" w:char="F0E0"/>
+            </w:r>
+            <w:r>
+              <w:rPr>
+                <w:lang w:val="en-US"/>
+              </w:rPr>
+              <w:t xml:space="preserve"> T</w:t>
+            </w:r>
+          </w:p>
+          <w:p>
+            <w:pPr>
+              <w:numPr>
+                <w:ilvl w:val="0"/>
+                <w:numId w:val="7"/>
+              </w:numPr>
+              <w:rPr>
+                <w:lang w:val="es-419"/>
+              </w:rPr>
+            </w:pPr>
+            <w:proofErr w:type="gramStart"/>
+            <w:r>
+              <w:t>pop(</w:t>
+            </w:r>
+            <w:proofErr w:type="gramEnd"/>
+            <w:r>
+              <w:t>)</w:t>
+            </w:r>
+            <w:r>
+              <w:rPr>
+                <w:lang w:val="es-419"/>
+              </w:rPr>
+              <w:t>:</w:t>
+            </w:r>
+            <w:r>
+              <w:rPr>
+                <w:lang w:val="es-419"/>
+              </w:rPr>
+              <w:sym w:font="Wingdings" w:char="F0E0"/>
+            </w:r>
+            <w:r>
+              <w:rPr>
+                <w:lang w:val="es-419"/>
+              </w:rPr>
+              <w:t xml:space="preserve"> </w:t>
+            </w:r>
+            <w:r>
+              <w:t>T</w:t>
+            </w:r>
+          </w:p>
+          <w:p>
+            <w:pPr>
+              <w:numPr>
+                <w:ilvl w:val="0"/>
+                <w:numId w:val="7"/>
+              </w:numPr>
+              <w:rPr>
+                <w:lang w:val="en-US"/>
+              </w:rPr>
+            </w:pPr>
+            <w:proofErr w:type="spellStart"/>
+            <w:proofErr w:type="gramStart"/>
+            <w:r>
+              <w:t>push</w:t>
+            </w:r>
+            <w:proofErr w:type="spellEnd"/>
+            <w:r>
+              <w:t>(</w:t>
+            </w:r>
+            <w:proofErr w:type="gramEnd"/>
+            <w:r>
+              <w:t xml:space="preserve">T </w:t>
+            </w:r>
+            <w:proofErr w:type="spellStart"/>
+            <w:r>
+              <w:t>item</w:t>
+            </w:r>
+            <w:proofErr w:type="spellEnd"/>
+            <w:r>
+              <w:t>)</w:t>
+            </w:r>
+            <w:r>
+              <w:rPr>
+                <w:lang w:val="en-US"/>
+              </w:rPr>
+              <w:t xml:space="preserve">: </w:t>
+            </w:r>
+            <w:r>
+              <w:rPr>
+                <w:lang w:val="es-419"/>
+              </w:rPr>
+              <w:sym w:font="Wingdings" w:char="F0E0"/>
+            </w:r>
+            <w:r>
+              <w:rPr>
+                <w:lang w:val="en-US"/>
+              </w:rPr>
+              <w:t xml:space="preserve"> void</w:t>
+            </w:r>
+          </w:p>
+        </w:tc>
+      </w:tr>
+    </w:tbl>
+    <w:p/>
+    <w:p/>
+    <w:p/>
+    <w:p/>
+    <w:p/>
+    <w:p>
+      <w:pPr>
+        <w:jc w:val="both"/>
+      </w:pPr>
+      <w:bookmarkStart w:id="1" w:name="_GoBack"/>
+      <w:bookmarkEnd w:id="1"/>
     </w:p>
     <w:p>
       <w:pPr>
@@ -5342,10 +7914,10 @@
             <v:path o:extrusionok="f" gradientshapeok="t" o:connecttype="rect"/>
             <o:lock v:ext="edit" aspectratio="t"/>
           </v:shapetype>
-          <v:shape id="_x0000_i1065" type="#_x0000_t75" style="width:480.75pt;height:87.75pt" o:ole="">
+          <v:shape id="_x0000_i1025" type="#_x0000_t75" style="width:480.75pt;height:87.75pt" o:ole="">
             <v:imagedata r:id="rId5" o:title=""/>
           </v:shape>
-          <o:OLEObject Type="Embed" ProgID="Excel.Sheet.12" ShapeID="_x0000_i1065" DrawAspect="Content" ObjectID="_1598550220" r:id="rId6"/>
+          <o:OLEObject Type="Embed" ProgID="Excel.Sheet.12" ShapeID="_x0000_i1025" DrawAspect="Content" ObjectID="_1598613873" r:id="rId6"/>
         </w:object>
       </w:r>
     </w:p>

</xml_diff>

<commit_message>
header of the report
</commit_message>
<xml_diff>
--- a/Lab2Fornite/Files/LAB2.docx
+++ b/Lab2Fornite/Files/LAB2.docx
@@ -2,6 +2,548 @@
 <file path=word/document.xml><?xml version="1.0" encoding="utf-8"?>
 <w:document xmlns:wpc="http://schemas.microsoft.com/office/word/2010/wordprocessingCanvas" xmlns:cx="http://schemas.microsoft.com/office/drawing/2014/chartex" xmlns:cx1="http://schemas.microsoft.com/office/drawing/2015/9/8/chartex" xmlns:cx2="http://schemas.microsoft.com/office/drawing/2015/10/21/chartex" xmlns:cx3="http://schemas.microsoft.com/office/drawing/2016/5/9/chartex" xmlns:cx4="http://schemas.microsoft.com/office/drawing/2016/5/10/chartex" xmlns:cx5="http://schemas.microsoft.com/office/drawing/2016/5/11/chartex" xmlns:cx6="http://schemas.microsoft.com/office/drawing/2016/5/12/chartex" xmlns:cx7="http://schemas.microsoft.com/office/drawing/2016/5/13/chartex" xmlns:cx8="http://schemas.microsoft.com/office/drawing/2016/5/14/chartex" xmlns:mc="http://schemas.openxmlformats.org/markup-compatibility/2006" xmlns:aink="http://schemas.microsoft.com/office/drawing/2016/ink" xmlns:am3d="http://schemas.microsoft.com/office/drawing/2017/model3d" xmlns:o="urn:schemas-microsoft-com:office:office" xmlns:r="http://schemas.openxmlformats.org/officeDocument/2006/relationships" xmlns:m="http://schemas.openxmlformats.org/officeDocument/2006/math" xmlns:v="urn:schemas-microsoft-com:vml" xmlns:wp14="http://schemas.microsoft.com/office/word/2010/wordprocessingDrawing" xmlns:wp="http://schemas.openxmlformats.org/drawingml/2006/wordprocessingDrawing" xmlns:w10="urn:schemas-microsoft-com:office:word" xmlns:w="http://schemas.openxmlformats.org/wordprocessingml/2006/main" xmlns:w14="http://schemas.microsoft.com/office/word/2010/wordml" xmlns:w15="http://schemas.microsoft.com/office/word/2012/wordml" xmlns:w16cid="http://schemas.microsoft.com/office/word/2016/wordml/cid" xmlns:w16se="http://schemas.microsoft.com/office/word/2015/wordml/symex" xmlns:wpg="http://schemas.microsoft.com/office/word/2010/wordprocessingGroup" xmlns:wpi="http://schemas.microsoft.com/office/word/2010/wordprocessingInk" xmlns:wne="http://schemas.microsoft.com/office/word/2006/wordml" xmlns:wps="http://schemas.microsoft.com/office/word/2010/wordprocessingShape" mc:Ignorable="w14 w15 w16se w16cid wp14">
   <w:body>
+    <w:p>
+      <w:pPr>
+        <w:widowControl w:val="0"/>
+        <w:spacing w:after="0" w:line="240" w:lineRule="auto"/>
+        <w:jc w:val="center"/>
+        <w:rPr>
+          <w:rFonts w:ascii="Times New Roman" w:eastAsia="Times New Roman" w:hAnsi="Times New Roman" w:cs="Times New Roman"/>
+          <w:b/>
+          <w:sz w:val="24"/>
+          <w:szCs w:val="24"/>
+          <w:lang w:eastAsia="es-ES"/>
+        </w:rPr>
+      </w:pPr>
+      <w:r>
+        <w:rPr>
+          <w:noProof/>
+        </w:rPr>
+        <w:drawing>
+          <wp:anchor distT="0" distB="0" distL="114300" distR="114300" simplePos="0" relativeHeight="251659264" behindDoc="0" locked="0" layoutInCell="1" allowOverlap="1">
+            <wp:simplePos x="0" y="0"/>
+            <wp:positionH relativeFrom="margin">
+              <wp:align>right</wp:align>
+            </wp:positionH>
+            <wp:positionV relativeFrom="paragraph">
+              <wp:posOffset>1905</wp:posOffset>
+            </wp:positionV>
+            <wp:extent cx="1170305" cy="1316990"/>
+            <wp:effectExtent l="0" t="0" r="0" b="0"/>
+            <wp:wrapNone/>
+            <wp:docPr id="4" name="Imagen 4"/>
+            <wp:cNvGraphicFramePr>
+              <a:graphicFrameLocks xmlns:a="http://schemas.openxmlformats.org/drawingml/2006/main" noChangeAspect="1"/>
+            </wp:cNvGraphicFramePr>
+            <a:graphic xmlns:a="http://schemas.openxmlformats.org/drawingml/2006/main">
+              <a:graphicData uri="http://schemas.openxmlformats.org/drawingml/2006/picture">
+                <pic:pic xmlns:pic="http://schemas.openxmlformats.org/drawingml/2006/picture">
+                  <pic:nvPicPr>
+                    <pic:cNvPr id="0" name="Imagen 2"/>
+                    <pic:cNvPicPr>
+                      <a:picLocks noChangeAspect="1" noChangeArrowheads="1"/>
+                    </pic:cNvPicPr>
+                  </pic:nvPicPr>
+                  <pic:blipFill>
+                    <a:blip r:embed="rId7">
+                      <a:extLst>
+                        <a:ext uri="{28A0092B-C50C-407E-A947-70E740481C1C}">
+                          <a14:useLocalDpi xmlns:a14="http://schemas.microsoft.com/office/drawing/2010/main" val="0"/>
+                        </a:ext>
+                      </a:extLst>
+                    </a:blip>
+                    <a:srcRect/>
+                    <a:stretch>
+                      <a:fillRect/>
+                    </a:stretch>
+                  </pic:blipFill>
+                  <pic:spPr bwMode="auto">
+                    <a:xfrm>
+                      <a:off x="0" y="0"/>
+                      <a:ext cx="1170305" cy="1316990"/>
+                    </a:xfrm>
+                    <a:prstGeom prst="rect">
+                      <a:avLst/>
+                    </a:prstGeom>
+                    <a:noFill/>
+                  </pic:spPr>
+                </pic:pic>
+              </a:graphicData>
+            </a:graphic>
+            <wp14:sizeRelH relativeFrom="page">
+              <wp14:pctWidth>0</wp14:pctWidth>
+            </wp14:sizeRelH>
+            <wp14:sizeRelV relativeFrom="page">
+              <wp14:pctHeight>0</wp14:pctHeight>
+            </wp14:sizeRelV>
+          </wp:anchor>
+        </w:drawing>
+      </w:r>
+      <w:r>
+        <w:rPr>
+          <w:rFonts w:ascii="Times New Roman" w:eastAsia="Times New Roman" w:hAnsi="Times New Roman" w:cs="Times New Roman"/>
+          <w:b/>
+          <w:sz w:val="24"/>
+          <w:szCs w:val="24"/>
+          <w:lang w:eastAsia="es-ES"/>
+        </w:rPr>
+        <w:t>UNIVERSIDAD ICES</w:t>
+      </w:r>
+      <w:r>
+        <w:rPr>
+          <w:rFonts w:ascii="Times New Roman" w:eastAsia="Times New Roman" w:hAnsi="Times New Roman" w:cs="Times New Roman"/>
+          <w:b/>
+          <w:sz w:val="24"/>
+          <w:szCs w:val="24"/>
+          <w:lang w:eastAsia="es-ES"/>
+        </w:rPr>
+        <w:t>I</w:t>
+      </w:r>
+    </w:p>
+    <w:p>
+      <w:pPr>
+        <w:widowControl w:val="0"/>
+        <w:spacing w:after="0" w:line="240" w:lineRule="auto"/>
+        <w:jc w:val="center"/>
+        <w:rPr>
+          <w:rFonts w:ascii="Times New Roman" w:eastAsia="Times New Roman" w:hAnsi="Times New Roman" w:cs="Times New Roman"/>
+          <w:b/>
+          <w:sz w:val="24"/>
+          <w:szCs w:val="24"/>
+          <w:lang w:eastAsia="es-ES"/>
+        </w:rPr>
+      </w:pPr>
+      <w:r>
+        <w:rPr>
+          <w:rFonts w:ascii="Times New Roman" w:eastAsia="Times New Roman" w:hAnsi="Times New Roman" w:cs="Times New Roman"/>
+          <w:i/>
+          <w:sz w:val="24"/>
+          <w:szCs w:val="24"/>
+          <w:lang w:eastAsia="es-ES"/>
+        </w:rPr>
+        <w:t>Facultad de Ingeniería</w:t>
+      </w:r>
+    </w:p>
+    <w:p>
+      <w:pPr>
+        <w:widowControl w:val="0"/>
+        <w:spacing w:after="0" w:line="240" w:lineRule="auto"/>
+        <w:jc w:val="center"/>
+        <w:rPr>
+          <w:rFonts w:ascii="Times New Roman" w:eastAsia="Times New Roman" w:hAnsi="Times New Roman" w:cs="Times New Roman"/>
+          <w:b/>
+          <w:sz w:val="24"/>
+          <w:szCs w:val="24"/>
+          <w:lang w:eastAsia="es-ES"/>
+        </w:rPr>
+      </w:pPr>
+      <w:r>
+        <w:rPr>
+          <w:rFonts w:ascii="Times New Roman" w:eastAsia="Times New Roman" w:hAnsi="Times New Roman" w:cs="Times New Roman"/>
+          <w:i/>
+          <w:sz w:val="24"/>
+          <w:szCs w:val="24"/>
+          <w:lang w:eastAsia="es-ES"/>
+        </w:rPr>
+        <w:t>Algoritmos y Estructuras de Datos</w:t>
+      </w:r>
+    </w:p>
+    <w:p>
+      <w:pPr>
+        <w:widowControl w:val="0"/>
+        <w:spacing w:after="0" w:line="240" w:lineRule="auto"/>
+        <w:jc w:val="center"/>
+        <w:rPr>
+          <w:rFonts w:ascii="Times New Roman" w:eastAsia="Times New Roman" w:hAnsi="Times New Roman" w:cs="Times New Roman"/>
+          <w:b/>
+          <w:sz w:val="24"/>
+          <w:szCs w:val="24"/>
+          <w:lang w:eastAsia="es-ES"/>
+        </w:rPr>
+      </w:pPr>
+      <w:r>
+        <w:rPr>
+          <w:rFonts w:ascii="Times New Roman" w:eastAsia="Times New Roman" w:hAnsi="Times New Roman" w:cs="Times New Roman"/>
+          <w:i/>
+          <w:sz w:val="24"/>
+          <w:szCs w:val="24"/>
+          <w:lang w:eastAsia="es-ES"/>
+        </w:rPr>
+        <w:t>Periodo II de 2018</w:t>
+      </w:r>
+    </w:p>
+    <w:p>
+      <w:pPr>
+        <w:widowControl w:val="0"/>
+        <w:spacing w:before="238" w:after="0" w:line="240" w:lineRule="auto"/>
+        <w:ind w:left="20"/>
+        <w:jc w:val="center"/>
+        <w:outlineLvl w:val="0"/>
+        <w:rPr>
+          <w:rFonts w:ascii="Times New Roman" w:eastAsia="Times New Roman" w:hAnsi="Times New Roman" w:cs="Times New Roman"/>
+          <w:b/>
+          <w:sz w:val="24"/>
+          <w:szCs w:val="24"/>
+          <w:lang w:eastAsia="es-ES"/>
+        </w:rPr>
+      </w:pPr>
+      <w:r>
+        <w:rPr>
+          <w:rFonts w:ascii="Times New Roman" w:eastAsia="Times New Roman" w:hAnsi="Times New Roman" w:cs="Times New Roman"/>
+          <w:b/>
+          <w:sz w:val="24"/>
+          <w:szCs w:val="24"/>
+          <w:lang w:eastAsia="es-ES"/>
+        </w:rPr>
+        <w:t xml:space="preserve">Laboratorio dos </w:t>
+      </w:r>
+      <w:proofErr w:type="spellStart"/>
+      <w:r>
+        <w:rPr>
+          <w:rFonts w:ascii="Times New Roman" w:eastAsia="Times New Roman" w:hAnsi="Times New Roman" w:cs="Times New Roman"/>
+          <w:b/>
+          <w:sz w:val="24"/>
+          <w:szCs w:val="24"/>
+          <w:lang w:eastAsia="es-ES"/>
+        </w:rPr>
+        <w:t>Fortnite</w:t>
+      </w:r>
+      <w:proofErr w:type="spellEnd"/>
+      <w:r>
+        <w:rPr>
+          <w:rFonts w:ascii="Times New Roman" w:eastAsia="Times New Roman" w:hAnsi="Times New Roman" w:cs="Times New Roman"/>
+          <w:b/>
+          <w:sz w:val="24"/>
+          <w:szCs w:val="24"/>
+          <w:lang w:eastAsia="es-ES"/>
+        </w:rPr>
+        <w:t xml:space="preserve"> </w:t>
+      </w:r>
+    </w:p>
+    <w:p>
+      <w:pPr>
+        <w:widowControl w:val="0"/>
+        <w:spacing w:before="238" w:after="0" w:line="240" w:lineRule="auto"/>
+        <w:ind w:left="20"/>
+        <w:jc w:val="center"/>
+        <w:outlineLvl w:val="0"/>
+        <w:rPr>
+          <w:rFonts w:ascii="Times New Roman" w:eastAsia="Times New Roman" w:hAnsi="Times New Roman" w:cs="Times New Roman"/>
+          <w:b/>
+          <w:sz w:val="24"/>
+          <w:szCs w:val="24"/>
+          <w:lang w:eastAsia="es-ES"/>
+        </w:rPr>
+      </w:pPr>
+    </w:p>
+    <w:p>
+      <w:pPr>
+        <w:widowControl w:val="0"/>
+        <w:spacing w:before="238" w:after="0" w:line="240" w:lineRule="auto"/>
+        <w:ind w:left="20"/>
+        <w:jc w:val="center"/>
+        <w:outlineLvl w:val="0"/>
+        <w:rPr>
+          <w:rFonts w:ascii="Times New Roman" w:eastAsia="Times New Roman" w:hAnsi="Times New Roman" w:cs="Times New Roman"/>
+          <w:sz w:val="24"/>
+          <w:szCs w:val="24"/>
+          <w:lang w:val="pt-BR" w:eastAsia="es-ES"/>
+        </w:rPr>
+      </w:pPr>
+      <w:r>
+        <w:rPr>
+          <w:rFonts w:ascii="Times New Roman" w:eastAsia="Times New Roman" w:hAnsi="Times New Roman" w:cs="Times New Roman"/>
+          <w:sz w:val="24"/>
+          <w:szCs w:val="24"/>
+          <w:lang w:val="pt-BR" w:eastAsia="es-ES"/>
+        </w:rPr>
+        <w:t xml:space="preserve">C. </w:t>
+      </w:r>
+      <w:proofErr w:type="spellStart"/>
+      <w:r>
+        <w:rPr>
+          <w:rFonts w:ascii="Times New Roman" w:eastAsia="Times New Roman" w:hAnsi="Times New Roman" w:cs="Times New Roman"/>
+          <w:sz w:val="24"/>
+          <w:szCs w:val="24"/>
+          <w:lang w:val="pt-BR" w:eastAsia="es-ES"/>
+        </w:rPr>
+        <w:t>Gironza</w:t>
+      </w:r>
+      <w:proofErr w:type="spellEnd"/>
+      <w:r>
+        <w:rPr>
+          <w:rFonts w:ascii="Times New Roman" w:eastAsia="Times New Roman" w:hAnsi="Times New Roman" w:cs="Times New Roman"/>
+          <w:sz w:val="24"/>
+          <w:szCs w:val="24"/>
+          <w:lang w:val="pt-BR" w:eastAsia="es-ES"/>
+        </w:rPr>
+        <w:t xml:space="preserve"> Mamian</w:t>
+      </w:r>
+      <w:r>
+        <w:rPr>
+          <w:rFonts w:ascii="Times New Roman" w:eastAsia="Times New Roman" w:hAnsi="Times New Roman" w:cs="Times New Roman"/>
+          <w:sz w:val="24"/>
+          <w:szCs w:val="24"/>
+          <w:vertAlign w:val="superscript"/>
+          <w:lang w:val="pt-BR" w:eastAsia="es-ES"/>
+        </w:rPr>
+        <w:t>1</w:t>
+      </w:r>
+      <w:r>
+        <w:rPr>
+          <w:rFonts w:ascii="Times New Roman" w:eastAsia="Times New Roman" w:hAnsi="Times New Roman" w:cs="Times New Roman"/>
+          <w:sz w:val="24"/>
+          <w:szCs w:val="24"/>
+          <w:lang w:val="pt-BR" w:eastAsia="es-ES"/>
+        </w:rPr>
+        <w:t>,</w:t>
+      </w:r>
+      <w:r>
+        <w:rPr>
+          <w:rFonts w:ascii="Times New Roman" w:eastAsia="Times New Roman" w:hAnsi="Times New Roman" w:cs="Times New Roman"/>
+          <w:sz w:val="24"/>
+          <w:szCs w:val="24"/>
+          <w:lang w:val="pt-BR" w:eastAsia="es-ES"/>
+        </w:rPr>
+        <w:t>C</w:t>
+      </w:r>
+      <w:r>
+        <w:rPr>
+          <w:rFonts w:ascii="Times New Roman" w:eastAsia="Times New Roman" w:hAnsi="Times New Roman" w:cs="Times New Roman"/>
+          <w:sz w:val="24"/>
+          <w:szCs w:val="24"/>
+          <w:lang w:val="pt-BR" w:eastAsia="es-ES"/>
+        </w:rPr>
+        <w:t xml:space="preserve">. </w:t>
+      </w:r>
+      <w:proofErr w:type="spellStart"/>
+      <w:r>
+        <w:rPr>
+          <w:rFonts w:ascii="Times New Roman" w:eastAsia="Times New Roman" w:hAnsi="Times New Roman" w:cs="Times New Roman"/>
+          <w:sz w:val="24"/>
+          <w:szCs w:val="24"/>
+          <w:lang w:val="pt-BR" w:eastAsia="es-ES"/>
+        </w:rPr>
+        <w:t>Olano</w:t>
+      </w:r>
+      <w:proofErr w:type="spellEnd"/>
+      <w:r>
+        <w:rPr>
+          <w:rFonts w:ascii="Times New Roman" w:eastAsia="Times New Roman" w:hAnsi="Times New Roman" w:cs="Times New Roman"/>
+          <w:sz w:val="24"/>
+          <w:szCs w:val="24"/>
+          <w:lang w:val="pt-BR" w:eastAsia="es-ES"/>
+        </w:rPr>
+        <w:t xml:space="preserve"> Rosas</w:t>
+      </w:r>
+      <w:r>
+        <w:rPr>
+          <w:rFonts w:ascii="Times New Roman" w:eastAsia="Times New Roman" w:hAnsi="Times New Roman" w:cs="Times New Roman"/>
+          <w:sz w:val="24"/>
+          <w:szCs w:val="24"/>
+          <w:vertAlign w:val="superscript"/>
+          <w:lang w:val="pt-BR" w:eastAsia="es-ES"/>
+        </w:rPr>
+        <w:t>2</w:t>
+      </w:r>
+      <w:r>
+        <w:rPr>
+          <w:rFonts w:ascii="Times New Roman" w:eastAsia="Times New Roman" w:hAnsi="Times New Roman" w:cs="Times New Roman"/>
+          <w:sz w:val="24"/>
+          <w:szCs w:val="24"/>
+          <w:lang w:val="pt-BR" w:eastAsia="es-ES"/>
+        </w:rPr>
+        <w:t>, N. Salazar</w:t>
+      </w:r>
+      <w:r>
+        <w:rPr>
+          <w:rFonts w:ascii="Times New Roman" w:eastAsia="Times New Roman" w:hAnsi="Times New Roman" w:cs="Times New Roman"/>
+          <w:sz w:val="24"/>
+          <w:szCs w:val="24"/>
+          <w:vertAlign w:val="superscript"/>
+          <w:lang w:val="pt-BR" w:eastAsia="es-ES"/>
+        </w:rPr>
+        <w:t>1</w:t>
+      </w:r>
+      <w:r>
+        <w:rPr>
+          <w:rFonts w:ascii="Times New Roman" w:eastAsia="Times New Roman" w:hAnsi="Times New Roman" w:cs="Times New Roman"/>
+          <w:sz w:val="24"/>
+          <w:szCs w:val="24"/>
+          <w:lang w:val="pt-BR" w:eastAsia="es-ES"/>
+        </w:rPr>
+        <w:t xml:space="preserve">, </w:t>
+      </w:r>
+    </w:p>
+    <w:p>
+      <w:pPr>
+        <w:widowControl w:val="0"/>
+        <w:spacing w:after="0" w:line="240" w:lineRule="auto"/>
+        <w:jc w:val="center"/>
+        <w:rPr>
+          <w:rFonts w:ascii="Times New Roman" w:eastAsia="Times New Roman" w:hAnsi="Times New Roman" w:cs="Times New Roman"/>
+          <w:i/>
+          <w:sz w:val="24"/>
+          <w:szCs w:val="24"/>
+          <w:lang w:eastAsia="es-ES"/>
+        </w:rPr>
+      </w:pPr>
+      <w:r>
+        <w:rPr>
+          <w:rFonts w:ascii="Times New Roman" w:eastAsia="Times New Roman" w:hAnsi="Times New Roman" w:cs="Times New Roman"/>
+          <w:i/>
+          <w:sz w:val="24"/>
+          <w:szCs w:val="24"/>
+          <w:lang w:eastAsia="es-ES"/>
+        </w:rPr>
+        <w:t>1. Ingeniería telemática, Facultad de ingeniería, Universidad Icesi,</w:t>
+      </w:r>
+      <w:r>
+        <w:rPr>
+          <w:rFonts w:ascii="Times New Roman" w:eastAsia="Times New Roman" w:hAnsi="Times New Roman" w:cs="Times New Roman"/>
+          <w:i/>
+          <w:sz w:val="24"/>
+          <w:szCs w:val="24"/>
+          <w:lang w:eastAsia="es-ES"/>
+        </w:rPr>
+        <w:t xml:space="preserve"> Lina Marcela Quintero Villareal, Cali Colombia </w:t>
+      </w:r>
+    </w:p>
+    <w:p>
+      <w:pPr>
+        <w:widowControl w:val="0"/>
+        <w:spacing w:after="0" w:line="240" w:lineRule="auto"/>
+        <w:jc w:val="center"/>
+        <w:rPr>
+          <w:rFonts w:ascii="Times New Roman" w:eastAsia="Times New Roman" w:hAnsi="Times New Roman" w:cs="Times New Roman"/>
+          <w:color w:val="000000"/>
+          <w:sz w:val="24"/>
+          <w:szCs w:val="24"/>
+          <w:lang w:eastAsia="es-ES"/>
+        </w:rPr>
+      </w:pPr>
+    </w:p>
+    <w:p>
+      <w:pPr>
+        <w:widowControl w:val="0"/>
+        <w:spacing w:after="0" w:line="240" w:lineRule="auto"/>
+        <w:jc w:val="center"/>
+        <w:rPr>
+          <w:rFonts w:ascii="Times New Roman" w:eastAsia="Times New Roman" w:hAnsi="Times New Roman" w:cs="Times New Roman"/>
+          <w:sz w:val="24"/>
+          <w:szCs w:val="24"/>
+          <w:lang w:eastAsia="es-ES"/>
+        </w:rPr>
+      </w:pPr>
+      <w:r>
+        <w:rPr>
+          <w:rFonts w:ascii="Times New Roman" w:eastAsia="Times New Roman" w:hAnsi="Times New Roman" w:cs="Times New Roman"/>
+          <w:sz w:val="24"/>
+          <w:szCs w:val="24"/>
+          <w:vertAlign w:val="superscript"/>
+          <w:lang w:eastAsia="es-ES"/>
+        </w:rPr>
+        <w:t>2</w:t>
+      </w:r>
+      <w:r>
+        <w:rPr>
+          <w:rFonts w:ascii="Times New Roman" w:eastAsia="Times New Roman" w:hAnsi="Times New Roman" w:cs="Times New Roman"/>
+          <w:i/>
+          <w:sz w:val="24"/>
+          <w:szCs w:val="24"/>
+          <w:lang w:eastAsia="es-ES"/>
+        </w:rPr>
+        <w:t>Ingeniería</w:t>
+      </w:r>
+      <w:r>
+        <w:rPr>
+          <w:rFonts w:ascii="Times New Roman" w:eastAsia="Times New Roman" w:hAnsi="Times New Roman" w:cs="Times New Roman"/>
+          <w:i/>
+          <w:sz w:val="24"/>
+          <w:szCs w:val="24"/>
+          <w:lang w:eastAsia="es-ES"/>
+        </w:rPr>
+        <w:t xml:space="preserve"> de Sistemas</w:t>
+      </w:r>
+      <w:r>
+        <w:rPr>
+          <w:rFonts w:ascii="Times New Roman" w:eastAsia="Times New Roman" w:hAnsi="Times New Roman" w:cs="Times New Roman"/>
+          <w:i/>
+          <w:sz w:val="24"/>
+          <w:szCs w:val="24"/>
+          <w:lang w:eastAsia="es-ES"/>
+        </w:rPr>
+        <w:t>, Facultad de ingeniería, Universidad Icesi,</w:t>
+      </w:r>
+      <w:r>
+        <w:t xml:space="preserve"> </w:t>
+      </w:r>
+      <w:proofErr w:type="spellStart"/>
+      <w:r>
+        <w:rPr>
+          <w:rFonts w:ascii="Times New Roman" w:eastAsia="Times New Roman" w:hAnsi="Times New Roman" w:cs="Times New Roman"/>
+          <w:i/>
+          <w:sz w:val="24"/>
+          <w:szCs w:val="24"/>
+          <w:lang w:eastAsia="es-ES"/>
+        </w:rPr>
+        <w:t>Norha</w:t>
+      </w:r>
+      <w:proofErr w:type="spellEnd"/>
+      <w:r>
+        <w:rPr>
+          <w:rFonts w:ascii="Times New Roman" w:eastAsia="Times New Roman" w:hAnsi="Times New Roman" w:cs="Times New Roman"/>
+          <w:i/>
+          <w:sz w:val="24"/>
+          <w:szCs w:val="24"/>
+          <w:lang w:eastAsia="es-ES"/>
+        </w:rPr>
+        <w:t xml:space="preserve"> Milena Villegas Machado</w:t>
+      </w:r>
+      <w:r>
+        <w:rPr>
+          <w:rFonts w:ascii="Times New Roman" w:eastAsia="Times New Roman" w:hAnsi="Times New Roman" w:cs="Times New Roman"/>
+          <w:i/>
+          <w:sz w:val="24"/>
+          <w:szCs w:val="24"/>
+          <w:lang w:eastAsia="es-ES"/>
+        </w:rPr>
+        <w:t>, Cali Colombia</w:t>
+      </w:r>
+    </w:p>
+    <w:p>
+      <w:pPr>
+        <w:widowControl w:val="0"/>
+        <w:spacing w:after="0" w:line="240" w:lineRule="auto"/>
+        <w:ind w:left="200" w:right="883"/>
+        <w:jc w:val="center"/>
+        <w:rPr>
+          <w:rFonts w:ascii="Times New Roman" w:eastAsia="Times New Roman" w:hAnsi="Times New Roman" w:cs="Times New Roman"/>
+          <w:i/>
+          <w:sz w:val="24"/>
+          <w:szCs w:val="24"/>
+          <w:lang w:eastAsia="es-ES"/>
+        </w:rPr>
+      </w:pPr>
+    </w:p>
+    <w:p>
+      <w:pPr>
+        <w:jc w:val="center"/>
+        <w:rPr>
+          <w:rFonts w:ascii="Arial" w:hAnsi="Arial" w:cs="Arial"/>
+          <w:b/>
+        </w:rPr>
+      </w:pPr>
+    </w:p>
+    <w:p>
+      <w:pPr>
+        <w:jc w:val="center"/>
+        <w:rPr>
+          <w:u w:val="single"/>
+          <w:lang w:val="es-419"/>
+        </w:rPr>
+      </w:pPr>
+    </w:p>
     <w:p>
       <w:pPr>
         <w:jc w:val="center"/>
@@ -381,6 +923,7 @@
         <w:rPr>
           <w:lang w:val="es-419"/>
         </w:rPr>
+        <w:lastRenderedPageBreak/>
         <w:tab/>
       </w:r>
       <w:r>
@@ -742,7 +1285,6 @@
               <w:rPr>
                 <w:b/>
               </w:rPr>
-              <w:lastRenderedPageBreak/>
               <w:t>Nombre</w:t>
             </w:r>
             <w:proofErr w:type="spellEnd"/>
@@ -2134,7 +2676,6 @@
               <w:rPr>
                 <w:b/>
               </w:rPr>
-              <w:lastRenderedPageBreak/>
               <w:t>Nombre</w:t>
             </w:r>
             <w:proofErr w:type="spellEnd"/>
@@ -2901,14 +3442,7 @@
         <w:rPr>
           <w:lang w:val="es-419"/>
         </w:rPr>
-        <w:t xml:space="preserve">, es decir, decimos que una conexión tiene una alta latencia (baja velocidad para conectarse </w:t>
-      </w:r>
-      <w:r>
-        <w:rPr>
-          <w:lang w:val="es-419"/>
-        </w:rPr>
-        <w:lastRenderedPageBreak/>
-        <w:t xml:space="preserve">a la red), cuando el ancho de banda de esta conexión es bajo, y de forma reciproca diremos lo contrario cuando el ancho de banda sea más alta. </w:t>
+        <w:t xml:space="preserve">, es decir, decimos que una conexión tiene una alta latencia (baja velocidad para conectarse a la red), cuando el ancho de banda de esta conexión es bajo, y de forma reciproca diremos lo contrario cuando el ancho de banda sea más alta. </w:t>
       </w:r>
     </w:p>
     <w:p>
@@ -3089,8 +3623,6 @@
         </w:rPr>
         <w:t>El método utilizado para la generación de ideas ha sido el de la lluvia de ideas, en la cual todos los involucrados dieron sus ideas las cuales fueron agregadas a la lista sin ser pensadas dos veces.</w:t>
       </w:r>
-      <w:bookmarkStart w:id="0" w:name="_GoBack"/>
-      <w:bookmarkEnd w:id="0"/>
     </w:p>
     <w:p>
       <w:pPr>
@@ -4265,7 +4797,6 @@
               <w:spacing w:after="0" w:line="240" w:lineRule="auto"/>
             </w:pPr>
             <w:r>
-              <w:lastRenderedPageBreak/>
               <w:t xml:space="preserve"> </w:t>
             </w:r>
           </w:p>
@@ -6022,7 +6553,7 @@
                 <w:lang w:val="en-US"/>
               </w:rPr>
             </w:pPr>
-            <w:bookmarkStart w:id="1" w:name="_Hlk524819919"/>
+            <w:bookmarkStart w:id="0" w:name="_Hlk524819919"/>
             <w:proofErr w:type="spellStart"/>
             <w:proofErr w:type="gramStart"/>
             <w:r>
@@ -6032,7 +6563,6 @@
                 <w:shd w:val="clear" w:color="auto" w:fill="FFFFFF"/>
                 <w:lang w:val="en-US"/>
               </w:rPr>
-              <w:lastRenderedPageBreak/>
               <w:t>getItem</w:t>
             </w:r>
             <w:proofErr w:type="spellEnd"/>
@@ -6131,7 +6661,7 @@
           </w:p>
         </w:tc>
       </w:tr>
-      <w:bookmarkEnd w:id="1"/>
+      <w:bookmarkEnd w:id="0"/>
     </w:tbl>
     <w:p>
       <w:pPr>
@@ -7513,7 +8043,6 @@
             </w:pPr>
             <w:proofErr w:type="gramStart"/>
             <w:r>
-              <w:lastRenderedPageBreak/>
               <w:t>pop</w:t>
             </w:r>
             <w:r>
@@ -7796,7 +8325,6 @@
               <w:rPr>
                 <w:lang w:val="es-419"/>
               </w:rPr>
-              <w:lastRenderedPageBreak/>
               <w:t xml:space="preserve">TAD </w:t>
             </w:r>
             <w:proofErr w:type="spellStart"/>
@@ -8137,9 +8665,9 @@
             <o:lock v:ext="edit" aspectratio="t"/>
           </v:shapetype>
           <v:shape id="_x0000_i1025" type="#_x0000_t75" style="width:480.75pt;height:87.75pt" o:ole="">
-            <v:imagedata r:id="rId5" o:title=""/>
+            <v:imagedata r:id="rId8" o:title=""/>
           </v:shape>
-          <o:OLEObject Type="Embed" ProgID="Excel.Sheet.12" ShapeID="_x0000_i1025" DrawAspect="Content" ObjectID="_1598626057" r:id="rId6"/>
+          <o:OLEObject Type="Embed" ProgID="Excel.Sheet.12" ShapeID="_x0000_i1025" DrawAspect="Content" ObjectID="_1598631833" r:id="rId9"/>
         </w:object>
       </w:r>
     </w:p>
@@ -8186,6 +8714,56 @@
     </w:sectPr>
   </w:body>
 </w:document>
+</file>
+
+<file path=word/endnotes.xml><?xml version="1.0" encoding="utf-8"?>
+<w:endnotes xmlns:wpc="http://schemas.microsoft.com/office/word/2010/wordprocessingCanvas" xmlns:cx="http://schemas.microsoft.com/office/drawing/2014/chartex" xmlns:cx1="http://schemas.microsoft.com/office/drawing/2015/9/8/chartex" xmlns:cx2="http://schemas.microsoft.com/office/drawing/2015/10/21/chartex" xmlns:cx3="http://schemas.microsoft.com/office/drawing/2016/5/9/chartex" xmlns:cx4="http://schemas.microsoft.com/office/drawing/2016/5/10/chartex" xmlns:cx5="http://schemas.microsoft.com/office/drawing/2016/5/11/chartex" xmlns:cx6="http://schemas.microsoft.com/office/drawing/2016/5/12/chartex" xmlns:cx7="http://schemas.microsoft.com/office/drawing/2016/5/13/chartex" xmlns:cx8="http://schemas.microsoft.com/office/drawing/2016/5/14/chartex" xmlns:mc="http://schemas.openxmlformats.org/markup-compatibility/2006" xmlns:aink="http://schemas.microsoft.com/office/drawing/2016/ink" xmlns:am3d="http://schemas.microsoft.com/office/drawing/2017/model3d" xmlns:o="urn:schemas-microsoft-com:office:office" xmlns:r="http://schemas.openxmlformats.org/officeDocument/2006/relationships" xmlns:m="http://schemas.openxmlformats.org/officeDocument/2006/math" xmlns:v="urn:schemas-microsoft-com:vml" xmlns:wp14="http://schemas.microsoft.com/office/word/2010/wordprocessingDrawing" xmlns:wp="http://schemas.openxmlformats.org/drawingml/2006/wordprocessingDrawing" xmlns:w10="urn:schemas-microsoft-com:office:word" xmlns:w="http://schemas.openxmlformats.org/wordprocessingml/2006/main" xmlns:w14="http://schemas.microsoft.com/office/word/2010/wordml" xmlns:w15="http://schemas.microsoft.com/office/word/2012/wordml" xmlns:w16cid="http://schemas.microsoft.com/office/word/2016/wordml/cid" xmlns:w16se="http://schemas.microsoft.com/office/word/2015/wordml/symex" xmlns:wpg="http://schemas.microsoft.com/office/word/2010/wordprocessingGroup" xmlns:wpi="http://schemas.microsoft.com/office/word/2010/wordprocessingInk" xmlns:wne="http://schemas.microsoft.com/office/word/2006/wordml" xmlns:wps="http://schemas.microsoft.com/office/word/2010/wordprocessingShape" mc:Ignorable="w14 w15 w16se w16cid wp14">
+  <w:endnote w:type="separator" w:id="-1">
+    <w:p>
+      <w:pPr>
+        <w:spacing w:after="0" w:line="240" w:lineRule="auto"/>
+      </w:pPr>
+      <w:r>
+        <w:separator/>
+      </w:r>
+    </w:p>
+  </w:endnote>
+  <w:endnote w:type="continuationSeparator" w:id="0">
+    <w:p>
+      <w:pPr>
+        <w:spacing w:after="0" w:line="240" w:lineRule="auto"/>
+      </w:pPr>
+      <w:r>
+        <w:continuationSeparator/>
+      </w:r>
+    </w:p>
+  </w:endnote>
+</w:endnotes>
+</file>
+
+<file path=word/footnotes.xml><?xml version="1.0" encoding="utf-8"?>
+<w:footnotes xmlns:wpc="http://schemas.microsoft.com/office/word/2010/wordprocessingCanvas" xmlns:cx="http://schemas.microsoft.com/office/drawing/2014/chartex" xmlns:cx1="http://schemas.microsoft.com/office/drawing/2015/9/8/chartex" xmlns:cx2="http://schemas.microsoft.com/office/drawing/2015/10/21/chartex" xmlns:cx3="http://schemas.microsoft.com/office/drawing/2016/5/9/chartex" xmlns:cx4="http://schemas.microsoft.com/office/drawing/2016/5/10/chartex" xmlns:cx5="http://schemas.microsoft.com/office/drawing/2016/5/11/chartex" xmlns:cx6="http://schemas.microsoft.com/office/drawing/2016/5/12/chartex" xmlns:cx7="http://schemas.microsoft.com/office/drawing/2016/5/13/chartex" xmlns:cx8="http://schemas.microsoft.com/office/drawing/2016/5/14/chartex" xmlns:mc="http://schemas.openxmlformats.org/markup-compatibility/2006" xmlns:aink="http://schemas.microsoft.com/office/drawing/2016/ink" xmlns:am3d="http://schemas.microsoft.com/office/drawing/2017/model3d" xmlns:o="urn:schemas-microsoft-com:office:office" xmlns:r="http://schemas.openxmlformats.org/officeDocument/2006/relationships" xmlns:m="http://schemas.openxmlformats.org/officeDocument/2006/math" xmlns:v="urn:schemas-microsoft-com:vml" xmlns:wp14="http://schemas.microsoft.com/office/word/2010/wordprocessingDrawing" xmlns:wp="http://schemas.openxmlformats.org/drawingml/2006/wordprocessingDrawing" xmlns:w10="urn:schemas-microsoft-com:office:word" xmlns:w="http://schemas.openxmlformats.org/wordprocessingml/2006/main" xmlns:w14="http://schemas.microsoft.com/office/word/2010/wordml" xmlns:w15="http://schemas.microsoft.com/office/word/2012/wordml" xmlns:w16cid="http://schemas.microsoft.com/office/word/2016/wordml/cid" xmlns:w16se="http://schemas.microsoft.com/office/word/2015/wordml/symex" xmlns:wpg="http://schemas.microsoft.com/office/word/2010/wordprocessingGroup" xmlns:wpi="http://schemas.microsoft.com/office/word/2010/wordprocessingInk" xmlns:wne="http://schemas.microsoft.com/office/word/2006/wordml" xmlns:wps="http://schemas.microsoft.com/office/word/2010/wordprocessingShape" mc:Ignorable="w14 w15 w16se w16cid wp14">
+  <w:footnote w:type="separator" w:id="-1">
+    <w:p>
+      <w:pPr>
+        <w:spacing w:after="0" w:line="240" w:lineRule="auto"/>
+      </w:pPr>
+      <w:r>
+        <w:separator/>
+      </w:r>
+    </w:p>
+  </w:footnote>
+  <w:footnote w:type="continuationSeparator" w:id="0">
+    <w:p>
+      <w:pPr>
+        <w:spacing w:after="0" w:line="240" w:lineRule="auto"/>
+      </w:pPr>
+      <w:r>
+        <w:continuationSeparator/>
+      </w:r>
+    </w:p>
+  </w:footnote>
+</w:footnotes>
 </file>
 
 <file path=word/numbering.xml><?xml version="1.0" encoding="utf-8"?>
@@ -9930,6 +10508,50 @@
       <w:lang w:eastAsia="es-CO" w:bidi="es-CO"/>
     </w:rPr>
   </w:style>
+  <w:style w:type="paragraph" w:styleId="Encabezado">
+    <w:name w:val="header"/>
+    <w:basedOn w:val="Normal"/>
+    <w:link w:val="EncabezadoCar"/>
+    <w:uiPriority w:val="99"/>
+    <w:unhideWhenUsed/>
+    <w:rsid w:val="00DF3EEF"/>
+    <w:pPr>
+      <w:tabs>
+        <w:tab w:val="center" w:pos="4419"/>
+        <w:tab w:val="right" w:pos="8838"/>
+      </w:tabs>
+      <w:spacing w:after="0" w:line="240" w:lineRule="auto"/>
+    </w:pPr>
+  </w:style>
+  <w:style w:type="character" w:customStyle="1" w:styleId="EncabezadoCar">
+    <w:name w:val="Encabezado Car"/>
+    <w:basedOn w:val="Fuentedeprrafopredeter"/>
+    <w:link w:val="Encabezado"/>
+    <w:uiPriority w:val="99"/>
+    <w:rsid w:val="00DF3EEF"/>
+  </w:style>
+  <w:style w:type="paragraph" w:styleId="Piedepgina">
+    <w:name w:val="footer"/>
+    <w:basedOn w:val="Normal"/>
+    <w:link w:val="PiedepginaCar"/>
+    <w:uiPriority w:val="99"/>
+    <w:unhideWhenUsed/>
+    <w:rsid w:val="00DF3EEF"/>
+    <w:pPr>
+      <w:tabs>
+        <w:tab w:val="center" w:pos="4419"/>
+        <w:tab w:val="right" w:pos="8838"/>
+      </w:tabs>
+      <w:spacing w:after="0" w:line="240" w:lineRule="auto"/>
+    </w:pPr>
+  </w:style>
+  <w:style w:type="character" w:customStyle="1" w:styleId="PiedepginaCar">
+    <w:name w:val="Pie de página Car"/>
+    <w:basedOn w:val="Fuentedeprrafopredeter"/>
+    <w:link w:val="Piedepgina"/>
+    <w:uiPriority w:val="99"/>
+    <w:rsid w:val="00DF3EEF"/>
+  </w:style>
 </w:styles>
 </file>
 

</xml_diff>

<commit_message>
the weapons and the valentines style were implemented
</commit_message>
<xml_diff>
--- a/Lab2Fornite/Files/LAB2.docx
+++ b/Lab2Fornite/Files/LAB2.docx
@@ -1,6 +1,6 @@
 
 <file path=word/document.xml><?xml version="1.0" encoding="utf-8"?>
-<w:document xmlns:wpc="http://schemas.microsoft.com/office/word/2010/wordprocessingCanvas" xmlns:cx="http://schemas.microsoft.com/office/drawing/2014/chartex" xmlns:cx1="http://schemas.microsoft.com/office/drawing/2015/9/8/chartex" xmlns:cx2="http://schemas.microsoft.com/office/drawing/2015/10/21/chartex" xmlns:cx3="http://schemas.microsoft.com/office/drawing/2016/5/9/chartex" xmlns:cx4="http://schemas.microsoft.com/office/drawing/2016/5/10/chartex" xmlns:cx5="http://schemas.microsoft.com/office/drawing/2016/5/11/chartex" xmlns:cx6="http://schemas.microsoft.com/office/drawing/2016/5/12/chartex" xmlns:cx7="http://schemas.microsoft.com/office/drawing/2016/5/13/chartex" xmlns:cx8="http://schemas.microsoft.com/office/drawing/2016/5/14/chartex" xmlns:mc="http://schemas.openxmlformats.org/markup-compatibility/2006" xmlns:aink="http://schemas.microsoft.com/office/drawing/2016/ink" xmlns:am3d="http://schemas.microsoft.com/office/drawing/2017/model3d" xmlns:o="urn:schemas-microsoft-com:office:office" xmlns:r="http://schemas.openxmlformats.org/officeDocument/2006/relationships" xmlns:m="http://schemas.openxmlformats.org/officeDocument/2006/math" xmlns:v="urn:schemas-microsoft-com:vml" xmlns:wp14="http://schemas.microsoft.com/office/word/2010/wordprocessingDrawing" xmlns:wp="http://schemas.openxmlformats.org/drawingml/2006/wordprocessingDrawing" xmlns:w10="urn:schemas-microsoft-com:office:word" xmlns:w="http://schemas.openxmlformats.org/wordprocessingml/2006/main" xmlns:w14="http://schemas.microsoft.com/office/word/2010/wordml" xmlns:w15="http://schemas.microsoft.com/office/word/2012/wordml" xmlns:w16cid="http://schemas.microsoft.com/office/word/2016/wordml/cid" xmlns:w16se="http://schemas.microsoft.com/office/word/2015/wordml/symex" xmlns:wpg="http://schemas.microsoft.com/office/word/2010/wordprocessingGroup" xmlns:wpi="http://schemas.microsoft.com/office/word/2010/wordprocessingInk" xmlns:wne="http://schemas.microsoft.com/office/word/2006/wordml" xmlns:wps="http://schemas.microsoft.com/office/word/2010/wordprocessingShape" mc:Ignorable="w14 w15 w16se w16cid wp14">
+<w:document xmlns:wpc="http://schemas.microsoft.com/office/word/2010/wordprocessingCanvas" xmlns:cx="http://schemas.microsoft.com/office/drawing/2014/chartex" xmlns:mc="http://schemas.openxmlformats.org/markup-compatibility/2006" xmlns:o="urn:schemas-microsoft-com:office:office" xmlns:r="http://schemas.openxmlformats.org/officeDocument/2006/relationships" xmlns:m="http://schemas.openxmlformats.org/officeDocument/2006/math" xmlns:v="urn:schemas-microsoft-com:vml" xmlns:wp14="http://schemas.microsoft.com/office/word/2010/wordprocessingDrawing" xmlns:wp="http://schemas.openxmlformats.org/drawingml/2006/wordprocessingDrawing" xmlns:w10="urn:schemas-microsoft-com:office:word" xmlns:w="http://schemas.openxmlformats.org/wordprocessingml/2006/main" xmlns:w14="http://schemas.microsoft.com/office/word/2010/wordml" xmlns:w15="http://schemas.microsoft.com/office/word/2012/wordml" xmlns:w16se="http://schemas.microsoft.com/office/word/2015/wordml/symex" xmlns:wpg="http://schemas.microsoft.com/office/word/2010/wordprocessingGroup" xmlns:wpi="http://schemas.microsoft.com/office/word/2010/wordprocessingInk" xmlns:wne="http://schemas.microsoft.com/office/word/2006/wordml" xmlns:wps="http://schemas.microsoft.com/office/word/2010/wordprocessingShape" mc:Ignorable="w14 w15 w16se wp14">
   <w:body>
     <w:p>
       <w:pPr>
@@ -18,6 +18,7 @@
       <w:r>
         <w:rPr>
           <w:noProof/>
+          <w:lang w:eastAsia="es-CO"/>
         </w:rPr>
         <w:drawing>
           <wp:anchor distT="0" distB="0" distL="114300" distR="114300" simplePos="0" relativeHeight="251659264" behindDoc="0" locked="0" layoutInCell="1" allowOverlap="1">
@@ -185,10 +186,16 @@
           <w:szCs w:val="24"/>
           <w:lang w:eastAsia="es-ES"/>
         </w:rPr>
-        <w:t xml:space="preserve">Laboratorio dos </w:t>
-      </w:r>
-      <w:proofErr w:type="spellStart"/>
-      <w:r>
+        <w:t xml:space="preserve">Laboratorio dos Fortnite </w:t>
+      </w:r>
+    </w:p>
+    <w:p>
+      <w:pPr>
+        <w:widowControl w:val="0"/>
+        <w:spacing w:before="238" w:after="0" w:line="240" w:lineRule="auto"/>
+        <w:ind w:left="20"/>
+        <w:jc w:val="center"/>
+        <w:outlineLvl w:val="0"/>
         <w:rPr>
           <w:rFonts w:ascii="Times New Roman" w:eastAsia="Times New Roman" w:hAnsi="Times New Roman" w:cs="Times New Roman"/>
           <w:b/>
@@ -196,19 +203,7 @@
           <w:szCs w:val="24"/>
           <w:lang w:eastAsia="es-ES"/>
         </w:rPr>
-        <w:t>Fortnite</w:t>
-      </w:r>
-      <w:proofErr w:type="spellEnd"/>
-      <w:r>
-        <w:rPr>
-          <w:rFonts w:ascii="Times New Roman" w:eastAsia="Times New Roman" w:hAnsi="Times New Roman" w:cs="Times New Roman"/>
-          <w:b/>
-          <w:sz w:val="24"/>
-          <w:szCs w:val="24"/>
-          <w:lang w:eastAsia="es-ES"/>
-        </w:rPr>
-        <w:t xml:space="preserve"> </w:t>
-      </w:r>
+      </w:pPr>
     </w:p>
     <w:p>
       <w:pPr>
@@ -219,55 +214,19 @@
         <w:outlineLvl w:val="0"/>
         <w:rPr>
           <w:rFonts w:ascii="Times New Roman" w:eastAsia="Times New Roman" w:hAnsi="Times New Roman" w:cs="Times New Roman"/>
-          <w:b/>
           <w:sz w:val="24"/>
           <w:szCs w:val="24"/>
-          <w:lang w:eastAsia="es-ES"/>
-        </w:rPr>
-      </w:pPr>
-    </w:p>
-    <w:p>
-      <w:pPr>
-        <w:widowControl w:val="0"/>
-        <w:spacing w:before="238" w:after="0" w:line="240" w:lineRule="auto"/>
-        <w:ind w:left="20"/>
-        <w:jc w:val="center"/>
-        <w:outlineLvl w:val="0"/>
+          <w:lang w:val="pt-BR" w:eastAsia="es-ES"/>
+        </w:rPr>
+      </w:pPr>
+      <w:r>
         <w:rPr>
           <w:rFonts w:ascii="Times New Roman" w:eastAsia="Times New Roman" w:hAnsi="Times New Roman" w:cs="Times New Roman"/>
           <w:sz w:val="24"/>
           <w:szCs w:val="24"/>
           <w:lang w:val="pt-BR" w:eastAsia="es-ES"/>
         </w:rPr>
-      </w:pPr>
-      <w:r>
-        <w:rPr>
-          <w:rFonts w:ascii="Times New Roman" w:eastAsia="Times New Roman" w:hAnsi="Times New Roman" w:cs="Times New Roman"/>
-          <w:sz w:val="24"/>
-          <w:szCs w:val="24"/>
-          <w:lang w:val="pt-BR" w:eastAsia="es-ES"/>
-        </w:rPr>
-        <w:t xml:space="preserve">C. </w:t>
-      </w:r>
-      <w:proofErr w:type="spellStart"/>
-      <w:r>
-        <w:rPr>
-          <w:rFonts w:ascii="Times New Roman" w:eastAsia="Times New Roman" w:hAnsi="Times New Roman" w:cs="Times New Roman"/>
-          <w:sz w:val="24"/>
-          <w:szCs w:val="24"/>
-          <w:lang w:val="pt-BR" w:eastAsia="es-ES"/>
-        </w:rPr>
-        <w:t>Gironza</w:t>
-      </w:r>
-      <w:proofErr w:type="spellEnd"/>
-      <w:r>
-        <w:rPr>
-          <w:rFonts w:ascii="Times New Roman" w:eastAsia="Times New Roman" w:hAnsi="Times New Roman" w:cs="Times New Roman"/>
-          <w:sz w:val="24"/>
-          <w:szCs w:val="24"/>
-          <w:lang w:val="pt-BR" w:eastAsia="es-ES"/>
-        </w:rPr>
-        <w:t xml:space="preserve"> Mamian</w:t>
+        <w:t>C. Gironza Mamian</w:t>
       </w:r>
       <w:r>
         <w:rPr>
@@ -286,27 +245,7 @@
           <w:szCs w:val="24"/>
           <w:lang w:val="pt-BR" w:eastAsia="es-ES"/>
         </w:rPr>
-        <w:t xml:space="preserve">,C. </w:t>
-      </w:r>
-      <w:proofErr w:type="spellStart"/>
-      <w:r>
-        <w:rPr>
-          <w:rFonts w:ascii="Times New Roman" w:eastAsia="Times New Roman" w:hAnsi="Times New Roman" w:cs="Times New Roman"/>
-          <w:sz w:val="24"/>
-          <w:szCs w:val="24"/>
-          <w:lang w:val="pt-BR" w:eastAsia="es-ES"/>
-        </w:rPr>
-        <w:t>Olano</w:t>
-      </w:r>
-      <w:proofErr w:type="spellEnd"/>
-      <w:r>
-        <w:rPr>
-          <w:rFonts w:ascii="Times New Roman" w:eastAsia="Times New Roman" w:hAnsi="Times New Roman" w:cs="Times New Roman"/>
-          <w:sz w:val="24"/>
-          <w:szCs w:val="24"/>
-          <w:lang w:val="pt-BR" w:eastAsia="es-ES"/>
-        </w:rPr>
-        <w:t xml:space="preserve"> Rosas</w:t>
+        <w:t>,C. Olano Rosas</w:t>
       </w:r>
       <w:r>
         <w:rPr>
@@ -420,7 +359,6 @@
       <w:r>
         <w:t xml:space="preserve"> </w:t>
       </w:r>
-      <w:proofErr w:type="spellStart"/>
       <w:r>
         <w:rPr>
           <w:rFonts w:ascii="Times New Roman" w:eastAsia="Times New Roman" w:hAnsi="Times New Roman" w:cs="Times New Roman"/>
@@ -429,9 +367,8 @@
           <w:szCs w:val="24"/>
           <w:lang w:eastAsia="es-ES"/>
         </w:rPr>
-        <w:t>Norha</w:t>
-      </w:r>
-      <w:proofErr w:type="spellEnd"/>
+        <w:t>Norha Milena Villegas Machado</w:t>
+      </w:r>
       <w:r>
         <w:rPr>
           <w:rFonts w:ascii="Times New Roman" w:eastAsia="Times New Roman" w:hAnsi="Times New Roman" w:cs="Times New Roman"/>
@@ -440,9 +377,15 @@
           <w:szCs w:val="24"/>
           <w:lang w:eastAsia="es-ES"/>
         </w:rPr>
-        <w:t xml:space="preserve"> Milena Villegas Machado</w:t>
-      </w:r>
-      <w:r>
+        <w:t>, Cali Colombia</w:t>
+      </w:r>
+    </w:p>
+    <w:p>
+      <w:pPr>
+        <w:widowControl w:val="0"/>
+        <w:spacing w:after="0" w:line="240" w:lineRule="auto"/>
+        <w:ind w:left="200" w:right="883"/>
+        <w:jc w:val="center"/>
         <w:rPr>
           <w:rFonts w:ascii="Times New Roman" w:eastAsia="Times New Roman" w:hAnsi="Times New Roman" w:cs="Times New Roman"/>
           <w:i/>
@@ -450,22 +393,6 @@
           <w:szCs w:val="24"/>
           <w:lang w:eastAsia="es-ES"/>
         </w:rPr>
-        <w:t>, Cali Colombia</w:t>
-      </w:r>
-    </w:p>
-    <w:p>
-      <w:pPr>
-        <w:widowControl w:val="0"/>
-        <w:spacing w:after="0" w:line="240" w:lineRule="auto"/>
-        <w:ind w:left="200" w:right="883"/>
-        <w:jc w:val="center"/>
-        <w:rPr>
-          <w:rFonts w:ascii="Times New Roman" w:eastAsia="Times New Roman" w:hAnsi="Times New Roman" w:cs="Times New Roman"/>
-          <w:i/>
-          <w:sz w:val="24"/>
-          <w:szCs w:val="24"/>
-          <w:lang w:eastAsia="es-ES"/>
-        </w:rPr>
       </w:pPr>
     </w:p>
     <w:p>
@@ -552,35 +479,7 @@
         <w:rPr>
           <w:lang w:val="es-419"/>
         </w:rPr>
-        <w:t xml:space="preserve">Las preocupaciones de la compañía </w:t>
-      </w:r>
-      <w:proofErr w:type="spellStart"/>
-      <w:r>
-        <w:rPr>
-          <w:lang w:val="es-419"/>
-        </w:rPr>
-        <w:t>Epic</w:t>
-      </w:r>
-      <w:proofErr w:type="spellEnd"/>
-      <w:r>
-        <w:rPr>
-          <w:lang w:val="es-419"/>
-        </w:rPr>
-        <w:t xml:space="preserve"> </w:t>
-      </w:r>
-      <w:proofErr w:type="spellStart"/>
-      <w:r>
-        <w:rPr>
-          <w:lang w:val="es-419"/>
-        </w:rPr>
-        <w:t>Games</w:t>
-      </w:r>
-      <w:proofErr w:type="spellEnd"/>
-      <w:r>
-        <w:rPr>
-          <w:lang w:val="es-419"/>
-        </w:rPr>
-        <w:t xml:space="preserve"> son claros</w:t>
+        <w:t>Las preocupaciones de la compañía Epic Games son claros</w:t>
       </w:r>
       <w:r>
         <w:rPr>
@@ -695,41 +594,13 @@
         <w:rPr>
           <w:lang w:val="es-419"/>
         </w:rPr>
-        <w:t xml:space="preserve">No todos los jugadores de </w:t>
-      </w:r>
-      <w:proofErr w:type="spellStart"/>
-      <w:r>
-        <w:rPr>
-          <w:lang w:val="es-419"/>
-        </w:rPr>
-        <w:t>For</w:t>
-      </w:r>
-      <w:r>
-        <w:rPr>
-          <w:lang w:val="es-419"/>
-        </w:rPr>
-        <w:t>nite</w:t>
-      </w:r>
-      <w:proofErr w:type="spellEnd"/>
-      <w:r>
-        <w:rPr>
-          <w:lang w:val="es-419"/>
-        </w:rPr>
-        <w:t xml:space="preserve"> juegan en las mismas plataformas, (Pc, Xbox Play </w:t>
-      </w:r>
-      <w:proofErr w:type="spellStart"/>
-      <w:r>
-        <w:rPr>
-          <w:lang w:val="es-419"/>
-        </w:rPr>
-        <w:t>Station</w:t>
-      </w:r>
-      <w:proofErr w:type="spellEnd"/>
-      <w:r>
-        <w:rPr>
-          <w:lang w:val="es-419"/>
-        </w:rPr>
-        <w:t>) con esta modalidad de juego podría llegar a ser más fácil el manejo de los servidores</w:t>
+        <w:t>No todos los jugadores de For</w:t>
+      </w:r>
+      <w:r>
+        <w:rPr>
+          <w:lang w:val="es-419"/>
+        </w:rPr>
+        <w:t>nite juegan en las mismas plataformas, (Pc, Xbox Play Station) con esta modalidad de juego podría llegar a ser más fácil el manejo de los servidores</w:t>
       </w:r>
     </w:p>
     <w:p>
@@ -744,35 +615,7 @@
           <w:lang w:val="es-419"/>
         </w:rPr>
         <w:tab/>
-        <w:t xml:space="preserve">La última recomendación del equipo de </w:t>
-      </w:r>
-      <w:proofErr w:type="spellStart"/>
-      <w:r>
-        <w:rPr>
-          <w:lang w:val="es-419"/>
-        </w:rPr>
-        <w:t>Epic</w:t>
-      </w:r>
-      <w:proofErr w:type="spellEnd"/>
-      <w:r>
-        <w:rPr>
-          <w:lang w:val="es-419"/>
-        </w:rPr>
-        <w:t xml:space="preserve"> </w:t>
-      </w:r>
-      <w:proofErr w:type="spellStart"/>
-      <w:r>
-        <w:rPr>
-          <w:lang w:val="es-419"/>
-        </w:rPr>
-        <w:t>Games</w:t>
-      </w:r>
-      <w:proofErr w:type="spellEnd"/>
-      <w:r>
-        <w:rPr>
-          <w:lang w:val="es-419"/>
-        </w:rPr>
-        <w:t xml:space="preserve"> es la implementación de una nueva </w:t>
+        <w:t xml:space="preserve">La última recomendación del equipo de Epic Games es la implementación de una nueva </w:t>
       </w:r>
       <w:r>
         <w:rPr>
@@ -833,21 +676,7 @@
         <w:rPr>
           <w:lang w:val="es-419"/>
         </w:rPr>
-        <w:t xml:space="preserve">El juego </w:t>
-      </w:r>
-      <w:proofErr w:type="spellStart"/>
-      <w:r>
-        <w:rPr>
-          <w:lang w:val="es-419"/>
-        </w:rPr>
-        <w:t>Fornite</w:t>
-      </w:r>
-      <w:proofErr w:type="spellEnd"/>
-      <w:r>
-        <w:rPr>
-          <w:lang w:val="es-419"/>
-        </w:rPr>
-        <w:t xml:space="preserve"> ha recibido varias recomendaciones de sus usuarios, estos aseguran que </w:t>
+        <w:t xml:space="preserve">El juego Fornite ha recibido varias recomendaciones de sus usuarios, estos aseguran que </w:t>
       </w:r>
       <w:r>
         <w:rPr>
@@ -865,7 +694,6 @@
         <w:rPr>
           <w:lang w:val="es-419"/>
         </w:rPr>
-        <w:lastRenderedPageBreak/>
         <w:tab/>
       </w:r>
       <w:r>
@@ -959,14 +787,12 @@
                 <w:b/>
               </w:rPr>
             </w:pPr>
-            <w:proofErr w:type="spellStart"/>
             <w:r>
               <w:rPr>
                 <w:b/>
               </w:rPr>
               <w:t>Nombre</w:t>
             </w:r>
-            <w:proofErr w:type="spellEnd"/>
           </w:p>
         </w:tc>
         <w:tc>
@@ -1019,14 +845,12 @@
                 <w:b/>
               </w:rPr>
             </w:pPr>
-            <w:proofErr w:type="spellStart"/>
             <w:r>
               <w:rPr>
                 <w:b/>
               </w:rPr>
               <w:t>Resumen</w:t>
             </w:r>
-            <w:proofErr w:type="spellEnd"/>
           </w:p>
         </w:tc>
         <w:tc>
@@ -1141,7 +965,6 @@
                 <w:b/>
               </w:rPr>
             </w:pPr>
-            <w:proofErr w:type="spellStart"/>
             <w:r>
               <w:rPr>
                 <w:b/>
@@ -1149,7 +972,6 @@
               </w:rPr>
               <w:t>Resultados</w:t>
             </w:r>
-            <w:proofErr w:type="spellEnd"/>
           </w:p>
         </w:tc>
       </w:tr>
@@ -1222,14 +1044,12 @@
                 <w:b/>
               </w:rPr>
             </w:pPr>
-            <w:proofErr w:type="spellStart"/>
             <w:r>
               <w:rPr>
                 <w:b/>
               </w:rPr>
               <w:t>Nombre</w:t>
             </w:r>
-            <w:proofErr w:type="spellEnd"/>
           </w:p>
         </w:tc>
         <w:tc>
@@ -1298,14 +1118,12 @@
                 <w:b/>
               </w:rPr>
             </w:pPr>
-            <w:proofErr w:type="spellStart"/>
             <w:r>
               <w:rPr>
                 <w:b/>
               </w:rPr>
               <w:t>Resumen</w:t>
             </w:r>
-            <w:proofErr w:type="spellEnd"/>
           </w:p>
         </w:tc>
         <w:tc>
@@ -1381,21 +1199,7 @@
               <w:rPr>
                 <w:sz w:val="18"/>
               </w:rPr>
-              <w:t xml:space="preserve">Ping del </w:t>
-            </w:r>
-            <w:proofErr w:type="spellStart"/>
-            <w:r>
-              <w:rPr>
-                <w:sz w:val="18"/>
-              </w:rPr>
-              <w:t>jugador</w:t>
-            </w:r>
-            <w:proofErr w:type="spellEnd"/>
-            <w:r>
-              <w:rPr>
-                <w:sz w:val="18"/>
-              </w:rPr>
-              <w:t xml:space="preserve"> </w:t>
+              <w:t xml:space="preserve">Ping del jugador </w:t>
             </w:r>
           </w:p>
         </w:tc>
@@ -1418,7 +1222,6 @@
                 <w:b/>
               </w:rPr>
             </w:pPr>
-            <w:proofErr w:type="spellStart"/>
             <w:r>
               <w:rPr>
                 <w:b/>
@@ -1426,7 +1229,6 @@
               </w:rPr>
               <w:t>Resultados</w:t>
             </w:r>
-            <w:proofErr w:type="spellEnd"/>
           </w:p>
         </w:tc>
       </w:tr>
@@ -1497,14 +1299,12 @@
                 <w:b/>
               </w:rPr>
             </w:pPr>
-            <w:proofErr w:type="spellStart"/>
             <w:r>
               <w:rPr>
                 <w:b/>
               </w:rPr>
               <w:t>Nombre</w:t>
             </w:r>
-            <w:proofErr w:type="spellEnd"/>
           </w:p>
         </w:tc>
         <w:tc>
@@ -1573,14 +1373,12 @@
                 <w:b/>
               </w:rPr>
             </w:pPr>
-            <w:proofErr w:type="spellStart"/>
             <w:r>
               <w:rPr>
                 <w:b/>
               </w:rPr>
               <w:t>Resumen</w:t>
             </w:r>
-            <w:proofErr w:type="spellEnd"/>
           </w:p>
         </w:tc>
         <w:tc>
@@ -1680,7 +1478,6 @@
                 <w:b/>
               </w:rPr>
             </w:pPr>
-            <w:proofErr w:type="spellStart"/>
             <w:r>
               <w:rPr>
                 <w:b/>
@@ -1688,7 +1485,6 @@
               </w:rPr>
               <w:t>Resultados</w:t>
             </w:r>
-            <w:proofErr w:type="spellEnd"/>
           </w:p>
         </w:tc>
       </w:tr>
@@ -1759,14 +1555,12 @@
                 <w:b/>
               </w:rPr>
             </w:pPr>
-            <w:proofErr w:type="spellStart"/>
             <w:r>
               <w:rPr>
                 <w:b/>
               </w:rPr>
               <w:t>Nombre</w:t>
             </w:r>
-            <w:proofErr w:type="spellEnd"/>
           </w:p>
         </w:tc>
         <w:tc>
@@ -1835,14 +1629,12 @@
                 <w:b/>
               </w:rPr>
             </w:pPr>
-            <w:proofErr w:type="spellStart"/>
             <w:r>
               <w:rPr>
                 <w:b/>
               </w:rPr>
               <w:t>Resumen</w:t>
             </w:r>
-            <w:proofErr w:type="spellEnd"/>
           </w:p>
         </w:tc>
         <w:tc>
@@ -1942,7 +1734,6 @@
                 <w:b/>
               </w:rPr>
             </w:pPr>
-            <w:proofErr w:type="spellStart"/>
             <w:r>
               <w:rPr>
                 <w:b/>
@@ -1950,7 +1741,6 @@
               </w:rPr>
               <w:t>Resultados</w:t>
             </w:r>
-            <w:proofErr w:type="spellEnd"/>
           </w:p>
         </w:tc>
       </w:tr>
@@ -2021,14 +1811,12 @@
                 <w:b/>
               </w:rPr>
             </w:pPr>
-            <w:proofErr w:type="spellStart"/>
             <w:r>
               <w:rPr>
                 <w:b/>
               </w:rPr>
               <w:t>Nombre</w:t>
             </w:r>
-            <w:proofErr w:type="spellEnd"/>
           </w:p>
         </w:tc>
         <w:tc>
@@ -2097,14 +1885,12 @@
                 <w:b/>
               </w:rPr>
             </w:pPr>
-            <w:proofErr w:type="spellStart"/>
             <w:r>
               <w:rPr>
                 <w:b/>
               </w:rPr>
               <w:t>Resumen</w:t>
             </w:r>
-            <w:proofErr w:type="spellEnd"/>
           </w:p>
         </w:tc>
         <w:tc>
@@ -2183,33 +1969,11 @@
                 <w:sz w:val="18"/>
               </w:rPr>
             </w:pPr>
-            <w:proofErr w:type="spellStart"/>
             <w:r>
               <w:rPr>
                 <w:sz w:val="18"/>
               </w:rPr>
-              <w:t>Plataforma</w:t>
-            </w:r>
-            <w:proofErr w:type="spellEnd"/>
-            <w:r>
-              <w:rPr>
-                <w:sz w:val="18"/>
-              </w:rPr>
-              <w:t xml:space="preserve"> de </w:t>
-            </w:r>
-            <w:proofErr w:type="spellStart"/>
-            <w:r>
-              <w:rPr>
-                <w:sz w:val="18"/>
-              </w:rPr>
-              <w:t>juego</w:t>
-            </w:r>
-            <w:proofErr w:type="spellEnd"/>
-            <w:r>
-              <w:rPr>
-                <w:sz w:val="18"/>
-              </w:rPr>
-              <w:t xml:space="preserve"> </w:t>
+              <w:t xml:space="preserve">Plataforma de juego </w:t>
             </w:r>
           </w:p>
         </w:tc>
@@ -2232,7 +1996,6 @@
                 <w:b/>
               </w:rPr>
             </w:pPr>
-            <w:proofErr w:type="spellStart"/>
             <w:r>
               <w:rPr>
                 <w:b/>
@@ -2240,7 +2003,6 @@
               </w:rPr>
               <w:t>Resultados</w:t>
             </w:r>
-            <w:proofErr w:type="spellEnd"/>
           </w:p>
         </w:tc>
       </w:tr>
@@ -2267,23 +2029,7 @@
                 <w:sz w:val="18"/>
                 <w:lang w:val="es-CO"/>
               </w:rPr>
-              <w:t xml:space="preserve">El jugador </w:t>
-            </w:r>
-            <w:proofErr w:type="spellStart"/>
-            <w:r>
-              <w:rPr>
-                <w:sz w:val="18"/>
-                <w:lang w:val="es-CO"/>
-              </w:rPr>
-              <w:t>a</w:t>
-            </w:r>
-            <w:proofErr w:type="spellEnd"/>
-            <w:r>
-              <w:rPr>
-                <w:sz w:val="18"/>
-                <w:lang w:val="es-CO"/>
-              </w:rPr>
-              <w:t xml:space="preserve"> sido asignado al grupo que le corresponde según su plataforma </w:t>
+              <w:t xml:space="preserve">El jugador a sido asignado al grupo que le corresponde según su plataforma </w:t>
             </w:r>
           </w:p>
         </w:tc>
@@ -2327,14 +2073,12 @@
                 <w:b/>
               </w:rPr>
             </w:pPr>
-            <w:proofErr w:type="spellStart"/>
             <w:r>
               <w:rPr>
                 <w:b/>
               </w:rPr>
               <w:t>Nombre</w:t>
             </w:r>
-            <w:proofErr w:type="spellEnd"/>
           </w:p>
         </w:tc>
         <w:tc>
@@ -2403,14 +2147,12 @@
                 <w:b/>
               </w:rPr>
             </w:pPr>
-            <w:proofErr w:type="spellStart"/>
             <w:r>
               <w:rPr>
                 <w:b/>
               </w:rPr>
               <w:t>Resumen</w:t>
             </w:r>
-            <w:proofErr w:type="spellEnd"/>
           </w:p>
         </w:tc>
         <w:tc>
@@ -2524,7 +2266,6 @@
                 <w:b/>
               </w:rPr>
             </w:pPr>
-            <w:proofErr w:type="spellStart"/>
             <w:r>
               <w:rPr>
                 <w:b/>
@@ -2532,7 +2273,6 @@
               </w:rPr>
               <w:t>Resultados</w:t>
             </w:r>
-            <w:proofErr w:type="spellEnd"/>
           </w:p>
         </w:tc>
       </w:tr>
@@ -2613,14 +2353,12 @@
                 <w:b/>
               </w:rPr>
             </w:pPr>
-            <w:proofErr w:type="spellStart"/>
             <w:r>
               <w:rPr>
                 <w:b/>
               </w:rPr>
               <w:t>Nombre</w:t>
             </w:r>
-            <w:proofErr w:type="spellEnd"/>
           </w:p>
         </w:tc>
         <w:tc>
@@ -2689,14 +2427,12 @@
                 <w:b/>
               </w:rPr>
             </w:pPr>
-            <w:proofErr w:type="spellStart"/>
             <w:r>
               <w:rPr>
                 <w:b/>
               </w:rPr>
               <w:t>Resumen</w:t>
             </w:r>
-            <w:proofErr w:type="spellEnd"/>
           </w:p>
         </w:tc>
         <w:tc>
@@ -2796,7 +2532,6 @@
                 <w:b/>
               </w:rPr>
             </w:pPr>
-            <w:proofErr w:type="spellStart"/>
             <w:r>
               <w:rPr>
                 <w:b/>
@@ -2804,7 +2539,6 @@
               </w:rPr>
               <w:t>Resultados</w:t>
             </w:r>
-            <w:proofErr w:type="spellEnd"/>
           </w:p>
         </w:tc>
       </w:tr>
@@ -2885,14 +2619,12 @@
                 <w:b/>
               </w:rPr>
             </w:pPr>
-            <w:proofErr w:type="spellStart"/>
             <w:r>
               <w:rPr>
                 <w:b/>
               </w:rPr>
               <w:t>Nombre</w:t>
             </w:r>
-            <w:proofErr w:type="spellEnd"/>
           </w:p>
         </w:tc>
         <w:tc>
@@ -2953,14 +2685,12 @@
                 <w:b/>
               </w:rPr>
             </w:pPr>
-            <w:proofErr w:type="spellStart"/>
             <w:r>
               <w:rPr>
                 <w:b/>
               </w:rPr>
               <w:t>Resumen</w:t>
             </w:r>
-            <w:proofErr w:type="spellEnd"/>
           </w:p>
         </w:tc>
         <w:tc>
@@ -3053,7 +2783,6 @@
                 <w:b/>
               </w:rPr>
             </w:pPr>
-            <w:proofErr w:type="spellStart"/>
             <w:r>
               <w:rPr>
                 <w:b/>
@@ -3061,7 +2790,6 @@
               </w:rPr>
               <w:t>Resultados</w:t>
             </w:r>
-            <w:proofErr w:type="spellEnd"/>
           </w:p>
         </w:tc>
       </w:tr>
@@ -3268,42 +2996,12 @@
         </w:rPr>
         <w:t xml:space="preserve"> </w:t>
       </w:r>
-      <w:proofErr w:type="spellStart"/>
-      <w:r>
-        <w:rPr>
-          <w:lang w:val="es-419"/>
-        </w:rPr>
-        <w:t>Fortnite</w:t>
-      </w:r>
-      <w:proofErr w:type="spellEnd"/>
-      <w:r>
-        <w:rPr>
-          <w:lang w:val="es-419"/>
-        </w:rPr>
-        <w:t xml:space="preserve"> </w:t>
-      </w:r>
-      <w:proofErr w:type="spellStart"/>
-      <w:r>
-        <w:rPr>
-          <w:lang w:val="es-419"/>
-        </w:rPr>
-        <w:t>Battle</w:t>
-      </w:r>
-      <w:proofErr w:type="spellEnd"/>
-      <w:r>
-        <w:rPr>
-          <w:lang w:val="es-419"/>
-        </w:rPr>
-        <w:t xml:space="preserve"> </w:t>
-      </w:r>
-      <w:proofErr w:type="spellStart"/>
-      <w:r>
-        <w:rPr>
-          <w:lang w:val="es-419"/>
-        </w:rPr>
-        <w:t>Royale</w:t>
-      </w:r>
-      <w:proofErr w:type="spellEnd"/>
+      <w:r>
+        <w:rPr>
+          <w:lang w:val="es-419"/>
+        </w:rPr>
+        <w:t>Fortnite Battle Royale</w:t>
+      </w:r>
       <w:r>
         <w:rPr>
           <w:lang w:val="es-419"/>
@@ -3415,28 +3113,12 @@
         </w:rPr>
         <w:t xml:space="preserve">¿Qué es el ping?: también conocido como </w:t>
       </w:r>
-      <w:proofErr w:type="spellStart"/>
-      <w:r>
-        <w:rPr>
-          <w:lang w:val="es-419"/>
-        </w:rPr>
-        <w:t>Packet</w:t>
-      </w:r>
-      <w:proofErr w:type="spellEnd"/>
-      <w:r>
-        <w:rPr>
-          <w:lang w:val="es-419"/>
-        </w:rPr>
-        <w:t xml:space="preserve"> Internet </w:t>
-      </w:r>
-      <w:proofErr w:type="spellStart"/>
-      <w:r>
-        <w:rPr>
-          <w:lang w:val="es-419"/>
-        </w:rPr>
-        <w:t>Groper</w:t>
-      </w:r>
-      <w:proofErr w:type="spellEnd"/>
+      <w:r>
+        <w:rPr>
+          <w:lang w:val="es-419"/>
+        </w:rPr>
+        <w:t>Packet Internet Groper</w:t>
+      </w:r>
       <w:r>
         <w:rPr>
           <w:lang w:val="es-419"/>
@@ -3447,21 +3129,7 @@
         <w:rPr>
           <w:lang w:val="es-419"/>
         </w:rPr>
-        <w:t xml:space="preserve">, esto se hace ejecutando este comando en la consola (también llamada </w:t>
-      </w:r>
-      <w:proofErr w:type="spellStart"/>
-      <w:r>
-        <w:rPr>
-          <w:lang w:val="es-419"/>
-        </w:rPr>
-        <w:t>cmd</w:t>
-      </w:r>
-      <w:proofErr w:type="spellEnd"/>
-      <w:r>
-        <w:rPr>
-          <w:lang w:val="es-419"/>
-        </w:rPr>
-        <w:t xml:space="preserve"> o terminal, según algunos sistemas operativos)</w:t>
+        <w:t>, esto se hace ejecutando este comando en la consola (también llamada cmd o terminal, según algunos sistemas operativos)</w:t>
       </w:r>
     </w:p>
     <w:p>
@@ -3602,21 +3270,7 @@
         <w:rPr>
           <w:lang w:val="es-419"/>
         </w:rPr>
-        <w:t xml:space="preserve">-Darle al jugador un bonus de nivel (aumentar su nivel), en base a </w:t>
-      </w:r>
-      <w:proofErr w:type="spellStart"/>
-      <w:r>
-        <w:rPr>
-          <w:lang w:val="es-419"/>
-        </w:rPr>
-        <w:t>cuanto</w:t>
-      </w:r>
-      <w:proofErr w:type="spellEnd"/>
-      <w:r>
-        <w:rPr>
-          <w:lang w:val="es-419"/>
-        </w:rPr>
-        <w:t xml:space="preserve"> tiempo es capaz de durar en la partida solo con el arma base (el pico)</w:t>
+        <w:t>-Darle al jugador un bonus de nivel (aumentar su nivel), en base a cuanto tiempo es capaz de durar en la partida solo con el arma base (el pico)</w:t>
       </w:r>
     </w:p>
     <w:p>
@@ -3712,21 +3366,7 @@
         <w:rPr>
           <w:lang w:val="es-419"/>
         </w:rPr>
-        <w:t xml:space="preserve">-Tener en </w:t>
-      </w:r>
-      <w:proofErr w:type="spellStart"/>
-      <w:r>
-        <w:rPr>
-          <w:lang w:val="es-419"/>
-        </w:rPr>
-        <w:t>cuanta</w:t>
-      </w:r>
-      <w:proofErr w:type="spellEnd"/>
-      <w:r>
-        <w:rPr>
-          <w:lang w:val="es-419"/>
-        </w:rPr>
-        <w:t xml:space="preserve"> el desarrollo del jugador en relación con su ping </w:t>
+        <w:t xml:space="preserve">-Tener en cuanta el desarrollo del jugador en relación con su ping </w:t>
       </w:r>
     </w:p>
     <w:p>
@@ -4338,27 +3978,11 @@
                 <w:lang w:val="es-419"/>
               </w:rPr>
             </w:pPr>
-            <w:proofErr w:type="spellStart"/>
-            <w:proofErr w:type="gramStart"/>
-            <w:r>
-              <w:rPr>
-                <w:lang w:val="es-419"/>
-              </w:rPr>
-              <w:t>isEmpty</w:t>
-            </w:r>
-            <w:proofErr w:type="spellEnd"/>
-            <w:r>
-              <w:rPr>
-                <w:lang w:val="es-419"/>
-              </w:rPr>
-              <w:t>(</w:t>
-            </w:r>
-            <w:proofErr w:type="gramEnd"/>
-            <w:r>
-              <w:rPr>
-                <w:lang w:val="es-419"/>
-              </w:rPr>
-              <w:t xml:space="preserve">) : </w:t>
+            <w:r>
+              <w:rPr>
+                <w:lang w:val="es-419"/>
+              </w:rPr>
+              <w:t xml:space="preserve">isEmpty() : </w:t>
             </w:r>
             <w:r>
               <w:rPr>
@@ -4370,21 +3994,7 @@
               <w:rPr>
                 <w:lang w:val="es-419"/>
               </w:rPr>
-              <w:t xml:space="preserve"> </w:t>
-            </w:r>
-            <w:proofErr w:type="spellStart"/>
-            <w:r>
-              <w:rPr>
-                <w:lang w:val="es-419"/>
-              </w:rPr>
-              <w:t>Boolean</w:t>
-            </w:r>
-            <w:proofErr w:type="spellEnd"/>
-            <w:r>
-              <w:rPr>
-                <w:lang w:val="es-419"/>
-              </w:rPr>
-              <w:t xml:space="preserve"> </w:t>
+              <w:t xml:space="preserve"> Boolean </w:t>
             </w:r>
           </w:p>
           <w:p>
@@ -4434,21 +4044,7 @@
               <w:rPr>
                 <w:lang w:val="en-US"/>
               </w:rPr>
-              <w:t xml:space="preserve">replace(V </w:t>
-            </w:r>
-            <w:proofErr w:type="spellStart"/>
-            <w:r>
-              <w:rPr>
-                <w:lang w:val="en-US"/>
-              </w:rPr>
-              <w:t>value,V</w:t>
-            </w:r>
-            <w:proofErr w:type="spellEnd"/>
-            <w:r>
-              <w:rPr>
-                <w:lang w:val="en-US"/>
-              </w:rPr>
-              <w:t xml:space="preserve"> value ): </w:t>
+              <w:t xml:space="preserve">replace(V value,V value ): </w:t>
             </w:r>
             <w:r>
               <w:rPr>
@@ -4679,13 +4275,8 @@
             <w:pPr>
               <w:spacing w:after="0" w:line="240" w:lineRule="auto"/>
             </w:pPr>
-            <w:proofErr w:type="spellStart"/>
-            <w:r>
-              <w:t>isEmpty</w:t>
-            </w:r>
-            <w:proofErr w:type="spellEnd"/>
-            <w:r>
-              <w:t>()</w:t>
+            <w:r>
+              <w:t>isEmpty()</w:t>
             </w:r>
           </w:p>
         </w:tc>
@@ -4939,21 +4530,7 @@
               <w:rPr>
                 <w:lang w:val="en-US"/>
               </w:rPr>
-              <w:t>{</w:t>
-            </w:r>
-            <w:proofErr w:type="gramStart"/>
-            <w:r>
-              <w:rPr>
-                <w:lang w:val="en-US"/>
-              </w:rPr>
-              <w:t>Pre :</w:t>
-            </w:r>
-            <w:proofErr w:type="gramEnd"/>
-            <w:r>
-              <w:rPr>
-                <w:lang w:val="en-US"/>
-              </w:rPr>
-              <w:t xml:space="preserve"> key !=  null , key != “ ” value != null , value != </w:t>
+              <w:t xml:space="preserve">{Pre : key !=  null , key != “ ” value != null , value != </w:t>
             </w:r>
             <w:r>
               <w:rPr>
@@ -4973,21 +4550,7 @@
               <w:rPr>
                 <w:lang w:val="es-419"/>
               </w:rPr>
-              <w:t>{</w:t>
-            </w:r>
-            <w:proofErr w:type="spellStart"/>
-            <w:r>
-              <w:rPr>
-                <w:lang w:val="es-419"/>
-              </w:rPr>
-              <w:t>pos</w:t>
-            </w:r>
-            <w:proofErr w:type="spellEnd"/>
-            <w:r>
-              <w:rPr>
-                <w:lang w:val="es-419"/>
-              </w:rPr>
-              <w:t xml:space="preserve"> : el objeto ha sido eliminado }</w:t>
+              <w:t>{pos : el objeto ha sido eliminado }</w:t>
             </w:r>
           </w:p>
         </w:tc>
@@ -5041,27 +4604,11 @@
                 <w:lang w:val="en-US"/>
               </w:rPr>
             </w:pPr>
-            <w:proofErr w:type="spellStart"/>
-            <w:proofErr w:type="gramStart"/>
             <w:r>
               <w:rPr>
                 <w:lang w:val="en-US"/>
               </w:rPr>
-              <w:t>Remplace</w:t>
-            </w:r>
-            <w:proofErr w:type="spellEnd"/>
-            <w:r>
-              <w:rPr>
-                <w:lang w:val="en-US"/>
-              </w:rPr>
-              <w:t>(</w:t>
-            </w:r>
-            <w:proofErr w:type="gramEnd"/>
-            <w:r>
-              <w:rPr>
-                <w:lang w:val="en-US"/>
-              </w:rPr>
-              <w:t>V value1, V value2)</w:t>
+              <w:t>Remplace(V value1, V value2)</w:t>
             </w:r>
           </w:p>
         </w:tc>
@@ -5127,21 +4674,7 @@
               <w:rPr>
                 <w:lang w:val="es-419"/>
               </w:rPr>
-              <w:t>{</w:t>
-            </w:r>
-            <w:proofErr w:type="spellStart"/>
-            <w:r>
-              <w:rPr>
-                <w:lang w:val="es-419"/>
-              </w:rPr>
-              <w:t>pos</w:t>
-            </w:r>
-            <w:proofErr w:type="spellEnd"/>
-            <w:r>
-              <w:rPr>
-                <w:lang w:val="es-419"/>
-              </w:rPr>
-              <w:t xml:space="preserve"> : los valores han sido intercambiados (sus llaves han sido)}</w:t>
+              <w:t>{pos : los valores han sido intercambiados (sus llaves han sido)}</w:t>
             </w:r>
           </w:p>
         </w:tc>
@@ -5211,7 +4744,6 @@
               </w:rPr>
               <w:t xml:space="preserve"> </w:t>
             </w:r>
-            <w:proofErr w:type="spellStart"/>
             <w:r>
               <w:rPr>
                 <w:rFonts w:cstheme="minorHAnsi"/>
@@ -5220,7 +4752,6 @@
               </w:rPr>
               <w:t>ISimpleNodeC</w:t>
             </w:r>
-            <w:proofErr w:type="spellEnd"/>
           </w:p>
         </w:tc>
       </w:tr>
@@ -5253,7 +4784,6 @@
                 <w:lang w:val="es-419"/>
               </w:rPr>
             </w:pPr>
-            <w:proofErr w:type="spellStart"/>
             <w:r>
               <w:rPr>
                 <w:rFonts w:cstheme="minorHAnsi"/>
@@ -5262,7 +4792,6 @@
               </w:rPr>
               <w:t>ISimpleNodeC</w:t>
             </w:r>
-            <w:proofErr w:type="spellEnd"/>
             <w:r>
               <w:rPr>
                 <w:lang w:val="es-419"/>
@@ -5322,23 +4851,13 @@
                 <w:lang w:val="en-US"/>
               </w:rPr>
             </w:pPr>
-            <w:proofErr w:type="spellStart"/>
             <w:r>
               <w:rPr>
                 <w:rFonts w:cstheme="minorHAnsi"/>
                 <w:color w:val="000000" w:themeColor="text1"/>
                 <w:shd w:val="clear" w:color="auto" w:fill="FFFFFF"/>
               </w:rPr>
-              <w:t>getItem</w:t>
-            </w:r>
-            <w:proofErr w:type="spellEnd"/>
-            <w:r>
-              <w:rPr>
-                <w:rFonts w:cstheme="minorHAnsi"/>
-                <w:color w:val="000000" w:themeColor="text1"/>
-                <w:shd w:val="clear" w:color="auto" w:fill="FFFFFF"/>
-              </w:rPr>
-              <w:t xml:space="preserve">: </w:t>
+              <w:t xml:space="preserve">getItem: </w:t>
             </w:r>
             <w:r>
               <w:rPr>
@@ -5371,67 +4890,29 @@
                 <w:lang w:val="en-US"/>
               </w:rPr>
             </w:pPr>
-            <w:proofErr w:type="spellStart"/>
-            <w:proofErr w:type="gramStart"/>
             <w:r>
               <w:rPr>
                 <w:rFonts w:cstheme="minorHAnsi"/>
                 <w:color w:val="000000" w:themeColor="text1"/>
                 <w:lang w:val="en-US"/>
               </w:rPr>
-              <w:t>setItem</w:t>
-            </w:r>
-            <w:proofErr w:type="spellEnd"/>
+              <w:t xml:space="preserve">setItem(T item): </w:t>
+            </w:r>
+            <w:r>
+              <w:rPr>
+                <w:rFonts w:cstheme="minorHAnsi"/>
+                <w:color w:val="000000" w:themeColor="text1"/>
+                <w:lang w:val="es-419"/>
+              </w:rPr>
+              <w:sym w:font="Wingdings" w:char="F0E0"/>
+            </w:r>
             <w:r>
               <w:rPr>
                 <w:rFonts w:cstheme="minorHAnsi"/>
                 <w:color w:val="000000" w:themeColor="text1"/>
                 <w:lang w:val="en-US"/>
               </w:rPr>
-              <w:t>(</w:t>
-            </w:r>
-            <w:proofErr w:type="gramEnd"/>
-            <w:r>
-              <w:rPr>
-                <w:rFonts w:cstheme="minorHAnsi"/>
-                <w:color w:val="000000" w:themeColor="text1"/>
-                <w:lang w:val="en-US"/>
-              </w:rPr>
-              <w:t xml:space="preserve">T item): </w:t>
-            </w:r>
-            <w:r>
-              <w:rPr>
-                <w:rFonts w:cstheme="minorHAnsi"/>
-                <w:color w:val="000000" w:themeColor="text1"/>
-                <w:lang w:val="es-419"/>
-              </w:rPr>
-              <w:sym w:font="Wingdings" w:char="F0E0"/>
-            </w:r>
-            <w:r>
-              <w:rPr>
-                <w:rFonts w:cstheme="minorHAnsi"/>
-                <w:color w:val="000000" w:themeColor="text1"/>
-                <w:lang w:val="en-US"/>
-              </w:rPr>
-              <w:t xml:space="preserve"> </w:t>
-            </w:r>
-            <w:proofErr w:type="spellStart"/>
-            <w:r>
-              <w:rPr>
-                <w:rFonts w:cstheme="minorHAnsi"/>
-                <w:color w:val="000000" w:themeColor="text1"/>
-                <w:lang w:val="en-US"/>
-              </w:rPr>
-              <w:t>ISimpleNodeC</w:t>
-            </w:r>
-            <w:proofErr w:type="spellEnd"/>
-            <w:r>
-              <w:rPr>
-                <w:rFonts w:cstheme="minorHAnsi"/>
-                <w:color w:val="000000" w:themeColor="text1"/>
-                <w:lang w:val="en-US"/>
-              </w:rPr>
-              <w:t>&lt;T&gt;</w:t>
+              <w:t xml:space="preserve"> ISimpleNodeC&lt;T&gt;</w:t>
             </w:r>
           </w:p>
           <w:p>
@@ -5448,33 +4929,13 @@
                 <w:lang w:val="es-419"/>
               </w:rPr>
             </w:pPr>
-            <w:proofErr w:type="spellStart"/>
-            <w:proofErr w:type="gramStart"/>
             <w:r>
               <w:rPr>
                 <w:rFonts w:cstheme="minorHAnsi"/>
                 <w:color w:val="000000" w:themeColor="text1"/>
                 <w:shd w:val="clear" w:color="auto" w:fill="FFFFFF"/>
               </w:rPr>
-              <w:t>getNext</w:t>
-            </w:r>
-            <w:proofErr w:type="spellEnd"/>
-            <w:r>
-              <w:rPr>
-                <w:rFonts w:cstheme="minorHAnsi"/>
-                <w:color w:val="000000" w:themeColor="text1"/>
-                <w:shd w:val="clear" w:color="auto" w:fill="FFFFFF"/>
-              </w:rPr>
-              <w:t>(</w:t>
-            </w:r>
-            <w:proofErr w:type="gramEnd"/>
-            <w:r>
-              <w:rPr>
-                <w:rFonts w:cstheme="minorHAnsi"/>
-                <w:color w:val="000000" w:themeColor="text1"/>
-                <w:shd w:val="clear" w:color="auto" w:fill="FFFFFF"/>
-              </w:rPr>
-              <w:t>)</w:t>
+              <w:t>getNext()</w:t>
             </w:r>
             <w:r>
               <w:rPr>
@@ -5513,43 +4974,13 @@
                 <w:lang w:val="en-US"/>
               </w:rPr>
             </w:pPr>
-            <w:proofErr w:type="spellStart"/>
-            <w:proofErr w:type="gramStart"/>
             <w:r>
               <w:rPr>
                 <w:rFonts w:cstheme="minorHAnsi"/>
                 <w:color w:val="000000" w:themeColor="text1"/>
                 <w:lang w:val="en-US"/>
               </w:rPr>
-              <w:t>setNext</w:t>
-            </w:r>
-            <w:proofErr w:type="spellEnd"/>
-            <w:r>
-              <w:rPr>
-                <w:rFonts w:cstheme="minorHAnsi"/>
-                <w:color w:val="000000" w:themeColor="text1"/>
-                <w:lang w:val="en-US"/>
-              </w:rPr>
-              <w:t>(</w:t>
-            </w:r>
-            <w:proofErr w:type="spellStart"/>
-            <w:proofErr w:type="gramEnd"/>
-            <w:r>
-              <w:rPr>
-                <w:rFonts w:cstheme="minorHAnsi"/>
-                <w:color w:val="000000" w:themeColor="text1"/>
-                <w:lang w:val="en-US"/>
-              </w:rPr>
-              <w:t>ISimpleNodeC</w:t>
-            </w:r>
-            <w:proofErr w:type="spellEnd"/>
-            <w:r>
-              <w:rPr>
-                <w:rFonts w:cstheme="minorHAnsi"/>
-                <w:color w:val="000000" w:themeColor="text1"/>
-                <w:lang w:val="en-US"/>
-              </w:rPr>
-              <w:t xml:space="preserve">&lt;T&gt; node): </w:t>
+              <w:t xml:space="preserve">setNext(ISimpleNodeC&lt;T&gt; node): </w:t>
             </w:r>
             <w:r>
               <w:rPr>
@@ -5635,11 +5066,9 @@
               </w:rPr>
               <w:t xml:space="preserve">TAD </w:t>
             </w:r>
-            <w:proofErr w:type="spellStart"/>
             <w:r>
               <w:t>SimpleNodeC</w:t>
             </w:r>
-            <w:proofErr w:type="spellEnd"/>
           </w:p>
         </w:tc>
       </w:tr>
@@ -5671,11 +5100,9 @@
                 <w:lang w:val="es-419"/>
               </w:rPr>
             </w:pPr>
-            <w:proofErr w:type="spellStart"/>
             <w:r>
               <w:t>ISimpleNodeC</w:t>
             </w:r>
-            <w:proofErr w:type="spellEnd"/>
             <w:r>
               <w:rPr>
                 <w:lang w:val="es-419"/>
@@ -5686,23 +5113,7 @@
               <w:rPr>
                 <w:lang w:val="es-419"/>
               </w:rPr>
-              <w:t>= {</w:t>
-            </w:r>
-            <w:proofErr w:type="spellStart"/>
-            <w:proofErr w:type="gramStart"/>
-            <w:r>
-              <w:rPr>
-                <w:lang w:val="es-419"/>
-              </w:rPr>
-              <w:t>ítem,next</w:t>
-            </w:r>
-            <w:proofErr w:type="spellEnd"/>
-            <w:proofErr w:type="gramEnd"/>
-            <w:r>
-              <w:rPr>
-                <w:lang w:val="es-419"/>
-              </w:rPr>
-              <w:t>}</w:t>
+              <w:t>= {ítem,next}</w:t>
             </w:r>
           </w:p>
         </w:tc>
@@ -5752,11 +5163,9 @@
                 <w:lang w:val="en-US"/>
               </w:rPr>
             </w:pPr>
-            <w:proofErr w:type="spellStart"/>
             <w:r>
               <w:t>getItem</w:t>
             </w:r>
-            <w:proofErr w:type="spellEnd"/>
             <w:r>
               <w:t xml:space="preserve">: </w:t>
             </w:r>
@@ -5795,27 +5204,11 @@
                 <w:lang w:val="en-US"/>
               </w:rPr>
             </w:pPr>
-            <w:proofErr w:type="spellStart"/>
-            <w:proofErr w:type="gramStart"/>
             <w:r>
               <w:rPr>
                 <w:lang w:val="en-US"/>
               </w:rPr>
-              <w:t>setItem</w:t>
-            </w:r>
-            <w:proofErr w:type="spellEnd"/>
-            <w:r>
-              <w:rPr>
-                <w:lang w:val="en-US"/>
-              </w:rPr>
-              <w:t>(</w:t>
-            </w:r>
-            <w:proofErr w:type="gramEnd"/>
-            <w:r>
-              <w:rPr>
-                <w:lang w:val="en-US"/>
-              </w:rPr>
-              <w:t>T item)</w:t>
+              <w:t>setItem(T item)</w:t>
             </w:r>
             <w:r>
               <w:rPr>
@@ -5852,18 +5245,8 @@
                 <w:lang w:val="es-419"/>
               </w:rPr>
             </w:pPr>
-            <w:proofErr w:type="spellStart"/>
-            <w:proofErr w:type="gramStart"/>
-            <w:r>
-              <w:t>getNext</w:t>
-            </w:r>
-            <w:proofErr w:type="spellEnd"/>
-            <w:r>
-              <w:t>(</w:t>
-            </w:r>
-            <w:proofErr w:type="gramEnd"/>
-            <w:r>
-              <w:t>)</w:t>
+            <w:r>
+              <w:t>getNext()</w:t>
             </w:r>
             <w:r>
               <w:rPr>
@@ -5883,13 +5266,8 @@
               </w:rPr>
               <w:t xml:space="preserve"> </w:t>
             </w:r>
-            <w:proofErr w:type="spellStart"/>
-            <w:r>
-              <w:t>ISimpleNodeC</w:t>
-            </w:r>
-            <w:proofErr w:type="spellEnd"/>
-            <w:r>
-              <w:t>&lt;T&gt;</w:t>
+            <w:r>
+              <w:t>ISimpleNodeC&lt;T&gt;</w:t>
             </w:r>
           </w:p>
           <w:p>
@@ -5902,35 +5280,11 @@
                 <w:lang w:val="en-US"/>
               </w:rPr>
             </w:pPr>
-            <w:proofErr w:type="spellStart"/>
-            <w:proofErr w:type="gramStart"/>
             <w:r>
               <w:rPr>
                 <w:lang w:val="en-US"/>
               </w:rPr>
-              <w:t>setNext</w:t>
-            </w:r>
-            <w:proofErr w:type="spellEnd"/>
-            <w:r>
-              <w:rPr>
-                <w:lang w:val="en-US"/>
-              </w:rPr>
-              <w:t>(</w:t>
-            </w:r>
-            <w:proofErr w:type="spellStart"/>
-            <w:proofErr w:type="gramEnd"/>
-            <w:r>
-              <w:rPr>
-                <w:lang w:val="en-US"/>
-              </w:rPr>
-              <w:t>ISimpleNodeC</w:t>
-            </w:r>
-            <w:proofErr w:type="spellEnd"/>
-            <w:r>
-              <w:rPr>
-                <w:lang w:val="en-US"/>
-              </w:rPr>
-              <w:t>&lt;T&gt; node)</w:t>
+              <w:t>setNext(ISimpleNodeC&lt;T&gt; node)</w:t>
             </w:r>
             <w:r>
               <w:rPr>
@@ -6006,8 +5360,6 @@
               </w:rPr>
             </w:pPr>
             <w:bookmarkStart w:id="0" w:name="_Hlk524819919"/>
-            <w:proofErr w:type="spellStart"/>
-            <w:proofErr w:type="gramStart"/>
             <w:r>
               <w:rPr>
                 <w:rFonts w:cstheme="minorHAnsi"/>
@@ -6017,19 +5369,11 @@
               </w:rPr>
               <w:t>getItem</w:t>
             </w:r>
-            <w:proofErr w:type="spellEnd"/>
             <w:r>
               <w:rPr>
                 <w:lang w:val="en-US"/>
               </w:rPr>
-              <w:t>(</w:t>
-            </w:r>
-            <w:proofErr w:type="gramEnd"/>
-            <w:r>
-              <w:rPr>
-                <w:lang w:val="en-US"/>
-              </w:rPr>
-              <w:t>)</w:t>
+              <w:t>()</w:t>
             </w:r>
           </w:p>
         </w:tc>
@@ -6082,13 +5426,8 @@
               <w:t xml:space="preserve"> {Pre:  </w:t>
             </w:r>
             <w:r>
-              <w:t>elemento!=</w:t>
-            </w:r>
-            <w:proofErr w:type="spellStart"/>
-            <w:r>
-              <w:t>null</w:t>
-            </w:r>
-            <w:proofErr w:type="spellEnd"/>
+              <w:t>elemento!=null</w:t>
+            </w:r>
             <w:r>
               <w:t>}</w:t>
             </w:r>
@@ -6164,27 +5503,11 @@
                 <w:lang w:val="en-US"/>
               </w:rPr>
             </w:pPr>
-            <w:proofErr w:type="spellStart"/>
-            <w:proofErr w:type="gramStart"/>
             <w:r>
               <w:rPr>
                 <w:lang w:val="en-US"/>
               </w:rPr>
-              <w:t>setItem</w:t>
-            </w:r>
-            <w:proofErr w:type="spellEnd"/>
-            <w:r>
-              <w:rPr>
-                <w:lang w:val="en-US"/>
-              </w:rPr>
-              <w:t>(</w:t>
-            </w:r>
-            <w:proofErr w:type="gramEnd"/>
-            <w:r>
-              <w:rPr>
-                <w:lang w:val="en-US"/>
-              </w:rPr>
-              <w:t>T item)</w:t>
+              <w:t>setItem(T item)</w:t>
             </w:r>
           </w:p>
         </w:tc>
@@ -6221,13 +5544,8 @@
               <w:t>“</w:t>
             </w:r>
             <w:r>
-              <w:t xml:space="preserve">Reemplaza un elemento con el elemento </w:t>
-            </w:r>
-            <w:proofErr w:type="spellStart"/>
-            <w:r>
-              <w:t>especifiado</w:t>
-            </w:r>
-            <w:proofErr w:type="spellEnd"/>
+              <w:t>Reemplaza un elemento con el elemento especifiado</w:t>
+            </w:r>
             <w:r>
               <w:t>”</w:t>
             </w:r>
@@ -6241,21 +5559,11 @@
             <w:r>
               <w:t xml:space="preserve"> {Pre: </w:t>
             </w:r>
-            <w:proofErr w:type="spellStart"/>
             <w:r>
               <w:t>item</w:t>
             </w:r>
-            <w:proofErr w:type="spellEnd"/>
-            <w:r>
-              <w:t>!=</w:t>
-            </w:r>
-            <w:proofErr w:type="spellStart"/>
-            <w:r>
-              <w:t>null</w:t>
-            </w:r>
-            <w:proofErr w:type="spellEnd"/>
-            <w:r>
-              <w:t>}</w:t>
+            <w:r>
+              <w:t>!=null}</w:t>
             </w:r>
           </w:p>
           <w:p>
@@ -6325,33 +5633,13 @@
                 <w:lang w:val="en-US"/>
               </w:rPr>
             </w:pPr>
-            <w:proofErr w:type="spellStart"/>
-            <w:proofErr w:type="gramStart"/>
             <w:r>
               <w:rPr>
                 <w:rFonts w:cstheme="minorHAnsi"/>
                 <w:color w:val="000000" w:themeColor="text1"/>
                 <w:shd w:val="clear" w:color="auto" w:fill="FFFFFF"/>
               </w:rPr>
-              <w:t>getNext</w:t>
-            </w:r>
-            <w:proofErr w:type="spellEnd"/>
-            <w:r>
-              <w:rPr>
-                <w:rFonts w:cstheme="minorHAnsi"/>
-                <w:color w:val="000000" w:themeColor="text1"/>
-                <w:shd w:val="clear" w:color="auto" w:fill="FFFFFF"/>
-              </w:rPr>
-              <w:t>(</w:t>
-            </w:r>
-            <w:proofErr w:type="gramEnd"/>
-            <w:r>
-              <w:rPr>
-                <w:rFonts w:cstheme="minorHAnsi"/>
-                <w:color w:val="000000" w:themeColor="text1"/>
-                <w:shd w:val="clear" w:color="auto" w:fill="FFFFFF"/>
-              </w:rPr>
-              <w:t>)</w:t>
+              <w:t>getNext()</w:t>
             </w:r>
           </w:p>
         </w:tc>
@@ -6394,18 +5682,8 @@
               <w:t xml:space="preserve"> {Pre: </w:t>
             </w:r>
             <w:r>
-              <w:t xml:space="preserve">siguiente </w:t>
-            </w:r>
-            <w:proofErr w:type="gramStart"/>
-            <w:r>
-              <w:t>elemento!=</w:t>
-            </w:r>
-            <w:proofErr w:type="spellStart"/>
-            <w:proofErr w:type="gramEnd"/>
-            <w:r>
-              <w:t>null</w:t>
-            </w:r>
-            <w:proofErr w:type="spellEnd"/>
+              <w:t>siguiente elemento!=null</w:t>
+            </w:r>
             <w:r>
               <w:t>}</w:t>
             </w:r>
@@ -6587,16 +5865,8 @@
               <w:rPr>
                 <w:lang w:val="es-419"/>
               </w:rPr>
-              <w:t xml:space="preserve">Balas, </w:t>
-            </w:r>
-            <w:proofErr w:type="spellStart"/>
-            <w:r>
-              <w:rPr>
-                <w:lang w:val="es-419"/>
-              </w:rPr>
-              <w:t>tipoArma</w:t>
-            </w:r>
-            <w:proofErr w:type="spellEnd"/>
+              <w:t>Balas, tipoArma</w:t>
+            </w:r>
             <w:r>
               <w:rPr>
                 <w:lang w:val="es-419"/>
@@ -6726,33 +5996,11 @@
                 <w:lang w:val="es-419"/>
               </w:rPr>
             </w:pPr>
-            <w:proofErr w:type="spellStart"/>
-            <w:r>
-              <w:rPr>
-                <w:lang w:val="es-419"/>
-              </w:rPr>
-              <w:t>agregarArma</w:t>
-            </w:r>
-            <w:proofErr w:type="spellEnd"/>
-            <w:r>
-              <w:rPr>
-                <w:lang w:val="es-419"/>
-              </w:rPr>
-              <w:t xml:space="preserve"> : balas X </w:t>
-            </w:r>
-            <w:proofErr w:type="spellStart"/>
-            <w:r>
-              <w:rPr>
-                <w:lang w:val="es-419"/>
-              </w:rPr>
-              <w:t>tipoArma</w:t>
-            </w:r>
-            <w:proofErr w:type="spellEnd"/>
-            <w:r>
-              <w:rPr>
-                <w:lang w:val="es-419"/>
-              </w:rPr>
-              <w:t xml:space="preserve"> </w:t>
+            <w:r>
+              <w:rPr>
+                <w:lang w:val="es-419"/>
+              </w:rPr>
+              <w:t xml:space="preserve">agregarArma : balas X tipoArma </w:t>
             </w:r>
             <w:r>
               <w:rPr>
@@ -6764,21 +6012,7 @@
               <w:rPr>
                 <w:lang w:val="es-419"/>
               </w:rPr>
-              <w:t xml:space="preserve"> </w:t>
-            </w:r>
-            <w:proofErr w:type="spellStart"/>
-            <w:r>
-              <w:rPr>
-                <w:lang w:val="es-419"/>
-              </w:rPr>
-              <w:t>void</w:t>
-            </w:r>
-            <w:proofErr w:type="spellEnd"/>
-            <w:r>
-              <w:rPr>
-                <w:lang w:val="es-419"/>
-              </w:rPr>
-              <w:t xml:space="preserve"> </w:t>
+              <w:t xml:space="preserve"> void</w:t>
             </w:r>
           </w:p>
           <w:p>
@@ -6793,19 +6027,11 @@
                 <w:lang w:val="es-419"/>
               </w:rPr>
             </w:pPr>
-            <w:proofErr w:type="spellStart"/>
-            <w:r>
-              <w:rPr>
-                <w:lang w:val="es-419"/>
-              </w:rPr>
-              <w:t>eliminarArma</w:t>
-            </w:r>
-            <w:proofErr w:type="spellEnd"/>
-            <w:r>
-              <w:rPr>
-                <w:lang w:val="es-419"/>
-              </w:rPr>
-              <w:t xml:space="preserve">:                                </w:t>
+            <w:r>
+              <w:rPr>
+                <w:lang w:val="es-419"/>
+              </w:rPr>
+              <w:t xml:space="preserve">dispararArma:                                </w:t>
             </w:r>
             <w:r>
               <w:rPr>
@@ -6817,16 +6043,39 @@
               <w:rPr>
                 <w:lang w:val="es-419"/>
               </w:rPr>
-              <w:t xml:space="preserve"> </w:t>
-            </w:r>
-            <w:proofErr w:type="spellStart"/>
-            <w:r>
-              <w:rPr>
-                <w:lang w:val="es-419"/>
-              </w:rPr>
-              <w:t>void</w:t>
-            </w:r>
-            <w:proofErr w:type="spellEnd"/>
+              <w:t xml:space="preserve"> void</w:t>
+            </w:r>
+          </w:p>
+          <w:p>
+            <w:pPr>
+              <w:pStyle w:val="Prrafodelista"/>
+              <w:numPr>
+                <w:ilvl w:val="0"/>
+                <w:numId w:val="7"/>
+              </w:numPr>
+              <w:spacing w:after="0" w:line="240" w:lineRule="auto"/>
+              <w:rPr>
+                <w:lang w:val="es-419"/>
+              </w:rPr>
+            </w:pPr>
+            <w:r>
+              <w:rPr>
+                <w:lang w:val="es-419"/>
+              </w:rPr>
+              <w:t xml:space="preserve">eliminarArma:                                </w:t>
+            </w:r>
+            <w:r>
+              <w:rPr>
+                <w:lang w:val="es-419"/>
+              </w:rPr>
+              <w:sym w:font="Wingdings" w:char="F0E0"/>
+            </w:r>
+            <w:r>
+              <w:rPr>
+                <w:lang w:val="es-419"/>
+              </w:rPr>
+              <w:t xml:space="preserve"> void</w:t>
+            </w:r>
           </w:p>
         </w:tc>
       </w:tr>
@@ -6885,14 +6134,12 @@
                 <w:lang w:val="en-US"/>
               </w:rPr>
             </w:pPr>
-            <w:proofErr w:type="spellStart"/>
             <w:r>
               <w:rPr>
                 <w:lang w:val="en-US"/>
               </w:rPr>
               <w:t>EliminarArma</w:t>
             </w:r>
-            <w:proofErr w:type="spellEnd"/>
           </w:p>
         </w:tc>
       </w:tr>
@@ -6949,15 +6196,7 @@
               <w:spacing w:after="0" w:line="240" w:lineRule="auto"/>
             </w:pPr>
             <w:r>
-              <w:t>{</w:t>
-            </w:r>
-            <w:proofErr w:type="gramStart"/>
-            <w:r>
-              <w:t>Pre :</w:t>
-            </w:r>
-            <w:proofErr w:type="gramEnd"/>
-            <w:r>
-              <w:t xml:space="preserve"> balas == 0}</w:t>
+              <w:t>{Pre : balas == 0}</w:t>
             </w:r>
           </w:p>
           <w:p>
@@ -6971,21 +6210,7 @@
               <w:rPr>
                 <w:lang w:val="es-419"/>
               </w:rPr>
-              <w:t>{</w:t>
-            </w:r>
-            <w:proofErr w:type="spellStart"/>
-            <w:r>
-              <w:rPr>
-                <w:lang w:val="es-419"/>
-              </w:rPr>
-              <w:t>pos</w:t>
-            </w:r>
-            <w:proofErr w:type="spellEnd"/>
-            <w:r>
-              <w:rPr>
-                <w:lang w:val="es-419"/>
-              </w:rPr>
-              <w:t xml:space="preserve"> : </w:t>
+              <w:t xml:space="preserve">{pos : </w:t>
             </w:r>
             <w:r>
               <w:rPr>
@@ -7067,11 +6292,9 @@
               </w:rPr>
               <w:t xml:space="preserve">TAD </w:t>
             </w:r>
-            <w:proofErr w:type="spellStart"/>
             <w:r>
               <w:t>IStackC</w:t>
             </w:r>
-            <w:proofErr w:type="spellEnd"/>
           </w:p>
         </w:tc>
       </w:tr>
@@ -7103,11 +6326,9 @@
                 <w:lang w:val="es-419"/>
               </w:rPr>
             </w:pPr>
-            <w:proofErr w:type="spellStart"/>
             <w:r>
               <w:t>IStackC</w:t>
             </w:r>
-            <w:proofErr w:type="spellEnd"/>
             <w:r>
               <w:rPr>
                 <w:lang w:val="es-419"/>
@@ -7162,18 +6383,8 @@
                 <w:lang w:val="en-US"/>
               </w:rPr>
             </w:pPr>
-            <w:proofErr w:type="spellStart"/>
-            <w:proofErr w:type="gramStart"/>
-            <w:r>
-              <w:t>empty</w:t>
-            </w:r>
-            <w:proofErr w:type="spellEnd"/>
-            <w:r>
-              <w:t>(</w:t>
-            </w:r>
-            <w:proofErr w:type="gramEnd"/>
-            <w:r>
-              <w:t>)</w:t>
+            <w:r>
+              <w:t>empty()</w:t>
             </w:r>
             <w:r>
               <w:t xml:space="preserve">: </w:t>
@@ -7190,14 +6401,12 @@
               </w:rPr>
               <w:t xml:space="preserve"> </w:t>
             </w:r>
-            <w:proofErr w:type="spellStart"/>
             <w:r>
               <w:rPr>
                 <w:lang w:val="en-US"/>
               </w:rPr>
               <w:t>boolean</w:t>
             </w:r>
-            <w:proofErr w:type="spellEnd"/>
           </w:p>
           <w:p>
             <w:pPr>
@@ -7209,18 +6418,8 @@
                 <w:lang w:val="en-US"/>
               </w:rPr>
             </w:pPr>
-            <w:proofErr w:type="spellStart"/>
-            <w:proofErr w:type="gramStart"/>
-            <w:r>
-              <w:t>peek</w:t>
-            </w:r>
-            <w:proofErr w:type="spellEnd"/>
-            <w:r>
-              <w:t>(</w:t>
-            </w:r>
-            <w:proofErr w:type="gramEnd"/>
-            <w:r>
-              <w:t>)</w:t>
+            <w:r>
+              <w:t>peek()</w:t>
             </w:r>
             <w:r>
               <w:rPr>
@@ -7257,13 +6456,8 @@
                 <w:lang w:val="es-419"/>
               </w:rPr>
             </w:pPr>
-            <w:proofErr w:type="gramStart"/>
-            <w:r>
-              <w:t>pop(</w:t>
-            </w:r>
-            <w:proofErr w:type="gramEnd"/>
-            <w:r>
-              <w:t>)</w:t>
+            <w:r>
+              <w:t>pop()</w:t>
             </w:r>
             <w:r>
               <w:rPr>
@@ -7297,26 +6491,8 @@
                 <w:lang w:val="en-US"/>
               </w:rPr>
             </w:pPr>
-            <w:proofErr w:type="spellStart"/>
-            <w:proofErr w:type="gramStart"/>
-            <w:r>
-              <w:t>push</w:t>
-            </w:r>
-            <w:proofErr w:type="spellEnd"/>
-            <w:r>
-              <w:t>(</w:t>
-            </w:r>
-            <w:proofErr w:type="gramEnd"/>
-            <w:r>
-              <w:t xml:space="preserve">T </w:t>
-            </w:r>
-            <w:proofErr w:type="spellStart"/>
-            <w:r>
-              <w:t>item</w:t>
-            </w:r>
-            <w:proofErr w:type="spellEnd"/>
-            <w:r>
-              <w:t>)</w:t>
+            <w:r>
+              <w:t>push(T item)</w:t>
             </w:r>
             <w:r>
               <w:rPr>
@@ -7425,11 +6601,9 @@
               </w:rPr>
               <w:t xml:space="preserve">TAD </w:t>
             </w:r>
-            <w:proofErr w:type="spellStart"/>
             <w:r>
               <w:t>StackC</w:t>
             </w:r>
-            <w:proofErr w:type="spellEnd"/>
           </w:p>
         </w:tc>
       </w:tr>
@@ -7461,11 +6635,9 @@
                 <w:lang w:val="es-419"/>
               </w:rPr>
             </w:pPr>
-            <w:proofErr w:type="spellStart"/>
             <w:r>
               <w:t>StackC</w:t>
             </w:r>
-            <w:proofErr w:type="spellEnd"/>
             <w:r>
               <w:rPr>
                 <w:lang w:val="es-419"/>
@@ -7476,21 +6648,7 @@
               <w:rPr>
                 <w:lang w:val="es-419"/>
               </w:rPr>
-              <w:t>= [</w:t>
-            </w:r>
-            <w:proofErr w:type="spellStart"/>
-            <w:r>
-              <w:rPr>
-                <w:lang w:val="es-419"/>
-              </w:rPr>
-              <w:t>first</w:t>
-            </w:r>
-            <w:proofErr w:type="spellEnd"/>
-            <w:r>
-              <w:rPr>
-                <w:lang w:val="es-419"/>
-              </w:rPr>
-              <w:t>]</w:t>
+              <w:t>= [first]</w:t>
             </w:r>
           </w:p>
         </w:tc>
@@ -7540,18 +6698,8 @@
                 <w:lang w:val="en-US"/>
               </w:rPr>
             </w:pPr>
-            <w:proofErr w:type="spellStart"/>
-            <w:proofErr w:type="gramStart"/>
-            <w:r>
-              <w:t>empty</w:t>
-            </w:r>
-            <w:proofErr w:type="spellEnd"/>
-            <w:r>
-              <w:t>(</w:t>
-            </w:r>
-            <w:proofErr w:type="gramEnd"/>
-            <w:r>
-              <w:t xml:space="preserve">): </w:t>
+            <w:r>
+              <w:t xml:space="preserve">empty(): </w:t>
             </w:r>
             <w:r>
               <w:rPr>
@@ -7563,16 +6711,8 @@
               <w:rPr>
                 <w:lang w:val="en-US"/>
               </w:rPr>
-              <w:t xml:space="preserve"> </w:t>
-            </w:r>
-            <w:proofErr w:type="spellStart"/>
-            <w:r>
-              <w:rPr>
-                <w:lang w:val="en-US"/>
-              </w:rPr>
-              <w:t>boolean</w:t>
-            </w:r>
-            <w:proofErr w:type="spellEnd"/>
+              <w:t xml:space="preserve"> boolean</w:t>
+            </w:r>
           </w:p>
           <w:p>
             <w:pPr>
@@ -7584,18 +6724,8 @@
                 <w:lang w:val="en-US"/>
               </w:rPr>
             </w:pPr>
-            <w:proofErr w:type="spellStart"/>
-            <w:proofErr w:type="gramStart"/>
-            <w:r>
-              <w:t>peek</w:t>
-            </w:r>
-            <w:proofErr w:type="spellEnd"/>
-            <w:r>
-              <w:t>(</w:t>
-            </w:r>
-            <w:proofErr w:type="gramEnd"/>
-            <w:r>
-              <w:t>)</w:t>
+            <w:r>
+              <w:t>peek()</w:t>
             </w:r>
             <w:r>
               <w:rPr>
@@ -7626,13 +6756,8 @@
                 <w:lang w:val="es-419"/>
               </w:rPr>
             </w:pPr>
-            <w:proofErr w:type="gramStart"/>
-            <w:r>
-              <w:t>pop(</w:t>
-            </w:r>
-            <w:proofErr w:type="gramEnd"/>
-            <w:r>
-              <w:t>)</w:t>
+            <w:r>
+              <w:t>pop()</w:t>
             </w:r>
             <w:r>
               <w:rPr>
@@ -7666,26 +6791,8 @@
                 <w:lang w:val="en-US"/>
               </w:rPr>
             </w:pPr>
-            <w:proofErr w:type="spellStart"/>
-            <w:proofErr w:type="gramStart"/>
-            <w:r>
-              <w:t>push</w:t>
-            </w:r>
-            <w:proofErr w:type="spellEnd"/>
-            <w:r>
-              <w:t>(</w:t>
-            </w:r>
-            <w:proofErr w:type="gramEnd"/>
-            <w:r>
-              <w:t xml:space="preserve">T </w:t>
-            </w:r>
-            <w:proofErr w:type="spellStart"/>
-            <w:r>
-              <w:t>item</w:t>
-            </w:r>
-            <w:proofErr w:type="spellEnd"/>
-            <w:r>
-              <w:t>)</w:t>
+            <w:r>
+              <w:t>push(T item)</w:t>
             </w:r>
             <w:r>
               <w:rPr>
@@ -7757,33 +6864,13 @@
                 <w:lang w:val="en-US"/>
               </w:rPr>
             </w:pPr>
-            <w:proofErr w:type="spellStart"/>
-            <w:proofErr w:type="gramStart"/>
             <w:r>
               <w:rPr>
                 <w:rFonts w:cstheme="minorHAnsi"/>
                 <w:color w:val="000000" w:themeColor="text1"/>
                 <w:shd w:val="clear" w:color="auto" w:fill="FFFFFF"/>
               </w:rPr>
-              <w:t>Peek</w:t>
-            </w:r>
-            <w:proofErr w:type="spellEnd"/>
-            <w:r>
-              <w:rPr>
-                <w:rFonts w:cstheme="minorHAnsi"/>
-                <w:color w:val="000000" w:themeColor="text1"/>
-                <w:shd w:val="clear" w:color="auto" w:fill="FFFFFF"/>
-              </w:rPr>
-              <w:t>(</w:t>
-            </w:r>
-            <w:proofErr w:type="gramEnd"/>
-            <w:r>
-              <w:rPr>
-                <w:rFonts w:cstheme="minorHAnsi"/>
-                <w:color w:val="000000" w:themeColor="text1"/>
-                <w:shd w:val="clear" w:color="auto" w:fill="FFFFFF"/>
-              </w:rPr>
-              <w:t>)</w:t>
+              <w:t>Peek()</w:t>
             </w:r>
           </w:p>
         </w:tc>
@@ -7815,15 +6902,7 @@
               <w:t>“</w:t>
             </w:r>
             <w:r>
-              <w:t xml:space="preserve">Muestra el </w:t>
-            </w:r>
-            <w:proofErr w:type="spellStart"/>
-            <w:r>
-              <w:t>ultimo</w:t>
-            </w:r>
-            <w:proofErr w:type="spellEnd"/>
-            <w:r>
-              <w:t xml:space="preserve"> dato introducido en la pila</w:t>
+              <w:t>Muestra el ultimo dato introducido en la pila</w:t>
             </w:r>
             <w:r>
               <w:t>”</w:t>
@@ -7833,18 +6912,8 @@
             <w:r>
               <w:t xml:space="preserve"> {Pre: </w:t>
             </w:r>
-            <w:proofErr w:type="spellStart"/>
-            <w:r>
-              <w:t>empty</w:t>
-            </w:r>
-            <w:proofErr w:type="spellEnd"/>
-            <w:proofErr w:type="gramStart"/>
-            <w:r>
-              <w:t>()=</w:t>
-            </w:r>
-            <w:proofErr w:type="gramEnd"/>
-            <w:r>
-              <w:t>=false</w:t>
+            <w:r>
+              <w:t>empty()==false</w:t>
             </w:r>
             <w:r>
               <w:t>}</w:t>
@@ -7860,13 +6929,8 @@
             <w:r>
               <w:t xml:space="preserve"> el </w:t>
             </w:r>
-            <w:proofErr w:type="spellStart"/>
-            <w:r>
-              <w:t>ultimo</w:t>
-            </w:r>
-            <w:proofErr w:type="spellEnd"/>
-            <w:r>
-              <w:t xml:space="preserve"> </w:t>
+            <w:r>
+              <w:t xml:space="preserve">ultimo </w:t>
             </w:r>
             <w:r>
               <w:t>elemento</w:t>
@@ -7934,18 +6998,8 @@
                 <w:lang w:val="en-US"/>
               </w:rPr>
             </w:pPr>
-            <w:proofErr w:type="spellStart"/>
-            <w:proofErr w:type="gramStart"/>
-            <w:r>
-              <w:t>Empty</w:t>
-            </w:r>
-            <w:proofErr w:type="spellEnd"/>
-            <w:r>
-              <w:t>(</w:t>
-            </w:r>
-            <w:proofErr w:type="gramEnd"/>
-            <w:r>
-              <w:t>)</w:t>
+            <w:r>
+              <w:t>Empty()</w:t>
             </w:r>
           </w:p>
         </w:tc>
@@ -7977,15 +7031,7 @@
               <w:t>“</w:t>
             </w:r>
             <w:r>
-              <w:t xml:space="preserve">Comprueba si la pila </w:t>
-            </w:r>
-            <w:proofErr w:type="spellStart"/>
-            <w:r>
-              <w:t>esta</w:t>
-            </w:r>
-            <w:proofErr w:type="spellEnd"/>
-            <w:r>
-              <w:t xml:space="preserve"> vacía</w:t>
+              <w:t>Comprueba si la pila esta vacía</w:t>
             </w:r>
             <w:r>
               <w:t>”</w:t>
@@ -8058,16 +7104,11 @@
                 <w:lang w:val="en-US"/>
               </w:rPr>
             </w:pPr>
-            <w:proofErr w:type="gramStart"/>
             <w:r>
               <w:t>pop</w:t>
             </w:r>
             <w:r>
-              <w:t>(</w:t>
-            </w:r>
-            <w:proofErr w:type="gramEnd"/>
-            <w:r>
-              <w:t>)</w:t>
+              <w:t>()</w:t>
             </w:r>
           </w:p>
         </w:tc>
@@ -8099,15 +7140,7 @@
               <w:t>“</w:t>
             </w:r>
             <w:r>
-              <w:t xml:space="preserve">Extrae el </w:t>
-            </w:r>
-            <w:proofErr w:type="spellStart"/>
-            <w:r>
-              <w:t>ultimo</w:t>
-            </w:r>
-            <w:proofErr w:type="spellEnd"/>
-            <w:r>
-              <w:t xml:space="preserve"> elemento introducido</w:t>
+              <w:t>Extrae el ultimo elemento introducido</w:t>
             </w:r>
             <w:r>
               <w:t>”</w:t>
@@ -8115,41 +7148,18 @@
           </w:p>
           <w:p>
             <w:r>
-              <w:t xml:space="preserve"> {Pre: </w:t>
-            </w:r>
-            <w:proofErr w:type="spellStart"/>
-            <w:r>
-              <w:t>empty</w:t>
-            </w:r>
-            <w:proofErr w:type="spellEnd"/>
-            <w:proofErr w:type="gramStart"/>
-            <w:r>
-              <w:t>()=</w:t>
-            </w:r>
-            <w:proofErr w:type="gramEnd"/>
-            <w:r>
-              <w:t>=false}</w:t>
+              <w:t xml:space="preserve"> {Pre: empty()==false}</w:t>
             </w:r>
           </w:p>
           <w:p>
             <w:r>
               <w:t xml:space="preserve">{post: se ha </w:t>
             </w:r>
-            <w:proofErr w:type="spellStart"/>
             <w:r>
               <w:t>extraido</w:t>
             </w:r>
-            <w:proofErr w:type="spellEnd"/>
-            <w:r>
-              <w:t xml:space="preserve"> el </w:t>
-            </w:r>
-            <w:proofErr w:type="spellStart"/>
-            <w:r>
-              <w:t>ultimo</w:t>
-            </w:r>
-            <w:proofErr w:type="spellEnd"/>
-            <w:r>
-              <w:t xml:space="preserve"> elemento introducido}  </w:t>
+            <w:r>
+              <w:t xml:space="preserve"> el ultimo elemento introducido}  </w:t>
             </w:r>
           </w:p>
         </w:tc>
@@ -8208,28 +7218,8 @@
                 <w:lang w:val="en-US"/>
               </w:rPr>
             </w:pPr>
-            <w:bookmarkStart w:id="1" w:name="_GoBack"/>
-            <w:bookmarkEnd w:id="1"/>
-            <w:proofErr w:type="spellStart"/>
-            <w:proofErr w:type="gramStart"/>
-            <w:r>
-              <w:t>push</w:t>
-            </w:r>
-            <w:proofErr w:type="spellEnd"/>
-            <w:r>
-              <w:t>(</w:t>
-            </w:r>
-            <w:proofErr w:type="gramEnd"/>
-            <w:r>
-              <w:t xml:space="preserve">T </w:t>
-            </w:r>
-            <w:proofErr w:type="spellStart"/>
-            <w:r>
-              <w:t>item</w:t>
-            </w:r>
-            <w:proofErr w:type="spellEnd"/>
-            <w:r>
-              <w:t>)</w:t>
+            <w:r>
+              <w:t>push(T item)</w:t>
             </w:r>
           </w:p>
         </w:tc>
@@ -8269,13 +7259,8 @@
           </w:p>
           <w:p>
             <w:r>
-              <w:t xml:space="preserve"> {Pre</w:t>
-            </w:r>
-            <w:proofErr w:type="gramStart"/>
-            <w:r>
-              <w:t>: }</w:t>
-            </w:r>
-            <w:proofErr w:type="gramEnd"/>
+              <w:t xml:space="preserve"> {Pre: }</w:t>
+            </w:r>
           </w:p>
           <w:p>
             <w:r>
@@ -8285,15 +7270,7 @@
               <w:t>ha introducido un nuevo</w:t>
             </w:r>
             <w:r>
-              <w:t xml:space="preserve"> </w:t>
-            </w:r>
-            <w:proofErr w:type="gramStart"/>
-            <w:r>
-              <w:t>elemento }</w:t>
-            </w:r>
-            <w:proofErr w:type="gramEnd"/>
-            <w:r>
-              <w:t xml:space="preserve"> </w:t>
+              <w:t xml:space="preserve"> elemento } </w:t>
             </w:r>
           </w:p>
         </w:tc>
@@ -8431,10 +7408,10 @@
             <v:path o:extrusionok="f" gradientshapeok="t" o:connecttype="rect"/>
             <o:lock v:ext="edit" aspectratio="t"/>
           </v:shapetype>
-          <v:shape id="_x0000_i1025" type="#_x0000_t75" style="width:480.75pt;height:87.75pt" o:ole="">
+          <v:shape id="_x0000_i1025" type="#_x0000_t75" style="width:480.6pt;height:87.6pt" o:ole="">
             <v:imagedata r:id="rId8" o:title=""/>
           </v:shape>
-          <o:OLEObject Type="Embed" ProgID="Excel.Sheet.12" ShapeID="_x0000_i1025" DrawAspect="Content" ObjectID="_1598633374" r:id="rId9"/>
+          <o:OLEObject Type="Embed" ProgID="Excel.Sheet.12" ShapeID="_x0000_i1025" DrawAspect="Content" ObjectID="_1598684875" r:id="rId9"/>
         </w:object>
       </w:r>
     </w:p>
@@ -8484,7 +7461,7 @@
 </file>
 
 <file path=word/endnotes.xml><?xml version="1.0" encoding="utf-8"?>
-<w:endnotes xmlns:wpc="http://schemas.microsoft.com/office/word/2010/wordprocessingCanvas" xmlns:cx="http://schemas.microsoft.com/office/drawing/2014/chartex" xmlns:cx1="http://schemas.microsoft.com/office/drawing/2015/9/8/chartex" xmlns:cx2="http://schemas.microsoft.com/office/drawing/2015/10/21/chartex" xmlns:cx3="http://schemas.microsoft.com/office/drawing/2016/5/9/chartex" xmlns:cx4="http://schemas.microsoft.com/office/drawing/2016/5/10/chartex" xmlns:cx5="http://schemas.microsoft.com/office/drawing/2016/5/11/chartex" xmlns:cx6="http://schemas.microsoft.com/office/drawing/2016/5/12/chartex" xmlns:cx7="http://schemas.microsoft.com/office/drawing/2016/5/13/chartex" xmlns:cx8="http://schemas.microsoft.com/office/drawing/2016/5/14/chartex" xmlns:mc="http://schemas.openxmlformats.org/markup-compatibility/2006" xmlns:aink="http://schemas.microsoft.com/office/drawing/2016/ink" xmlns:am3d="http://schemas.microsoft.com/office/drawing/2017/model3d" xmlns:o="urn:schemas-microsoft-com:office:office" xmlns:r="http://schemas.openxmlformats.org/officeDocument/2006/relationships" xmlns:m="http://schemas.openxmlformats.org/officeDocument/2006/math" xmlns:v="urn:schemas-microsoft-com:vml" xmlns:wp14="http://schemas.microsoft.com/office/word/2010/wordprocessingDrawing" xmlns:wp="http://schemas.openxmlformats.org/drawingml/2006/wordprocessingDrawing" xmlns:w10="urn:schemas-microsoft-com:office:word" xmlns:w="http://schemas.openxmlformats.org/wordprocessingml/2006/main" xmlns:w14="http://schemas.microsoft.com/office/word/2010/wordml" xmlns:w15="http://schemas.microsoft.com/office/word/2012/wordml" xmlns:w16cid="http://schemas.microsoft.com/office/word/2016/wordml/cid" xmlns:w16se="http://schemas.microsoft.com/office/word/2015/wordml/symex" xmlns:wpg="http://schemas.microsoft.com/office/word/2010/wordprocessingGroup" xmlns:wpi="http://schemas.microsoft.com/office/word/2010/wordprocessingInk" xmlns:wne="http://schemas.microsoft.com/office/word/2006/wordml" xmlns:wps="http://schemas.microsoft.com/office/word/2010/wordprocessingShape" mc:Ignorable="w14 w15 w16se w16cid wp14">
+<w:endnotes xmlns:wpc="http://schemas.microsoft.com/office/word/2010/wordprocessingCanvas" xmlns:cx="http://schemas.microsoft.com/office/drawing/2014/chartex" xmlns:mc="http://schemas.openxmlformats.org/markup-compatibility/2006" xmlns:o="urn:schemas-microsoft-com:office:office" xmlns:r="http://schemas.openxmlformats.org/officeDocument/2006/relationships" xmlns:m="http://schemas.openxmlformats.org/officeDocument/2006/math" xmlns:v="urn:schemas-microsoft-com:vml" xmlns:wp14="http://schemas.microsoft.com/office/word/2010/wordprocessingDrawing" xmlns:wp="http://schemas.openxmlformats.org/drawingml/2006/wordprocessingDrawing" xmlns:w10="urn:schemas-microsoft-com:office:word" xmlns:w="http://schemas.openxmlformats.org/wordprocessingml/2006/main" xmlns:w14="http://schemas.microsoft.com/office/word/2010/wordml" xmlns:w15="http://schemas.microsoft.com/office/word/2012/wordml" xmlns:w16se="http://schemas.microsoft.com/office/word/2015/wordml/symex" xmlns:wpg="http://schemas.microsoft.com/office/word/2010/wordprocessingGroup" xmlns:wpi="http://schemas.microsoft.com/office/word/2010/wordprocessingInk" xmlns:wne="http://schemas.microsoft.com/office/word/2006/wordml" xmlns:wps="http://schemas.microsoft.com/office/word/2010/wordprocessingShape" mc:Ignorable="w14 w15 w16se wp14">
   <w:endnote w:type="separator" w:id="-1">
     <w:p>
       <w:pPr>
@@ -8509,7 +7486,7 @@
 </file>
 
 <file path=word/footnotes.xml><?xml version="1.0" encoding="utf-8"?>
-<w:footnotes xmlns:wpc="http://schemas.microsoft.com/office/word/2010/wordprocessingCanvas" xmlns:cx="http://schemas.microsoft.com/office/drawing/2014/chartex" xmlns:cx1="http://schemas.microsoft.com/office/drawing/2015/9/8/chartex" xmlns:cx2="http://schemas.microsoft.com/office/drawing/2015/10/21/chartex" xmlns:cx3="http://schemas.microsoft.com/office/drawing/2016/5/9/chartex" xmlns:cx4="http://schemas.microsoft.com/office/drawing/2016/5/10/chartex" xmlns:cx5="http://schemas.microsoft.com/office/drawing/2016/5/11/chartex" xmlns:cx6="http://schemas.microsoft.com/office/drawing/2016/5/12/chartex" xmlns:cx7="http://schemas.microsoft.com/office/drawing/2016/5/13/chartex" xmlns:cx8="http://schemas.microsoft.com/office/drawing/2016/5/14/chartex" xmlns:mc="http://schemas.openxmlformats.org/markup-compatibility/2006" xmlns:aink="http://schemas.microsoft.com/office/drawing/2016/ink" xmlns:am3d="http://schemas.microsoft.com/office/drawing/2017/model3d" xmlns:o="urn:schemas-microsoft-com:office:office" xmlns:r="http://schemas.openxmlformats.org/officeDocument/2006/relationships" xmlns:m="http://schemas.openxmlformats.org/officeDocument/2006/math" xmlns:v="urn:schemas-microsoft-com:vml" xmlns:wp14="http://schemas.microsoft.com/office/word/2010/wordprocessingDrawing" xmlns:wp="http://schemas.openxmlformats.org/drawingml/2006/wordprocessingDrawing" xmlns:w10="urn:schemas-microsoft-com:office:word" xmlns:w="http://schemas.openxmlformats.org/wordprocessingml/2006/main" xmlns:w14="http://schemas.microsoft.com/office/word/2010/wordml" xmlns:w15="http://schemas.microsoft.com/office/word/2012/wordml" xmlns:w16cid="http://schemas.microsoft.com/office/word/2016/wordml/cid" xmlns:w16se="http://schemas.microsoft.com/office/word/2015/wordml/symex" xmlns:wpg="http://schemas.microsoft.com/office/word/2010/wordprocessingGroup" xmlns:wpi="http://schemas.microsoft.com/office/word/2010/wordprocessingInk" xmlns:wne="http://schemas.microsoft.com/office/word/2006/wordml" xmlns:wps="http://schemas.microsoft.com/office/word/2010/wordprocessingShape" mc:Ignorable="w14 w15 w16se w16cid wp14">
+<w:footnotes xmlns:wpc="http://schemas.microsoft.com/office/word/2010/wordprocessingCanvas" xmlns:cx="http://schemas.microsoft.com/office/drawing/2014/chartex" xmlns:mc="http://schemas.openxmlformats.org/markup-compatibility/2006" xmlns:o="urn:schemas-microsoft-com:office:office" xmlns:r="http://schemas.openxmlformats.org/officeDocument/2006/relationships" xmlns:m="http://schemas.openxmlformats.org/officeDocument/2006/math" xmlns:v="urn:schemas-microsoft-com:vml" xmlns:wp14="http://schemas.microsoft.com/office/word/2010/wordprocessingDrawing" xmlns:wp="http://schemas.openxmlformats.org/drawingml/2006/wordprocessingDrawing" xmlns:w10="urn:schemas-microsoft-com:office:word" xmlns:w="http://schemas.openxmlformats.org/wordprocessingml/2006/main" xmlns:w14="http://schemas.microsoft.com/office/word/2010/wordml" xmlns:w15="http://schemas.microsoft.com/office/word/2012/wordml" xmlns:w16se="http://schemas.microsoft.com/office/word/2015/wordml/symex" xmlns:wpg="http://schemas.microsoft.com/office/word/2010/wordprocessingGroup" xmlns:wpi="http://schemas.microsoft.com/office/word/2010/wordprocessingInk" xmlns:wne="http://schemas.microsoft.com/office/word/2006/wordml" xmlns:wps="http://schemas.microsoft.com/office/word/2010/wordprocessingShape" mc:Ignorable="w14 w15 w16se wp14">
   <w:footnote w:type="separator" w:id="-1">
     <w:p>
       <w:pPr>
@@ -8534,7 +7511,7 @@
 </file>
 
 <file path=word/numbering.xml><?xml version="1.0" encoding="utf-8"?>
-<w:numbering xmlns:wpc="http://schemas.microsoft.com/office/word/2010/wordprocessingCanvas" xmlns:cx="http://schemas.microsoft.com/office/drawing/2014/chartex" xmlns:cx1="http://schemas.microsoft.com/office/drawing/2015/9/8/chartex" xmlns:cx2="http://schemas.microsoft.com/office/drawing/2015/10/21/chartex" xmlns:cx3="http://schemas.microsoft.com/office/drawing/2016/5/9/chartex" xmlns:cx4="http://schemas.microsoft.com/office/drawing/2016/5/10/chartex" xmlns:cx5="http://schemas.microsoft.com/office/drawing/2016/5/11/chartex" xmlns:cx6="http://schemas.microsoft.com/office/drawing/2016/5/12/chartex" xmlns:cx7="http://schemas.microsoft.com/office/drawing/2016/5/13/chartex" xmlns:cx8="http://schemas.microsoft.com/office/drawing/2016/5/14/chartex" xmlns:mc="http://schemas.openxmlformats.org/markup-compatibility/2006" xmlns:aink="http://schemas.microsoft.com/office/drawing/2016/ink" xmlns:am3d="http://schemas.microsoft.com/office/drawing/2017/model3d" xmlns:o="urn:schemas-microsoft-com:office:office" xmlns:r="http://schemas.openxmlformats.org/officeDocument/2006/relationships" xmlns:m="http://schemas.openxmlformats.org/officeDocument/2006/math" xmlns:v="urn:schemas-microsoft-com:vml" xmlns:wp14="http://schemas.microsoft.com/office/word/2010/wordprocessingDrawing" xmlns:wp="http://schemas.openxmlformats.org/drawingml/2006/wordprocessingDrawing" xmlns:w10="urn:schemas-microsoft-com:office:word" xmlns:w="http://schemas.openxmlformats.org/wordprocessingml/2006/main" xmlns:w14="http://schemas.microsoft.com/office/word/2010/wordml" xmlns:w15="http://schemas.microsoft.com/office/word/2012/wordml" xmlns:w16cid="http://schemas.microsoft.com/office/word/2016/wordml/cid" xmlns:w16se="http://schemas.microsoft.com/office/word/2015/wordml/symex" xmlns:wpg="http://schemas.microsoft.com/office/word/2010/wordprocessingGroup" xmlns:wpi="http://schemas.microsoft.com/office/word/2010/wordprocessingInk" xmlns:wne="http://schemas.microsoft.com/office/word/2006/wordml" xmlns:wps="http://schemas.microsoft.com/office/word/2010/wordprocessingShape" mc:Ignorable="w14 w15 w16se w16cid wp14">
+<w:numbering xmlns:wpc="http://schemas.microsoft.com/office/word/2010/wordprocessingCanvas" xmlns:cx="http://schemas.microsoft.com/office/drawing/2014/chartex" xmlns:mc="http://schemas.openxmlformats.org/markup-compatibility/2006" xmlns:o="urn:schemas-microsoft-com:office:office" xmlns:r="http://schemas.openxmlformats.org/officeDocument/2006/relationships" xmlns:m="http://schemas.openxmlformats.org/officeDocument/2006/math" xmlns:v="urn:schemas-microsoft-com:vml" xmlns:wp14="http://schemas.microsoft.com/office/word/2010/wordprocessingDrawing" xmlns:wp="http://schemas.openxmlformats.org/drawingml/2006/wordprocessingDrawing" xmlns:w10="urn:schemas-microsoft-com:office:word" xmlns:w="http://schemas.openxmlformats.org/wordprocessingml/2006/main" xmlns:w14="http://schemas.microsoft.com/office/word/2010/wordml" xmlns:w15="http://schemas.microsoft.com/office/word/2012/wordml" xmlns:w16se="http://schemas.microsoft.com/office/word/2015/wordml/symex" xmlns:wpg="http://schemas.microsoft.com/office/word/2010/wordprocessingGroup" xmlns:wpi="http://schemas.microsoft.com/office/word/2010/wordprocessingInk" xmlns:wne="http://schemas.microsoft.com/office/word/2006/wordml" xmlns:wps="http://schemas.microsoft.com/office/word/2010/wordprocessingShape" mc:Ignorable="w14 w15 w16se wp14">
   <w:abstractNum w:abstractNumId="0" w15:restartNumberingAfterBreak="0">
     <w:nsid w:val="13E72ED3"/>
     <w:multiLevelType w:val="hybridMultilevel"/>
@@ -9767,7 +8744,7 @@
 </file>
 
 <file path=word/styles.xml><?xml version="1.0" encoding="utf-8"?>
-<w:styles xmlns:mc="http://schemas.openxmlformats.org/markup-compatibility/2006" xmlns:r="http://schemas.openxmlformats.org/officeDocument/2006/relationships" xmlns:w="http://schemas.openxmlformats.org/wordprocessingml/2006/main" xmlns:w14="http://schemas.microsoft.com/office/word/2010/wordml" xmlns:w15="http://schemas.microsoft.com/office/word/2012/wordml" xmlns:w16cid="http://schemas.microsoft.com/office/word/2016/wordml/cid" xmlns:w16se="http://schemas.microsoft.com/office/word/2015/wordml/symex" mc:Ignorable="w14 w15 w16se w16cid">
+<w:styles xmlns:mc="http://schemas.openxmlformats.org/markup-compatibility/2006" xmlns:r="http://schemas.openxmlformats.org/officeDocument/2006/relationships" xmlns:w="http://schemas.openxmlformats.org/wordprocessingml/2006/main" xmlns:w14="http://schemas.microsoft.com/office/word/2010/wordml" xmlns:w15="http://schemas.microsoft.com/office/word/2012/wordml" xmlns:w16se="http://schemas.microsoft.com/office/word/2015/wordml/symex" mc:Ignorable="w14 w15 w16se">
   <w:docDefaults>
     <w:rPrDefault>
       <w:rPr>
@@ -9783,7 +8760,7 @@
       </w:pPr>
     </w:pPrDefault>
   </w:docDefaults>
-  <w:latentStyles w:defLockedState="0" w:defUIPriority="99" w:defSemiHidden="0" w:defUnhideWhenUsed="0" w:defQFormat="0" w:count="375">
+  <w:latentStyles w:defLockedState="0" w:defUIPriority="99" w:defSemiHidden="0" w:defUnhideWhenUsed="0" w:defQFormat="0" w:count="371">
     <w:lsdException w:name="Normal" w:uiPriority="0" w:qFormat="1"/>
     <w:lsdException w:name="heading 1" w:uiPriority="9" w:qFormat="1"/>
     <w:lsdException w:name="heading 2" w:semiHidden="1" w:uiPriority="9" w:unhideWhenUsed="1" w:qFormat="1"/>
@@ -10155,10 +9132,6 @@
     <w:lsdException w:name="List Table 5 Dark Accent 6" w:uiPriority="50"/>
     <w:lsdException w:name="List Table 6 Colorful Accent 6" w:uiPriority="51"/>
     <w:lsdException w:name="List Table 7 Colorful Accent 6" w:uiPriority="52"/>
-    <w:lsdException w:name="Mention" w:semiHidden="1" w:unhideWhenUsed="1"/>
-    <w:lsdException w:name="Smart Hyperlink" w:semiHidden="1" w:unhideWhenUsed="1"/>
-    <w:lsdException w:name="Hashtag" w:semiHidden="1" w:unhideWhenUsed="1"/>
-    <w:lsdException w:name="Unresolved Mention" w:semiHidden="1" w:unhideWhenUsed="1"/>
   </w:latentStyles>
   <w:style w:type="paragraph" w:default="1" w:styleId="Normal">
     <w:name w:val="Normal"/>

</xml_diff>